<commit_message>
Atualização 27/05, paginação funcionando
</commit_message>
<xml_diff>
--- a/TCCzenoModelo1.docx
+++ b/TCCzenoModelo1.docx
@@ -561,476 +561,6 @@
     </w:p>
     <w:p>
       <w:pPr>
-        <w:rPr>
-          <w:rFonts w:ascii="Arial" w:hAnsi="Arial" w:cs="Arial"/>
-          <w:b/>
-          <w:bCs/>
-          <w:sz w:val="24"/>
-          <w:szCs w:val="24"/>
-        </w:rPr>
-        <w:sectPr>
-          <w:footerReference w:type="default" r:id="rId15"/>
-          <w:pgSz w:w="11906" w:h="16838"/>
-          <w:pgMar w:top="1701" w:right="1134" w:bottom="1134" w:left="1701" w:header="709" w:footer="709" w:gutter="0"/>
-          <w:cols w:space="708"/>
-          <w:docGrid w:linePitch="360"/>
-        </w:sectPr>
-      </w:pPr>
-      <w:r>
-        <w:rPr>
-          <w:rFonts w:ascii="Arial" w:hAnsi="Arial" w:cs="Arial"/>
-          <w:b/>
-          <w:bCs/>
-          <w:sz w:val="24"/>
-          <w:szCs w:val="24"/>
-        </w:rPr>
-        <w:br w:type="page"/>
-      </w:r>
-    </w:p>
-    <w:p>
-      <w:pPr>
-        <w:rPr>
-          <w:rFonts w:ascii="Arial" w:hAnsi="Arial" w:cs="Arial"/>
-          <w:b/>
-          <w:bCs/>
-          <w:sz w:val="24"/>
-          <w:szCs w:val="24"/>
-        </w:rPr>
-      </w:pPr>
-    </w:p>
-    <w:p>
-      <w:pPr>
-        <w:spacing w:line="360" w:lineRule="auto"/>
-        <w:jc w:val="center"/>
-        <w:rPr>
-          <w:rFonts w:ascii="Arial" w:hAnsi="Arial" w:cs="Arial"/>
-          <w:b/>
-          <w:bCs/>
-          <w:sz w:val="24"/>
-          <w:szCs w:val="24"/>
-        </w:rPr>
-      </w:pPr>
-    </w:p>
-    <w:p>
-      <w:pPr>
-        <w:spacing w:line="276" w:lineRule="auto"/>
-        <w:jc w:val="center"/>
-        <w:rPr>
-          <w:rFonts w:ascii="Arial" w:hAnsi="Arial" w:cs="Arial"/>
-          <w:sz w:val="24"/>
-          <w:szCs w:val="24"/>
-        </w:rPr>
-      </w:pPr>
-      <w:r>
-        <w:rPr>
-          <w:rFonts w:ascii="Arial" w:hAnsi="Arial" w:cs="Arial"/>
-          <w:sz w:val="24"/>
-          <w:szCs w:val="24"/>
-        </w:rPr>
-        <w:t xml:space="preserve">Caio Lucas </w:t>
-      </w:r>
-      <w:proofErr w:type="spellStart"/>
-      <w:r>
-        <w:rPr>
-          <w:rFonts w:ascii="Arial" w:hAnsi="Arial" w:cs="Arial"/>
-          <w:sz w:val="24"/>
-          <w:szCs w:val="24"/>
-        </w:rPr>
-        <w:t>Ibañez</w:t>
-      </w:r>
-      <w:proofErr w:type="spellEnd"/>
-      <w:r>
-        <w:rPr>
-          <w:rFonts w:ascii="Arial" w:hAnsi="Arial" w:cs="Arial"/>
-          <w:sz w:val="24"/>
-          <w:szCs w:val="24"/>
-        </w:rPr>
-        <w:t xml:space="preserve"> Costa</w:t>
-      </w:r>
-    </w:p>
-    <w:p>
-      <w:pPr>
-        <w:spacing w:line="276" w:lineRule="auto"/>
-        <w:jc w:val="center"/>
-        <w:rPr>
-          <w:rFonts w:ascii="Arial" w:hAnsi="Arial" w:cs="Arial"/>
-          <w:sz w:val="24"/>
-          <w:szCs w:val="24"/>
-        </w:rPr>
-      </w:pPr>
-      <w:r>
-        <w:rPr>
-          <w:rFonts w:ascii="Arial" w:hAnsi="Arial" w:cs="Arial"/>
-          <w:sz w:val="24"/>
-          <w:szCs w:val="24"/>
-        </w:rPr>
-        <w:t>José Eduardo Margarido de Souza</w:t>
-      </w:r>
-    </w:p>
-    <w:p>
-      <w:pPr>
-        <w:spacing w:line="276" w:lineRule="auto"/>
-        <w:jc w:val="center"/>
-        <w:rPr>
-          <w:rFonts w:ascii="Arial" w:hAnsi="Arial" w:cs="Arial"/>
-          <w:sz w:val="24"/>
-          <w:szCs w:val="24"/>
-        </w:rPr>
-      </w:pPr>
-      <w:proofErr w:type="spellStart"/>
-      <w:r>
-        <w:rPr>
-          <w:rFonts w:ascii="Arial" w:hAnsi="Arial" w:cs="Arial"/>
-          <w:sz w:val="24"/>
-          <w:szCs w:val="24"/>
-        </w:rPr>
-        <w:t>Naresh</w:t>
-      </w:r>
-      <w:proofErr w:type="spellEnd"/>
-      <w:r>
-        <w:rPr>
-          <w:rFonts w:ascii="Arial" w:hAnsi="Arial" w:cs="Arial"/>
-          <w:sz w:val="24"/>
-          <w:szCs w:val="24"/>
-        </w:rPr>
-        <w:t xml:space="preserve"> Matheus Cordeiro Sharma</w:t>
-      </w:r>
-    </w:p>
-    <w:p>
-      <w:pPr>
-        <w:spacing w:line="276" w:lineRule="auto"/>
-        <w:jc w:val="center"/>
-        <w:rPr>
-          <w:rFonts w:ascii="Arial" w:hAnsi="Arial" w:cs="Arial"/>
-          <w:sz w:val="24"/>
-          <w:szCs w:val="24"/>
-        </w:rPr>
-      </w:pPr>
-      <w:r>
-        <w:rPr>
-          <w:rFonts w:ascii="Arial" w:hAnsi="Arial" w:cs="Arial"/>
-          <w:sz w:val="24"/>
-          <w:szCs w:val="24"/>
-        </w:rPr>
-        <w:t xml:space="preserve">Nicolas </w:t>
-      </w:r>
-      <w:proofErr w:type="spellStart"/>
-      <w:r>
-        <w:rPr>
-          <w:rFonts w:ascii="Arial" w:hAnsi="Arial" w:cs="Arial"/>
-          <w:sz w:val="24"/>
-          <w:szCs w:val="24"/>
-        </w:rPr>
-        <w:t>Trabachini</w:t>
-      </w:r>
-      <w:proofErr w:type="spellEnd"/>
-      <w:r>
-        <w:rPr>
-          <w:rFonts w:ascii="Arial" w:hAnsi="Arial" w:cs="Arial"/>
-          <w:sz w:val="24"/>
-          <w:szCs w:val="24"/>
-        </w:rPr>
-        <w:t xml:space="preserve"> Spinelli</w:t>
-      </w:r>
-    </w:p>
-    <w:p>
-      <w:pPr>
-        <w:spacing w:line="276" w:lineRule="auto"/>
-        <w:jc w:val="center"/>
-        <w:rPr>
-          <w:rFonts w:ascii="Arial" w:hAnsi="Arial" w:cs="Arial"/>
-          <w:sz w:val="24"/>
-          <w:szCs w:val="24"/>
-        </w:rPr>
-      </w:pPr>
-      <w:proofErr w:type="spellStart"/>
-      <w:r>
-        <w:rPr>
-          <w:rFonts w:ascii="Arial" w:hAnsi="Arial" w:cs="Arial"/>
-          <w:sz w:val="24"/>
-          <w:szCs w:val="24"/>
-        </w:rPr>
-        <w:t>Nícollas</w:t>
-      </w:r>
-      <w:proofErr w:type="spellEnd"/>
-      <w:r>
-        <w:rPr>
-          <w:rFonts w:ascii="Arial" w:hAnsi="Arial" w:cs="Arial"/>
-          <w:sz w:val="24"/>
-          <w:szCs w:val="24"/>
-        </w:rPr>
-        <w:t xml:space="preserve"> Miguel dos Santos Reis</w:t>
-      </w:r>
-    </w:p>
-    <w:p>
-      <w:pPr>
-        <w:spacing w:line="276" w:lineRule="auto"/>
-        <w:jc w:val="center"/>
-        <w:rPr>
-          <w:rFonts w:ascii="Arial" w:hAnsi="Arial" w:cs="Arial"/>
-          <w:sz w:val="24"/>
-          <w:szCs w:val="24"/>
-        </w:rPr>
-      </w:pPr>
-      <w:r>
-        <w:rPr>
-          <w:rFonts w:ascii="Arial" w:hAnsi="Arial" w:cs="Arial"/>
-          <w:sz w:val="24"/>
-          <w:szCs w:val="24"/>
-        </w:rPr>
-        <w:t>Vinícius de Lúcio Porto</w:t>
-      </w:r>
-    </w:p>
-    <w:p>
-      <w:pPr>
-        <w:spacing w:line="360" w:lineRule="auto"/>
-        <w:jc w:val="center"/>
-        <w:rPr>
-          <w:rFonts w:ascii="Arial" w:hAnsi="Arial" w:cs="Arial"/>
-          <w:sz w:val="24"/>
-          <w:szCs w:val="24"/>
-        </w:rPr>
-      </w:pPr>
-    </w:p>
-    <w:p>
-      <w:pPr>
-        <w:spacing w:line="360" w:lineRule="auto"/>
-        <w:jc w:val="center"/>
-        <w:rPr>
-          <w:rFonts w:ascii="Arial" w:hAnsi="Arial" w:cs="Arial"/>
-          <w:sz w:val="24"/>
-          <w:szCs w:val="24"/>
-        </w:rPr>
-      </w:pPr>
-    </w:p>
-    <w:p>
-      <w:pPr>
-        <w:spacing w:line="360" w:lineRule="auto"/>
-        <w:jc w:val="center"/>
-        <w:rPr>
-          <w:rFonts w:ascii="Arial" w:hAnsi="Arial" w:cs="Arial"/>
-          <w:b/>
-          <w:bCs/>
-          <w:sz w:val="28"/>
-          <w:szCs w:val="28"/>
-        </w:rPr>
-      </w:pPr>
-      <w:r>
-        <w:rPr>
-          <w:rFonts w:ascii="Arial" w:hAnsi="Arial" w:cs="Arial"/>
-          <w:b/>
-          <w:bCs/>
-          <w:sz w:val="28"/>
-          <w:szCs w:val="28"/>
-        </w:rPr>
-        <w:t xml:space="preserve">ZENO: </w:t>
-      </w:r>
-    </w:p>
-    <w:p>
-      <w:pPr>
-        <w:spacing w:line="360" w:lineRule="auto"/>
-        <w:jc w:val="center"/>
-        <w:rPr>
-          <w:rFonts w:ascii="Arial" w:hAnsi="Arial" w:cs="Arial"/>
-          <w:b/>
-          <w:bCs/>
-          <w:sz w:val="28"/>
-          <w:szCs w:val="28"/>
-        </w:rPr>
-      </w:pPr>
-      <w:r>
-        <w:rPr>
-          <w:rFonts w:ascii="Arial" w:hAnsi="Arial" w:cs="Arial"/>
-          <w:b/>
-          <w:bCs/>
-          <w:sz w:val="28"/>
-          <w:szCs w:val="28"/>
-        </w:rPr>
-        <w:t>SISTEMA GERENCIADOR DE MICROEMPRESAS</w:t>
-      </w:r>
-    </w:p>
-    <w:p>
-      <w:pPr>
-        <w:spacing w:line="360" w:lineRule="auto"/>
-        <w:jc w:val="center"/>
-        <w:rPr>
-          <w:rFonts w:ascii="Arial" w:hAnsi="Arial" w:cs="Arial"/>
-          <w:b/>
-          <w:bCs/>
-          <w:sz w:val="28"/>
-          <w:szCs w:val="28"/>
-        </w:rPr>
-      </w:pPr>
-    </w:p>
-    <w:p>
-      <w:pPr>
-        <w:spacing w:line="360" w:lineRule="auto"/>
-        <w:ind w:left="3540"/>
-        <w:jc w:val="both"/>
-        <w:rPr>
-          <w:rFonts w:ascii="Arial" w:hAnsi="Arial" w:cs="Arial"/>
-          <w:sz w:val="24"/>
-          <w:szCs w:val="24"/>
-        </w:rPr>
-      </w:pPr>
-      <w:r>
-        <w:rPr>
-          <w:rFonts w:ascii="Arial" w:hAnsi="Arial" w:cs="Arial"/>
-          <w:sz w:val="24"/>
-          <w:szCs w:val="24"/>
-        </w:rPr>
-        <w:t>Trabalho de Conclusão de Curso apresentado como exigência parcial para obtenção da Habilitação Profissional Técnica de Ní</w:t>
-      </w:r>
-      <w:commentRangeStart w:id="4"/>
-      <w:commentRangeStart w:id="5"/>
-      <w:r>
-        <w:rPr>
-          <w:rFonts w:ascii="Arial" w:hAnsi="Arial" w:cs="Arial"/>
-          <w:sz w:val="24"/>
-          <w:szCs w:val="24"/>
-        </w:rPr>
-        <w:t>vel Médio d</w:t>
-      </w:r>
-      <w:commentRangeEnd w:id="4"/>
-      <w:r>
-        <w:commentReference w:id="4"/>
-      </w:r>
-      <w:commentRangeEnd w:id="5"/>
-      <w:r>
-        <w:rPr>
-          <w:rStyle w:val="Refdecomentrio"/>
-        </w:rPr>
-        <w:commentReference w:id="5"/>
-      </w:r>
-      <w:r>
-        <w:rPr>
-          <w:rFonts w:ascii="Arial" w:hAnsi="Arial" w:cs="Arial"/>
-          <w:sz w:val="24"/>
-          <w:szCs w:val="24"/>
-        </w:rPr>
-        <w:t xml:space="preserve">e Técnico em Desenvolvimento de Sistemas, à Escola Técnica Estadual Martinho Di </w:t>
-      </w:r>
-      <w:proofErr w:type="spellStart"/>
-      <w:r>
-        <w:rPr>
-          <w:rFonts w:ascii="Arial" w:hAnsi="Arial" w:cs="Arial"/>
-          <w:sz w:val="24"/>
-          <w:szCs w:val="24"/>
-        </w:rPr>
-        <w:t>Ciero</w:t>
-      </w:r>
-      <w:proofErr w:type="spellEnd"/>
-      <w:r>
-        <w:rPr>
-          <w:rFonts w:ascii="Arial" w:hAnsi="Arial" w:cs="Arial"/>
-          <w:sz w:val="24"/>
-          <w:szCs w:val="24"/>
-        </w:rPr>
-        <w:t>, sob orientação da Professora Magali Nery.</w:t>
-      </w:r>
-    </w:p>
-    <w:p>
-      <w:pPr>
-        <w:spacing w:line="360" w:lineRule="auto"/>
-        <w:ind w:left="3540"/>
-        <w:jc w:val="both"/>
-        <w:rPr>
-          <w:rFonts w:ascii="Arial" w:hAnsi="Arial" w:cs="Arial"/>
-          <w:sz w:val="24"/>
-          <w:szCs w:val="24"/>
-        </w:rPr>
-      </w:pPr>
-    </w:p>
-    <w:p>
-      <w:pPr>
-        <w:spacing w:line="360" w:lineRule="auto"/>
-        <w:ind w:left="3540"/>
-        <w:jc w:val="both"/>
-        <w:rPr>
-          <w:rFonts w:ascii="Arial" w:hAnsi="Arial" w:cs="Arial"/>
-          <w:sz w:val="24"/>
-          <w:szCs w:val="24"/>
-        </w:rPr>
-      </w:pPr>
-    </w:p>
-    <w:p>
-      <w:pPr>
-        <w:spacing w:line="360" w:lineRule="auto"/>
-        <w:ind w:left="3540"/>
-        <w:jc w:val="both"/>
-        <w:rPr>
-          <w:rFonts w:ascii="Arial" w:hAnsi="Arial" w:cs="Arial"/>
-          <w:sz w:val="24"/>
-          <w:szCs w:val="24"/>
-        </w:rPr>
-      </w:pPr>
-    </w:p>
-    <w:p>
-      <w:pPr>
-        <w:spacing w:line="360" w:lineRule="auto"/>
-        <w:ind w:left="3540"/>
-        <w:jc w:val="both"/>
-        <w:rPr>
-          <w:rFonts w:ascii="Arial" w:hAnsi="Arial" w:cs="Arial"/>
-          <w:sz w:val="24"/>
-          <w:szCs w:val="24"/>
-        </w:rPr>
-      </w:pPr>
-    </w:p>
-    <w:p>
-      <w:pPr>
-        <w:spacing w:line="360" w:lineRule="auto"/>
-        <w:ind w:left="3540"/>
-        <w:jc w:val="both"/>
-        <w:rPr>
-          <w:rFonts w:ascii="Arial" w:hAnsi="Arial" w:cs="Arial"/>
-          <w:sz w:val="24"/>
-          <w:szCs w:val="24"/>
-        </w:rPr>
-      </w:pPr>
-    </w:p>
-    <w:p>
-      <w:pPr>
-        <w:spacing w:line="360" w:lineRule="auto"/>
-        <w:jc w:val="center"/>
-        <w:rPr>
-          <w:rFonts w:ascii="Arial" w:hAnsi="Arial" w:cs="Arial"/>
-          <w:b/>
-          <w:bCs/>
-          <w:sz w:val="24"/>
-          <w:szCs w:val="24"/>
-        </w:rPr>
-      </w:pPr>
-    </w:p>
-    <w:p>
-      <w:pPr>
-        <w:spacing w:line="360" w:lineRule="auto"/>
-        <w:jc w:val="center"/>
-        <w:rPr>
-          <w:rFonts w:ascii="Arial" w:hAnsi="Arial" w:cs="Arial"/>
-          <w:b/>
-          <w:bCs/>
-          <w:sz w:val="24"/>
-          <w:szCs w:val="24"/>
-        </w:rPr>
-      </w:pPr>
-      <w:proofErr w:type="spellStart"/>
-      <w:r>
-        <w:rPr>
-          <w:rFonts w:ascii="Arial" w:hAnsi="Arial" w:cs="Arial"/>
-          <w:b/>
-          <w:bCs/>
-          <w:sz w:val="24"/>
-          <w:szCs w:val="24"/>
-        </w:rPr>
-        <w:t>Itu-SP</w:t>
-      </w:r>
-      <w:proofErr w:type="spellEnd"/>
-    </w:p>
-    <w:p>
-      <w:pPr>
-        <w:spacing w:line="360" w:lineRule="auto"/>
-        <w:jc w:val="center"/>
         <w:rPr>
           <w:rFonts w:ascii="Arial" w:hAnsi="Arial" w:cs="Arial"/>
           <w:b/>
@@ -1053,12 +583,11 @@
           <w:sz w:val="24"/>
           <w:szCs w:val="24"/>
         </w:rPr>
-        <w:t>2025</w:t>
-      </w:r>
-    </w:p>
-    <w:p>
-      <w:pPr>
-        <w:spacing w:line="360" w:lineRule="auto"/>
+        <w:br w:type="page"/>
+      </w:r>
+    </w:p>
+    <w:p>
+      <w:pPr>
         <w:rPr>
           <w:rFonts w:ascii="Arial" w:hAnsi="Arial" w:cs="Arial"/>
           <w:b/>
@@ -1080,28 +609,175 @@
           <w:szCs w:val="24"/>
         </w:rPr>
       </w:pPr>
-      <w:commentRangeStart w:id="6"/>
-      <w:commentRangeStart w:id="7"/>
-      <w:r>
-        <w:rPr>
-          <w:rFonts w:ascii="Arial" w:hAnsi="Arial" w:cs="Arial"/>
-          <w:b/>
-          <w:bCs/>
-          <w:sz w:val="24"/>
-          <w:szCs w:val="24"/>
-        </w:rPr>
-        <w:t>DEDICATÓRIA</w:t>
-      </w:r>
-      <w:commentRangeEnd w:id="6"/>
-      <w:r>
-        <w:commentReference w:id="6"/>
-      </w:r>
-      <w:commentRangeEnd w:id="7"/>
-      <w:r>
-        <w:rPr>
-          <w:rStyle w:val="Refdecomentrio"/>
-        </w:rPr>
-        <w:commentReference w:id="7"/>
+    </w:p>
+    <w:p>
+      <w:pPr>
+        <w:spacing w:line="276" w:lineRule="auto"/>
+        <w:jc w:val="center"/>
+        <w:rPr>
+          <w:rFonts w:ascii="Arial" w:hAnsi="Arial" w:cs="Arial"/>
+          <w:sz w:val="24"/>
+          <w:szCs w:val="24"/>
+        </w:rPr>
+      </w:pPr>
+      <w:r>
+        <w:rPr>
+          <w:rFonts w:ascii="Arial" w:hAnsi="Arial" w:cs="Arial"/>
+          <w:sz w:val="24"/>
+          <w:szCs w:val="24"/>
+        </w:rPr>
+        <w:t xml:space="preserve">Caio Lucas </w:t>
+      </w:r>
+      <w:proofErr w:type="spellStart"/>
+      <w:r>
+        <w:rPr>
+          <w:rFonts w:ascii="Arial" w:hAnsi="Arial" w:cs="Arial"/>
+          <w:sz w:val="24"/>
+          <w:szCs w:val="24"/>
+        </w:rPr>
+        <w:t>Ibañez</w:t>
+      </w:r>
+      <w:proofErr w:type="spellEnd"/>
+      <w:r>
+        <w:rPr>
+          <w:rFonts w:ascii="Arial" w:hAnsi="Arial" w:cs="Arial"/>
+          <w:sz w:val="24"/>
+          <w:szCs w:val="24"/>
+        </w:rPr>
+        <w:t xml:space="preserve"> Costa</w:t>
+      </w:r>
+    </w:p>
+    <w:p>
+      <w:pPr>
+        <w:spacing w:line="276" w:lineRule="auto"/>
+        <w:jc w:val="center"/>
+        <w:rPr>
+          <w:rFonts w:ascii="Arial" w:hAnsi="Arial" w:cs="Arial"/>
+          <w:sz w:val="24"/>
+          <w:szCs w:val="24"/>
+        </w:rPr>
+      </w:pPr>
+      <w:r>
+        <w:rPr>
+          <w:rFonts w:ascii="Arial" w:hAnsi="Arial" w:cs="Arial"/>
+          <w:sz w:val="24"/>
+          <w:szCs w:val="24"/>
+        </w:rPr>
+        <w:t>José Eduardo Margarido de Souza</w:t>
+      </w:r>
+    </w:p>
+    <w:p>
+      <w:pPr>
+        <w:spacing w:line="276" w:lineRule="auto"/>
+        <w:jc w:val="center"/>
+        <w:rPr>
+          <w:rFonts w:ascii="Arial" w:hAnsi="Arial" w:cs="Arial"/>
+          <w:sz w:val="24"/>
+          <w:szCs w:val="24"/>
+        </w:rPr>
+      </w:pPr>
+      <w:proofErr w:type="spellStart"/>
+      <w:r>
+        <w:rPr>
+          <w:rFonts w:ascii="Arial" w:hAnsi="Arial" w:cs="Arial"/>
+          <w:sz w:val="24"/>
+          <w:szCs w:val="24"/>
+        </w:rPr>
+        <w:t>Naresh</w:t>
+      </w:r>
+      <w:proofErr w:type="spellEnd"/>
+      <w:r>
+        <w:rPr>
+          <w:rFonts w:ascii="Arial" w:hAnsi="Arial" w:cs="Arial"/>
+          <w:sz w:val="24"/>
+          <w:szCs w:val="24"/>
+        </w:rPr>
+        <w:t xml:space="preserve"> Matheus Cordeiro Sharma</w:t>
+      </w:r>
+    </w:p>
+    <w:p>
+      <w:pPr>
+        <w:spacing w:line="276" w:lineRule="auto"/>
+        <w:jc w:val="center"/>
+        <w:rPr>
+          <w:rFonts w:ascii="Arial" w:hAnsi="Arial" w:cs="Arial"/>
+          <w:sz w:val="24"/>
+          <w:szCs w:val="24"/>
+        </w:rPr>
+      </w:pPr>
+      <w:r>
+        <w:rPr>
+          <w:rFonts w:ascii="Arial" w:hAnsi="Arial" w:cs="Arial"/>
+          <w:sz w:val="24"/>
+          <w:szCs w:val="24"/>
+        </w:rPr>
+        <w:t xml:space="preserve">Nicolas </w:t>
+      </w:r>
+      <w:proofErr w:type="spellStart"/>
+      <w:r>
+        <w:rPr>
+          <w:rFonts w:ascii="Arial" w:hAnsi="Arial" w:cs="Arial"/>
+          <w:sz w:val="24"/>
+          <w:szCs w:val="24"/>
+        </w:rPr>
+        <w:t>Trabachini</w:t>
+      </w:r>
+      <w:proofErr w:type="spellEnd"/>
+      <w:r>
+        <w:rPr>
+          <w:rFonts w:ascii="Arial" w:hAnsi="Arial" w:cs="Arial"/>
+          <w:sz w:val="24"/>
+          <w:szCs w:val="24"/>
+        </w:rPr>
+        <w:t xml:space="preserve"> Spinelli</w:t>
+      </w:r>
+    </w:p>
+    <w:p>
+      <w:pPr>
+        <w:spacing w:line="276" w:lineRule="auto"/>
+        <w:jc w:val="center"/>
+        <w:rPr>
+          <w:rFonts w:ascii="Arial" w:hAnsi="Arial" w:cs="Arial"/>
+          <w:sz w:val="24"/>
+          <w:szCs w:val="24"/>
+        </w:rPr>
+      </w:pPr>
+      <w:proofErr w:type="spellStart"/>
+      <w:r>
+        <w:rPr>
+          <w:rFonts w:ascii="Arial" w:hAnsi="Arial" w:cs="Arial"/>
+          <w:sz w:val="24"/>
+          <w:szCs w:val="24"/>
+        </w:rPr>
+        <w:t>Nícollas</w:t>
+      </w:r>
+      <w:proofErr w:type="spellEnd"/>
+      <w:r>
+        <w:rPr>
+          <w:rFonts w:ascii="Arial" w:hAnsi="Arial" w:cs="Arial"/>
+          <w:sz w:val="24"/>
+          <w:szCs w:val="24"/>
+        </w:rPr>
+        <w:t xml:space="preserve"> Miguel dos Santos Reis</w:t>
+      </w:r>
+    </w:p>
+    <w:p>
+      <w:pPr>
+        <w:spacing w:line="276" w:lineRule="auto"/>
+        <w:jc w:val="center"/>
+        <w:rPr>
+          <w:rFonts w:ascii="Arial" w:hAnsi="Arial" w:cs="Arial"/>
+          <w:sz w:val="24"/>
+          <w:szCs w:val="24"/>
+        </w:rPr>
+      </w:pPr>
+      <w:r>
+        <w:rPr>
+          <w:rFonts w:ascii="Arial" w:hAnsi="Arial" w:cs="Arial"/>
+          <w:sz w:val="24"/>
+          <w:szCs w:val="24"/>
+        </w:rPr>
+        <w:t>Vinícius de Lúcio Porto</w:t>
       </w:r>
     </w:p>
     <w:p>
@@ -1110,7 +786,6 @@
         <w:jc w:val="center"/>
         <w:rPr>
           <w:rFonts w:ascii="Arial" w:hAnsi="Arial" w:cs="Arial"/>
-          <w:bCs/>
           <w:sz w:val="24"/>
           <w:szCs w:val="24"/>
         </w:rPr>
@@ -1122,7 +797,6 @@
         <w:jc w:val="center"/>
         <w:rPr>
           <w:rFonts w:ascii="Arial" w:hAnsi="Arial" w:cs="Arial"/>
-          <w:bCs/>
           <w:sz w:val="24"/>
           <w:szCs w:val="24"/>
         </w:rPr>
@@ -1134,10 +808,22 @@
         <w:jc w:val="center"/>
         <w:rPr>
           <w:rFonts w:ascii="Arial" w:hAnsi="Arial" w:cs="Arial"/>
-          <w:sz w:val="24"/>
-          <w:szCs w:val="24"/>
-        </w:rPr>
-      </w:pPr>
+          <w:b/>
+          <w:bCs/>
+          <w:sz w:val="28"/>
+          <w:szCs w:val="28"/>
+        </w:rPr>
+      </w:pPr>
+      <w:r>
+        <w:rPr>
+          <w:rFonts w:ascii="Arial" w:hAnsi="Arial" w:cs="Arial"/>
+          <w:b/>
+          <w:bCs/>
+          <w:sz w:val="28"/>
+          <w:szCs w:val="28"/>
+        </w:rPr>
+        <w:t xml:space="preserve">ZENO: </w:t>
+      </w:r>
     </w:p>
     <w:p>
       <w:pPr>
@@ -1145,10 +831,22 @@
         <w:jc w:val="center"/>
         <w:rPr>
           <w:rFonts w:ascii="Arial" w:hAnsi="Arial" w:cs="Arial"/>
-          <w:sz w:val="24"/>
-          <w:szCs w:val="24"/>
-        </w:rPr>
-      </w:pPr>
+          <w:b/>
+          <w:bCs/>
+          <w:sz w:val="28"/>
+          <w:szCs w:val="28"/>
+        </w:rPr>
+      </w:pPr>
+      <w:r>
+        <w:rPr>
+          <w:rFonts w:ascii="Arial" w:hAnsi="Arial" w:cs="Arial"/>
+          <w:b/>
+          <w:bCs/>
+          <w:sz w:val="28"/>
+          <w:szCs w:val="28"/>
+        </w:rPr>
+        <w:t>SISTEMA GERENCIADOR DE MICROEMPRESAS</w:t>
+      </w:r>
     </w:p>
     <w:p>
       <w:pPr>
@@ -1156,6 +854,135 @@
         <w:jc w:val="center"/>
         <w:rPr>
           <w:rFonts w:ascii="Arial" w:hAnsi="Arial" w:cs="Arial"/>
+          <w:b/>
+          <w:bCs/>
+          <w:sz w:val="28"/>
+          <w:szCs w:val="28"/>
+        </w:rPr>
+      </w:pPr>
+    </w:p>
+    <w:p>
+      <w:pPr>
+        <w:spacing w:line="360" w:lineRule="auto"/>
+        <w:ind w:left="3540"/>
+        <w:jc w:val="both"/>
+        <w:rPr>
+          <w:rFonts w:ascii="Arial" w:hAnsi="Arial" w:cs="Arial"/>
+          <w:sz w:val="24"/>
+          <w:szCs w:val="24"/>
+        </w:rPr>
+      </w:pPr>
+      <w:r>
+        <w:rPr>
+          <w:rFonts w:ascii="Arial" w:hAnsi="Arial" w:cs="Arial"/>
+          <w:sz w:val="24"/>
+          <w:szCs w:val="24"/>
+        </w:rPr>
+        <w:t>Trabalho de Conclusão de Curso apresentado como exigência parcial para obtenção da Habilitação Profissional Técnica de Ní</w:t>
+      </w:r>
+      <w:commentRangeStart w:id="4"/>
+      <w:commentRangeStart w:id="5"/>
+      <w:r>
+        <w:rPr>
+          <w:rFonts w:ascii="Arial" w:hAnsi="Arial" w:cs="Arial"/>
+          <w:sz w:val="24"/>
+          <w:szCs w:val="24"/>
+        </w:rPr>
+        <w:t>vel Médio d</w:t>
+      </w:r>
+      <w:commentRangeEnd w:id="4"/>
+      <w:r>
+        <w:commentReference w:id="4"/>
+      </w:r>
+      <w:commentRangeEnd w:id="5"/>
+      <w:r>
+        <w:rPr>
+          <w:rStyle w:val="Refdecomentrio"/>
+        </w:rPr>
+        <w:commentReference w:id="5"/>
+      </w:r>
+      <w:r>
+        <w:rPr>
+          <w:rFonts w:ascii="Arial" w:hAnsi="Arial" w:cs="Arial"/>
+          <w:sz w:val="24"/>
+          <w:szCs w:val="24"/>
+        </w:rPr>
+        <w:t xml:space="preserve">e Técnico em Desenvolvimento de Sistemas, à Escola Técnica Estadual Martinho Di </w:t>
+      </w:r>
+      <w:proofErr w:type="spellStart"/>
+      <w:r>
+        <w:rPr>
+          <w:rFonts w:ascii="Arial" w:hAnsi="Arial" w:cs="Arial"/>
+          <w:sz w:val="24"/>
+          <w:szCs w:val="24"/>
+        </w:rPr>
+        <w:t>Ciero</w:t>
+      </w:r>
+      <w:proofErr w:type="spellEnd"/>
+      <w:r>
+        <w:rPr>
+          <w:rFonts w:ascii="Arial" w:hAnsi="Arial" w:cs="Arial"/>
+          <w:sz w:val="24"/>
+          <w:szCs w:val="24"/>
+        </w:rPr>
+        <w:t>, sob orientação da Professora Magali Nery.</w:t>
+      </w:r>
+    </w:p>
+    <w:p>
+      <w:pPr>
+        <w:spacing w:line="360" w:lineRule="auto"/>
+        <w:ind w:left="3540"/>
+        <w:jc w:val="both"/>
+        <w:rPr>
+          <w:rFonts w:ascii="Arial" w:hAnsi="Arial" w:cs="Arial"/>
+          <w:sz w:val="24"/>
+          <w:szCs w:val="24"/>
+        </w:rPr>
+      </w:pPr>
+    </w:p>
+    <w:p>
+      <w:pPr>
+        <w:spacing w:line="360" w:lineRule="auto"/>
+        <w:ind w:left="3540"/>
+        <w:jc w:val="both"/>
+        <w:rPr>
+          <w:rFonts w:ascii="Arial" w:hAnsi="Arial" w:cs="Arial"/>
+          <w:sz w:val="24"/>
+          <w:szCs w:val="24"/>
+        </w:rPr>
+      </w:pPr>
+    </w:p>
+    <w:p>
+      <w:pPr>
+        <w:spacing w:line="360" w:lineRule="auto"/>
+        <w:ind w:left="3540"/>
+        <w:jc w:val="both"/>
+        <w:rPr>
+          <w:rFonts w:ascii="Arial" w:hAnsi="Arial" w:cs="Arial"/>
+          <w:sz w:val="24"/>
+          <w:szCs w:val="24"/>
+        </w:rPr>
+      </w:pPr>
+    </w:p>
+    <w:p>
+      <w:pPr>
+        <w:spacing w:line="360" w:lineRule="auto"/>
+        <w:ind w:left="3540"/>
+        <w:jc w:val="both"/>
+        <w:rPr>
+          <w:rFonts w:ascii="Arial" w:hAnsi="Arial" w:cs="Arial"/>
+          <w:sz w:val="24"/>
+          <w:szCs w:val="24"/>
+        </w:rPr>
+      </w:pPr>
+    </w:p>
+    <w:p>
+      <w:pPr>
+        <w:spacing w:line="360" w:lineRule="auto"/>
+        <w:ind w:left="3540"/>
+        <w:jc w:val="both"/>
+        <w:rPr>
+          <w:rFonts w:ascii="Arial" w:hAnsi="Arial" w:cs="Arial"/>
           <w:sz w:val="24"/>
           <w:szCs w:val="24"/>
         </w:rPr>
@@ -1167,6 +994,8 @@
         <w:jc w:val="center"/>
         <w:rPr>
           <w:rFonts w:ascii="Arial" w:hAnsi="Arial" w:cs="Arial"/>
+          <w:b/>
+          <w:bCs/>
           <w:sz w:val="24"/>
           <w:szCs w:val="24"/>
         </w:rPr>
@@ -1178,10 +1007,24 @@
         <w:jc w:val="center"/>
         <w:rPr>
           <w:rFonts w:ascii="Arial" w:hAnsi="Arial" w:cs="Arial"/>
-          <w:sz w:val="24"/>
-          <w:szCs w:val="24"/>
-        </w:rPr>
-      </w:pPr>
+          <w:b/>
+          <w:bCs/>
+          <w:sz w:val="24"/>
+          <w:szCs w:val="24"/>
+        </w:rPr>
+      </w:pPr>
+      <w:proofErr w:type="spellStart"/>
+      <w:r>
+        <w:rPr>
+          <w:rFonts w:ascii="Arial" w:hAnsi="Arial" w:cs="Arial"/>
+          <w:b/>
+          <w:bCs/>
+          <w:sz w:val="24"/>
+          <w:szCs w:val="24"/>
+        </w:rPr>
+        <w:t>Itu-SP</w:t>
+      </w:r>
+      <w:proofErr w:type="spellEnd"/>
     </w:p>
     <w:p>
       <w:pPr>
@@ -1189,180 +1032,7 @@
         <w:jc w:val="center"/>
         <w:rPr>
           <w:rFonts w:ascii="Arial" w:hAnsi="Arial" w:cs="Arial"/>
-          <w:sz w:val="24"/>
-          <w:szCs w:val="24"/>
-        </w:rPr>
-      </w:pPr>
-    </w:p>
-    <w:p>
-      <w:pPr>
-        <w:spacing w:line="360" w:lineRule="auto"/>
-        <w:jc w:val="center"/>
-        <w:rPr>
-          <w:rFonts w:ascii="Arial" w:hAnsi="Arial" w:cs="Arial"/>
-          <w:sz w:val="24"/>
-          <w:szCs w:val="24"/>
-        </w:rPr>
-      </w:pPr>
-    </w:p>
-    <w:p>
-      <w:pPr>
-        <w:spacing w:line="360" w:lineRule="auto"/>
-        <w:jc w:val="center"/>
-        <w:rPr>
-          <w:rFonts w:ascii="Arial" w:hAnsi="Arial" w:cs="Arial"/>
-          <w:sz w:val="24"/>
-          <w:szCs w:val="24"/>
-        </w:rPr>
-      </w:pPr>
-    </w:p>
-    <w:p>
-      <w:pPr>
-        <w:spacing w:line="360" w:lineRule="auto"/>
-        <w:jc w:val="center"/>
-        <w:rPr>
-          <w:rFonts w:ascii="Arial" w:hAnsi="Arial" w:cs="Arial"/>
-          <w:bCs/>
-          <w:sz w:val="24"/>
-          <w:szCs w:val="24"/>
-        </w:rPr>
-      </w:pPr>
-    </w:p>
-    <w:p>
-      <w:pPr>
-        <w:spacing w:line="360" w:lineRule="auto"/>
-        <w:ind w:left="4536"/>
-        <w:jc w:val="both"/>
-        <w:rPr>
-          <w:rFonts w:ascii="Arial" w:hAnsi="Arial" w:cs="Arial"/>
-          <w:bCs/>
-          <w:sz w:val="24"/>
-          <w:szCs w:val="24"/>
-        </w:rPr>
-      </w:pPr>
-      <w:r>
-        <w:rPr>
-          <w:rFonts w:ascii="Arial" w:hAnsi="Arial" w:cs="Arial"/>
-          <w:bCs/>
-          <w:sz w:val="24"/>
-          <w:szCs w:val="24"/>
-        </w:rPr>
-        <w:t xml:space="preserve">          </w:t>
-      </w:r>
-      <w:r>
-        <w:rPr>
-          <w:rFonts w:ascii="Arial" w:hAnsi="Arial" w:cs="Arial"/>
-          <w:bCs/>
-          <w:sz w:val="24"/>
-          <w:szCs w:val="24"/>
-        </w:rPr>
-        <w:t xml:space="preserve">A </w:t>
-      </w:r>
-      <w:r>
-        <w:rPr>
-          <w:rFonts w:ascii="Arial" w:hAnsi="Arial" w:cs="Arial"/>
-          <w:bCs/>
-          <w:sz w:val="24"/>
-          <w:szCs w:val="24"/>
-        </w:rPr>
-        <w:t xml:space="preserve">nossa família, que nos deu condições de conquistar </w:t>
-      </w:r>
-      <w:r>
-        <w:rPr>
-          <w:rFonts w:ascii="Arial" w:hAnsi="Arial" w:cs="Arial"/>
-          <w:bCs/>
-          <w:sz w:val="24"/>
-          <w:szCs w:val="24"/>
-        </w:rPr>
-        <w:t>nossos objetivos, e aos nossos professores, que ensinaram a nossa profissão, dedicamos este trabalho</w:t>
-      </w:r>
-      <w:r>
-        <w:rPr>
-          <w:rFonts w:ascii="Arial" w:hAnsi="Arial" w:cs="Arial"/>
-          <w:bCs/>
-          <w:sz w:val="24"/>
-          <w:szCs w:val="24"/>
-        </w:rPr>
-        <w:t>.</w:t>
-      </w:r>
-    </w:p>
-    <w:p>
-      <w:pPr>
-        <w:spacing w:line="360" w:lineRule="auto"/>
-        <w:jc w:val="both"/>
-        <w:rPr>
-          <w:rFonts w:ascii="Arial" w:hAnsi="Arial" w:cs="Arial"/>
-          <w:bCs/>
-          <w:sz w:val="24"/>
-          <w:szCs w:val="24"/>
-        </w:rPr>
-      </w:pPr>
-    </w:p>
-    <w:p>
-      <w:pPr>
-        <w:spacing w:line="360" w:lineRule="auto"/>
-        <w:jc w:val="center"/>
-        <w:rPr>
-          <w:rFonts w:ascii="Arial" w:hAnsi="Arial" w:cs="Arial"/>
-          <w:bCs/>
-          <w:sz w:val="24"/>
-          <w:szCs w:val="24"/>
-        </w:rPr>
-      </w:pPr>
-    </w:p>
-    <w:p>
-      <w:pPr>
-        <w:spacing w:line="360" w:lineRule="auto"/>
-        <w:jc w:val="center"/>
-        <w:rPr>
-          <w:rFonts w:ascii="Arial" w:hAnsi="Arial" w:cs="Arial"/>
-          <w:bCs/>
-          <w:sz w:val="24"/>
-          <w:szCs w:val="24"/>
-        </w:rPr>
-      </w:pPr>
-    </w:p>
-    <w:p>
-      <w:pPr>
-        <w:spacing w:line="360" w:lineRule="auto"/>
-        <w:jc w:val="center"/>
-        <w:rPr>
-          <w:rFonts w:ascii="Arial" w:hAnsi="Arial" w:cs="Arial"/>
-          <w:bCs/>
-          <w:sz w:val="24"/>
-          <w:szCs w:val="24"/>
-        </w:rPr>
-      </w:pPr>
-    </w:p>
-    <w:p>
-      <w:pPr>
-        <w:spacing w:line="360" w:lineRule="auto"/>
-        <w:jc w:val="center"/>
-        <w:rPr>
-          <w:rFonts w:ascii="Arial" w:hAnsi="Arial" w:cs="Arial"/>
-          <w:bCs/>
-          <w:sz w:val="24"/>
-          <w:szCs w:val="24"/>
-        </w:rPr>
-      </w:pPr>
-    </w:p>
-    <w:p>
-      <w:pPr>
-        <w:spacing w:line="360" w:lineRule="auto"/>
-        <w:jc w:val="center"/>
-        <w:rPr>
-          <w:rFonts w:ascii="Arial" w:hAnsi="Arial" w:cs="Arial"/>
-          <w:bCs/>
-          <w:sz w:val="24"/>
-          <w:szCs w:val="24"/>
-        </w:rPr>
-      </w:pPr>
-    </w:p>
-    <w:p>
-      <w:pPr>
-        <w:spacing w:line="360" w:lineRule="auto"/>
-        <w:rPr>
-          <w:rFonts w:ascii="Arial" w:hAnsi="Arial" w:cs="Arial"/>
+          <w:b/>
           <w:bCs/>
           <w:sz w:val="24"/>
           <w:szCs w:val="24"/>
@@ -1374,12 +1044,23 @@
           <w:docGrid w:linePitch="360"/>
         </w:sectPr>
       </w:pPr>
+      <w:r>
+        <w:rPr>
+          <w:rFonts w:ascii="Arial" w:hAnsi="Arial" w:cs="Arial"/>
+          <w:b/>
+          <w:bCs/>
+          <w:sz w:val="24"/>
+          <w:szCs w:val="24"/>
+        </w:rPr>
+        <w:t>2025</w:t>
+      </w:r>
     </w:p>
     <w:p>
       <w:pPr>
         <w:spacing w:line="360" w:lineRule="auto"/>
         <w:rPr>
           <w:rFonts w:ascii="Arial" w:hAnsi="Arial" w:cs="Arial"/>
+          <w:b/>
           <w:bCs/>
           <w:sz w:val="24"/>
           <w:szCs w:val="24"/>
@@ -1392,19 +1073,34 @@
         <w:jc w:val="center"/>
         <w:rPr>
           <w:rFonts w:ascii="Arial" w:hAnsi="Arial" w:cs="Arial"/>
-          <w:bCs/>
-          <w:sz w:val="24"/>
-          <w:szCs w:val="24"/>
-        </w:rPr>
-      </w:pPr>
-      <w:r>
-        <w:rPr>
-          <w:rFonts w:ascii="Arial" w:hAnsi="Arial" w:cs="Arial"/>
-          <w:bCs/>
-          <w:sz w:val="24"/>
-          <w:szCs w:val="24"/>
-        </w:rPr>
-        <w:t>AGRADECIMENTOS</w:t>
+          <w:b/>
+          <w:bCs/>
+          <w:sz w:val="24"/>
+          <w:szCs w:val="24"/>
+        </w:rPr>
+      </w:pPr>
+      <w:commentRangeStart w:id="6"/>
+      <w:commentRangeStart w:id="7"/>
+      <w:r>
+        <w:rPr>
+          <w:rFonts w:ascii="Arial" w:hAnsi="Arial" w:cs="Arial"/>
+          <w:b/>
+          <w:bCs/>
+          <w:sz w:val="24"/>
+          <w:szCs w:val="24"/>
+        </w:rPr>
+        <w:t>DEDICATÓRIA</w:t>
+      </w:r>
+      <w:commentRangeEnd w:id="6"/>
+      <w:r>
+        <w:commentReference w:id="6"/>
+      </w:r>
+      <w:commentRangeEnd w:id="7"/>
+      <w:r>
+        <w:rPr>
+          <w:rStyle w:val="Refdecomentrio"/>
+        </w:rPr>
+        <w:commentReference w:id="7"/>
       </w:r>
     </w:p>
     <w:p>
@@ -1437,7 +1133,6 @@
         <w:jc w:val="center"/>
         <w:rPr>
           <w:rFonts w:ascii="Arial" w:hAnsi="Arial" w:cs="Arial"/>
-          <w:bCs/>
           <w:sz w:val="24"/>
           <w:szCs w:val="24"/>
         </w:rPr>
@@ -1449,7 +1144,6 @@
         <w:jc w:val="center"/>
         <w:rPr>
           <w:rFonts w:ascii="Arial" w:hAnsi="Arial" w:cs="Arial"/>
-          <w:bCs/>
           <w:sz w:val="24"/>
           <w:szCs w:val="24"/>
         </w:rPr>
@@ -1505,6 +1199,29 @@
         <w:jc w:val="center"/>
         <w:rPr>
           <w:rFonts w:ascii="Arial" w:hAnsi="Arial" w:cs="Arial"/>
+          <w:sz w:val="24"/>
+          <w:szCs w:val="24"/>
+        </w:rPr>
+      </w:pPr>
+    </w:p>
+    <w:p>
+      <w:pPr>
+        <w:spacing w:line="360" w:lineRule="auto"/>
+        <w:jc w:val="center"/>
+        <w:rPr>
+          <w:rFonts w:ascii="Arial" w:hAnsi="Arial" w:cs="Arial"/>
+          <w:sz w:val="24"/>
+          <w:szCs w:val="24"/>
+        </w:rPr>
+      </w:pPr>
+    </w:p>
+    <w:p>
+      <w:pPr>
+        <w:spacing w:line="360" w:lineRule="auto"/>
+        <w:jc w:val="center"/>
+        <w:rPr>
+          <w:rFonts w:ascii="Arial" w:hAnsi="Arial" w:cs="Arial"/>
+          <w:bCs/>
           <w:sz w:val="24"/>
           <w:szCs w:val="24"/>
         </w:rPr>
@@ -1517,87 +1234,280 @@
         <w:jc w:val="both"/>
         <w:rPr>
           <w:rFonts w:ascii="Arial" w:hAnsi="Arial" w:cs="Arial"/>
-          <w:sz w:val="24"/>
-          <w:szCs w:val="24"/>
-        </w:rPr>
-      </w:pPr>
-      <w:r>
-        <w:rPr>
-          <w:rFonts w:ascii="Arial" w:hAnsi="Arial" w:cs="Arial"/>
-          <w:sz w:val="24"/>
-          <w:szCs w:val="24"/>
-        </w:rPr>
-        <w:t xml:space="preserve">Aos nossos colegas, amigos, familiares e professores que </w:t>
-      </w:r>
-      <w:commentRangeStart w:id="8"/>
-      <w:commentRangeStart w:id="9"/>
-      <w:r>
-        <w:rPr>
-          <w:rFonts w:ascii="Arial" w:hAnsi="Arial" w:cs="Arial"/>
-          <w:sz w:val="24"/>
-          <w:szCs w:val="24"/>
-        </w:rPr>
-        <w:t>nos apoiara</w:t>
-      </w:r>
-      <w:commentRangeEnd w:id="8"/>
-      <w:r>
-        <w:commentReference w:id="8"/>
-      </w:r>
-      <w:commentRangeEnd w:id="9"/>
-      <w:r>
-        <w:rPr>
-          <w:rStyle w:val="Refdecomentrio"/>
-        </w:rPr>
-        <w:commentReference w:id="9"/>
-      </w:r>
-      <w:r>
-        <w:rPr>
-          <w:rFonts w:ascii="Arial" w:hAnsi="Arial" w:cs="Arial"/>
-          <w:sz w:val="24"/>
-          <w:szCs w:val="24"/>
-        </w:rPr>
-        <w:t>m por esta jornada tão importante para nossas vidas</w:t>
-      </w:r>
-      <w:r>
-        <w:rPr>
-          <w:rFonts w:ascii="Arial" w:hAnsi="Arial" w:cs="Arial"/>
-          <w:sz w:val="24"/>
-          <w:szCs w:val="24"/>
-        </w:rPr>
-        <w:t xml:space="preserve"> e que depositaram fé</w:t>
-      </w:r>
-      <w:r>
-        <w:rPr>
-          <w:rFonts w:ascii="Arial" w:hAnsi="Arial" w:cs="Arial"/>
-          <w:sz w:val="24"/>
-          <w:szCs w:val="24"/>
-        </w:rPr>
-        <w:t xml:space="preserve"> em nosso </w:t>
-      </w:r>
-      <w:r>
-        <w:rPr>
-          <w:rFonts w:ascii="Arial" w:hAnsi="Arial" w:cs="Arial"/>
-          <w:sz w:val="24"/>
-          <w:szCs w:val="24"/>
-        </w:rPr>
-        <w:t>empenho</w:t>
-      </w:r>
-      <w:r>
-        <w:rPr>
-          <w:rFonts w:ascii="Arial" w:hAnsi="Arial" w:cs="Arial"/>
-          <w:sz w:val="24"/>
-          <w:szCs w:val="24"/>
-        </w:rPr>
-        <w:t>, os nossos mais sinceros e profundos agradecimentos</w:t>
-      </w:r>
-      <w:r>
-        <w:rPr>
-          <w:rFonts w:ascii="Arial" w:hAnsi="Arial" w:cs="Arial"/>
+          <w:bCs/>
+          <w:sz w:val="24"/>
+          <w:szCs w:val="24"/>
+        </w:rPr>
+      </w:pPr>
+      <w:r>
+        <w:rPr>
+          <w:rFonts w:ascii="Arial" w:hAnsi="Arial" w:cs="Arial"/>
+          <w:bCs/>
+          <w:sz w:val="24"/>
+          <w:szCs w:val="24"/>
+        </w:rPr>
+        <w:t xml:space="preserve">          </w:t>
+      </w:r>
+      <w:r>
+        <w:rPr>
+          <w:rFonts w:ascii="Arial" w:hAnsi="Arial" w:cs="Arial"/>
+          <w:bCs/>
+          <w:sz w:val="24"/>
+          <w:szCs w:val="24"/>
+        </w:rPr>
+        <w:t xml:space="preserve">A </w:t>
+      </w:r>
+      <w:r>
+        <w:rPr>
+          <w:rFonts w:ascii="Arial" w:hAnsi="Arial" w:cs="Arial"/>
+          <w:bCs/>
+          <w:sz w:val="24"/>
+          <w:szCs w:val="24"/>
+        </w:rPr>
+        <w:t xml:space="preserve">nossa família, que nos deu condições de conquistar </w:t>
+      </w:r>
+      <w:r>
+        <w:rPr>
+          <w:rFonts w:ascii="Arial" w:hAnsi="Arial" w:cs="Arial"/>
+          <w:bCs/>
+          <w:sz w:val="24"/>
+          <w:szCs w:val="24"/>
+        </w:rPr>
+        <w:t>nossos objetivos, e aos nossos professores, que ensinaram a nossa profissão, dedicamos este trabalho</w:t>
+      </w:r>
+      <w:r>
+        <w:rPr>
+          <w:rFonts w:ascii="Arial" w:hAnsi="Arial" w:cs="Arial"/>
+          <w:bCs/>
           <w:sz w:val="24"/>
           <w:szCs w:val="24"/>
         </w:rPr>
         <w:t>.</w:t>
       </w:r>
+    </w:p>
+    <w:p>
+      <w:pPr>
+        <w:spacing w:line="360" w:lineRule="auto"/>
+        <w:jc w:val="both"/>
+        <w:rPr>
+          <w:rFonts w:ascii="Arial" w:hAnsi="Arial" w:cs="Arial"/>
+          <w:bCs/>
+          <w:sz w:val="24"/>
+          <w:szCs w:val="24"/>
+        </w:rPr>
+      </w:pPr>
+    </w:p>
+    <w:p>
+      <w:pPr>
+        <w:spacing w:line="360" w:lineRule="auto"/>
+        <w:jc w:val="center"/>
+        <w:rPr>
+          <w:rFonts w:ascii="Arial" w:hAnsi="Arial" w:cs="Arial"/>
+          <w:bCs/>
+          <w:sz w:val="24"/>
+          <w:szCs w:val="24"/>
+        </w:rPr>
+      </w:pPr>
+    </w:p>
+    <w:p>
+      <w:pPr>
+        <w:spacing w:line="360" w:lineRule="auto"/>
+        <w:jc w:val="center"/>
+        <w:rPr>
+          <w:rFonts w:ascii="Arial" w:hAnsi="Arial" w:cs="Arial"/>
+          <w:bCs/>
+          <w:sz w:val="24"/>
+          <w:szCs w:val="24"/>
+        </w:rPr>
+      </w:pPr>
+    </w:p>
+    <w:p>
+      <w:pPr>
+        <w:spacing w:line="360" w:lineRule="auto"/>
+        <w:jc w:val="center"/>
+        <w:rPr>
+          <w:rFonts w:ascii="Arial" w:hAnsi="Arial" w:cs="Arial"/>
+          <w:bCs/>
+          <w:sz w:val="24"/>
+          <w:szCs w:val="24"/>
+        </w:rPr>
+      </w:pPr>
+    </w:p>
+    <w:p>
+      <w:pPr>
+        <w:spacing w:line="360" w:lineRule="auto"/>
+        <w:jc w:val="center"/>
+        <w:rPr>
+          <w:rFonts w:ascii="Arial" w:hAnsi="Arial" w:cs="Arial"/>
+          <w:bCs/>
+          <w:sz w:val="24"/>
+          <w:szCs w:val="24"/>
+        </w:rPr>
+      </w:pPr>
+    </w:p>
+    <w:p>
+      <w:pPr>
+        <w:spacing w:line="360" w:lineRule="auto"/>
+        <w:jc w:val="center"/>
+        <w:rPr>
+          <w:rFonts w:ascii="Arial" w:hAnsi="Arial" w:cs="Arial"/>
+          <w:bCs/>
+          <w:sz w:val="24"/>
+          <w:szCs w:val="24"/>
+        </w:rPr>
+      </w:pPr>
+    </w:p>
+    <w:p>
+      <w:pPr>
+        <w:spacing w:line="360" w:lineRule="auto"/>
+        <w:rPr>
+          <w:rFonts w:ascii="Arial" w:hAnsi="Arial" w:cs="Arial"/>
+          <w:bCs/>
+          <w:sz w:val="24"/>
+          <w:szCs w:val="24"/>
+        </w:rPr>
+        <w:sectPr>
+          <w:pgSz w:w="11906" w:h="16838"/>
+          <w:pgMar w:top="1701" w:right="1134" w:bottom="1134" w:left="1701" w:header="709" w:footer="709" w:gutter="0"/>
+          <w:cols w:space="708"/>
+          <w:docGrid w:linePitch="360"/>
+        </w:sectPr>
+      </w:pPr>
+    </w:p>
+    <w:p>
+      <w:pPr>
+        <w:spacing w:line="360" w:lineRule="auto"/>
+        <w:rPr>
+          <w:rFonts w:ascii="Arial" w:hAnsi="Arial" w:cs="Arial"/>
+          <w:bCs/>
+          <w:sz w:val="24"/>
+          <w:szCs w:val="24"/>
+        </w:rPr>
+      </w:pPr>
+    </w:p>
+    <w:p>
+      <w:pPr>
+        <w:spacing w:line="360" w:lineRule="auto"/>
+        <w:jc w:val="center"/>
+        <w:rPr>
+          <w:rFonts w:ascii="Arial" w:hAnsi="Arial" w:cs="Arial"/>
+          <w:bCs/>
+          <w:sz w:val="24"/>
+          <w:szCs w:val="24"/>
+        </w:rPr>
+      </w:pPr>
+      <w:r>
+        <w:rPr>
+          <w:rFonts w:ascii="Arial" w:hAnsi="Arial" w:cs="Arial"/>
+          <w:bCs/>
+          <w:sz w:val="24"/>
+          <w:szCs w:val="24"/>
+        </w:rPr>
+        <w:t>AGRADECIMENTOS</w:t>
+      </w:r>
+    </w:p>
+    <w:p>
+      <w:pPr>
+        <w:spacing w:line="360" w:lineRule="auto"/>
+        <w:jc w:val="center"/>
+        <w:rPr>
+          <w:rFonts w:ascii="Arial" w:hAnsi="Arial" w:cs="Arial"/>
+          <w:bCs/>
+          <w:sz w:val="24"/>
+          <w:szCs w:val="24"/>
+        </w:rPr>
+      </w:pPr>
+    </w:p>
+    <w:p>
+      <w:pPr>
+        <w:spacing w:line="360" w:lineRule="auto"/>
+        <w:jc w:val="center"/>
+        <w:rPr>
+          <w:rFonts w:ascii="Arial" w:hAnsi="Arial" w:cs="Arial"/>
+          <w:bCs/>
+          <w:sz w:val="24"/>
+          <w:szCs w:val="24"/>
+        </w:rPr>
+      </w:pPr>
+    </w:p>
+    <w:p>
+      <w:pPr>
+        <w:spacing w:line="360" w:lineRule="auto"/>
+        <w:jc w:val="center"/>
+        <w:rPr>
+          <w:rFonts w:ascii="Arial" w:hAnsi="Arial" w:cs="Arial"/>
+          <w:bCs/>
+          <w:sz w:val="24"/>
+          <w:szCs w:val="24"/>
+        </w:rPr>
+      </w:pPr>
+    </w:p>
+    <w:p>
+      <w:pPr>
+        <w:spacing w:line="360" w:lineRule="auto"/>
+        <w:jc w:val="center"/>
+        <w:rPr>
+          <w:rFonts w:ascii="Arial" w:hAnsi="Arial" w:cs="Arial"/>
+          <w:bCs/>
+          <w:sz w:val="24"/>
+          <w:szCs w:val="24"/>
+        </w:rPr>
+      </w:pPr>
+    </w:p>
+    <w:p>
+      <w:pPr>
+        <w:spacing w:line="360" w:lineRule="auto"/>
+        <w:jc w:val="center"/>
+        <w:rPr>
+          <w:rFonts w:ascii="Arial" w:hAnsi="Arial" w:cs="Arial"/>
+          <w:sz w:val="24"/>
+          <w:szCs w:val="24"/>
+        </w:rPr>
+      </w:pPr>
+    </w:p>
+    <w:p>
+      <w:pPr>
+        <w:spacing w:line="360" w:lineRule="auto"/>
+        <w:jc w:val="center"/>
+        <w:rPr>
+          <w:rFonts w:ascii="Arial" w:hAnsi="Arial" w:cs="Arial"/>
+          <w:sz w:val="24"/>
+          <w:szCs w:val="24"/>
+        </w:rPr>
+      </w:pPr>
+    </w:p>
+    <w:p>
+      <w:pPr>
+        <w:spacing w:line="360" w:lineRule="auto"/>
+        <w:jc w:val="center"/>
+        <w:rPr>
+          <w:rFonts w:ascii="Arial" w:hAnsi="Arial" w:cs="Arial"/>
+          <w:sz w:val="24"/>
+          <w:szCs w:val="24"/>
+        </w:rPr>
+      </w:pPr>
+    </w:p>
+    <w:p>
+      <w:pPr>
+        <w:spacing w:line="360" w:lineRule="auto"/>
+        <w:jc w:val="center"/>
+        <w:rPr>
+          <w:rFonts w:ascii="Arial" w:hAnsi="Arial" w:cs="Arial"/>
+          <w:sz w:val="24"/>
+          <w:szCs w:val="24"/>
+        </w:rPr>
+      </w:pPr>
+    </w:p>
+    <w:p>
+      <w:pPr>
+        <w:spacing w:line="360" w:lineRule="auto"/>
+        <w:jc w:val="center"/>
+        <w:rPr>
+          <w:rFonts w:ascii="Arial" w:hAnsi="Arial" w:cs="Arial"/>
+          <w:sz w:val="24"/>
+          <w:szCs w:val="24"/>
+        </w:rPr>
+      </w:pPr>
     </w:p>
     <w:p>
       <w:pPr>
@@ -1606,11 +1516,87 @@
         <w:jc w:val="both"/>
         <w:rPr>
           <w:rFonts w:ascii="Arial" w:hAnsi="Arial" w:cs="Arial"/>
-          <w:bCs/>
-          <w:sz w:val="24"/>
-          <w:szCs w:val="24"/>
-        </w:rPr>
-      </w:pPr>
+          <w:sz w:val="24"/>
+          <w:szCs w:val="24"/>
+        </w:rPr>
+      </w:pPr>
+      <w:r>
+        <w:rPr>
+          <w:rFonts w:ascii="Arial" w:hAnsi="Arial" w:cs="Arial"/>
+          <w:sz w:val="24"/>
+          <w:szCs w:val="24"/>
+        </w:rPr>
+        <w:t xml:space="preserve">Aos nossos colegas, amigos, familiares e professores que </w:t>
+      </w:r>
+      <w:commentRangeStart w:id="8"/>
+      <w:commentRangeStart w:id="9"/>
+      <w:r>
+        <w:rPr>
+          <w:rFonts w:ascii="Arial" w:hAnsi="Arial" w:cs="Arial"/>
+          <w:sz w:val="24"/>
+          <w:szCs w:val="24"/>
+        </w:rPr>
+        <w:t>nos apoiara</w:t>
+      </w:r>
+      <w:commentRangeEnd w:id="8"/>
+      <w:r>
+        <w:commentReference w:id="8"/>
+      </w:r>
+      <w:commentRangeEnd w:id="9"/>
+      <w:r>
+        <w:rPr>
+          <w:rStyle w:val="Refdecomentrio"/>
+        </w:rPr>
+        <w:commentReference w:id="9"/>
+      </w:r>
+      <w:r>
+        <w:rPr>
+          <w:rFonts w:ascii="Arial" w:hAnsi="Arial" w:cs="Arial"/>
+          <w:sz w:val="24"/>
+          <w:szCs w:val="24"/>
+        </w:rPr>
+        <w:t>m por esta jornada tão importante para nossas vidas</w:t>
+      </w:r>
+      <w:r>
+        <w:rPr>
+          <w:rFonts w:ascii="Arial" w:hAnsi="Arial" w:cs="Arial"/>
+          <w:sz w:val="24"/>
+          <w:szCs w:val="24"/>
+        </w:rPr>
+        <w:t xml:space="preserve"> e que depositaram fé</w:t>
+      </w:r>
+      <w:r>
+        <w:rPr>
+          <w:rFonts w:ascii="Arial" w:hAnsi="Arial" w:cs="Arial"/>
+          <w:sz w:val="24"/>
+          <w:szCs w:val="24"/>
+        </w:rPr>
+        <w:t xml:space="preserve"> em nosso </w:t>
+      </w:r>
+      <w:r>
+        <w:rPr>
+          <w:rFonts w:ascii="Arial" w:hAnsi="Arial" w:cs="Arial"/>
+          <w:sz w:val="24"/>
+          <w:szCs w:val="24"/>
+        </w:rPr>
+        <w:t>empenho</w:t>
+      </w:r>
+      <w:r>
+        <w:rPr>
+          <w:rFonts w:ascii="Arial" w:hAnsi="Arial" w:cs="Arial"/>
+          <w:sz w:val="24"/>
+          <w:szCs w:val="24"/>
+        </w:rPr>
+        <w:t>, os nossos mais sinceros e profundos agradecimentos</w:t>
+      </w:r>
+      <w:r>
+        <w:rPr>
+          <w:rFonts w:ascii="Arial" w:hAnsi="Arial" w:cs="Arial"/>
+          <w:sz w:val="24"/>
+          <w:szCs w:val="24"/>
+        </w:rPr>
+        <w:t>.</w:t>
+      </w:r>
     </w:p>
     <w:p>
       <w:pPr>
@@ -1719,6 +1705,19 @@
     <w:p>
       <w:pPr>
         <w:spacing w:line="360" w:lineRule="auto"/>
+        <w:ind w:left="4536"/>
+        <w:jc w:val="both"/>
+        <w:rPr>
+          <w:rFonts w:ascii="Arial" w:hAnsi="Arial" w:cs="Arial"/>
+          <w:bCs/>
+          <w:sz w:val="24"/>
+          <w:szCs w:val="24"/>
+        </w:rPr>
+      </w:pPr>
+    </w:p>
+    <w:p>
+      <w:pPr>
+        <w:spacing w:line="360" w:lineRule="auto"/>
         <w:jc w:val="center"/>
         <w:rPr>
           <w:rFonts w:ascii="Arial" w:hAnsi="Arial" w:cs="Arial"/>
@@ -2423,21 +2422,7 @@
         <w:rPr>
           <w:lang w:val="en-US"/>
         </w:rPr>
-        <w:t xml:space="preserve">Our aim </w:t>
-      </w:r>
-      <w:proofErr w:type="gramStart"/>
-      <w:r>
-        <w:rPr>
-          <w:lang w:val="en-US"/>
-        </w:rPr>
-        <w:t>with</w:t>
-      </w:r>
-      <w:proofErr w:type="gramEnd"/>
-      <w:r>
-        <w:rPr>
-          <w:lang w:val="en-US"/>
-        </w:rPr>
-        <w:t xml:space="preserve"> this work is to show how such a system can benefit the MEI, its design and functionalities</w:t>
+        <w:t>Our aim with this work is to show how such a system can benefit the MEI, its design and functionalities</w:t>
       </w:r>
       <w:r>
         <w:rPr>
@@ -2662,7 +2647,7 @@
             </w:rPr>
             <w:fldChar w:fldCharType="separate"/>
           </w:r>
-          <w:hyperlink w:anchor="_Toc198791915" w:history="1">
+          <w:hyperlink w:anchor="_Toc199240056" w:history="1">
             <w:r>
               <w:rPr>
                 <w:rStyle w:val="Hyperlink"/>
@@ -2710,7 +2695,7 @@
                 <w:noProof/>
                 <w:webHidden/>
               </w:rPr>
-              <w:instrText xml:space="preserve"> PAGEREF _Toc198791915 \h </w:instrText>
+              <w:instrText xml:space="preserve"> PAGEREF _Toc199240056 \h </w:instrText>
             </w:r>
             <w:r>
               <w:rPr>
@@ -2760,7 +2745,7 @@
               <w14:ligatures w14:val="none"/>
             </w:rPr>
           </w:pPr>
-          <w:hyperlink w:anchor="_Toc198791916" w:history="1">
+          <w:hyperlink w:anchor="_Toc199240057" w:history="1">
             <w:r>
               <w:rPr>
                 <w:rStyle w:val="Hyperlink"/>
@@ -2808,7 +2793,7 @@
                 <w:noProof/>
                 <w:webHidden/>
               </w:rPr>
-              <w:instrText xml:space="preserve"> PAGEREF _Toc198791916 \h </w:instrText>
+              <w:instrText xml:space="preserve"> PAGEREF _Toc199240057 \h </w:instrText>
             </w:r>
             <w:r>
               <w:rPr>
@@ -2858,7 +2843,7 @@
               <w14:ligatures w14:val="none"/>
             </w:rPr>
           </w:pPr>
-          <w:hyperlink w:anchor="_Toc198791917" w:history="1">
+          <w:hyperlink w:anchor="_Toc199240058" w:history="1">
             <w:r>
               <w:rPr>
                 <w:rStyle w:val="Hyperlink"/>
@@ -2906,7 +2891,7 @@
                 <w:noProof/>
                 <w:webHidden/>
               </w:rPr>
-              <w:instrText xml:space="preserve"> PAGEREF _Toc198791917 \h </w:instrText>
+              <w:instrText xml:space="preserve"> PAGEREF _Toc199240058 \h </w:instrText>
             </w:r>
             <w:r>
               <w:rPr>
@@ -2951,7 +2936,7 @@
               <w14:ligatures w14:val="none"/>
             </w:rPr>
           </w:pPr>
-          <w:hyperlink w:anchor="_Toc198791918" w:history="1">
+          <w:hyperlink w:anchor="_Toc199240059" w:history="1">
             <w:r>
               <w:rPr>
                 <w:rStyle w:val="Hyperlink"/>
@@ -2978,7 +2963,7 @@
                 <w:noProof/>
                 <w:webHidden/>
               </w:rPr>
-              <w:instrText xml:space="preserve"> PAGEREF _Toc198791918 \h </w:instrText>
+              <w:instrText xml:space="preserve"> PAGEREF _Toc199240059 \h </w:instrText>
             </w:r>
             <w:r>
               <w:rPr>
@@ -3023,7 +3008,7 @@
               <w14:ligatures w14:val="none"/>
             </w:rPr>
           </w:pPr>
-          <w:hyperlink w:anchor="_Toc198791919" w:history="1">
+          <w:hyperlink w:anchor="_Toc199240060" w:history="1">
             <w:r>
               <w:rPr>
                 <w:rStyle w:val="Hyperlink"/>
@@ -3050,7 +3035,7 @@
                 <w:noProof/>
                 <w:webHidden/>
               </w:rPr>
-              <w:instrText xml:space="preserve"> PAGEREF _Toc198791919 \h </w:instrText>
+              <w:instrText xml:space="preserve"> PAGEREF _Toc199240060 \h </w:instrText>
             </w:r>
             <w:r>
               <w:rPr>
@@ -3095,7 +3080,7 @@
               <w14:ligatures w14:val="none"/>
             </w:rPr>
           </w:pPr>
-          <w:hyperlink w:anchor="_Toc198791920" w:history="1">
+          <w:hyperlink w:anchor="_Toc199240061" w:history="1">
             <w:r>
               <w:rPr>
                 <w:rStyle w:val="Hyperlink"/>
@@ -3122,7 +3107,7 @@
                 <w:noProof/>
                 <w:webHidden/>
               </w:rPr>
-              <w:instrText xml:space="preserve"> PAGEREF _Toc198791920 \h </w:instrText>
+              <w:instrText xml:space="preserve"> PAGEREF _Toc199240061 \h </w:instrText>
             </w:r>
             <w:r>
               <w:rPr>
@@ -3171,7 +3156,7 @@
               <w14:ligatures w14:val="none"/>
             </w:rPr>
           </w:pPr>
-          <w:hyperlink w:anchor="_Toc198791921" w:history="1">
+          <w:hyperlink w:anchor="_Toc199240062" w:history="1">
             <w:r>
               <w:rPr>
                 <w:rStyle w:val="Hyperlink"/>
@@ -3198,7 +3183,7 @@
                 <w:noProof/>
                 <w:webHidden/>
               </w:rPr>
-              <w:instrText xml:space="preserve"> PAGEREF _Toc198791921 \h </w:instrText>
+              <w:instrText xml:space="preserve"> PAGEREF _Toc199240062 \h </w:instrText>
             </w:r>
             <w:r>
               <w:rPr>
@@ -3218,7 +3203,7 @@
                 <w:noProof/>
                 <w:webHidden/>
               </w:rPr>
-              <w:t>15</w:t>
+              <w:t>22</w:t>
             </w:r>
             <w:r>
               <w:rPr>
@@ -3247,7 +3232,7 @@
               <w14:ligatures w14:val="none"/>
             </w:rPr>
           </w:pPr>
-          <w:hyperlink w:anchor="_Toc198791922" w:history="1">
+          <w:hyperlink w:anchor="_Toc199240063" w:history="1">
             <w:r>
               <w:rPr>
                 <w:rStyle w:val="Hyperlink"/>
@@ -3274,7 +3259,7 @@
                 <w:noProof/>
                 <w:webHidden/>
               </w:rPr>
-              <w:instrText xml:space="preserve"> PAGEREF _Toc198791922 \h </w:instrText>
+              <w:instrText xml:space="preserve"> PAGEREF _Toc199240063 \h </w:instrText>
             </w:r>
             <w:r>
               <w:rPr>
@@ -3294,7 +3279,7 @@
                 <w:noProof/>
                 <w:webHidden/>
               </w:rPr>
-              <w:t>16</w:t>
+              <w:t>23</w:t>
             </w:r>
             <w:r>
               <w:rPr>
@@ -3481,12 +3466,10 @@
         </w:tabs>
         <w:rPr>
           <w:rFonts w:eastAsiaTheme="minorEastAsia"/>
-          <w:i/>
-          <w:iCs/>
           <w:noProof/>
-          <w:sz w:val="24"/>
-          <w:szCs w:val="24"/>
+          <w:kern w:val="0"/>
           <w:lang w:eastAsia="pt-BR"/>
+          <w14:ligatures w14:val="none"/>
         </w:rPr>
       </w:pPr>
       <w:r>
@@ -3510,21 +3493,17 @@
         </w:rPr>
         <w:fldChar w:fldCharType="separate"/>
       </w:r>
-      <w:hyperlink w:anchor="_Toc198972727" w:history="1">
+      <w:hyperlink w:anchor="_Toc199240036" w:history="1">
         <w:r>
           <w:rPr>
             <w:rStyle w:val="Hyperlink"/>
             <w:rFonts w:ascii="Arial" w:hAnsi="Arial" w:cs="Arial"/>
-            <w:i/>
-            <w:iCs/>
             <w:noProof/>
           </w:rPr>
           <w:t>Figura 1 – Análise da familiaridade do usuário com plataformas de gestão</w:t>
         </w:r>
         <w:r>
           <w:rPr>
-            <w:i/>
-            <w:iCs/>
             <w:noProof/>
             <w:webHidden/>
           </w:rPr>
@@ -3532,8 +3511,6 @@
         </w:r>
         <w:r>
           <w:rPr>
-            <w:i/>
-            <w:iCs/>
             <w:noProof/>
             <w:webHidden/>
           </w:rPr>
@@ -3541,25 +3518,19 @@
         </w:r>
         <w:r>
           <w:rPr>
-            <w:i/>
-            <w:iCs/>
             <w:noProof/>
             <w:webHidden/>
           </w:rPr>
-          <w:instrText xml:space="preserve"> PAGEREF _Toc198972727 \h </w:instrText>
+          <w:instrText xml:space="preserve"> PAGEREF _Toc199240036 \h </w:instrText>
         </w:r>
         <w:r>
           <w:rPr>
-            <w:i/>
-            <w:iCs/>
             <w:noProof/>
             <w:webHidden/>
           </w:rPr>
         </w:r>
         <w:r>
           <w:rPr>
-            <w:i/>
-            <w:iCs/>
             <w:noProof/>
             <w:webHidden/>
           </w:rPr>
@@ -3567,8 +3538,6 @@
         </w:r>
         <w:r>
           <w:rPr>
-            <w:i/>
-            <w:iCs/>
             <w:noProof/>
             <w:webHidden/>
           </w:rPr>
@@ -3576,8 +3545,6 @@
         </w:r>
         <w:r>
           <w:rPr>
-            <w:i/>
-            <w:iCs/>
             <w:noProof/>
             <w:webHidden/>
           </w:rPr>
@@ -3594,26 +3561,22 @@
         <w:rPr>
           <w:rFonts w:eastAsiaTheme="minorEastAsia"/>
           <w:noProof/>
-          <w:sz w:val="24"/>
-          <w:szCs w:val="24"/>
+          <w:kern w:val="0"/>
           <w:lang w:eastAsia="pt-BR"/>
-        </w:rPr>
-      </w:pPr>
-      <w:hyperlink w:anchor="_Toc198972728" w:history="1">
+          <w14:ligatures w14:val="none"/>
+        </w:rPr>
+      </w:pPr>
+      <w:hyperlink w:anchor="_Toc199240037" w:history="1">
         <w:r>
           <w:rPr>
             <w:rStyle w:val="Hyperlink"/>
             <w:rFonts w:ascii="Arial" w:hAnsi="Arial" w:cs="Arial"/>
-            <w:i/>
-            <w:iCs/>
             <w:noProof/>
           </w:rPr>
           <w:t>Figura 2 - Análise dos principais problemas que microempreendedores enfrentam</w:t>
         </w:r>
         <w:r>
           <w:rPr>
-            <w:i/>
-            <w:iCs/>
             <w:noProof/>
             <w:webHidden/>
           </w:rPr>
@@ -3621,8 +3584,6 @@
         </w:r>
         <w:r>
           <w:rPr>
-            <w:i/>
-            <w:iCs/>
             <w:noProof/>
             <w:webHidden/>
           </w:rPr>
@@ -3630,25 +3591,19 @@
         </w:r>
         <w:r>
           <w:rPr>
-            <w:i/>
-            <w:iCs/>
             <w:noProof/>
             <w:webHidden/>
           </w:rPr>
-          <w:instrText xml:space="preserve"> PAGEREF _Toc198972728 \h </w:instrText>
+          <w:instrText xml:space="preserve"> PAGEREF _Toc199240037 \h </w:instrText>
         </w:r>
         <w:r>
           <w:rPr>
-            <w:i/>
-            <w:iCs/>
             <w:noProof/>
             <w:webHidden/>
           </w:rPr>
         </w:r>
         <w:r>
           <w:rPr>
-            <w:i/>
-            <w:iCs/>
             <w:noProof/>
             <w:webHidden/>
           </w:rPr>
@@ -3656,8 +3611,6 @@
         </w:r>
         <w:r>
           <w:rPr>
-            <w:i/>
-            <w:iCs/>
             <w:noProof/>
             <w:webHidden/>
           </w:rPr>
@@ -3665,8 +3618,6 @@
         </w:r>
         <w:r>
           <w:rPr>
-            <w:i/>
-            <w:iCs/>
             <w:noProof/>
             <w:webHidden/>
           </w:rPr>
@@ -3676,6 +3627,371 @@
     </w:p>
     <w:p>
       <w:pPr>
+        <w:pStyle w:val="ndicedeilustraes"/>
+        <w:tabs>
+          <w:tab w:val="right" w:leader="dot" w:pos="9061"/>
+        </w:tabs>
+        <w:rPr>
+          <w:rFonts w:eastAsiaTheme="minorEastAsia"/>
+          <w:noProof/>
+          <w:kern w:val="0"/>
+          <w:lang w:eastAsia="pt-BR"/>
+          <w14:ligatures w14:val="none"/>
+        </w:rPr>
+      </w:pPr>
+      <w:hyperlink w:anchor="_Toc199240038" w:history="1">
+        <w:r>
+          <w:rPr>
+            <w:rStyle w:val="Hyperlink"/>
+            <w:rFonts w:ascii="Arial" w:hAnsi="Arial" w:cs="Arial"/>
+            <w:noProof/>
+          </w:rPr>
+          <w:t>Figura 3 - Análise sobre o conhecimento prévio do empreendedor sobre sistemas ERP</w:t>
+        </w:r>
+        <w:r>
+          <w:rPr>
+            <w:noProof/>
+            <w:webHidden/>
+          </w:rPr>
+          <w:tab/>
+        </w:r>
+        <w:r>
+          <w:rPr>
+            <w:noProof/>
+            <w:webHidden/>
+          </w:rPr>
+          <w:fldChar w:fldCharType="begin"/>
+        </w:r>
+        <w:r>
+          <w:rPr>
+            <w:noProof/>
+            <w:webHidden/>
+          </w:rPr>
+          <w:instrText xml:space="preserve"> PAGEREF _Toc199240038 \h </w:instrText>
+        </w:r>
+        <w:r>
+          <w:rPr>
+            <w:noProof/>
+            <w:webHidden/>
+          </w:rPr>
+        </w:r>
+        <w:r>
+          <w:rPr>
+            <w:noProof/>
+            <w:webHidden/>
+          </w:rPr>
+          <w:fldChar w:fldCharType="separate"/>
+        </w:r>
+        <w:r>
+          <w:rPr>
+            <w:noProof/>
+            <w:webHidden/>
+          </w:rPr>
+          <w:t>15</w:t>
+        </w:r>
+        <w:r>
+          <w:rPr>
+            <w:noProof/>
+            <w:webHidden/>
+          </w:rPr>
+          <w:fldChar w:fldCharType="end"/>
+        </w:r>
+      </w:hyperlink>
+    </w:p>
+    <w:p>
+      <w:pPr>
+        <w:pStyle w:val="ndicedeilustraes"/>
+        <w:tabs>
+          <w:tab w:val="right" w:leader="dot" w:pos="9061"/>
+        </w:tabs>
+        <w:rPr>
+          <w:rFonts w:eastAsiaTheme="minorEastAsia"/>
+          <w:noProof/>
+          <w:kern w:val="0"/>
+          <w:lang w:eastAsia="pt-BR"/>
+          <w14:ligatures w14:val="none"/>
+        </w:rPr>
+      </w:pPr>
+      <w:hyperlink w:anchor="_Toc199240039" w:history="1">
+        <w:r>
+          <w:rPr>
+            <w:rStyle w:val="Hyperlink"/>
+            <w:rFonts w:ascii="Arial" w:hAnsi="Arial" w:cs="Arial"/>
+            <w:noProof/>
+          </w:rPr>
+          <w:t>Figura 4 - Análise das opiniões de donos de pequenos negócios sobre uma plataforma de gestão customizável</w:t>
+        </w:r>
+        <w:r>
+          <w:rPr>
+            <w:noProof/>
+            <w:webHidden/>
+          </w:rPr>
+          <w:tab/>
+        </w:r>
+        <w:r>
+          <w:rPr>
+            <w:noProof/>
+            <w:webHidden/>
+          </w:rPr>
+          <w:fldChar w:fldCharType="begin"/>
+        </w:r>
+        <w:r>
+          <w:rPr>
+            <w:noProof/>
+            <w:webHidden/>
+          </w:rPr>
+          <w:instrText xml:space="preserve"> PAGEREF _Toc199240039 \h </w:instrText>
+        </w:r>
+        <w:r>
+          <w:rPr>
+            <w:noProof/>
+            <w:webHidden/>
+          </w:rPr>
+        </w:r>
+        <w:r>
+          <w:rPr>
+            <w:noProof/>
+            <w:webHidden/>
+          </w:rPr>
+          <w:fldChar w:fldCharType="separate"/>
+        </w:r>
+        <w:r>
+          <w:rPr>
+            <w:noProof/>
+            <w:webHidden/>
+          </w:rPr>
+          <w:t>16</w:t>
+        </w:r>
+        <w:r>
+          <w:rPr>
+            <w:noProof/>
+            <w:webHidden/>
+          </w:rPr>
+          <w:fldChar w:fldCharType="end"/>
+        </w:r>
+      </w:hyperlink>
+    </w:p>
+    <w:p>
+      <w:pPr>
+        <w:pStyle w:val="ndicedeilustraes"/>
+        <w:tabs>
+          <w:tab w:val="right" w:leader="dot" w:pos="9061"/>
+        </w:tabs>
+        <w:rPr>
+          <w:rFonts w:eastAsiaTheme="minorEastAsia"/>
+          <w:noProof/>
+          <w:kern w:val="0"/>
+          <w:lang w:eastAsia="pt-BR"/>
+          <w14:ligatures w14:val="none"/>
+        </w:rPr>
+      </w:pPr>
+      <w:hyperlink w:anchor="_Toc199240040" w:history="1">
+        <w:r>
+          <w:rPr>
+            <w:rStyle w:val="Hyperlink"/>
+            <w:rFonts w:ascii="Arial" w:hAnsi="Arial" w:cs="Arial"/>
+            <w:noProof/>
+          </w:rPr>
+          <w:t>Figura 5 - Análise sobre frequência de dados importantes por parte do empreendedor</w:t>
+        </w:r>
+        <w:r>
+          <w:rPr>
+            <w:noProof/>
+            <w:webHidden/>
+          </w:rPr>
+          <w:tab/>
+        </w:r>
+        <w:r>
+          <w:rPr>
+            <w:noProof/>
+            <w:webHidden/>
+          </w:rPr>
+          <w:fldChar w:fldCharType="begin"/>
+        </w:r>
+        <w:r>
+          <w:rPr>
+            <w:noProof/>
+            <w:webHidden/>
+          </w:rPr>
+          <w:instrText xml:space="preserve"> PAGEREF _Toc199240040 \h </w:instrText>
+        </w:r>
+        <w:r>
+          <w:rPr>
+            <w:noProof/>
+            <w:webHidden/>
+          </w:rPr>
+        </w:r>
+        <w:r>
+          <w:rPr>
+            <w:noProof/>
+            <w:webHidden/>
+          </w:rPr>
+          <w:fldChar w:fldCharType="separate"/>
+        </w:r>
+        <w:r>
+          <w:rPr>
+            <w:noProof/>
+            <w:webHidden/>
+          </w:rPr>
+          <w:t>17</w:t>
+        </w:r>
+        <w:r>
+          <w:rPr>
+            <w:noProof/>
+            <w:webHidden/>
+          </w:rPr>
+          <w:fldChar w:fldCharType="end"/>
+        </w:r>
+      </w:hyperlink>
+    </w:p>
+    <w:p>
+      <w:pPr>
+        <w:pStyle w:val="ndicedeilustraes"/>
+        <w:tabs>
+          <w:tab w:val="right" w:leader="dot" w:pos="9061"/>
+        </w:tabs>
+        <w:rPr>
+          <w:rFonts w:eastAsiaTheme="minorEastAsia"/>
+          <w:noProof/>
+          <w:kern w:val="0"/>
+          <w:lang w:eastAsia="pt-BR"/>
+          <w14:ligatures w14:val="none"/>
+        </w:rPr>
+      </w:pPr>
+      <w:hyperlink w:anchor="_Toc199240041" w:history="1">
+        <w:r>
+          <w:rPr>
+            <w:rStyle w:val="Hyperlink"/>
+            <w:rFonts w:ascii="Arial" w:hAnsi="Arial" w:cs="Arial"/>
+            <w:noProof/>
+          </w:rPr>
+          <w:t>Figura 6 - Análise sobre controle do estoque do dono de pequeno negócio</w:t>
+        </w:r>
+        <w:r>
+          <w:rPr>
+            <w:noProof/>
+            <w:webHidden/>
+          </w:rPr>
+          <w:tab/>
+        </w:r>
+        <w:r>
+          <w:rPr>
+            <w:noProof/>
+            <w:webHidden/>
+          </w:rPr>
+          <w:fldChar w:fldCharType="begin"/>
+        </w:r>
+        <w:r>
+          <w:rPr>
+            <w:noProof/>
+            <w:webHidden/>
+          </w:rPr>
+          <w:instrText xml:space="preserve"> PAGEREF _Toc199240041 \h </w:instrText>
+        </w:r>
+        <w:r>
+          <w:rPr>
+            <w:noProof/>
+            <w:webHidden/>
+          </w:rPr>
+        </w:r>
+        <w:r>
+          <w:rPr>
+            <w:noProof/>
+            <w:webHidden/>
+          </w:rPr>
+          <w:fldChar w:fldCharType="separate"/>
+        </w:r>
+        <w:r>
+          <w:rPr>
+            <w:noProof/>
+            <w:webHidden/>
+          </w:rPr>
+          <w:t>18</w:t>
+        </w:r>
+        <w:r>
+          <w:rPr>
+            <w:noProof/>
+            <w:webHidden/>
+          </w:rPr>
+          <w:fldChar w:fldCharType="end"/>
+        </w:r>
+      </w:hyperlink>
+    </w:p>
+    <w:p>
+      <w:pPr>
+        <w:pStyle w:val="ndicedeilustraes"/>
+        <w:tabs>
+          <w:tab w:val="right" w:leader="dot" w:pos="9061"/>
+        </w:tabs>
+        <w:rPr>
+          <w:rFonts w:eastAsiaTheme="minorEastAsia"/>
+          <w:noProof/>
+          <w:kern w:val="0"/>
+          <w:lang w:eastAsia="pt-BR"/>
+          <w14:ligatures w14:val="none"/>
+        </w:rPr>
+      </w:pPr>
+      <w:hyperlink w:anchor="_Toc199240042" w:history="1">
+        <w:r>
+          <w:rPr>
+            <w:rStyle w:val="Hyperlink"/>
+            <w:rFonts w:ascii="Arial" w:hAnsi="Arial" w:cs="Arial"/>
+            <w:noProof/>
+          </w:rPr>
+          <w:t>Figura 7 -  Análise sobre controle do fluxo de caixa do empreendedor</w:t>
+        </w:r>
+        <w:r>
+          <w:rPr>
+            <w:noProof/>
+            <w:webHidden/>
+          </w:rPr>
+          <w:tab/>
+        </w:r>
+        <w:r>
+          <w:rPr>
+            <w:noProof/>
+            <w:webHidden/>
+          </w:rPr>
+          <w:fldChar w:fldCharType="begin"/>
+        </w:r>
+        <w:r>
+          <w:rPr>
+            <w:noProof/>
+            <w:webHidden/>
+          </w:rPr>
+          <w:instrText xml:space="preserve"> PAGEREF _Toc199240042 \h </w:instrText>
+        </w:r>
+        <w:r>
+          <w:rPr>
+            <w:noProof/>
+            <w:webHidden/>
+          </w:rPr>
+        </w:r>
+        <w:r>
+          <w:rPr>
+            <w:noProof/>
+            <w:webHidden/>
+          </w:rPr>
+          <w:fldChar w:fldCharType="separate"/>
+        </w:r>
+        <w:r>
+          <w:rPr>
+            <w:noProof/>
+            <w:webHidden/>
+          </w:rPr>
+          <w:t>19</w:t>
+        </w:r>
+        <w:r>
+          <w:rPr>
+            <w:noProof/>
+            <w:webHidden/>
+          </w:rPr>
+          <w:fldChar w:fldCharType="end"/>
+        </w:r>
+      </w:hyperlink>
+    </w:p>
+    <w:p>
+      <w:pPr>
         <w:pStyle w:val="Abnt"/>
         <w:rPr>
           <w:sz w:val="28"/>
@@ -3702,201 +4018,203 @@
     <w:p>
       <w:pPr>
         <w:rPr>
-          <w:rFonts w:ascii="Arial" w:hAnsi="Arial" w:cs="Arial"/>
-          <w:b/>
-          <w:bCs/>
           <w:sz w:val="28"/>
           <w:szCs w:val="28"/>
         </w:rPr>
-      </w:pPr>
-      <w:r>
-        <w:rPr>
-          <w:sz w:val="28"/>
-          <w:szCs w:val="28"/>
-        </w:rPr>
+        <w:sectPr>
+          <w:pgSz w:w="11906" w:h="16838"/>
+          <w:pgMar w:top="1701" w:right="1134" w:bottom="1134" w:left="1701" w:header="709" w:footer="709" w:gutter="0"/>
+          <w:cols w:space="708"/>
+          <w:docGrid w:linePitch="360"/>
+        </w:sectPr>
+      </w:pPr>
+    </w:p>
+    <w:p>
+      <w:pPr>
+        <w:pStyle w:val="PargrafodaLista"/>
+        <w:numPr>
+          <w:ilvl w:val="0"/>
+          <w:numId w:val="14"/>
+        </w:numPr>
+        <w:rPr>
+          <w:rFonts w:ascii="Arial" w:hAnsi="Arial" w:cs="Arial"/>
+          <w:b/>
+          <w:bCs/>
+          <w:sz w:val="32"/>
+          <w:szCs w:val="32"/>
+        </w:rPr>
+      </w:pPr>
+      <w:bookmarkStart w:id="16" w:name="_Toc199240056"/>
+      <w:r>
+        <w:rPr>
+          <w:rFonts w:ascii="Arial" w:hAnsi="Arial" w:cs="Arial"/>
+          <w:b/>
+          <w:bCs/>
+          <w:sz w:val="24"/>
+          <w:szCs w:val="24"/>
+        </w:rPr>
+        <w:lastRenderedPageBreak/>
+        <w:t>INTRODUÇÃO</w:t>
+      </w:r>
+      <w:bookmarkEnd w:id="16"/>
+    </w:p>
+    <w:p>
+      <w:pPr>
+        <w:pStyle w:val="Abnt3"/>
+      </w:pPr>
+    </w:p>
+    <w:p>
+      <w:pPr>
+        <w:pStyle w:val="Abnt3"/>
+      </w:pPr>
+    </w:p>
+    <w:p>
+      <w:pPr>
+        <w:pStyle w:val="Abnt3"/>
+      </w:pPr>
+      <w:r>
+        <w:t>A Revolução Tecnológica mudou o mundo do empreendedorismo drasticamente. Agora, o aumento de eficiência, velocidade e eficácia provenientes do uso de ferramentas digitais</w:t>
+      </w:r>
+      <w:r>
+        <w:t xml:space="preserve"> </w:t>
+      </w:r>
+      <w:r>
+        <w:t xml:space="preserve">está disponível </w:t>
+      </w:r>
+      <w:r>
+        <w:t>à</w:t>
+      </w:r>
+      <w:r>
+        <w:t xml:space="preserve"> grande maioria dos empre</w:t>
+      </w:r>
+      <w:commentRangeStart w:id="17"/>
+      <w:commentRangeStart w:id="18"/>
+      <w:r>
+        <w:t>sários,</w:t>
+      </w:r>
+      <w:commentRangeEnd w:id="17"/>
+      <w:r>
+        <w:commentReference w:id="17"/>
+      </w:r>
+      <w:commentRangeEnd w:id="18"/>
+      <w:r>
+        <w:rPr>
+          <w:rStyle w:val="Refdecomentrio"/>
+          <w:rFonts w:asciiTheme="minorHAnsi" w:hAnsiTheme="minorHAnsi" w:cstheme="minorBidi"/>
+          <w:bCs w:val="0"/>
+        </w:rPr>
+        <w:commentReference w:id="18"/>
+      </w:r>
+      <w:r>
+        <w:t xml:space="preserve"> dentre eles, os microempreendedores.</w:t>
+      </w:r>
+    </w:p>
+    <w:p>
+      <w:pPr>
+        <w:pStyle w:val="Abnt3"/>
+      </w:pPr>
+      <w:r>
+        <w:t xml:space="preserve">Para que </w:t>
+      </w:r>
+      <w:r>
+        <w:t>o</w:t>
+      </w:r>
+      <w:r>
+        <w:t xml:space="preserve">s </w:t>
+      </w:r>
+      <w:proofErr w:type="spellStart"/>
+      <w:r>
+        <w:t>MEIs</w:t>
+      </w:r>
+      <w:proofErr w:type="spellEnd"/>
+      <w:r>
+        <w:t xml:space="preserve"> (Microempreendedores Individuais)</w:t>
+      </w:r>
+      <w:r>
+        <w:t xml:space="preserve"> continuem relevantes em um mercado que traz novas tecnologias constantemente,</w:t>
+      </w:r>
+      <w:r>
+        <w:t xml:space="preserve"> </w:t>
+      </w:r>
+      <w:r>
+        <w:t>é necessário que</w:t>
+      </w:r>
+      <w:r>
+        <w:t xml:space="preserve"> </w:t>
+      </w:r>
+      <w:r>
+        <w:t>estes tenham um</w:t>
+      </w:r>
+      <w:r>
+        <w:t xml:space="preserve"> sistema ERP (Planejamento de Recursos Empresariais) para gerenciar o seu pequeno negócio. O objetivo deste trabalho acadêmic</w:t>
+      </w:r>
+      <w:r>
+        <w:t>o é apresentar o desenvolvimento do sistema de gestão empresarial, com foco em controle de tarefas, gestão de fluxo de caixa e controle de caixa, além da</w:t>
+      </w:r>
+      <w:r>
+        <w:t xml:space="preserve"> pesquisa </w:t>
+      </w:r>
+      <w:r>
+        <w:t xml:space="preserve">feita com pessoas nesta área, usando </w:t>
+      </w:r>
+      <w:r>
+        <w:t>o método de pesquisa explicativo, para maior compreensão dos desafios e necessidades dos microempresários.</w:t>
+      </w:r>
+      <w:r>
+        <w:t xml:space="preserve"> Será mostrado também a metodologia do projeto, o design do sistema, o conceito por trás do ERP, informações sobre o código, o desenvolvimento do banco de dados e sua comunicação interna, bem como as considerações finais sobre o projeto.</w:t>
+      </w:r>
+    </w:p>
+    <w:p>
+      <w:pPr>
+        <w:pStyle w:val="Abnt3"/>
+      </w:pPr>
+      <w:r>
+        <w:t xml:space="preserve">Algo </w:t>
+      </w:r>
+      <w:r>
+        <w:t>interessante sobre</w:t>
+      </w:r>
+      <w:r>
+        <w:t xml:space="preserve"> o projeto é que</w:t>
+      </w:r>
+      <w:r>
+        <w:t>, compreendendo que muitos sistemas trazem tantas opções e informações que o desânimo atingir o empreendedor é inevitável, que</w:t>
+      </w:r>
+      <w:r>
+        <w:t xml:space="preserve"> foi optado por </w:t>
+      </w:r>
+      <w:r>
+        <w:t xml:space="preserve">esta razão </w:t>
+      </w:r>
+      <w:r>
+        <w:t>fazer um sistema simples e com uma Interface do Usuário (UI) amigável, para evitar a sobrecarga de informações sobre o usuário, e incentivá-lo, de maneira indireta, a co</w:t>
+      </w:r>
+      <w:r>
+        <w:t>ntinuar usando o sistema.</w:t>
+      </w:r>
+    </w:p>
+    <w:p>
+      <w:pPr>
+        <w:rPr>
+          <w:rFonts w:ascii="Arial" w:hAnsi="Arial" w:cs="Arial"/>
+          <w:bCs/>
+          <w:sz w:val="24"/>
+          <w:szCs w:val="24"/>
+        </w:rPr>
+      </w:pPr>
+      <w:r>
         <w:br w:type="page"/>
       </w:r>
-    </w:p>
-    <w:p>
-      <w:pPr>
-        <w:pStyle w:val="Abnt"/>
-        <w:rPr>
-          <w:sz w:val="28"/>
-          <w:szCs w:val="28"/>
-        </w:rPr>
-      </w:pPr>
     </w:p>
     <w:p>
       <w:pPr>
         <w:pStyle w:val="Abnt"/>
         <w:numPr>
           <w:ilvl w:val="0"/>
-          <w:numId w:val="2"/>
+          <w:numId w:val="14"/>
         </w:numPr>
       </w:pPr>
-      <w:bookmarkStart w:id="16" w:name="_Toc198791915"/>
-      <w:r>
-        <w:t>INTRODUÇÃO</w:t>
-      </w:r>
-      <w:bookmarkEnd w:id="16"/>
-    </w:p>
-    <w:p>
-      <w:pPr>
-        <w:pStyle w:val="Abnt3"/>
-      </w:pPr>
-    </w:p>
-    <w:p>
-      <w:pPr>
-        <w:pStyle w:val="Abnt3"/>
-      </w:pPr>
-    </w:p>
-    <w:p>
-      <w:pPr>
-        <w:pStyle w:val="Abnt3"/>
-      </w:pPr>
-      <w:r>
-        <w:t>A Revolução Tecnológica mudou o mundo do empreendedorismo drasticamente. Agora, o aumento de eficiência, velocidade e eficácia provenientes do uso de ferramentas digitais</w:t>
-      </w:r>
-      <w:r>
-        <w:t xml:space="preserve"> </w:t>
-      </w:r>
-      <w:r>
-        <w:t xml:space="preserve">está disponível </w:t>
-      </w:r>
-      <w:r>
-        <w:t>à</w:t>
-      </w:r>
-      <w:r>
-        <w:t xml:space="preserve"> grande maioria dos empre</w:t>
-      </w:r>
-      <w:commentRangeStart w:id="17"/>
-      <w:commentRangeStart w:id="18"/>
-      <w:r>
-        <w:t>sários,</w:t>
-      </w:r>
-      <w:commentRangeEnd w:id="17"/>
-      <w:r>
-        <w:commentReference w:id="17"/>
-      </w:r>
-      <w:commentRangeEnd w:id="18"/>
-      <w:r>
-        <w:rPr>
-          <w:rStyle w:val="Refdecomentrio"/>
-          <w:rFonts w:asciiTheme="minorHAnsi" w:hAnsiTheme="minorHAnsi" w:cstheme="minorBidi"/>
-          <w:bCs w:val="0"/>
-        </w:rPr>
-        <w:commentReference w:id="18"/>
-      </w:r>
-      <w:r>
-        <w:t xml:space="preserve"> dentre eles, os microempreendedores.</w:t>
-      </w:r>
-    </w:p>
-    <w:p>
-      <w:pPr>
-        <w:pStyle w:val="Abnt3"/>
-      </w:pPr>
-      <w:r>
-        <w:t xml:space="preserve">Para que </w:t>
-      </w:r>
-      <w:r>
-        <w:t>o</w:t>
-      </w:r>
-      <w:r>
-        <w:t xml:space="preserve">s </w:t>
-      </w:r>
-      <w:proofErr w:type="spellStart"/>
-      <w:r>
-        <w:t>MEIs</w:t>
-      </w:r>
-      <w:proofErr w:type="spellEnd"/>
-      <w:r>
-        <w:t xml:space="preserve"> (Microempreendedores Individuais)</w:t>
-      </w:r>
-      <w:r>
-        <w:t xml:space="preserve"> continuem relevantes em um mercado que traz novas tecnologias constantemente,</w:t>
-      </w:r>
-      <w:r>
-        <w:t xml:space="preserve"> </w:t>
-      </w:r>
-      <w:r>
-        <w:t>é necessário que</w:t>
-      </w:r>
-      <w:r>
-        <w:t xml:space="preserve"> </w:t>
-      </w:r>
-      <w:r>
-        <w:t>estes tenham um</w:t>
-      </w:r>
-      <w:r>
-        <w:t xml:space="preserve"> sistema ERP (Planejamento de Recursos Empresariais) para gerenciar o seu pequeno negócio. O objetivo deste trabalho acadêmic</w:t>
-      </w:r>
-      <w:r>
-        <w:t>o é apresentar o desenvolvimento do sistema de gestão empresarial, com foco em controle de tarefas, gestão de fluxo de caixa e controle de caixa, além da</w:t>
-      </w:r>
-      <w:r>
-        <w:t xml:space="preserve"> pesquisa </w:t>
-      </w:r>
-      <w:r>
-        <w:t xml:space="preserve">feita com pessoas nesta área, usando </w:t>
-      </w:r>
-      <w:r>
-        <w:t>o método de pesquisa explicativo, para maior compreensão dos desafios e necessidades dos microempresários.</w:t>
-      </w:r>
-      <w:r>
-        <w:t xml:space="preserve"> Será mostrado também a metodologia do projeto, o design do sistema, o conceito por trás do ERP, informações sobre o código, o desenvolvimento do banco de dados e sua comunicação interna, bem como as considerações finais sobre o projeto.</w:t>
-      </w:r>
-    </w:p>
-    <w:p>
-      <w:pPr>
-        <w:pStyle w:val="Abnt3"/>
-      </w:pPr>
-      <w:r>
-        <w:t xml:space="preserve">Algo </w:t>
-      </w:r>
-      <w:r>
-        <w:t>interessante sobre</w:t>
-      </w:r>
-      <w:r>
-        <w:t xml:space="preserve"> o projeto é que</w:t>
-      </w:r>
-      <w:r>
-        <w:t>, compreendendo que muitos sistemas trazem tantas opções e informações que o desânimo atingir o empreendedor é inevitável, que</w:t>
-      </w:r>
-      <w:r>
-        <w:t xml:space="preserve"> foi optado por </w:t>
-      </w:r>
-      <w:r>
-        <w:t xml:space="preserve">esta razão </w:t>
-      </w:r>
-      <w:r>
-        <w:t>fazer um sistema simples e com uma Interface do Usuário (UI) amigável, para evitar a sobrecarga de informações sobre o usuário, e incentivá-lo, de maneira indireta, a co</w:t>
-      </w:r>
-      <w:r>
-        <w:t>ntinuar usando o sistema.</w:t>
-      </w:r>
-    </w:p>
-    <w:p>
-      <w:pPr>
-        <w:rPr>
-          <w:rFonts w:ascii="Arial" w:hAnsi="Arial" w:cs="Arial"/>
-          <w:bCs/>
-          <w:sz w:val="24"/>
-          <w:szCs w:val="24"/>
-        </w:rPr>
-      </w:pPr>
-      <w:r>
-        <w:br w:type="page"/>
-      </w:r>
-    </w:p>
-    <w:p>
-      <w:pPr>
-        <w:pStyle w:val="Abnt"/>
-        <w:numPr>
-          <w:ilvl w:val="0"/>
-          <w:numId w:val="2"/>
-        </w:numPr>
-      </w:pPr>
-      <w:bookmarkStart w:id="19" w:name="_Toc198791916"/>
+      <w:bookmarkStart w:id="19" w:name="_Toc199240057"/>
       <w:r>
         <w:lastRenderedPageBreak/>
         <w:t>OBJETIVOS</w:t>
@@ -3955,23 +4273,7 @@
         <w:t xml:space="preserve">Auxiliar o usuário a gerir a sua microempresa: </w:t>
       </w:r>
       <w:r>
-        <w:t xml:space="preserve">Por </w:t>
-      </w:r>
-      <w:proofErr w:type="spellStart"/>
-      <w:r>
-        <w:t>fornecer</w:t>
-      </w:r>
-      <w:proofErr w:type="spellEnd"/>
-      <w:r>
-        <w:t xml:space="preserve"> um controle de tarefas e eventos relativos </w:t>
-      </w:r>
-      <w:proofErr w:type="gramStart"/>
-      <w:r>
-        <w:t>a</w:t>
-      </w:r>
-      <w:proofErr w:type="gramEnd"/>
-      <w:r>
-        <w:t xml:space="preserve"> empresa, um controle de caixa e gestão de estoque, </w:t>
+        <w:t xml:space="preserve">Por fornecer um controle de tarefas e eventos relativos a empresa, um controle de caixa e gestão de estoque, </w:t>
       </w:r>
       <w:r>
         <w:t>o usuário pode ter uma visão completa do que acontece na empresa, destrinchando assim a gestão de empresas que, em muitos casos, é “temido” pelo empreendedor. Tudo isso com uma interface simples, com botões e opções claramente demarcadas.</w:t>
@@ -4091,7 +4393,7 @@
           <w:numId w:val="3"/>
         </w:numPr>
       </w:pPr>
-      <w:bookmarkStart w:id="20" w:name="_Toc198791917"/>
+      <w:bookmarkStart w:id="20" w:name="_Toc199240058"/>
       <w:r>
         <w:t>METODOLOGIA</w:t>
       </w:r>
@@ -4109,13 +4411,8 @@
         <w:ind w:left="720"/>
       </w:pPr>
       <w:r>
-        <w:t xml:space="preserve">Para podermos entender o nosso </w:t>
-      </w:r>
-      <w:proofErr w:type="gramStart"/>
-      <w:r>
-        <w:t>público alvo</w:t>
-      </w:r>
-      <w:proofErr w:type="gramEnd"/>
+        <w:t>Para podermos entender o nosso público alvo</w:t>
+      </w:r>
       <w:r>
         <w:t xml:space="preserve"> </w:t>
       </w:r>
@@ -4135,26 +4432,10 @@
         <w:ind w:left="720"/>
       </w:pPr>
       <w:r>
-        <w:t xml:space="preserve">A pesquisa feita por meio de um questionário online tornou possível uma melhor compreensão das necessidades e problemas que nosso </w:t>
-      </w:r>
-      <w:proofErr w:type="gramStart"/>
-      <w:r>
-        <w:t>público alvo</w:t>
-      </w:r>
-      <w:proofErr w:type="gramEnd"/>
-      <w:r>
-        <w:t xml:space="preserve"> enfrenta</w:t>
-      </w:r>
-      <w:r>
-        <w:t xml:space="preserve">, </w:t>
-      </w:r>
-      <w:proofErr w:type="gramStart"/>
-      <w:r>
-        <w:t>afim</w:t>
-      </w:r>
-      <w:proofErr w:type="gramEnd"/>
-      <w:r>
-        <w:t xml:space="preserve"> de sanar estes requisitos e mitigar estes desafios por meio do nosso sistema.</w:t>
+        <w:t>A pesquisa feita por meio de um questionário online tornou possível uma melhor compreensão das necessidades e problemas que nosso público alvo enfrenta</w:t>
+      </w:r>
+      <w:r>
+        <w:t>, afim de sanar estes requisitos e mitigar estes desafios por meio do nosso sistema.</w:t>
       </w:r>
     </w:p>
     <w:p>
@@ -4165,7 +4446,7 @@
       <w:r>
         <w:t xml:space="preserve">     </w:t>
       </w:r>
-      <w:bookmarkStart w:id="21" w:name="_Toc198791918"/>
+      <w:bookmarkStart w:id="21" w:name="_Toc199240059"/>
       <w:r>
         <w:t>3.1 Planejamento estratégico</w:t>
       </w:r>
@@ -4202,7 +4483,7 @@
         <w:pStyle w:val="Abnt2"/>
         <w:ind w:left="708"/>
       </w:pPr>
-      <w:bookmarkStart w:id="22" w:name="_Toc198791919"/>
+      <w:bookmarkStart w:id="22" w:name="_Toc199240060"/>
       <w:r>
         <w:t>3.2 Gestão facilitada por ferramentas visuais</w:t>
       </w:r>
@@ -4237,7 +4518,7 @@
         <w:pStyle w:val="Abnt2"/>
         <w:ind w:left="708"/>
       </w:pPr>
-      <w:bookmarkStart w:id="23" w:name="_Toc198791920"/>
+      <w:bookmarkStart w:id="23" w:name="_Toc199240061"/>
       <w:r>
         <w:t>3.3</w:t>
       </w:r>
@@ -4328,15 +4609,7 @@
         <w:t xml:space="preserve">ixo, temos </w:t>
       </w:r>
       <w:r>
-        <w:t xml:space="preserve">a análise detalhada da totalidade das repostas </w:t>
-      </w:r>
-      <w:proofErr w:type="gramStart"/>
-      <w:r>
-        <w:t>ás</w:t>
-      </w:r>
-      <w:proofErr w:type="gramEnd"/>
-      <w:r>
-        <w:t xml:space="preserve"> perguntas do questionário:</w:t>
+        <w:t>a análise detalhada da totalidade das repostas ás perguntas do questionário:</w:t>
       </w:r>
     </w:p>
     <w:p>
@@ -4349,7 +4622,7 @@
           <w:sz w:val="22"/>
         </w:rPr>
       </w:pPr>
-      <w:bookmarkStart w:id="24" w:name="_Toc198972727"/>
+      <w:bookmarkStart w:id="24" w:name="_Toc199240036"/>
       <w:r>
         <w:rPr>
           <w:rFonts w:ascii="Arial" w:hAnsi="Arial" w:cs="Arial"/>
@@ -4450,7 +4723,7 @@
                     </pic:cNvPicPr>
                   </pic:nvPicPr>
                   <pic:blipFill>
-                    <a:blip r:embed="rId16">
+                    <a:blip r:embed="rId15">
                       <a:extLst>
                         <a:ext uri="{28A0092B-C50C-407E-A947-70E740481C1C}">
                           <a14:useLocalDpi xmlns:a14="http://schemas.microsoft.com/office/drawing/2010/main" val="0"/>
@@ -4664,7 +4937,7 @@
           <w:sz w:val="22"/>
         </w:rPr>
       </w:pPr>
-      <w:bookmarkStart w:id="25" w:name="_Toc198972728"/>
+      <w:bookmarkStart w:id="25" w:name="_Toc199240037"/>
       <w:r>
         <w:rPr>
           <w:rFonts w:ascii="Arial" w:hAnsi="Arial" w:cs="Arial"/>
@@ -4757,7 +5030,7 @@
                     <pic:cNvPicPr/>
                   </pic:nvPicPr>
                   <pic:blipFill>
-                    <a:blip r:embed="rId17">
+                    <a:blip r:embed="rId16">
                       <a:extLst>
                         <a:ext uri="{28A0092B-C50C-407E-A947-70E740481C1C}">
                           <a14:useLocalDpi xmlns:a14="http://schemas.microsoft.com/office/drawing/2010/main" val="0"/>
@@ -5057,6 +5330,7 @@
           <w:szCs w:val="22"/>
         </w:rPr>
       </w:pPr>
+      <w:bookmarkStart w:id="26" w:name="_Toc199240038"/>
       <w:r>
         <w:rPr>
           <w:rFonts w:ascii="Arial" w:hAnsi="Arial" w:cs="Arial"/>
@@ -5114,6 +5388,7 @@
         </w:rPr>
         <w:t xml:space="preserve"> - Análise sobre o conhecimento prévio do empreendedor sobre sistemas ERP</w:t>
       </w:r>
+      <w:bookmarkEnd w:id="26"/>
     </w:p>
     <w:p>
       <w:pPr>
@@ -5137,6 +5412,7 @@
         <w:rPr>
           <w:b/>
           <w:noProof/>
+          <w:lang w:eastAsia="pt-BR"/>
         </w:rPr>
         <w:drawing>
           <wp:inline distT="0" distB="0" distL="0" distR="0" wp14:anchorId="2C1AD6DF" wp14:editId="1445BFF1">
@@ -5154,7 +5430,7 @@
                     <pic:cNvPicPr/>
                   </pic:nvPicPr>
                   <pic:blipFill>
-                    <a:blip r:embed="rId18">
+                    <a:blip r:embed="rId17">
                       <a:extLst>
                         <a:ext uri="{28A0092B-C50C-407E-A947-70E740481C1C}">
                           <a14:useLocalDpi xmlns:a14="http://schemas.microsoft.com/office/drawing/2010/main" val="0"/>
@@ -5412,6 +5688,7 @@
           <w:szCs w:val="22"/>
         </w:rPr>
       </w:pPr>
+      <w:bookmarkStart w:id="27" w:name="_Toc199240039"/>
       <w:r>
         <w:rPr>
           <w:rFonts w:ascii="Arial" w:hAnsi="Arial" w:cs="Arial"/>
@@ -5469,6 +5746,7 @@
         </w:rPr>
         <w:t xml:space="preserve"> - Análise das opiniões de donos de pequenos negócios sobre uma plataforma de gestão customizável</w:t>
       </w:r>
+      <w:bookmarkEnd w:id="27"/>
     </w:p>
     <w:p>
       <w:pPr>
@@ -5493,6 +5771,7 @@
         <w:rPr>
           <w:b/>
           <w:noProof/>
+          <w:lang w:eastAsia="pt-BR"/>
         </w:rPr>
         <w:drawing>
           <wp:inline distT="0" distB="0" distL="0" distR="0" wp14:anchorId="0C899877" wp14:editId="4F4AFFCF">
@@ -5507,6 +5786,342 @@
                 <pic:pic xmlns:pic="http://schemas.openxmlformats.org/drawingml/2006/picture">
                   <pic:nvPicPr>
                     <pic:cNvPr id="187740544" name="Imagem 1" descr="Gráfico, Gráfico de pizza&#10;&#10;O conteúdo gerado por IA pode estar incorreto."/>
+                    <pic:cNvPicPr/>
+                  </pic:nvPicPr>
+                  <pic:blipFill>
+                    <a:blip r:embed="rId18">
+                      <a:extLst>
+                        <a:ext uri="{28A0092B-C50C-407E-A947-70E740481C1C}">
+                          <a14:useLocalDpi xmlns:a14="http://schemas.microsoft.com/office/drawing/2010/main" val="0"/>
+                        </a:ext>
+                      </a:extLst>
+                    </a:blip>
+                    <a:stretch>
+                      <a:fillRect/>
+                    </a:stretch>
+                  </pic:blipFill>
+                  <pic:spPr>
+                    <a:xfrm>
+                      <a:off x="0" y="0"/>
+                      <a:ext cx="4000324" cy="2800800"/>
+                    </a:xfrm>
+                    <a:prstGeom prst="rect">
+                      <a:avLst/>
+                    </a:prstGeom>
+                  </pic:spPr>
+                </pic:pic>
+              </a:graphicData>
+            </a:graphic>
+          </wp:inline>
+        </w:drawing>
+      </w:r>
+    </w:p>
+    <w:p>
+      <w:pPr>
+        <w:pStyle w:val="Abnt3"/>
+        <w:ind w:left="1287" w:hanging="11"/>
+        <w:jc w:val="center"/>
+        <w:rPr>
+          <w:sz w:val="20"/>
+        </w:rPr>
+      </w:pPr>
+      <w:r>
+        <w:rPr>
+          <w:sz w:val="20"/>
+        </w:rPr>
+        <w:t>Fonte: Elaborado pelo próprio autor – 2025</w:t>
+      </w:r>
+    </w:p>
+    <w:p>
+      <w:pPr>
+        <w:pStyle w:val="Abnt3"/>
+        <w:spacing w:line="276" w:lineRule="auto"/>
+        <w:rPr>
+          <w:b/>
+        </w:rPr>
+      </w:pPr>
+      <w:r>
+        <w:rPr>
+          <w:b/>
+        </w:rPr>
+        <w:t>Interpretação</w:t>
+      </w:r>
+      <w:r>
+        <w:rPr>
+          <w:b/>
+        </w:rPr>
+        <w:t xml:space="preserve"> dos dados </w:t>
+      </w:r>
+    </w:p>
+    <w:p>
+      <w:pPr>
+        <w:pStyle w:val="Abnt3"/>
+        <w:spacing w:line="276" w:lineRule="auto"/>
+        <w:rPr>
+          <w:b/>
+        </w:rPr>
+      </w:pPr>
+      <w:r>
+        <w:rPr>
+          <w:b/>
+        </w:rPr>
+        <w:lastRenderedPageBreak/>
+        <w:t xml:space="preserve">Opinião  geral dos microempreendedores sobre um sistema de gestão personalizado: </w:t>
+      </w:r>
+      <w:r>
+        <w:t>Buscamos compreender o posicionamento do dono de um pequeno negócio frente a uma proposta de uma plataforma de gestão personalizável</w:t>
+      </w:r>
+    </w:p>
+    <w:p>
+      <w:pPr>
+        <w:pStyle w:val="Abnt3"/>
+        <w:numPr>
+          <w:ilvl w:val="0"/>
+          <w:numId w:val="10"/>
+        </w:numPr>
+        <w:spacing w:line="276" w:lineRule="auto"/>
+        <w:rPr>
+          <w:b/>
+        </w:rPr>
+      </w:pPr>
+      <w:r>
+        <w:rPr>
+          <w:b/>
+        </w:rPr>
+        <w:t>Sim, com certeza. A personalização permitiria adaptar o sistema às necessidades específicas do meu negócio</w:t>
+      </w:r>
+      <w:r>
+        <w:rPr>
+          <w:b/>
+        </w:rPr>
+        <w:t xml:space="preserve">: </w:t>
+      </w:r>
+      <w:r>
+        <w:t>Várias pessoas acharam útil um sistema que se ajusta as suas necessidades e gostos pessoais</w:t>
+      </w:r>
+    </w:p>
+    <w:p>
+      <w:pPr>
+        <w:pStyle w:val="Abnt3"/>
+        <w:numPr>
+          <w:ilvl w:val="0"/>
+          <w:numId w:val="10"/>
+        </w:numPr>
+        <w:spacing w:line="276" w:lineRule="auto"/>
+        <w:rPr>
+          <w:b/>
+        </w:rPr>
+      </w:pPr>
+      <w:r>
+        <w:rPr>
+          <w:b/>
+        </w:rPr>
+        <w:t>Sim, eu acho uma ótima ideia. Ter um sistema que se ajusta ao perfil da minha empresa traria mais controle e agilidade na tomada de decisões, melhorando a organização.</w:t>
+      </w:r>
+      <w:r>
+        <w:rPr>
+          <w:b/>
+        </w:rPr>
+        <w:t>:</w:t>
+      </w:r>
+      <w:r>
+        <w:t xml:space="preserve"> Quase metade dos indivíduos acreditam que um sistema com este aumentaria a performance do próprio negócio, ao melhorar a organização.</w:t>
+      </w:r>
+    </w:p>
+    <w:p>
+      <w:pPr>
+        <w:pStyle w:val="Abnt3"/>
+        <w:numPr>
+          <w:ilvl w:val="0"/>
+          <w:numId w:val="10"/>
+        </w:numPr>
+        <w:spacing w:line="276" w:lineRule="auto"/>
+        <w:rPr>
+          <w:b/>
+        </w:rPr>
+      </w:pPr>
+      <w:r>
+        <w:rPr>
+          <w:b/>
+        </w:rPr>
+        <w:t>Vejo como uma oportunidade, desde que seja algo simples e bem direcionado</w:t>
+      </w:r>
+      <w:r>
+        <w:rPr>
+          <w:b/>
+        </w:rPr>
+        <w:t xml:space="preserve">: </w:t>
+      </w:r>
+      <w:r>
+        <w:t>Outros empreendedores afirmam que um sistema simples e direto ao ponto seria uma oportunidade para eles.</w:t>
+      </w:r>
+    </w:p>
+    <w:p>
+      <w:pPr>
+        <w:pStyle w:val="Abnt3"/>
+        <w:spacing w:line="276" w:lineRule="auto"/>
+        <w:ind w:left="1287" w:firstLine="0"/>
+        <w:rPr>
+          <w:b/>
+        </w:rPr>
+      </w:pPr>
+    </w:p>
+    <w:p>
+      <w:pPr>
+        <w:pStyle w:val="Legenda"/>
+        <w:keepNext/>
+        <w:tabs>
+          <w:tab w:val="center" w:pos="4535"/>
+          <w:tab w:val="right" w:pos="9071"/>
+        </w:tabs>
+        <w:rPr>
+          <w:rFonts w:ascii="Arial" w:hAnsi="Arial" w:cs="Arial"/>
+          <w:noProof/>
+          <w:sz w:val="22"/>
+          <w:szCs w:val="22"/>
+        </w:rPr>
+      </w:pPr>
+      <w:r>
+        <w:rPr>
+          <w:rFonts w:ascii="Arial" w:hAnsi="Arial" w:cs="Arial"/>
+          <w:sz w:val="22"/>
+          <w:szCs w:val="22"/>
+        </w:rPr>
+        <w:tab/>
+      </w:r>
+      <w:bookmarkStart w:id="28" w:name="_Toc199240040"/>
+      <w:r>
+        <w:rPr>
+          <w:rFonts w:ascii="Arial" w:hAnsi="Arial" w:cs="Arial"/>
+          <w:sz w:val="22"/>
+          <w:szCs w:val="22"/>
+        </w:rPr>
+        <w:t xml:space="preserve">Figura </w:t>
+      </w:r>
+      <w:r>
+        <w:rPr>
+          <w:rFonts w:ascii="Arial" w:hAnsi="Arial" w:cs="Arial"/>
+          <w:sz w:val="22"/>
+          <w:szCs w:val="22"/>
+        </w:rPr>
+        <w:fldChar w:fldCharType="begin"/>
+      </w:r>
+      <w:r>
+        <w:rPr>
+          <w:rFonts w:ascii="Arial" w:hAnsi="Arial" w:cs="Arial"/>
+          <w:sz w:val="22"/>
+          <w:szCs w:val="22"/>
+        </w:rPr>
+        <w:instrText xml:space="preserve"> SEQ Figura \* ARABIC </w:instrText>
+      </w:r>
+      <w:r>
+        <w:rPr>
+          <w:rFonts w:ascii="Arial" w:hAnsi="Arial" w:cs="Arial"/>
+          <w:sz w:val="22"/>
+          <w:szCs w:val="22"/>
+        </w:rPr>
+        <w:fldChar w:fldCharType="separate"/>
+      </w:r>
+      <w:r>
+        <w:rPr>
+          <w:rFonts w:ascii="Arial" w:hAnsi="Arial" w:cs="Arial"/>
+          <w:noProof/>
+          <w:sz w:val="22"/>
+          <w:szCs w:val="22"/>
+        </w:rPr>
+        <w:t>5</w:t>
+      </w:r>
+      <w:r>
+        <w:rPr>
+          <w:rFonts w:ascii="Arial" w:hAnsi="Arial" w:cs="Arial"/>
+          <w:sz w:val="22"/>
+          <w:szCs w:val="22"/>
+        </w:rPr>
+        <w:fldChar w:fldCharType="end"/>
+      </w:r>
+      <w:r>
+        <w:rPr>
+          <w:rFonts w:ascii="Arial" w:hAnsi="Arial" w:cs="Arial"/>
+          <w:sz w:val="22"/>
+          <w:szCs w:val="22"/>
+        </w:rPr>
+        <w:t xml:space="preserve"> -</w:t>
+      </w:r>
+      <w:r>
+        <w:rPr>
+          <w:rFonts w:ascii="Arial" w:hAnsi="Arial" w:cs="Arial"/>
+          <w:noProof/>
+          <w:sz w:val="22"/>
+          <w:szCs w:val="22"/>
+        </w:rPr>
+        <w:t xml:space="preserve"> Análise sobre frequência de dados importantes por part</w:t>
+      </w:r>
+      <w:r>
+        <w:rPr>
+          <w:rFonts w:ascii="Arial" w:hAnsi="Arial" w:cs="Arial"/>
+          <w:noProof/>
+          <w:sz w:val="22"/>
+          <w:szCs w:val="22"/>
+        </w:rPr>
+        <w:t>e</w:t>
+      </w:r>
+      <w:r>
+        <w:rPr>
+          <w:rFonts w:ascii="Arial" w:hAnsi="Arial" w:cs="Arial"/>
+          <w:noProof/>
+          <w:sz w:val="22"/>
+          <w:szCs w:val="22"/>
+        </w:rPr>
+        <w:t xml:space="preserve"> do empreendedor</w:t>
+      </w:r>
+      <w:bookmarkEnd w:id="28"/>
+    </w:p>
+    <w:p>
+      <w:pPr>
+        <w:pStyle w:val="Abnt3"/>
+        <w:ind w:left="1276" w:firstLine="1701"/>
+      </w:pPr>
+      <w:r>
+        <w:rPr>
+          <w:noProof/>
+        </w:rPr>
+        <w:t>Com que frequência você revisa os dados e informações da sua empresa para tomar decisões estratégicas?</w:t>
+      </w:r>
+      <w:r>
+        <w:rPr>
+          <w:noProof/>
+        </w:rPr>
+        <w:tab/>
+      </w:r>
+    </w:p>
+    <w:p>
+      <w:pPr>
+        <w:pStyle w:val="Abnt3"/>
+        <w:spacing w:line="276" w:lineRule="auto"/>
+        <w:ind w:left="1287" w:firstLine="0"/>
+        <w:rPr>
+          <w:b/>
+        </w:rPr>
+      </w:pPr>
+      <w:r>
+        <w:rPr>
+          <w:b/>
+          <w:noProof/>
+          <w:lang w:eastAsia="pt-BR"/>
+        </w:rPr>
+        <w:drawing>
+          <wp:inline distT="0" distB="0" distL="0" distR="0" wp14:anchorId="2DC618AD" wp14:editId="2771A6C6">
+            <wp:extent cx="4000324" cy="2800800"/>
+            <wp:effectExtent l="0" t="0" r="635" b="0"/>
+            <wp:docPr id="738339835" name="Imagem 1" descr="Gráfico, Gráfico de pizza&#10;&#10;O conteúdo gerado por IA pode estar incorreto."/>
+            <wp:cNvGraphicFramePr>
+              <a:graphicFrameLocks xmlns:a="http://schemas.openxmlformats.org/drawingml/2006/main" noChangeAspect="1"/>
+            </wp:cNvGraphicFramePr>
+            <a:graphic xmlns:a="http://schemas.openxmlformats.org/drawingml/2006/main">
+              <a:graphicData uri="http://schemas.openxmlformats.org/drawingml/2006/picture">
+                <pic:pic xmlns:pic="http://schemas.openxmlformats.org/drawingml/2006/picture">
+                  <pic:nvPicPr>
+                    <pic:cNvPr id="738339835" name="Imagem 1" descr="Gráfico, Gráfico de pizza&#10;&#10;O conteúdo gerado por IA pode estar incorreto."/>
                     <pic:cNvPicPr/>
                   </pic:nvPicPr>
                   <pic:blipFill>
@@ -5579,18 +6194,38 @@
         <w:pStyle w:val="Abnt3"/>
         <w:spacing w:line="276" w:lineRule="auto"/>
         <w:rPr>
-          <w:b/>
-        </w:rPr>
-      </w:pPr>
-      <w:r>
-        <w:rPr>
-          <w:b/>
-        </w:rPr>
-        <w:lastRenderedPageBreak/>
-        <w:t xml:space="preserve">Opinião  geral dos microempreendedores sobre um sistema de gestão personalizado: </w:t>
-      </w:r>
-      <w:r>
-        <w:t>Buscamos compreender o posicionamento do dono de um pequeno negócio frente a uma proposta de uma plataforma de gestão personalizável</w:t>
+          <w:bCs w:val="0"/>
+        </w:rPr>
+      </w:pPr>
+      <w:r>
+        <w:rPr>
+          <w:b/>
+        </w:rPr>
+        <w:t xml:space="preserve">Revisão de dados para tomar decisões da empresa: </w:t>
+      </w:r>
+      <w:r>
+        <w:rPr>
+          <w:bCs w:val="0"/>
+        </w:rPr>
+        <w:t>É possível notar, nestas respostas, a frequência</w:t>
+      </w:r>
+      <w:r>
+        <w:rPr>
+          <w:bCs w:val="0"/>
+        </w:rPr>
+        <w:t xml:space="preserve"> com</w:t>
+      </w:r>
+      <w:r>
+        <w:rPr>
+          <w:bCs w:val="0"/>
+        </w:rPr>
+        <w:t xml:space="preserve"> que os</w:t>
+      </w:r>
+      <w:r>
+        <w:rPr>
+          <w:bCs w:val="0"/>
+        </w:rPr>
+        <w:t xml:space="preserve"> donos de pequenos negócios revisão os dados de sua empresa</w:t>
       </w:r>
     </w:p>
     <w:p>
@@ -5598,7 +6233,7 @@
         <w:pStyle w:val="Abnt3"/>
         <w:numPr>
           <w:ilvl w:val="0"/>
-          <w:numId w:val="10"/>
+          <w:numId w:val="11"/>
         </w:numPr>
         <w:spacing w:line="276" w:lineRule="auto"/>
         <w:rPr>
@@ -5609,7 +6244,8 @@
         <w:rPr>
           <w:b/>
         </w:rPr>
-        <w:t>Sim, com certeza. A personalização permitiria adaptar o sistema às necessidades específicas do meu negócio</w:t>
+        <w:lastRenderedPageBreak/>
+        <w:t>Semanalmente</w:t>
       </w:r>
       <w:r>
         <w:rPr>
@@ -5618,7 +6254,13 @@
         <w:t xml:space="preserve">: </w:t>
       </w:r>
       <w:r>
-        <w:t>Várias pessoas acharam útil um sistema que se ajusta as suas necessidades e gostos pessoais</w:t>
+        <w:t>Mais da metade dos indivíduos revisa semanalmente, o que ajuda na tomada de decisões relacionadas a empresa</w:t>
+      </w:r>
+      <w:r>
+        <w:t xml:space="preserve"> em um espaço curto de tempo</w:t>
+      </w:r>
+      <w:r>
+        <w:t>.</w:t>
       </w:r>
     </w:p>
     <w:p>
@@ -5626,7 +6268,7 @@
         <w:pStyle w:val="Abnt3"/>
         <w:numPr>
           <w:ilvl w:val="0"/>
-          <w:numId w:val="10"/>
+          <w:numId w:val="11"/>
         </w:numPr>
         <w:spacing w:line="276" w:lineRule="auto"/>
         <w:rPr>
@@ -5637,7 +6279,7 @@
         <w:rPr>
           <w:b/>
         </w:rPr>
-        <w:t>Sim, eu acho uma ótima ideia. Ter um sistema que se ajusta ao perfil da minha empresa traria mais controle e agilidade na tomada de decisões, melhorando a organização.</w:t>
+        <w:t>Mensalmente</w:t>
       </w:r>
       <w:r>
         <w:rPr>
@@ -5646,7 +6288,10 @@
         <w:t>:</w:t>
       </w:r>
       <w:r>
-        <w:t xml:space="preserve"> Quase metade dos indivíduos acreditam que um sistema com este aumentaria a performance do próprio negócio, ao melhorar a organização.</w:t>
+        <w:t xml:space="preserve"> </w:t>
+      </w:r>
+      <w:r>
+        <w:t>trinta por cento dos empreendedores relataram que fazem uma revisão mensal das informações de seu negócio.</w:t>
       </w:r>
     </w:p>
     <w:p>
@@ -5654,7 +6299,7 @@
         <w:pStyle w:val="Abnt3"/>
         <w:numPr>
           <w:ilvl w:val="0"/>
-          <w:numId w:val="10"/>
+          <w:numId w:val="11"/>
         </w:numPr>
         <w:spacing w:line="276" w:lineRule="auto"/>
         <w:rPr>
@@ -5665,7 +6310,7 @@
         <w:rPr>
           <w:b/>
         </w:rPr>
-        <w:t>Vejo como uma oportunidade, desde que seja algo simples e bem direcionado</w:t>
+        <w:t>Raramente</w:t>
       </w:r>
       <w:r>
         <w:rPr>
@@ -5674,7 +6319,38 @@
         <w:t xml:space="preserve">: </w:t>
       </w:r>
       <w:r>
-        <w:t>Outros empreendedores afirmam que um sistema simples e direto ao ponto seria uma oportunidade para eles.</w:t>
+        <w:t>Poucos afirmam que esta revisão quase nunca acontece.</w:t>
+      </w:r>
+    </w:p>
+    <w:p>
+      <w:pPr>
+        <w:pStyle w:val="Abnt3"/>
+        <w:numPr>
+          <w:ilvl w:val="0"/>
+          <w:numId w:val="11"/>
+        </w:numPr>
+        <w:spacing w:line="276" w:lineRule="auto"/>
+        <w:rPr>
+          <w:b/>
+        </w:rPr>
+      </w:pPr>
+      <w:r>
+        <w:rPr>
+          <w:b/>
+        </w:rPr>
+        <w:t xml:space="preserve">Nunca faço essa revisão: </w:t>
+      </w:r>
+      <w:r>
+        <w:rPr>
+          <w:bCs w:val="0"/>
+        </w:rPr>
+        <w:t>Ainda outros</w:t>
+      </w:r>
+      <w:r>
+        <w:rPr>
+          <w:bCs w:val="0"/>
+        </w:rPr>
+        <w:t xml:space="preserve"> inferem que nunca fazem esta revisão, o que é preocupante, porque sem esta revisão de dados, a decisão estratégica do empreendedor pode não ter uma base para ser bem-sucedida.</w:t>
       </w:r>
     </w:p>
     <w:p>
@@ -5691,24 +6367,62 @@
       <w:pPr>
         <w:pStyle w:val="Legenda"/>
         <w:keepNext/>
-        <w:tabs>
-          <w:tab w:val="center" w:pos="4535"/>
-          <w:tab w:val="right" w:pos="9071"/>
-        </w:tabs>
+        <w:jc w:val="center"/>
+        <w:rPr>
+          <w:rFonts w:ascii="Arial" w:hAnsi="Arial" w:cs="Arial"/>
+          <w:sz w:val="22"/>
+          <w:szCs w:val="22"/>
+        </w:rPr>
+      </w:pPr>
+      <w:bookmarkStart w:id="29" w:name="_Toc199240041"/>
+      <w:r>
+        <w:rPr>
+          <w:rFonts w:ascii="Arial" w:hAnsi="Arial" w:cs="Arial"/>
+          <w:sz w:val="22"/>
+          <w:szCs w:val="22"/>
+        </w:rPr>
+        <w:t xml:space="preserve">Figura </w:t>
+      </w:r>
+      <w:r>
+        <w:rPr>
+          <w:rFonts w:ascii="Arial" w:hAnsi="Arial" w:cs="Arial"/>
+          <w:sz w:val="22"/>
+          <w:szCs w:val="22"/>
+        </w:rPr>
+        <w:fldChar w:fldCharType="begin"/>
+      </w:r>
+      <w:r>
+        <w:rPr>
+          <w:rFonts w:ascii="Arial" w:hAnsi="Arial" w:cs="Arial"/>
+          <w:sz w:val="22"/>
+          <w:szCs w:val="22"/>
+        </w:rPr>
+        <w:instrText xml:space="preserve"> SEQ Figura \* ARABIC </w:instrText>
+      </w:r>
+      <w:r>
+        <w:rPr>
+          <w:rFonts w:ascii="Arial" w:hAnsi="Arial" w:cs="Arial"/>
+          <w:sz w:val="22"/>
+          <w:szCs w:val="22"/>
+        </w:rPr>
+        <w:fldChar w:fldCharType="separate"/>
+      </w:r>
+      <w:r>
         <w:rPr>
           <w:rFonts w:ascii="Arial" w:hAnsi="Arial" w:cs="Arial"/>
           <w:noProof/>
           <w:sz w:val="22"/>
           <w:szCs w:val="22"/>
         </w:rPr>
-      </w:pPr>
+        <w:t>6</w:t>
+      </w:r>
       <w:r>
         <w:rPr>
           <w:rFonts w:ascii="Arial" w:hAnsi="Arial" w:cs="Arial"/>
           <w:sz w:val="22"/>
           <w:szCs w:val="22"/>
         </w:rPr>
-        <w:tab/>
+        <w:fldChar w:fldCharType="end"/>
       </w:r>
       <w:r>
         <w:rPr>
@@ -5716,84 +6430,9 @@
           <w:sz w:val="22"/>
           <w:szCs w:val="22"/>
         </w:rPr>
-        <w:t xml:space="preserve">Figura </w:t>
-      </w:r>
-      <w:r>
-        <w:rPr>
-          <w:rFonts w:ascii="Arial" w:hAnsi="Arial" w:cs="Arial"/>
-          <w:sz w:val="22"/>
-          <w:szCs w:val="22"/>
-        </w:rPr>
-        <w:fldChar w:fldCharType="begin"/>
-      </w:r>
-      <w:r>
-        <w:rPr>
-          <w:rFonts w:ascii="Arial" w:hAnsi="Arial" w:cs="Arial"/>
-          <w:sz w:val="22"/>
-          <w:szCs w:val="22"/>
-        </w:rPr>
-        <w:instrText xml:space="preserve"> SEQ Figura \* ARABIC </w:instrText>
-      </w:r>
-      <w:r>
-        <w:rPr>
-          <w:rFonts w:ascii="Arial" w:hAnsi="Arial" w:cs="Arial"/>
-          <w:sz w:val="22"/>
-          <w:szCs w:val="22"/>
-        </w:rPr>
-        <w:fldChar w:fldCharType="separate"/>
-      </w:r>
-      <w:r>
-        <w:rPr>
-          <w:rFonts w:ascii="Arial" w:hAnsi="Arial" w:cs="Arial"/>
-          <w:noProof/>
-          <w:sz w:val="22"/>
-          <w:szCs w:val="22"/>
-        </w:rPr>
-        <w:t>5</w:t>
-      </w:r>
-      <w:r>
-        <w:rPr>
-          <w:rFonts w:ascii="Arial" w:hAnsi="Arial" w:cs="Arial"/>
-          <w:sz w:val="22"/>
-          <w:szCs w:val="22"/>
-        </w:rPr>
-        <w:fldChar w:fldCharType="end"/>
-      </w:r>
-      <w:r>
-        <w:rPr>
-          <w:rFonts w:ascii="Arial" w:hAnsi="Arial" w:cs="Arial"/>
-          <w:sz w:val="22"/>
-          <w:szCs w:val="22"/>
-        </w:rPr>
-        <w:t xml:space="preserve"> -</w:t>
-      </w:r>
-      <w:r>
-        <w:rPr>
-          <w:rFonts w:ascii="Arial" w:hAnsi="Arial" w:cs="Arial"/>
-          <w:noProof/>
-          <w:sz w:val="22"/>
-          <w:szCs w:val="22"/>
-        </w:rPr>
-        <w:t xml:space="preserve"> Análise sobre frequência de dados importantes por part</w:t>
-      </w:r>
-      <w:r>
-        <w:rPr>
-          <w:rFonts w:ascii="Arial" w:hAnsi="Arial" w:cs="Arial"/>
-          <w:noProof/>
-          <w:sz w:val="22"/>
-          <w:szCs w:val="22"/>
-        </w:rPr>
-        <w:t>e</w:t>
-      </w:r>
-      <w:r>
-        <w:rPr>
-          <w:rFonts w:ascii="Arial" w:hAnsi="Arial" w:cs="Arial"/>
-          <w:noProof/>
-          <w:sz w:val="22"/>
-          <w:szCs w:val="22"/>
-        </w:rPr>
-        <w:t xml:space="preserve"> do empreendedor</w:t>
-      </w:r>
+        <w:t xml:space="preserve"> - Análise sobre controle do estoque do dono de pequeno negócio</w:t>
+      </w:r>
+      <w:bookmarkEnd w:id="29"/>
     </w:p>
     <w:p>
       <w:pPr>
@@ -5801,16 +6440,7 @@
         <w:ind w:left="1276" w:firstLine="1701"/>
       </w:pPr>
       <w:r>
-        <w:rPr>
-          <w:noProof/>
-        </w:rPr>
-        <w:t>Com que frequência você revisa os dados e informações da sua empresa para tomar decisões estratégicas?</w:t>
-      </w:r>
-      <w:r>
-        <w:rPr>
-          <w:noProof/>
-        </w:rPr>
-        <w:tab/>
+        <w:t>Como você controla o estoque de material de sua empresa?</w:t>
       </w:r>
     </w:p>
     <w:p>
@@ -5826,12 +6456,13 @@
         <w:rPr>
           <w:b/>
           <w:noProof/>
+          <w:lang w:eastAsia="pt-BR"/>
         </w:rPr>
         <w:drawing>
-          <wp:inline distT="0" distB="0" distL="0" distR="0" wp14:anchorId="2DC618AD" wp14:editId="2771A6C6">
+          <wp:inline distT="0" distB="0" distL="0" distR="0" wp14:anchorId="1254D998" wp14:editId="0676162C">
             <wp:extent cx="4000324" cy="2800800"/>
             <wp:effectExtent l="0" t="0" r="635" b="0"/>
-            <wp:docPr id="738339835" name="Imagem 1" descr="Gráfico, Gráfico de pizza&#10;&#10;O conteúdo gerado por IA pode estar incorreto."/>
+            <wp:docPr id="1611200942" name="Imagem 2" descr="Gráfico, Gráfico de pizza&#10;&#10;O conteúdo gerado por IA pode estar incorreto."/>
             <wp:cNvGraphicFramePr>
               <a:graphicFrameLocks xmlns:a="http://schemas.openxmlformats.org/drawingml/2006/main" noChangeAspect="1"/>
             </wp:cNvGraphicFramePr>
@@ -5839,7 +6470,7 @@
               <a:graphicData uri="http://schemas.openxmlformats.org/drawingml/2006/picture">
                 <pic:pic xmlns:pic="http://schemas.openxmlformats.org/drawingml/2006/picture">
                   <pic:nvPicPr>
-                    <pic:cNvPr id="738339835" name="Imagem 1" descr="Gráfico, Gráfico de pizza&#10;&#10;O conteúdo gerado por IA pode estar incorreto."/>
+                    <pic:cNvPr id="1611200942" name="Imagem 2" descr="Gráfico, Gráfico de pizza&#10;&#10;O conteúdo gerado por IA pode estar incorreto."/>
                     <pic:cNvPicPr/>
                   </pic:nvPicPr>
                   <pic:blipFill>
@@ -5919,31 +6550,33 @@
         <w:rPr>
           <w:b/>
         </w:rPr>
-        <w:t xml:space="preserve">Revisão de dados para tomar decisões da empresa: </w:t>
+        <w:t xml:space="preserve">Uso de sistemas diversificados e materiais simples para controle de estoque: </w:t>
       </w:r>
       <w:r>
         <w:rPr>
           <w:bCs w:val="0"/>
         </w:rPr>
-        <w:t>É possível notar, nestas respostas, a frequência</w:t>
+        <w:t>Podemos notar que o microempreendedor registra seu estoque de diversas maneiras</w:t>
       </w:r>
       <w:r>
         <w:rPr>
           <w:bCs w:val="0"/>
         </w:rPr>
-        <w:t xml:space="preserve"> com</w:t>
-      </w:r>
+        <w:t xml:space="preserve">, e não há no mercado uma ferramenta que possa fazer um registro simples e funcional como a </w:t>
+      </w:r>
+      <w:proofErr w:type="gramStart"/>
       <w:r>
         <w:rPr>
           <w:bCs w:val="0"/>
         </w:rPr>
-        <w:t xml:space="preserve"> que os</w:t>
-      </w:r>
+        <w:t>plataforma Zeno</w:t>
+      </w:r>
+      <w:proofErr w:type="gramEnd"/>
       <w:r>
         <w:rPr>
           <w:bCs w:val="0"/>
         </w:rPr>
-        <w:t xml:space="preserve"> donos de pequenos negócios revisão os dados de sua empresa</w:t>
+        <w:t>.</w:t>
       </w:r>
     </w:p>
     <w:p>
@@ -5951,7 +6584,7 @@
         <w:pStyle w:val="Abnt3"/>
         <w:numPr>
           <w:ilvl w:val="0"/>
-          <w:numId w:val="11"/>
+          <w:numId w:val="12"/>
         </w:numPr>
         <w:spacing w:line="276" w:lineRule="auto"/>
         <w:rPr>
@@ -5962,20 +6595,28 @@
         <w:rPr>
           <w:b/>
         </w:rPr>
-        <w:lastRenderedPageBreak/>
-        <w:t>Semanalmente</w:t>
-      </w:r>
-      <w:r>
-        <w:rPr>
-          <w:b/>
-        </w:rPr>
-        <w:t xml:space="preserve">: </w:t>
-      </w:r>
-      <w:r>
-        <w:t>Mais da metade dos indivíduos revisa semanalmente, o que ajuda na tomada de decisões relacionadas a empresa</w:t>
-      </w:r>
-      <w:r>
-        <w:t xml:space="preserve"> em um espaço curto de tempo</w:t>
+        <w:t>Uso sistemas diversificados</w:t>
+      </w:r>
+      <w:r>
+        <w:rPr>
+          <w:b/>
+        </w:rPr>
+        <w:t xml:space="preserve"> </w:t>
+      </w:r>
+      <w:r>
+        <w:rPr>
+          <w:b/>
+        </w:rPr>
+        <w:t>encontrados na internet</w:t>
+      </w:r>
+      <w:r>
+        <w:rPr>
+          <w:b/>
+        </w:rPr>
+        <w:t>:</w:t>
+      </w:r>
+      <w:r>
+        <w:t xml:space="preserve"> Vários indivíduos usam sistemas diversificados na internet para fazer o seu controle de estoque</w:t>
       </w:r>
       <w:r>
         <w:t>.</w:t>
@@ -5986,7 +6627,7 @@
         <w:pStyle w:val="Abnt3"/>
         <w:numPr>
           <w:ilvl w:val="0"/>
-          <w:numId w:val="11"/>
+          <w:numId w:val="12"/>
         </w:numPr>
         <w:spacing w:line="276" w:lineRule="auto"/>
         <w:rPr>
@@ -5997,7 +6638,8 @@
         <w:rPr>
           <w:b/>
         </w:rPr>
-        <w:t>Mensalmente</w:t>
+        <w:lastRenderedPageBreak/>
+        <w:t>Uso um caderno onde anoto o que falta</w:t>
       </w:r>
       <w:r>
         <w:rPr>
@@ -6006,10 +6648,10 @@
         <w:t>:</w:t>
       </w:r>
       <w:r>
-        <w:t xml:space="preserve"> </w:t>
-      </w:r>
-      <w:r>
-        <w:t>trinta por cento dos empreendedores relataram que fazem uma revisão mensal das informações de seu negócio.</w:t>
+        <w:t xml:space="preserve"> Muitos utilizam técnicas de anotação básicas, o que pode dificultar a visualização do controle de estoque e deixa o empreendedor longe do mundo digital, o que pode fazer ele se isolar no mercado</w:t>
+      </w:r>
+      <w:r>
+        <w:t>.</w:t>
       </w:r>
     </w:p>
     <w:p>
@@ -6017,7 +6659,7 @@
         <w:pStyle w:val="Abnt3"/>
         <w:numPr>
           <w:ilvl w:val="0"/>
-          <w:numId w:val="11"/>
+          <w:numId w:val="12"/>
         </w:numPr>
         <w:spacing w:line="276" w:lineRule="auto"/>
         <w:rPr>
@@ -6028,16 +6670,19 @@
         <w:rPr>
           <w:b/>
         </w:rPr>
-        <w:t>Raramente</w:t>
-      </w:r>
-      <w:r>
-        <w:rPr>
-          <w:b/>
-        </w:rPr>
-        <w:t xml:space="preserve">: </w:t>
-      </w:r>
-      <w:r>
-        <w:t>Poucos afirmam que esta revisão quase nunca acontece.</w:t>
+        <w:t>Anotações em diversas formas</w:t>
+      </w:r>
+      <w:r>
+        <w:rPr>
+          <w:b/>
+        </w:rPr>
+        <w:t>:</w:t>
+      </w:r>
+      <w:r>
+        <w:t xml:space="preserve"> Outros inferem que anotam o seu estoque de outras formas não especificadas</w:t>
+      </w:r>
+      <w:r>
+        <w:t>.</w:t>
       </w:r>
     </w:p>
     <w:p>
@@ -6045,7 +6690,7 @@
         <w:pStyle w:val="Abnt3"/>
         <w:numPr>
           <w:ilvl w:val="0"/>
-          <w:numId w:val="11"/>
+          <w:numId w:val="12"/>
         </w:numPr>
         <w:spacing w:line="276" w:lineRule="auto"/>
         <w:rPr>
@@ -6056,19 +6701,51 @@
         <w:rPr>
           <w:b/>
         </w:rPr>
-        <w:t xml:space="preserve">Nunca faço essa revisão: </w:t>
+        <w:t>Não tenho materiais para estoque</w:t>
+      </w:r>
+      <w:r>
+        <w:rPr>
+          <w:b/>
+        </w:rPr>
+        <w:t>:</w:t>
       </w:r>
       <w:r>
         <w:rPr>
           <w:bCs w:val="0"/>
         </w:rPr>
-        <w:t>Ainda outros</w:t>
+        <w:t xml:space="preserve"> Alguns microempreendedores não têm materiais para estoque</w:t>
       </w:r>
       <w:r>
         <w:rPr>
           <w:bCs w:val="0"/>
         </w:rPr>
-        <w:t xml:space="preserve"> inferem que nunca fazem esta revisão, o que é preocupante, porque sem esta revisão de dados, a decisão estratégica do empreendedor pode não ter uma base para ser bem-sucedida.</w:t>
+        <w:t>.</w:t>
+      </w:r>
+      <w:r>
+        <w:rPr>
+          <w:bCs w:val="0"/>
+        </w:rPr>
+        <w:t xml:space="preserve"> O </w:t>
+      </w:r>
+      <w:proofErr w:type="gramStart"/>
+      <w:r>
+        <w:rPr>
+          <w:bCs w:val="0"/>
+        </w:rPr>
+        <w:t>sistema Zeno</w:t>
+      </w:r>
+      <w:proofErr w:type="gramEnd"/>
+      <w:r>
+        <w:rPr>
+          <w:bCs w:val="0"/>
+        </w:rPr>
+        <w:t xml:space="preserve"> tem a opção, como será visto </w:t>
+      </w:r>
+      <w:r>
+        <w:rPr>
+          <w:bCs w:val="0"/>
+        </w:rPr>
+        <w:t>posteriormente neste documento, de desativar funções, favorecendo assim que não precisa usar esta funcionalidade.</w:t>
       </w:r>
     </w:p>
     <w:p>
@@ -6089,14 +6766,13 @@
         <w:rPr>
           <w:rFonts w:ascii="Arial" w:hAnsi="Arial" w:cs="Arial"/>
           <w:sz w:val="22"/>
-          <w:szCs w:val="22"/>
-        </w:rPr>
-      </w:pPr>
+        </w:rPr>
+      </w:pPr>
+      <w:bookmarkStart w:id="30" w:name="_Toc199240042"/>
       <w:r>
         <w:rPr>
           <w:rFonts w:ascii="Arial" w:hAnsi="Arial" w:cs="Arial"/>
           <w:sz w:val="22"/>
-          <w:szCs w:val="22"/>
         </w:rPr>
         <w:t xml:space="preserve">Figura </w:t>
       </w:r>
@@ -6104,7 +6780,6 @@
         <w:rPr>
           <w:rFonts w:ascii="Arial" w:hAnsi="Arial" w:cs="Arial"/>
           <w:sz w:val="22"/>
-          <w:szCs w:val="22"/>
         </w:rPr>
         <w:fldChar w:fldCharType="begin"/>
       </w:r>
@@ -6112,7 +6787,6 @@
         <w:rPr>
           <w:rFonts w:ascii="Arial" w:hAnsi="Arial" w:cs="Arial"/>
           <w:sz w:val="22"/>
-          <w:szCs w:val="22"/>
         </w:rPr>
         <w:instrText xml:space="preserve"> SEQ Figura \* ARABIC </w:instrText>
       </w:r>
@@ -6120,7 +6794,6 @@
         <w:rPr>
           <w:rFonts w:ascii="Arial" w:hAnsi="Arial" w:cs="Arial"/>
           <w:sz w:val="22"/>
-          <w:szCs w:val="22"/>
         </w:rPr>
         <w:fldChar w:fldCharType="separate"/>
       </w:r>
@@ -6129,15 +6802,13 @@
           <w:rFonts w:ascii="Arial" w:hAnsi="Arial" w:cs="Arial"/>
           <w:noProof/>
           <w:sz w:val="22"/>
-          <w:szCs w:val="22"/>
-        </w:rPr>
-        <w:t>6</w:t>
+        </w:rPr>
+        <w:t>7</w:t>
       </w:r>
       <w:r>
         <w:rPr>
           <w:rFonts w:ascii="Arial" w:hAnsi="Arial" w:cs="Arial"/>
           <w:sz w:val="22"/>
-          <w:szCs w:val="22"/>
         </w:rPr>
         <w:fldChar w:fldCharType="end"/>
       </w:r>
@@ -6145,10 +6816,10 @@
         <w:rPr>
           <w:rFonts w:ascii="Arial" w:hAnsi="Arial" w:cs="Arial"/>
           <w:sz w:val="22"/>
-          <w:szCs w:val="22"/>
-        </w:rPr>
-        <w:t xml:space="preserve"> - Análise sobre controle do estoque do dono de pequeno negócio</w:t>
-      </w:r>
+        </w:rPr>
+        <w:t xml:space="preserve"> -  Análise sobre controle do fluxo de caixa do empreendedor</w:t>
+      </w:r>
+      <w:bookmarkEnd w:id="30"/>
     </w:p>
     <w:p>
       <w:pPr>
@@ -6156,28 +6827,29 @@
         <w:ind w:left="1276" w:firstLine="1701"/>
       </w:pPr>
       <w:r>
-        <w:t>Como você controla o estoque de material de sua empresa?</w:t>
-      </w:r>
-    </w:p>
-    <w:p>
-      <w:pPr>
-        <w:pStyle w:val="Abnt3"/>
-        <w:spacing w:line="276" w:lineRule="auto"/>
-        <w:ind w:left="1287" w:firstLine="0"/>
-        <w:rPr>
-          <w:b/>
-        </w:rPr>
-      </w:pPr>
-      <w:r>
-        <w:rPr>
-          <w:b/>
+        <w:rPr>
+          <w:color w:val="202124"/>
+          <w:spacing w:val="3"/>
+          <w:shd w:val="clear" w:color="auto" w:fill="FFFFFF"/>
+        </w:rPr>
+        <w:t>Como você realiza o controle do fluxo de caixa na sua empresa? </w:t>
+      </w:r>
+    </w:p>
+    <w:p>
+      <w:pPr>
+        <w:pStyle w:val="Abnt3"/>
+        <w:jc w:val="center"/>
+      </w:pPr>
+      <w:r>
+        <w:rPr>
           <w:noProof/>
+          <w:lang w:eastAsia="pt-BR"/>
         </w:rPr>
         <w:drawing>
-          <wp:inline distT="0" distB="0" distL="0" distR="0" wp14:anchorId="1254D998" wp14:editId="0676162C">
+          <wp:inline distT="0" distB="0" distL="0" distR="0" wp14:anchorId="39744671" wp14:editId="6B9A7205">
             <wp:extent cx="4000324" cy="2800800"/>
             <wp:effectExtent l="0" t="0" r="635" b="0"/>
-            <wp:docPr id="1611200942" name="Imagem 2" descr="Gráfico, Gráfico de pizza&#10;&#10;O conteúdo gerado por IA pode estar incorreto."/>
+            <wp:docPr id="2" name="Imagem 2"/>
             <wp:cNvGraphicFramePr>
               <a:graphicFrameLocks xmlns:a="http://schemas.openxmlformats.org/drawingml/2006/main" noChangeAspect="1"/>
             </wp:cNvGraphicFramePr>
@@ -6185,7 +6857,7 @@
               <a:graphicData uri="http://schemas.openxmlformats.org/drawingml/2006/picture">
                 <pic:pic xmlns:pic="http://schemas.openxmlformats.org/drawingml/2006/picture">
                   <pic:nvPicPr>
-                    <pic:cNvPr id="1611200942" name="Imagem 2" descr="Gráfico, Gráfico de pizza&#10;&#10;O conteúdo gerado por IA pode estar incorreto."/>
+                    <pic:cNvPr id="2" name="P7.png"/>
                     <pic:cNvPicPr/>
                   </pic:nvPicPr>
                   <pic:blipFill>
@@ -6265,34 +6937,20 @@
         <w:rPr>
           <w:b/>
         </w:rPr>
-        <w:t>Uso de sistemas diversificados e materiais simples para controle de estoque</w:t>
-      </w:r>
-      <w:r>
-        <w:rPr>
-          <w:b/>
-        </w:rPr>
-        <w:t xml:space="preserve">: </w:t>
+        <w:t>Falta de ferramenta versátil e de layout simples para controlar o fluxo de caixa</w:t>
+      </w:r>
+      <w:r>
+        <w:rPr>
+          <w:b/>
+        </w:rPr>
+        <w:t>:</w:t>
       </w:r>
       <w:r>
         <w:rPr>
           <w:bCs w:val="0"/>
         </w:rPr>
-        <w:t>Podemos notar que o microempreendedor registra seu estoque de diversas maneiras</w:t>
-      </w:r>
-      <w:r>
-        <w:rPr>
-          <w:bCs w:val="0"/>
-        </w:rPr>
-        <w:t xml:space="preserve">, e não há no mercado uma ferramenta que possa fazer um registro simples e funcional como a </w:t>
-      </w:r>
-      <w:proofErr w:type="gramStart"/>
-      <w:r>
-        <w:rPr>
-          <w:bCs w:val="0"/>
-        </w:rPr>
-        <w:t>plataforma Zeno</w:t>
-      </w:r>
-      <w:proofErr w:type="gramEnd"/>
+        <w:t xml:space="preserve"> O empreendedor, de acordo com o resultado da pesquisa, não usa um sistema que possa armazenar e mostrar estatísticas do fluxo de caixa de forma simples e amigável</w:t>
+      </w:r>
       <w:r>
         <w:rPr>
           <w:bCs w:val="0"/>
@@ -6305,7 +6963,7 @@
         <w:pStyle w:val="Abnt3"/>
         <w:numPr>
           <w:ilvl w:val="0"/>
-          <w:numId w:val="12"/>
+          <w:numId w:val="13"/>
         </w:numPr>
         <w:spacing w:line="276" w:lineRule="auto"/>
         <w:rPr>
@@ -6316,28 +6974,16 @@
         <w:rPr>
           <w:b/>
         </w:rPr>
-        <w:t>Uso sistemas diversificados</w:t>
-      </w:r>
-      <w:r>
-        <w:rPr>
-          <w:b/>
-        </w:rPr>
-        <w:t xml:space="preserve"> </w:t>
-      </w:r>
-      <w:r>
-        <w:rPr>
-          <w:b/>
-        </w:rPr>
-        <w:t>encontrados na internet</w:t>
-      </w:r>
-      <w:r>
-        <w:rPr>
-          <w:b/>
-        </w:rPr>
-        <w:t xml:space="preserve">: </w:t>
-      </w:r>
-      <w:r>
-        <w:t>Mais da metade dos indivíduos revisa semanalmente, o que ajuda na tomada de decisões relacionadas a empresa em um espaço curto de tempo.</w:t>
+        <w:t>Em um caderno/livro</w:t>
+      </w:r>
+      <w:r>
+        <w:rPr>
+          <w:b/>
+        </w:rPr>
+        <w:t>:</w:t>
+      </w:r>
+      <w:r>
+        <w:t xml:space="preserve"> Alguns controlam o seu caixa por métodos simples, mais ultrapassados.</w:t>
       </w:r>
     </w:p>
     <w:p>
@@ -6345,7 +6991,7 @@
         <w:pStyle w:val="Abnt3"/>
         <w:numPr>
           <w:ilvl w:val="0"/>
-          <w:numId w:val="12"/>
+          <w:numId w:val="13"/>
         </w:numPr>
         <w:spacing w:line="276" w:lineRule="auto"/>
         <w:rPr>
@@ -6357,7 +7003,7 @@
           <w:b/>
         </w:rPr>
         <w:lastRenderedPageBreak/>
-        <w:t>Uso um caderno onde anoto o que falta</w:t>
+        <w:t>Em uma planilha do Excel</w:t>
       </w:r>
       <w:r>
         <w:rPr>
@@ -6366,7 +7012,15 @@
         <w:t>:</w:t>
       </w:r>
       <w:r>
-        <w:t xml:space="preserve"> trinta por cento dos empreendedores relataram que fazem uma revisão mensal das informações de seu negócio.</w:t>
+        <w:t xml:space="preserve"> Várias pessoas utilizam a ferramenta Excel, que é uma plataforma que não é simples de aprender e muitas vezes exige a visualização de um tutorial em vídeo para produzir algo mais complexo, algo que o </w:t>
+      </w:r>
+      <w:proofErr w:type="gramStart"/>
+      <w:r>
+        <w:t>sistema Zeno</w:t>
+      </w:r>
+      <w:proofErr w:type="gramEnd"/>
+      <w:r>
+        <w:t xml:space="preserve"> não exige.</w:t>
       </w:r>
     </w:p>
     <w:p>
@@ -6374,7 +7028,7 @@
         <w:pStyle w:val="Abnt3"/>
         <w:numPr>
           <w:ilvl w:val="0"/>
-          <w:numId w:val="12"/>
+          <w:numId w:val="13"/>
         </w:numPr>
         <w:spacing w:line="276" w:lineRule="auto"/>
         <w:rPr>
@@ -6385,16 +7039,19 @@
         <w:rPr>
           <w:b/>
         </w:rPr>
-        <w:t>Anotações em diversas formas</w:t>
-      </w:r>
-      <w:r>
-        <w:rPr>
-          <w:b/>
-        </w:rPr>
-        <w:t xml:space="preserve">: </w:t>
-      </w:r>
-      <w:r>
-        <w:t>Poucos afirmam que esta revisão quase nunca acontece.</w:t>
+        <w:t>De outra forma</w:t>
+      </w:r>
+      <w:r>
+        <w:rPr>
+          <w:b/>
+        </w:rPr>
+        <w:t>:</w:t>
+      </w:r>
+      <w:r>
+        <w:t xml:space="preserve"> Uma porcentagem de empreendedores utiliza formas não especificadas para acompanhar o seu caixa</w:t>
+      </w:r>
+      <w:r>
+        <w:t>.</w:t>
       </w:r>
     </w:p>
     <w:p>
@@ -6402,7 +7059,7 @@
         <w:pStyle w:val="Abnt3"/>
         <w:numPr>
           <w:ilvl w:val="0"/>
-          <w:numId w:val="12"/>
+          <w:numId w:val="13"/>
         </w:numPr>
         <w:spacing w:line="276" w:lineRule="auto"/>
         <w:rPr>
@@ -6413,26 +7070,60 @@
         <w:rPr>
           <w:b/>
         </w:rPr>
-        <w:t>Não tenho materiais para estoque</w:t>
-      </w:r>
-      <w:r>
-        <w:rPr>
-          <w:b/>
-        </w:rPr>
-        <w:t xml:space="preserve">: </w:t>
+        <w:t>Não controlo o fluxo do meu caixa</w:t>
+      </w:r>
+      <w:r>
+        <w:rPr>
+          <w:b/>
+        </w:rPr>
+        <w:t>:</w:t>
       </w:r>
       <w:r>
         <w:rPr>
           <w:bCs w:val="0"/>
         </w:rPr>
-        <w:t>Ainda outros</w:t>
+        <w:t xml:space="preserve"> Menos de nove por cento não controla</w:t>
       </w:r>
       <w:r>
         <w:rPr>
           <w:bCs w:val="0"/>
         </w:rPr>
-        <w:t xml:space="preserve"> inferem que nunca fazem esta revisão, o que é preocupante, porque sem esta revisão de dados, a decisão estratégica do empreendedor pode não ter uma base para ser bem-sucedida.</w:t>
-      </w:r>
+        <w:t>m</w:t>
+      </w:r>
+      <w:r>
+        <w:rPr>
+          <w:bCs w:val="0"/>
+        </w:rPr>
+        <w:t xml:space="preserve"> o fluxo de seu caixa</w:t>
+      </w:r>
+      <w:r>
+        <w:rPr>
+          <w:bCs w:val="0"/>
+        </w:rPr>
+        <w:t>, o que pode impactar no desempenho profissional destes empreendedores</w:t>
+      </w:r>
+      <w:r>
+        <w:rPr>
+          <w:bCs w:val="0"/>
+        </w:rPr>
+        <w:t>.</w:t>
+      </w:r>
+    </w:p>
+    <w:p>
+      <w:pPr>
+        <w:pStyle w:val="Abnt3"/>
+        <w:ind w:left="1287" w:hanging="11"/>
+        <w:jc w:val="center"/>
+        <w:rPr>
+          <w:sz w:val="20"/>
+        </w:rPr>
+      </w:pPr>
+    </w:p>
+    <w:p>
+      <w:pPr>
+        <w:pStyle w:val="Abnt3"/>
+        <w:jc w:val="center"/>
+      </w:pPr>
     </w:p>
     <w:p>
       <w:pPr>
@@ -6616,12 +7307,12 @@
       <w:pPr>
         <w:pStyle w:val="Abnt"/>
       </w:pPr>
-      <w:bookmarkStart w:id="26" w:name="_Toc198791921"/>
+      <w:bookmarkStart w:id="31" w:name="_Toc199240062"/>
       <w:r>
         <w:lastRenderedPageBreak/>
         <w:t>REFERÊNCIAS</w:t>
       </w:r>
-      <w:bookmarkEnd w:id="26"/>
+      <w:bookmarkEnd w:id="31"/>
     </w:p>
     <w:p>
       <w:pPr>
@@ -6748,14 +7439,15 @@
       <w:pPr>
         <w:pStyle w:val="Abnt"/>
       </w:pPr>
-      <w:bookmarkStart w:id="27" w:name="_Toc198791922"/>
+      <w:bookmarkStart w:id="32" w:name="_Toc199240063"/>
       <w:r>
         <w:lastRenderedPageBreak/>
         <w:t>ANEXOS</w:t>
       </w:r>
-      <w:bookmarkEnd w:id="27"/>
+      <w:bookmarkEnd w:id="32"/>
     </w:p>
     <w:sectPr>
+      <w:headerReference w:type="default" r:id="rId23"/>
       <w:pgSz w:w="11906" w:h="16838"/>
       <w:pgMar w:top="1701" w:right="1134" w:bottom="1134" w:left="1701" w:header="709" w:footer="709" w:gutter="0"/>
       <w:cols w:space="708"/>
@@ -7066,16 +7758,6 @@
 </w:endnotes>
 </file>
 
-<file path=word/footer1.xml><?xml version="1.0" encoding="utf-8"?>
-<w:ftr xmlns:wpc="http://schemas.microsoft.com/office/word/2010/wordprocessingCanvas" xmlns:cx="http://schemas.microsoft.com/office/drawing/2014/chartex" xmlns:cx1="http://schemas.microsoft.com/office/drawing/2015/9/8/chartex" xmlns:cx2="http://schemas.microsoft.com/office/drawing/2015/10/21/chartex" xmlns:cx3="http://schemas.microsoft.com/office/drawing/2016/5/9/chartex" xmlns:cx4="http://schemas.microsoft.com/office/drawing/2016/5/10/chartex" xmlns:cx5="http://schemas.microsoft.com/office/drawing/2016/5/11/chartex" xmlns:cx6="http://schemas.microsoft.com/office/drawing/2016/5/12/chartex" xmlns:cx7="http://schemas.microsoft.com/office/drawing/2016/5/13/chartex" xmlns:cx8="http://schemas.microsoft.com/office/drawing/2016/5/14/chartex" xmlns:mc="http://schemas.openxmlformats.org/markup-compatibility/2006" xmlns:aink="http://schemas.microsoft.com/office/drawing/2016/ink" xmlns:am3d="http://schemas.microsoft.com/office/drawing/2017/model3d" xmlns:o="urn:schemas-microsoft-com:office:office" xmlns:oel="http://schemas.microsoft.com/office/2019/extlst" xmlns:r="http://schemas.openxmlformats.org/officeDocument/2006/relationships" xmlns:m="http://schemas.openxmlformats.org/officeDocument/2006/math" xmlns:v="urn:schemas-microsoft-com:vml" xmlns:wp14="http://schemas.microsoft.com/office/word/2010/wordprocessingDrawing" xmlns:wp="http://schemas.openxmlformats.org/drawingml/2006/wordprocessingDrawing" xmlns:w10="urn:schemas-microsoft-com:office:word" xmlns:w="http://schemas.openxmlformats.org/wordprocessingml/2006/main" xmlns:w14="http://schemas.microsoft.com/office/word/2010/wordml" xmlns:w15="http://schemas.microsoft.com/office/word/2012/wordml" xmlns:w16cex="http://schemas.microsoft.com/office/word/2018/wordml/cex" xmlns:w16cid="http://schemas.microsoft.com/office/word/2016/wordml/cid" xmlns:w16="http://schemas.microsoft.com/office/word/2018/wordml" xmlns:w16du="http://schemas.microsoft.com/office/word/2023/wordml/word16du" xmlns:w16sdtdh="http://schemas.microsoft.com/office/word/2020/wordml/sdtdatahash" xmlns:w16sdtfl="http://schemas.microsoft.com/office/word/2024/wordml/sdtformatlock" xmlns:w16se="http://schemas.microsoft.com/office/word/2015/wordml/symex" xmlns:wpg="http://schemas.microsoft.com/office/word/2010/wordprocessingGroup" xmlns:wpi="http://schemas.microsoft.com/office/word/2010/wordprocessingInk" xmlns:wne="http://schemas.microsoft.com/office/word/2006/wordml" xmlns:wps="http://schemas.microsoft.com/office/word/2010/wordprocessingShape" mc:Ignorable="w14 w15 w16se w16cid w16 w16cex w16sdtdh w16sdtfl w16du wp14">
-  <w:p>
-    <w:pPr>
-      <w:pStyle w:val="Rodap"/>
-    </w:pPr>
-  </w:p>
-</w:ftr>
-</file>
-
 <file path=word/footnotes.xml><?xml version="1.0" encoding="utf-8"?>
 <w:footnotes xmlns:wpc="http://schemas.microsoft.com/office/word/2010/wordprocessingCanvas" xmlns:cx="http://schemas.microsoft.com/office/drawing/2014/chartex" xmlns:cx1="http://schemas.microsoft.com/office/drawing/2015/9/8/chartex" xmlns:cx2="http://schemas.microsoft.com/office/drawing/2015/10/21/chartex" xmlns:cx3="http://schemas.microsoft.com/office/drawing/2016/5/9/chartex" xmlns:cx4="http://schemas.microsoft.com/office/drawing/2016/5/10/chartex" xmlns:cx5="http://schemas.microsoft.com/office/drawing/2016/5/11/chartex" xmlns:cx6="http://schemas.microsoft.com/office/drawing/2016/5/12/chartex" xmlns:cx7="http://schemas.microsoft.com/office/drawing/2016/5/13/chartex" xmlns:cx8="http://schemas.microsoft.com/office/drawing/2016/5/14/chartex" xmlns:mc="http://schemas.openxmlformats.org/markup-compatibility/2006" xmlns:aink="http://schemas.microsoft.com/office/drawing/2016/ink" xmlns:am3d="http://schemas.microsoft.com/office/drawing/2017/model3d" xmlns:o="urn:schemas-microsoft-com:office:office" xmlns:oel="http://schemas.microsoft.com/office/2019/extlst" xmlns:r="http://schemas.openxmlformats.org/officeDocument/2006/relationships" xmlns:m="http://schemas.openxmlformats.org/officeDocument/2006/math" xmlns:v="urn:schemas-microsoft-com:vml" xmlns:wp14="http://schemas.microsoft.com/office/word/2010/wordprocessingDrawing" xmlns:wp="http://schemas.openxmlformats.org/drawingml/2006/wordprocessingDrawing" xmlns:w10="urn:schemas-microsoft-com:office:word" xmlns:w="http://schemas.openxmlformats.org/wordprocessingml/2006/main" xmlns:w14="http://schemas.microsoft.com/office/word/2010/wordml" xmlns:w15="http://schemas.microsoft.com/office/word/2012/wordml" xmlns:w16cex="http://schemas.microsoft.com/office/word/2018/wordml/cex" xmlns:w16cid="http://schemas.microsoft.com/office/word/2016/wordml/cid" xmlns:w16="http://schemas.microsoft.com/office/word/2018/wordml" xmlns:w16du="http://schemas.microsoft.com/office/word/2023/wordml/word16du" xmlns:w16sdtdh="http://schemas.microsoft.com/office/word/2020/wordml/sdtdatahash" xmlns:w16sdtfl="http://schemas.microsoft.com/office/word/2024/wordml/sdtformatlock" xmlns:w16se="http://schemas.microsoft.com/office/word/2015/wordml/symex" xmlns:wpg="http://schemas.microsoft.com/office/word/2010/wordprocessingGroup" xmlns:wpi="http://schemas.microsoft.com/office/word/2010/wordprocessingInk" xmlns:wne="http://schemas.microsoft.com/office/word/2006/wordml" xmlns:wps="http://schemas.microsoft.com/office/word/2010/wordprocessingShape" mc:Ignorable="w14 w15 w16se w16cid w16 w16cex w16sdtdh w16sdtfl w16du wp14">
   <w:footnote w:type="separator" w:id="-1">
@@ -7099,6 +7781,48 @@
     </w:p>
   </w:footnote>
 </w:footnotes>
+</file>
+
+<file path=word/header1.xml><?xml version="1.0" encoding="utf-8"?>
+<w:hdr xmlns:wpc="http://schemas.microsoft.com/office/word/2010/wordprocessingCanvas" xmlns:cx="http://schemas.microsoft.com/office/drawing/2014/chartex" xmlns:cx1="http://schemas.microsoft.com/office/drawing/2015/9/8/chartex" xmlns:cx2="http://schemas.microsoft.com/office/drawing/2015/10/21/chartex" xmlns:cx3="http://schemas.microsoft.com/office/drawing/2016/5/9/chartex" xmlns:cx4="http://schemas.microsoft.com/office/drawing/2016/5/10/chartex" xmlns:cx5="http://schemas.microsoft.com/office/drawing/2016/5/11/chartex" xmlns:cx6="http://schemas.microsoft.com/office/drawing/2016/5/12/chartex" xmlns:cx7="http://schemas.microsoft.com/office/drawing/2016/5/13/chartex" xmlns:cx8="http://schemas.microsoft.com/office/drawing/2016/5/14/chartex" xmlns:mc="http://schemas.openxmlformats.org/markup-compatibility/2006" xmlns:aink="http://schemas.microsoft.com/office/drawing/2016/ink" xmlns:am3d="http://schemas.microsoft.com/office/drawing/2017/model3d" xmlns:o="urn:schemas-microsoft-com:office:office" xmlns:oel="http://schemas.microsoft.com/office/2019/extlst" xmlns:r="http://schemas.openxmlformats.org/officeDocument/2006/relationships" xmlns:m="http://schemas.openxmlformats.org/officeDocument/2006/math" xmlns:v="urn:schemas-microsoft-com:vml" xmlns:wp14="http://schemas.microsoft.com/office/word/2010/wordprocessingDrawing" xmlns:wp="http://schemas.openxmlformats.org/drawingml/2006/wordprocessingDrawing" xmlns:w10="urn:schemas-microsoft-com:office:word" xmlns:w="http://schemas.openxmlformats.org/wordprocessingml/2006/main" xmlns:w14="http://schemas.microsoft.com/office/word/2010/wordml" xmlns:w15="http://schemas.microsoft.com/office/word/2012/wordml" xmlns:w16cex="http://schemas.microsoft.com/office/word/2018/wordml/cex" xmlns:w16cid="http://schemas.microsoft.com/office/word/2016/wordml/cid" xmlns:w16="http://schemas.microsoft.com/office/word/2018/wordml" xmlns:w16du="http://schemas.microsoft.com/office/word/2023/wordml/word16du" xmlns:w16sdtdh="http://schemas.microsoft.com/office/word/2020/wordml/sdtdatahash" xmlns:w16sdtfl="http://schemas.microsoft.com/office/word/2024/wordml/sdtformatlock" xmlns:w16se="http://schemas.microsoft.com/office/word/2015/wordml/symex" xmlns:wpg="http://schemas.microsoft.com/office/word/2010/wordprocessingGroup" xmlns:wpi="http://schemas.microsoft.com/office/word/2010/wordprocessingInk" xmlns:wne="http://schemas.microsoft.com/office/word/2006/wordml" xmlns:wps="http://schemas.microsoft.com/office/word/2010/wordprocessingShape" mc:Ignorable="w14 w15 w16se w16cid w16 w16cex w16sdtdh w16sdtfl w16du wp14">
+  <w:sdt>
+    <w:sdtPr>
+      <w:id w:val="1356922440"/>
+      <w:docPartObj>
+        <w:docPartGallery w:val="Page Numbers (Top of Page)"/>
+        <w:docPartUnique/>
+      </w:docPartObj>
+    </w:sdtPr>
+    <w:sdtContent>
+      <w:p>
+        <w:pPr>
+          <w:pStyle w:val="Cabealho"/>
+          <w:jc w:val="right"/>
+        </w:pPr>
+        <w:r>
+          <w:fldChar w:fldCharType="begin"/>
+        </w:r>
+        <w:r>
+          <w:instrText>PAGE   \* MERGEFORMAT</w:instrText>
+        </w:r>
+        <w:r>
+          <w:fldChar w:fldCharType="separate"/>
+        </w:r>
+        <w:r>
+          <w:t>2</w:t>
+        </w:r>
+        <w:r>
+          <w:fldChar w:fldCharType="end"/>
+        </w:r>
+      </w:p>
+    </w:sdtContent>
+  </w:sdt>
+  <w:p>
+    <w:pPr>
+      <w:pStyle w:val="Cabealho"/>
+    </w:pPr>
+  </w:p>
+</w:hdr>
 </file>
 
 <file path=word/numbering.xml><?xml version="1.0" encoding="utf-8"?>
@@ -7389,6 +8113,184 @@
     </w:lvl>
   </w:abstractNum>
   <w:abstractNum w:abstractNumId="3" w15:restartNumberingAfterBreak="0">
+    <w:nsid w:val="11ED6C7F"/>
+    <w:multiLevelType w:val="hybridMultilevel"/>
+    <w:tmpl w:val="A6F810A0"/>
+    <w:lvl w:ilvl="0" w:tplc="FFFFFFFF">
+      <w:start w:val="1"/>
+      <w:numFmt w:val="upperRoman"/>
+      <w:lvlText w:val="%1."/>
+      <w:lvlJc w:val="right"/>
+      <w:pPr>
+        <w:ind w:left="1287" w:hanging="360"/>
+      </w:pPr>
+    </w:lvl>
+    <w:lvl w:ilvl="1" w:tplc="FFFFFFFF" w:tentative="1">
+      <w:start w:val="1"/>
+      <w:numFmt w:val="lowerLetter"/>
+      <w:lvlText w:val="%2."/>
+      <w:lvlJc w:val="left"/>
+      <w:pPr>
+        <w:ind w:left="2007" w:hanging="360"/>
+      </w:pPr>
+    </w:lvl>
+    <w:lvl w:ilvl="2" w:tplc="FFFFFFFF" w:tentative="1">
+      <w:start w:val="1"/>
+      <w:numFmt w:val="lowerRoman"/>
+      <w:lvlText w:val="%3."/>
+      <w:lvlJc w:val="right"/>
+      <w:pPr>
+        <w:ind w:left="2727" w:hanging="180"/>
+      </w:pPr>
+    </w:lvl>
+    <w:lvl w:ilvl="3" w:tplc="FFFFFFFF" w:tentative="1">
+      <w:start w:val="1"/>
+      <w:numFmt w:val="decimal"/>
+      <w:lvlText w:val="%4."/>
+      <w:lvlJc w:val="left"/>
+      <w:pPr>
+        <w:ind w:left="3447" w:hanging="360"/>
+      </w:pPr>
+    </w:lvl>
+    <w:lvl w:ilvl="4" w:tplc="FFFFFFFF" w:tentative="1">
+      <w:start w:val="1"/>
+      <w:numFmt w:val="lowerLetter"/>
+      <w:lvlText w:val="%5."/>
+      <w:lvlJc w:val="left"/>
+      <w:pPr>
+        <w:ind w:left="4167" w:hanging="360"/>
+      </w:pPr>
+    </w:lvl>
+    <w:lvl w:ilvl="5" w:tplc="FFFFFFFF" w:tentative="1">
+      <w:start w:val="1"/>
+      <w:numFmt w:val="lowerRoman"/>
+      <w:lvlText w:val="%6."/>
+      <w:lvlJc w:val="right"/>
+      <w:pPr>
+        <w:ind w:left="4887" w:hanging="180"/>
+      </w:pPr>
+    </w:lvl>
+    <w:lvl w:ilvl="6" w:tplc="FFFFFFFF" w:tentative="1">
+      <w:start w:val="1"/>
+      <w:numFmt w:val="decimal"/>
+      <w:lvlText w:val="%7."/>
+      <w:lvlJc w:val="left"/>
+      <w:pPr>
+        <w:ind w:left="5607" w:hanging="360"/>
+      </w:pPr>
+    </w:lvl>
+    <w:lvl w:ilvl="7" w:tplc="FFFFFFFF" w:tentative="1">
+      <w:start w:val="1"/>
+      <w:numFmt w:val="lowerLetter"/>
+      <w:lvlText w:val="%8."/>
+      <w:lvlJc w:val="left"/>
+      <w:pPr>
+        <w:ind w:left="6327" w:hanging="360"/>
+      </w:pPr>
+    </w:lvl>
+    <w:lvl w:ilvl="8" w:tplc="FFFFFFFF" w:tentative="1">
+      <w:start w:val="1"/>
+      <w:numFmt w:val="lowerRoman"/>
+      <w:lvlText w:val="%9."/>
+      <w:lvlJc w:val="right"/>
+      <w:pPr>
+        <w:ind w:left="7047" w:hanging="180"/>
+      </w:pPr>
+    </w:lvl>
+  </w:abstractNum>
+  <w:abstractNum w:abstractNumId="4" w15:restartNumberingAfterBreak="0">
+    <w:nsid w:val="13DB66A5"/>
+    <w:multiLevelType w:val="hybridMultilevel"/>
+    <w:tmpl w:val="9F1A40B2"/>
+    <w:lvl w:ilvl="0" w:tplc="6CACA3AE">
+      <w:start w:val="1"/>
+      <w:numFmt w:val="decimal"/>
+      <w:lvlText w:val="%1."/>
+      <w:lvlJc w:val="left"/>
+      <w:pPr>
+        <w:ind w:left="720" w:hanging="360"/>
+      </w:pPr>
+      <w:rPr>
+        <w:rFonts w:ascii="Arial" w:hAnsi="Arial" w:cs="Arial" w:hint="default"/>
+        <w:b w:val="0"/>
+        <w:sz w:val="24"/>
+        <w:szCs w:val="28"/>
+      </w:rPr>
+    </w:lvl>
+    <w:lvl w:ilvl="1" w:tplc="04160019" w:tentative="1">
+      <w:start w:val="1"/>
+      <w:numFmt w:val="lowerLetter"/>
+      <w:lvlText w:val="%2."/>
+      <w:lvlJc w:val="left"/>
+      <w:pPr>
+        <w:ind w:left="1440" w:hanging="360"/>
+      </w:pPr>
+    </w:lvl>
+    <w:lvl w:ilvl="2" w:tplc="0416001B" w:tentative="1">
+      <w:start w:val="1"/>
+      <w:numFmt w:val="lowerRoman"/>
+      <w:lvlText w:val="%3."/>
+      <w:lvlJc w:val="right"/>
+      <w:pPr>
+        <w:ind w:left="2160" w:hanging="180"/>
+      </w:pPr>
+    </w:lvl>
+    <w:lvl w:ilvl="3" w:tplc="0416000F" w:tentative="1">
+      <w:start w:val="1"/>
+      <w:numFmt w:val="decimal"/>
+      <w:lvlText w:val="%4."/>
+      <w:lvlJc w:val="left"/>
+      <w:pPr>
+        <w:ind w:left="2880" w:hanging="360"/>
+      </w:pPr>
+    </w:lvl>
+    <w:lvl w:ilvl="4" w:tplc="04160019" w:tentative="1">
+      <w:start w:val="1"/>
+      <w:numFmt w:val="lowerLetter"/>
+      <w:lvlText w:val="%5."/>
+      <w:lvlJc w:val="left"/>
+      <w:pPr>
+        <w:ind w:left="3600" w:hanging="360"/>
+      </w:pPr>
+    </w:lvl>
+    <w:lvl w:ilvl="5" w:tplc="0416001B" w:tentative="1">
+      <w:start w:val="1"/>
+      <w:numFmt w:val="lowerRoman"/>
+      <w:lvlText w:val="%6."/>
+      <w:lvlJc w:val="right"/>
+      <w:pPr>
+        <w:ind w:left="4320" w:hanging="180"/>
+      </w:pPr>
+    </w:lvl>
+    <w:lvl w:ilvl="6" w:tplc="0416000F" w:tentative="1">
+      <w:start w:val="1"/>
+      <w:numFmt w:val="decimal"/>
+      <w:lvlText w:val="%7."/>
+      <w:lvlJc w:val="left"/>
+      <w:pPr>
+        <w:ind w:left="5040" w:hanging="360"/>
+      </w:pPr>
+    </w:lvl>
+    <w:lvl w:ilvl="7" w:tplc="04160019" w:tentative="1">
+      <w:start w:val="1"/>
+      <w:numFmt w:val="lowerLetter"/>
+      <w:lvlText w:val="%8."/>
+      <w:lvlJc w:val="left"/>
+      <w:pPr>
+        <w:ind w:left="5760" w:hanging="360"/>
+      </w:pPr>
+    </w:lvl>
+    <w:lvl w:ilvl="8" w:tplc="0416001B" w:tentative="1">
+      <w:start w:val="1"/>
+      <w:numFmt w:val="lowerRoman"/>
+      <w:lvlText w:val="%9."/>
+      <w:lvlJc w:val="right"/>
+      <w:pPr>
+        <w:ind w:left="6480" w:hanging="180"/>
+      </w:pPr>
+    </w:lvl>
+  </w:abstractNum>
+  <w:abstractNum w:abstractNumId="5" w15:restartNumberingAfterBreak="0">
     <w:nsid w:val="1D83709B"/>
     <w:multiLevelType w:val="hybridMultilevel"/>
     <w:tmpl w:val="A6F810A0"/>
@@ -7474,7 +8376,7 @@
       </w:pPr>
     </w:lvl>
   </w:abstractNum>
-  <w:abstractNum w:abstractNumId="4" w15:restartNumberingAfterBreak="0">
+  <w:abstractNum w:abstractNumId="6" w15:restartNumberingAfterBreak="0">
     <w:nsid w:val="1E5D1BFE"/>
     <w:multiLevelType w:val="hybridMultilevel"/>
     <w:tmpl w:val="39E2E048"/>
@@ -7560,7 +8462,7 @@
       </w:pPr>
     </w:lvl>
   </w:abstractNum>
-  <w:abstractNum w:abstractNumId="5" w15:restartNumberingAfterBreak="0">
+  <w:abstractNum w:abstractNumId="7" w15:restartNumberingAfterBreak="0">
     <w:nsid w:val="400C3FB3"/>
     <w:multiLevelType w:val="hybridMultilevel"/>
     <w:tmpl w:val="D1C0454C"/>
@@ -7646,7 +8548,7 @@
       </w:pPr>
     </w:lvl>
   </w:abstractNum>
-  <w:abstractNum w:abstractNumId="6" w15:restartNumberingAfterBreak="0">
+  <w:abstractNum w:abstractNumId="8" w15:restartNumberingAfterBreak="0">
     <w:nsid w:val="44BF0E71"/>
     <w:multiLevelType w:val="hybridMultilevel"/>
     <w:tmpl w:val="86AAB9C4"/>
@@ -7759,7 +8661,7 @@
       </w:rPr>
     </w:lvl>
   </w:abstractNum>
-  <w:abstractNum w:abstractNumId="7" w15:restartNumberingAfterBreak="0">
+  <w:abstractNum w:abstractNumId="9" w15:restartNumberingAfterBreak="0">
     <w:nsid w:val="509115BC"/>
     <w:multiLevelType w:val="hybridMultilevel"/>
     <w:tmpl w:val="A6F810A0"/>
@@ -7845,7 +8747,7 @@
       </w:pPr>
     </w:lvl>
   </w:abstractNum>
-  <w:abstractNum w:abstractNumId="8" w15:restartNumberingAfterBreak="0">
+  <w:abstractNum w:abstractNumId="10" w15:restartNumberingAfterBreak="0">
     <w:nsid w:val="56FE269B"/>
     <w:multiLevelType w:val="hybridMultilevel"/>
     <w:tmpl w:val="A6F810A0"/>
@@ -7931,7 +8833,7 @@
       </w:pPr>
     </w:lvl>
   </w:abstractNum>
-  <w:abstractNum w:abstractNumId="9" w15:restartNumberingAfterBreak="0">
+  <w:abstractNum w:abstractNumId="11" w15:restartNumberingAfterBreak="0">
     <w:nsid w:val="644C1532"/>
     <w:multiLevelType w:val="multilevel"/>
     <w:tmpl w:val="84D07E42"/>
@@ -8052,7 +8954,7 @@
       </w:rPr>
     </w:lvl>
   </w:abstractNum>
-  <w:abstractNum w:abstractNumId="10" w15:restartNumberingAfterBreak="0">
+  <w:abstractNum w:abstractNumId="12" w15:restartNumberingAfterBreak="0">
     <w:nsid w:val="72667948"/>
     <w:multiLevelType w:val="hybridMultilevel"/>
     <w:tmpl w:val="D1C0454C"/>
@@ -8138,7 +9040,7 @@
       </w:pPr>
     </w:lvl>
   </w:abstractNum>
-  <w:abstractNum w:abstractNumId="11" w15:restartNumberingAfterBreak="0">
+  <w:abstractNum w:abstractNumId="13" w15:restartNumberingAfterBreak="0">
     <w:nsid w:val="7A08576B"/>
     <w:multiLevelType w:val="hybridMultilevel"/>
     <w:tmpl w:val="A6F810A0"/>
@@ -8224,41 +9126,47 @@
       </w:pPr>
     </w:lvl>
   </w:abstractNum>
-  <w:num w:numId="1" w16cid:durableId="1932160256">
-    <w:abstractNumId w:val="4"/>
+  <w:num w:numId="1" w16cid:durableId="1269313586">
+    <w:abstractNumId w:val="6"/>
   </w:num>
-  <w:num w:numId="2" w16cid:durableId="1898128770">
+  <w:num w:numId="2" w16cid:durableId="1148478902">
+    <w:abstractNumId w:val="12"/>
+  </w:num>
+  <w:num w:numId="3" w16cid:durableId="587885289">
+    <w:abstractNumId w:val="11"/>
+  </w:num>
+  <w:num w:numId="4" w16cid:durableId="424884128">
+    <w:abstractNumId w:val="7"/>
+  </w:num>
+  <w:num w:numId="5" w16cid:durableId="193737720">
+    <w:abstractNumId w:val="0"/>
+  </w:num>
+  <w:num w:numId="6" w16cid:durableId="1263147429">
+    <w:abstractNumId w:val="8"/>
+  </w:num>
+  <w:num w:numId="7" w16cid:durableId="1156995909">
     <w:abstractNumId w:val="10"/>
   </w:num>
-  <w:num w:numId="3" w16cid:durableId="1777559019">
+  <w:num w:numId="8" w16cid:durableId="1090200846">
+    <w:abstractNumId w:val="13"/>
+  </w:num>
+  <w:num w:numId="9" w16cid:durableId="1581403703">
     <w:abstractNumId w:val="9"/>
   </w:num>
-  <w:num w:numId="4" w16cid:durableId="2038120766">
+  <w:num w:numId="10" w16cid:durableId="446046760">
+    <w:abstractNumId w:val="2"/>
+  </w:num>
+  <w:num w:numId="11" w16cid:durableId="1571041982">
     <w:abstractNumId w:val="5"/>
   </w:num>
-  <w:num w:numId="5" w16cid:durableId="2069188675">
-    <w:abstractNumId w:val="0"/>
+  <w:num w:numId="12" w16cid:durableId="605970066">
+    <w:abstractNumId w:val="1"/>
   </w:num>
-  <w:num w:numId="6" w16cid:durableId="960578418">
-    <w:abstractNumId w:val="6"/>
-  </w:num>
-  <w:num w:numId="7" w16cid:durableId="2000885320">
-    <w:abstractNumId w:val="8"/>
-  </w:num>
-  <w:num w:numId="8" w16cid:durableId="1620529728">
-    <w:abstractNumId w:val="11"/>
-  </w:num>
-  <w:num w:numId="9" w16cid:durableId="194003790">
-    <w:abstractNumId w:val="7"/>
-  </w:num>
-  <w:num w:numId="10" w16cid:durableId="950552015">
-    <w:abstractNumId w:val="2"/>
-  </w:num>
-  <w:num w:numId="11" w16cid:durableId="1124350405">
+  <w:num w:numId="13" w16cid:durableId="1387488134">
     <w:abstractNumId w:val="3"/>
   </w:num>
-  <w:num w:numId="12" w16cid:durableId="841050353">
-    <w:abstractNumId w:val="1"/>
+  <w:num w:numId="14" w16cid:durableId="821311381">
+    <w:abstractNumId w:val="4"/>
   </w:num>
 </w:numbering>
 </file>
@@ -8877,6 +9785,7 @@
   <w:style w:type="character" w:default="1" w:styleId="Fontepargpadro">
     <w:name w:val="Default Paragraph Font"/>
     <w:uiPriority w:val="1"/>
+    <w:semiHidden/>
     <w:unhideWhenUsed/>
   </w:style>
   <w:style w:type="table" w:default="1" w:styleId="Tabelanormal">
@@ -9816,10 +10725,27 @@
 </file>
 
 <file path=customXml/item1.xml><?xml version="1.0" encoding="utf-8"?>
-<b:Sources xmlns:b="http://schemas.openxmlformats.org/officeDocument/2006/bibliography" xmlns="http://schemas.openxmlformats.org/officeDocument/2006/bibliography" SelectedStyle="\APASixthEditionOfficeOnline.xsl" StyleName="APA" Version="6"/>
+<?mso-contentType ?>
+<FormTemplates xmlns="http://schemas.microsoft.com/sharepoint/v3/contenttype/forms">
+  <Display>DocumentLibraryForm</Display>
+  <Edit>DocumentLibraryForm</Edit>
+  <New>DocumentLibraryForm</New>
+</FormTemplates>
 </file>
 
 <file path=customXml/item2.xml><?xml version="1.0" encoding="utf-8"?>
+<p:properties xmlns:p="http://schemas.microsoft.com/office/2006/metadata/properties" xmlns:xsi="http://www.w3.org/2001/XMLSchema-instance" xmlns:pc="http://schemas.microsoft.com/office/infopath/2007/PartnerControls">
+  <documentManagement>
+    <ReferenceId xmlns="c4dd18c9-8c64-4aae-a1c6-9daeffd9368e" xsi:nil="true"/>
+    <lcf76f155ced4ddcb4097134ff3c332f xmlns="c4dd18c9-8c64-4aae-a1c6-9daeffd9368e">
+      <Terms xmlns="http://schemas.microsoft.com/office/infopath/2007/PartnerControls"/>
+    </lcf76f155ced4ddcb4097134ff3c332f>
+    <TaxCatchAll xmlns="1a48f8aa-080e-4f00-a9fc-7c5cf37f6e23" xsi:nil="true"/>
+  </documentManagement>
+</p:properties>
+</file>
+
+<file path=customXml/item3.xml><?xml version="1.0" encoding="utf-8"?>
 <ct:contentTypeSchema xmlns:ct="http://schemas.microsoft.com/office/2006/metadata/contentType" xmlns:ma="http://schemas.microsoft.com/office/2006/metadata/properties/metaAttributes" ct:_="" ma:_="" ma:contentTypeName="Document" ma:contentTypeID="0x0101007E8544934C4FA646A6D2AAD90A5D49FE" ma:contentTypeVersion="12" ma:contentTypeDescription="Create a new document." ma:contentTypeScope="" ma:versionID="250b46c39fe790000a2042345fa4f61f">
   <xsd:schema xmlns:xsd="http://www.w3.org/2001/XMLSchema" xmlns:xs="http://www.w3.org/2001/XMLSchema" xmlns:p="http://schemas.microsoft.com/office/2006/metadata/properties" xmlns:ns2="c4dd18c9-8c64-4aae-a1c6-9daeffd9368e" xmlns:ns3="1a48f8aa-080e-4f00-a9fc-7c5cf37f6e23" targetNamespace="http://schemas.microsoft.com/office/2006/metadata/properties" ma:root="true" ma:fieldsID="f5cf01226f26bdf9322d153b93711538" ns2:_="" ns3:_="">
     <xsd:import namespace="c4dd18c9-8c64-4aae-a1c6-9daeffd9368e"/>
@@ -10020,36 +10946,36 @@
 </ct:contentTypeSchema>
 </file>
 
-<file path=customXml/item3.xml><?xml version="1.0" encoding="utf-8"?>
-<?mso-contentType ?>
-<FormTemplates xmlns="http://schemas.microsoft.com/sharepoint/v3/contenttype/forms">
-  <Display>DocumentLibraryForm</Display>
-  <Edit>DocumentLibraryForm</Edit>
-  <New>DocumentLibraryForm</New>
-</FormTemplates>
-</file>
-
 <file path=customXml/item4.xml><?xml version="1.0" encoding="utf-8"?>
-<p:properties xmlns:p="http://schemas.microsoft.com/office/2006/metadata/properties" xmlns:xsi="http://www.w3.org/2001/XMLSchema-instance" xmlns:pc="http://schemas.microsoft.com/office/infopath/2007/PartnerControls">
-  <documentManagement>
-    <ReferenceId xmlns="c4dd18c9-8c64-4aae-a1c6-9daeffd9368e" xsi:nil="true"/>
-    <lcf76f155ced4ddcb4097134ff3c332f xmlns="c4dd18c9-8c64-4aae-a1c6-9daeffd9368e">
-      <Terms xmlns="http://schemas.microsoft.com/office/infopath/2007/PartnerControls"/>
-    </lcf76f155ced4ddcb4097134ff3c332f>
-    <TaxCatchAll xmlns="1a48f8aa-080e-4f00-a9fc-7c5cf37f6e23" xsi:nil="true"/>
-  </documentManagement>
-</p:properties>
+<b:Sources xmlns:b="http://schemas.openxmlformats.org/officeDocument/2006/bibliography" xmlns="http://schemas.openxmlformats.org/officeDocument/2006/bibliography" SelectedStyle="\APASixthEditionOfficeOnline.xsl" StyleName="APA" Version="6"/>
 </file>
 
 <file path=customXml/itemProps1.xml><?xml version="1.0" encoding="utf-8"?>
-<ds:datastoreItem xmlns:ds="http://schemas.openxmlformats.org/officeDocument/2006/customXml" ds:itemID="{27CEF08E-FC47-46F9-ADD8-179B299E99FC}">
+<ds:datastoreItem xmlns:ds="http://schemas.openxmlformats.org/officeDocument/2006/customXml" ds:itemID="{850BAA5D-2B92-4F2C-8674-1915C88D8DA9}">
   <ds:schemaRefs>
-    <ds:schemaRef ds:uri="http://schemas.openxmlformats.org/officeDocument/2006/bibliography"/>
+    <ds:schemaRef ds:uri="http://schemas.microsoft.com/sharepoint/v3/contenttype/forms"/>
   </ds:schemaRefs>
 </ds:datastoreItem>
 </file>
 
 <file path=customXml/itemProps2.xml><?xml version="1.0" encoding="utf-8"?>
+<ds:datastoreItem xmlns:ds="http://schemas.openxmlformats.org/officeDocument/2006/customXml" ds:itemID="{BD7514EB-A28E-42ED-8920-3B7EECE75F8A}">
+  <ds:schemaRefs>
+    <ds:schemaRef ds:uri="http://purl.org/dc/terms/"/>
+    <ds:schemaRef ds:uri="http://schemas.microsoft.com/office/2006/documentManagement/types"/>
+    <ds:schemaRef ds:uri="http://schemas.openxmlformats.org/package/2006/metadata/core-properties"/>
+    <ds:schemaRef ds:uri="http://purl.org/dc/elements/1.1/"/>
+    <ds:schemaRef ds:uri="c4dd18c9-8c64-4aae-a1c6-9daeffd9368e"/>
+    <ds:schemaRef ds:uri="http://schemas.microsoft.com/office/infopath/2007/PartnerControls"/>
+    <ds:schemaRef ds:uri="http://schemas.microsoft.com/office/2006/metadata/properties"/>
+    <ds:schemaRef ds:uri="1a48f8aa-080e-4f00-a9fc-7c5cf37f6e23"/>
+    <ds:schemaRef ds:uri="http://www.w3.org/XML/1998/namespace"/>
+    <ds:schemaRef ds:uri="http://purl.org/dc/dcmitype/"/>
+  </ds:schemaRefs>
+</ds:datastoreItem>
+</file>
+
+<file path=customXml/itemProps3.xml><?xml version="1.0" encoding="utf-8"?>
 <ds:datastoreItem xmlns:ds="http://schemas.openxmlformats.org/officeDocument/2006/customXml" ds:itemID="{39CE4147-B418-40E3-91F5-E2B7B4682BA8}">
   <ds:schemaRefs>
     <ds:schemaRef ds:uri="http://schemas.microsoft.com/office/2006/metadata/contentType"/>
@@ -10068,27 +10994,10 @@
 </ds:datastoreItem>
 </file>
 
-<file path=customXml/itemProps3.xml><?xml version="1.0" encoding="utf-8"?>
-<ds:datastoreItem xmlns:ds="http://schemas.openxmlformats.org/officeDocument/2006/customXml" ds:itemID="{850BAA5D-2B92-4F2C-8674-1915C88D8DA9}">
+<file path=customXml/itemProps4.xml><?xml version="1.0" encoding="utf-8"?>
+<ds:datastoreItem xmlns:ds="http://schemas.openxmlformats.org/officeDocument/2006/customXml" ds:itemID="{C9BC8DB1-4F90-4D38-AAAD-7661A3BD28F8}">
   <ds:schemaRefs>
-    <ds:schemaRef ds:uri="http://schemas.microsoft.com/sharepoint/v3/contenttype/forms"/>
-  </ds:schemaRefs>
-</ds:datastoreItem>
-</file>
-
-<file path=customXml/itemProps4.xml><?xml version="1.0" encoding="utf-8"?>
-<ds:datastoreItem xmlns:ds="http://schemas.openxmlformats.org/officeDocument/2006/customXml" ds:itemID="{BD7514EB-A28E-42ED-8920-3B7EECE75F8A}">
-  <ds:schemaRefs>
-    <ds:schemaRef ds:uri="http://purl.org/dc/elements/1.1/"/>
-    <ds:schemaRef ds:uri="http://schemas.microsoft.com/office/2006/metadata/properties"/>
-    <ds:schemaRef ds:uri="http://schemas.openxmlformats.org/package/2006/metadata/core-properties"/>
-    <ds:schemaRef ds:uri="http://schemas.microsoft.com/office/infopath/2007/PartnerControls"/>
-    <ds:schemaRef ds:uri="http://purl.org/dc/terms/"/>
-    <ds:schemaRef ds:uri="http://schemas.microsoft.com/office/2006/documentManagement/types"/>
-    <ds:schemaRef ds:uri="http://purl.org/dc/dcmitype/"/>
-    <ds:schemaRef ds:uri="1a48f8aa-080e-4f00-a9fc-7c5cf37f6e23"/>
-    <ds:schemaRef ds:uri="c4dd18c9-8c64-4aae-a1c6-9daeffd9368e"/>
-    <ds:schemaRef ds:uri="http://www.w3.org/XML/1998/namespace"/>
+    <ds:schemaRef ds:uri="http://schemas.openxmlformats.org/officeDocument/2006/bibliography"/>
   </ds:schemaRefs>
 </ds:datastoreItem>
 </file>
</xml_diff>

<commit_message>
Fim da metodologia e ajustes 2805
</commit_message>
<xml_diff>
--- a/TCCzenoModelo1.docx
+++ b/TCCzenoModelo1.docx
@@ -1,6 +1,6 @@
 
 <file path=word/document.xml><?xml version="1.0" encoding="utf-8"?>
-<w:document xmlns:wpc="http://schemas.microsoft.com/office/word/2010/wordprocessingCanvas" xmlns:cx="http://schemas.microsoft.com/office/drawing/2014/chartex" xmlns:cx1="http://schemas.microsoft.com/office/drawing/2015/9/8/chartex" xmlns:cx2="http://schemas.microsoft.com/office/drawing/2015/10/21/chartex" xmlns:cx3="http://schemas.microsoft.com/office/drawing/2016/5/9/chartex" xmlns:cx4="http://schemas.microsoft.com/office/drawing/2016/5/10/chartex" xmlns:cx5="http://schemas.microsoft.com/office/drawing/2016/5/11/chartex" xmlns:cx6="http://schemas.microsoft.com/office/drawing/2016/5/12/chartex" xmlns:cx7="http://schemas.microsoft.com/office/drawing/2016/5/13/chartex" xmlns:cx8="http://schemas.microsoft.com/office/drawing/2016/5/14/chartex" xmlns:mc="http://schemas.openxmlformats.org/markup-compatibility/2006" xmlns:aink="http://schemas.microsoft.com/office/drawing/2016/ink" xmlns:am3d="http://schemas.microsoft.com/office/drawing/2017/model3d" xmlns:o="urn:schemas-microsoft-com:office:office" xmlns:oel="http://schemas.microsoft.com/office/2019/extlst" xmlns:r="http://schemas.openxmlformats.org/officeDocument/2006/relationships" xmlns:m="http://schemas.openxmlformats.org/officeDocument/2006/math" xmlns:v="urn:schemas-microsoft-com:vml" xmlns:wp14="http://schemas.microsoft.com/office/word/2010/wordprocessingDrawing" xmlns:wp="http://schemas.openxmlformats.org/drawingml/2006/wordprocessingDrawing" xmlns:w10="urn:schemas-microsoft-com:office:word" xmlns:w="http://schemas.openxmlformats.org/wordprocessingml/2006/main" xmlns:w14="http://schemas.microsoft.com/office/word/2010/wordml" xmlns:w15="http://schemas.microsoft.com/office/word/2012/wordml" xmlns:w16cex="http://schemas.microsoft.com/office/word/2018/wordml/cex" xmlns:w16cid="http://schemas.microsoft.com/office/word/2016/wordml/cid" xmlns:w16="http://schemas.microsoft.com/office/word/2018/wordml" xmlns:w16du="http://schemas.microsoft.com/office/word/2023/wordml/word16du" xmlns:w16sdtdh="http://schemas.microsoft.com/office/word/2020/wordml/sdtdatahash" xmlns:w16sdtfl="http://schemas.microsoft.com/office/word/2024/wordml/sdtformatlock" xmlns:w16se="http://schemas.microsoft.com/office/word/2015/wordml/symex" xmlns:wpg="http://schemas.microsoft.com/office/word/2010/wordprocessingGroup" xmlns:wpi="http://schemas.microsoft.com/office/word/2010/wordprocessingInk" xmlns:wne="http://schemas.microsoft.com/office/word/2006/wordml" xmlns:wps="http://schemas.microsoft.com/office/word/2010/wordprocessingShape" mc:Ignorable="w14 w15 w16se w16cid w16 w16cex w16sdtdh w16sdtfl w16du wp14">
+<w:document xmlns:wpc="http://schemas.microsoft.com/office/word/2010/wordprocessingCanvas" xmlns:cx="http://schemas.microsoft.com/office/drawing/2014/chartex" xmlns:mc="http://schemas.openxmlformats.org/markup-compatibility/2006" xmlns:o="urn:schemas-microsoft-com:office:office" xmlns:r="http://schemas.openxmlformats.org/officeDocument/2006/relationships" xmlns:m="http://schemas.openxmlformats.org/officeDocument/2006/math" xmlns:v="urn:schemas-microsoft-com:vml" xmlns:wp14="http://schemas.microsoft.com/office/word/2010/wordprocessingDrawing" xmlns:wp="http://schemas.openxmlformats.org/drawingml/2006/wordprocessingDrawing" xmlns:w10="urn:schemas-microsoft-com:office:word" xmlns:w="http://schemas.openxmlformats.org/wordprocessingml/2006/main" xmlns:w14="http://schemas.microsoft.com/office/word/2010/wordml" xmlns:w15="http://schemas.microsoft.com/office/word/2012/wordml" xmlns:w16se="http://schemas.microsoft.com/office/word/2015/wordml/symex" xmlns:wpg="http://schemas.microsoft.com/office/word/2010/wordprocessingGroup" xmlns:wpi="http://schemas.microsoft.com/office/word/2010/wordprocessingInk" xmlns:wne="http://schemas.microsoft.com/office/word/2006/wordml" xmlns:wps="http://schemas.microsoft.com/office/word/2010/wordprocessingShape" mc:Ignorable="w14 w15 w16se wp14">
   <w:body>
     <w:p>
       <w:pPr>
@@ -2493,84 +2493,131 @@
             </w:rPr>
             <w:fldChar w:fldCharType="separate"/>
           </w:r>
-          <w:hyperlink w:anchor="_Toc199240056" w:history="1">
-            <w:r>
-              <w:rPr>
-                <w:rStyle w:val="Hyperlink"/>
-                <w:noProof/>
-              </w:rPr>
-              <w:t>1.</w:t>
-            </w:r>
-            <w:r>
-              <w:rPr>
-                <w:rFonts w:asciiTheme="minorHAnsi" w:eastAsiaTheme="minorEastAsia" w:hAnsiTheme="minorHAnsi" w:cstheme="minorBidi"/>
-                <w:b w:val="0"/>
-                <w:bCs w:val="0"/>
-                <w:noProof/>
-                <w:kern w:val="0"/>
-                <w:sz w:val="22"/>
-                <w:szCs w:val="22"/>
-                <w:lang w:eastAsia="pt-BR"/>
-                <w14:ligatures w14:val="none"/>
-              </w:rPr>
-              <w:tab/>
-            </w:r>
-            <w:r>
-              <w:rPr>
-                <w:rStyle w:val="Hyperlink"/>
-                <w:noProof/>
-              </w:rPr>
-              <w:t>INTRODUÇÃO</w:t>
-            </w:r>
-            <w:r>
-              <w:rPr>
-                <w:noProof/>
-                <w:webHidden/>
-              </w:rPr>
-              <w:tab/>
-            </w:r>
-            <w:r>
-              <w:rPr>
-                <w:noProof/>
-                <w:webHidden/>
-              </w:rPr>
-              <w:fldChar w:fldCharType="begin"/>
-            </w:r>
-            <w:r>
-              <w:rPr>
-                <w:noProof/>
-                <w:webHidden/>
-              </w:rPr>
-              <w:instrText xml:space="preserve"> PAGEREF _Toc199240056 \h </w:instrText>
-            </w:r>
-            <w:r>
-              <w:rPr>
-                <w:noProof/>
-                <w:webHidden/>
-              </w:rPr>
-            </w:r>
-            <w:r>
-              <w:rPr>
-                <w:noProof/>
-                <w:webHidden/>
-              </w:rPr>
-              <w:fldChar w:fldCharType="separate"/>
-            </w:r>
-            <w:r>
-              <w:rPr>
-                <w:noProof/>
-                <w:webHidden/>
-              </w:rPr>
-              <w:t>10</w:t>
-            </w:r>
-            <w:r>
-              <w:rPr>
-                <w:noProof/>
-                <w:webHidden/>
-              </w:rPr>
-              <w:fldChar w:fldCharType="end"/>
-            </w:r>
-          </w:hyperlink>
+          <w:bookmarkStart w:id="16" w:name="_GoBack"/>
+          <w:bookmarkEnd w:id="16"/>
+          <w:r>
+            <w:rPr>
+              <w:rStyle w:val="Hyperlink"/>
+              <w:noProof/>
+            </w:rPr>
+            <w:fldChar w:fldCharType="begin"/>
+          </w:r>
+          <w:r>
+            <w:rPr>
+              <w:rStyle w:val="Hyperlink"/>
+              <w:noProof/>
+            </w:rPr>
+            <w:instrText xml:space="preserve"> </w:instrText>
+          </w:r>
+          <w:r>
+            <w:rPr>
+              <w:noProof/>
+            </w:rPr>
+            <w:instrText>HYPERLINK \l "_Toc199311172"</w:instrText>
+          </w:r>
+          <w:r>
+            <w:rPr>
+              <w:rStyle w:val="Hyperlink"/>
+              <w:noProof/>
+            </w:rPr>
+            <w:instrText xml:space="preserve"> </w:instrText>
+          </w:r>
+          <w:r>
+            <w:rPr>
+              <w:rStyle w:val="Hyperlink"/>
+              <w:noProof/>
+            </w:rPr>
+          </w:r>
+          <w:r>
+            <w:rPr>
+              <w:rStyle w:val="Hyperlink"/>
+              <w:noProof/>
+            </w:rPr>
+            <w:fldChar w:fldCharType="separate"/>
+          </w:r>
+          <w:r>
+            <w:rPr>
+              <w:rStyle w:val="Hyperlink"/>
+              <w:noProof/>
+            </w:rPr>
+            <w:t>1.</w:t>
+          </w:r>
+          <w:r>
+            <w:rPr>
+              <w:rFonts w:asciiTheme="minorHAnsi" w:eastAsiaTheme="minorEastAsia" w:hAnsiTheme="minorHAnsi" w:cstheme="minorBidi"/>
+              <w:b w:val="0"/>
+              <w:bCs w:val="0"/>
+              <w:noProof/>
+              <w:kern w:val="0"/>
+              <w:sz w:val="22"/>
+              <w:szCs w:val="22"/>
+              <w:lang w:eastAsia="pt-BR"/>
+              <w14:ligatures w14:val="none"/>
+            </w:rPr>
+            <w:tab/>
+          </w:r>
+          <w:r>
+            <w:rPr>
+              <w:rStyle w:val="Hyperlink"/>
+              <w:noProof/>
+            </w:rPr>
+            <w:t>INTRODUÇÃO</w:t>
+          </w:r>
+          <w:r>
+            <w:rPr>
+              <w:noProof/>
+              <w:webHidden/>
+            </w:rPr>
+            <w:tab/>
+          </w:r>
+          <w:r>
+            <w:rPr>
+              <w:noProof/>
+              <w:webHidden/>
+            </w:rPr>
+            <w:fldChar w:fldCharType="begin"/>
+          </w:r>
+          <w:r>
+            <w:rPr>
+              <w:noProof/>
+              <w:webHidden/>
+            </w:rPr>
+            <w:instrText xml:space="preserve"> PAGEREF _Toc199311172 \h </w:instrText>
+          </w:r>
+          <w:r>
+            <w:rPr>
+              <w:noProof/>
+              <w:webHidden/>
+            </w:rPr>
+          </w:r>
+          <w:r>
+            <w:rPr>
+              <w:noProof/>
+              <w:webHidden/>
+            </w:rPr>
+            <w:fldChar w:fldCharType="separate"/>
+          </w:r>
+          <w:r>
+            <w:rPr>
+              <w:noProof/>
+              <w:webHidden/>
+            </w:rPr>
+            <w:t>10</w:t>
+          </w:r>
+          <w:r>
+            <w:rPr>
+              <w:noProof/>
+              <w:webHidden/>
+            </w:rPr>
+            <w:fldChar w:fldCharType="end"/>
+          </w:r>
+          <w:r>
+            <w:rPr>
+              <w:rStyle w:val="Hyperlink"/>
+              <w:noProof/>
+            </w:rPr>
+            <w:fldChar w:fldCharType="end"/>
+          </w:r>
         </w:p>
         <w:p>
           <w:pPr>
@@ -2591,7 +2638,7 @@
               <w14:ligatures w14:val="none"/>
             </w:rPr>
           </w:pPr>
-          <w:hyperlink w:anchor="_Toc199240057" w:history="1">
+          <w:hyperlink w:anchor="_Toc199311173" w:history="1">
             <w:r>
               <w:rPr>
                 <w:rStyle w:val="Hyperlink"/>
@@ -2639,7 +2686,7 @@
                 <w:noProof/>
                 <w:webHidden/>
               </w:rPr>
-              <w:instrText xml:space="preserve"> PAGEREF _Toc199240057 \h </w:instrText>
+              <w:instrText xml:space="preserve"> PAGEREF _Toc199311173 \h </w:instrText>
             </w:r>
             <w:r>
               <w:rPr>
@@ -2689,7 +2736,7 @@
               <w14:ligatures w14:val="none"/>
             </w:rPr>
           </w:pPr>
-          <w:hyperlink w:anchor="_Toc199240058" w:history="1">
+          <w:hyperlink w:anchor="_Toc199311174" w:history="1">
             <w:r>
               <w:rPr>
                 <w:rStyle w:val="Hyperlink"/>
@@ -2737,7 +2784,7 @@
                 <w:noProof/>
                 <w:webHidden/>
               </w:rPr>
-              <w:instrText xml:space="preserve"> PAGEREF _Toc199240058 \h </w:instrText>
+              <w:instrText xml:space="preserve"> PAGEREF _Toc199311174 \h </w:instrText>
             </w:r>
             <w:r>
               <w:rPr>
@@ -2782,7 +2829,7 @@
               <w14:ligatures w14:val="none"/>
             </w:rPr>
           </w:pPr>
-          <w:hyperlink w:anchor="_Toc199240059" w:history="1">
+          <w:hyperlink w:anchor="_Toc199311175" w:history="1">
             <w:r>
               <w:rPr>
                 <w:rStyle w:val="Hyperlink"/>
@@ -2809,7 +2856,7 @@
                 <w:noProof/>
                 <w:webHidden/>
               </w:rPr>
-              <w:instrText xml:space="preserve"> PAGEREF _Toc199240059 \h </w:instrText>
+              <w:instrText xml:space="preserve"> PAGEREF _Toc199311175 \h </w:instrText>
             </w:r>
             <w:r>
               <w:rPr>
@@ -2854,7 +2901,7 @@
               <w14:ligatures w14:val="none"/>
             </w:rPr>
           </w:pPr>
-          <w:hyperlink w:anchor="_Toc199240060" w:history="1">
+          <w:hyperlink w:anchor="_Toc199311176" w:history="1">
             <w:r>
               <w:rPr>
                 <w:rStyle w:val="Hyperlink"/>
@@ -2881,7 +2928,7 @@
                 <w:noProof/>
                 <w:webHidden/>
               </w:rPr>
-              <w:instrText xml:space="preserve"> PAGEREF _Toc199240060 \h </w:instrText>
+              <w:instrText xml:space="preserve"> PAGEREF _Toc199311176 \h </w:instrText>
             </w:r>
             <w:r>
               <w:rPr>
@@ -2926,7 +2973,7 @@
               <w14:ligatures w14:val="none"/>
             </w:rPr>
           </w:pPr>
-          <w:hyperlink w:anchor="_Toc199240061" w:history="1">
+          <w:hyperlink w:anchor="_Toc199311177" w:history="1">
             <w:r>
               <w:rPr>
                 <w:rStyle w:val="Hyperlink"/>
@@ -2953,7 +3000,7 @@
                 <w:noProof/>
                 <w:webHidden/>
               </w:rPr>
-              <w:instrText xml:space="preserve"> PAGEREF _Toc199240061 \h </w:instrText>
+              <w:instrText xml:space="preserve"> PAGEREF _Toc199311177 \h </w:instrText>
             </w:r>
             <w:r>
               <w:rPr>
@@ -2988,6 +3035,7 @@
           <w:pPr>
             <w:pStyle w:val="Sumrio1"/>
             <w:tabs>
+              <w:tab w:val="left" w:pos="440"/>
               <w:tab w:val="right" w:leader="dot" w:pos="9061"/>
             </w:tabs>
             <w:rPr>
@@ -3002,13 +3050,34 @@
               <w14:ligatures w14:val="none"/>
             </w:rPr>
           </w:pPr>
-          <w:hyperlink w:anchor="_Toc199240062" w:history="1">
+          <w:hyperlink w:anchor="_Toc199311178" w:history="1">
             <w:r>
               <w:rPr>
                 <w:rStyle w:val="Hyperlink"/>
                 <w:noProof/>
               </w:rPr>
-              <w:t>REFERÊNCIAS</w:t>
+              <w:t>4.</w:t>
+            </w:r>
+            <w:r>
+              <w:rPr>
+                <w:rFonts w:asciiTheme="minorHAnsi" w:eastAsiaTheme="minorEastAsia" w:hAnsiTheme="minorHAnsi" w:cstheme="minorBidi"/>
+                <w:b w:val="0"/>
+                <w:bCs w:val="0"/>
+                <w:noProof/>
+                <w:kern w:val="0"/>
+                <w:sz w:val="22"/>
+                <w:szCs w:val="22"/>
+                <w:lang w:eastAsia="pt-BR"/>
+                <w14:ligatures w14:val="none"/>
+              </w:rPr>
+              <w:tab/>
+            </w:r>
+            <w:r>
+              <w:rPr>
+                <w:rStyle w:val="Hyperlink"/>
+                <w:noProof/>
+              </w:rPr>
+              <w:t>DESENVOLVIMENTO</w:t>
             </w:r>
             <w:r>
               <w:rPr>
@@ -3029,83 +3098,7 @@
                 <w:noProof/>
                 <w:webHidden/>
               </w:rPr>
-              <w:instrText xml:space="preserve"> PAGEREF _Toc199240062 \h </w:instrText>
-            </w:r>
-            <w:r>
-              <w:rPr>
-                <w:noProof/>
-                <w:webHidden/>
-              </w:rPr>
-            </w:r>
-            <w:r>
-              <w:rPr>
-                <w:noProof/>
-                <w:webHidden/>
-              </w:rPr>
-              <w:fldChar w:fldCharType="separate"/>
-            </w:r>
-            <w:r>
-              <w:rPr>
-                <w:noProof/>
-                <w:webHidden/>
-              </w:rPr>
-              <w:t>22</w:t>
-            </w:r>
-            <w:r>
-              <w:rPr>
-                <w:noProof/>
-                <w:webHidden/>
-              </w:rPr>
-              <w:fldChar w:fldCharType="end"/>
-            </w:r>
-          </w:hyperlink>
-        </w:p>
-        <w:p>
-          <w:pPr>
-            <w:pStyle w:val="Sumrio1"/>
-            <w:tabs>
-              <w:tab w:val="right" w:leader="dot" w:pos="9061"/>
-            </w:tabs>
-            <w:rPr>
-              <w:rFonts w:asciiTheme="minorHAnsi" w:eastAsiaTheme="minorEastAsia" w:hAnsiTheme="minorHAnsi" w:cstheme="minorBidi"/>
-              <w:b w:val="0"/>
-              <w:bCs w:val="0"/>
-              <w:noProof/>
-              <w:kern w:val="0"/>
-              <w:sz w:val="22"/>
-              <w:szCs w:val="22"/>
-              <w:lang w:eastAsia="pt-BR"/>
-              <w14:ligatures w14:val="none"/>
-            </w:rPr>
-          </w:pPr>
-          <w:hyperlink w:anchor="_Toc199240063" w:history="1">
-            <w:r>
-              <w:rPr>
-                <w:rStyle w:val="Hyperlink"/>
-                <w:noProof/>
-              </w:rPr>
-              <w:t>ANEXOS</w:t>
-            </w:r>
-            <w:r>
-              <w:rPr>
-                <w:noProof/>
-                <w:webHidden/>
-              </w:rPr>
-              <w:tab/>
-            </w:r>
-            <w:r>
-              <w:rPr>
-                <w:noProof/>
-                <w:webHidden/>
-              </w:rPr>
-              <w:fldChar w:fldCharType="begin"/>
-            </w:r>
-            <w:r>
-              <w:rPr>
-                <w:noProof/>
-                <w:webHidden/>
-              </w:rPr>
-              <w:instrText xml:space="preserve"> PAGEREF _Toc199240063 \h </w:instrText>
+              <w:instrText xml:space="preserve"> PAGEREF _Toc199311178 \h </w:instrText>
             </w:r>
             <w:r>
               <w:rPr>
@@ -3137,6 +3130,158 @@
           </w:hyperlink>
         </w:p>
         <w:p>
+          <w:pPr>
+            <w:pStyle w:val="Sumrio1"/>
+            <w:tabs>
+              <w:tab w:val="right" w:leader="dot" w:pos="9061"/>
+            </w:tabs>
+            <w:rPr>
+              <w:rFonts w:asciiTheme="minorHAnsi" w:eastAsiaTheme="minorEastAsia" w:hAnsiTheme="minorHAnsi" w:cstheme="minorBidi"/>
+              <w:b w:val="0"/>
+              <w:bCs w:val="0"/>
+              <w:noProof/>
+              <w:kern w:val="0"/>
+              <w:sz w:val="22"/>
+              <w:szCs w:val="22"/>
+              <w:lang w:eastAsia="pt-BR"/>
+              <w14:ligatures w14:val="none"/>
+            </w:rPr>
+          </w:pPr>
+          <w:hyperlink w:anchor="_Toc199311179" w:history="1">
+            <w:r>
+              <w:rPr>
+                <w:rStyle w:val="Hyperlink"/>
+                <w:noProof/>
+              </w:rPr>
+              <w:t>REFERÊNCIAS</w:t>
+            </w:r>
+            <w:r>
+              <w:rPr>
+                <w:noProof/>
+                <w:webHidden/>
+              </w:rPr>
+              <w:tab/>
+            </w:r>
+            <w:r>
+              <w:rPr>
+                <w:noProof/>
+                <w:webHidden/>
+              </w:rPr>
+              <w:fldChar w:fldCharType="begin"/>
+            </w:r>
+            <w:r>
+              <w:rPr>
+                <w:noProof/>
+                <w:webHidden/>
+              </w:rPr>
+              <w:instrText xml:space="preserve"> PAGEREF _Toc199311179 \h </w:instrText>
+            </w:r>
+            <w:r>
+              <w:rPr>
+                <w:noProof/>
+                <w:webHidden/>
+              </w:rPr>
+            </w:r>
+            <w:r>
+              <w:rPr>
+                <w:noProof/>
+                <w:webHidden/>
+              </w:rPr>
+              <w:fldChar w:fldCharType="separate"/>
+            </w:r>
+            <w:r>
+              <w:rPr>
+                <w:noProof/>
+                <w:webHidden/>
+              </w:rPr>
+              <w:t>25</w:t>
+            </w:r>
+            <w:r>
+              <w:rPr>
+                <w:noProof/>
+                <w:webHidden/>
+              </w:rPr>
+              <w:fldChar w:fldCharType="end"/>
+            </w:r>
+          </w:hyperlink>
+        </w:p>
+        <w:p>
+          <w:pPr>
+            <w:pStyle w:val="Sumrio1"/>
+            <w:tabs>
+              <w:tab w:val="right" w:leader="dot" w:pos="9061"/>
+            </w:tabs>
+            <w:rPr>
+              <w:rFonts w:asciiTheme="minorHAnsi" w:eastAsiaTheme="minorEastAsia" w:hAnsiTheme="minorHAnsi" w:cstheme="minorBidi"/>
+              <w:b w:val="0"/>
+              <w:bCs w:val="0"/>
+              <w:noProof/>
+              <w:kern w:val="0"/>
+              <w:sz w:val="22"/>
+              <w:szCs w:val="22"/>
+              <w:lang w:eastAsia="pt-BR"/>
+              <w14:ligatures w14:val="none"/>
+            </w:rPr>
+          </w:pPr>
+          <w:hyperlink w:anchor="_Toc199311180" w:history="1">
+            <w:r>
+              <w:rPr>
+                <w:rStyle w:val="Hyperlink"/>
+                <w:noProof/>
+              </w:rPr>
+              <w:t>ANEXOS</w:t>
+            </w:r>
+            <w:r>
+              <w:rPr>
+                <w:noProof/>
+                <w:webHidden/>
+              </w:rPr>
+              <w:tab/>
+            </w:r>
+            <w:r>
+              <w:rPr>
+                <w:noProof/>
+                <w:webHidden/>
+              </w:rPr>
+              <w:fldChar w:fldCharType="begin"/>
+            </w:r>
+            <w:r>
+              <w:rPr>
+                <w:noProof/>
+                <w:webHidden/>
+              </w:rPr>
+              <w:instrText xml:space="preserve"> PAGEREF _Toc199311180 \h </w:instrText>
+            </w:r>
+            <w:r>
+              <w:rPr>
+                <w:noProof/>
+                <w:webHidden/>
+              </w:rPr>
+            </w:r>
+            <w:r>
+              <w:rPr>
+                <w:noProof/>
+                <w:webHidden/>
+              </w:rPr>
+              <w:fldChar w:fldCharType="separate"/>
+            </w:r>
+            <w:r>
+              <w:rPr>
+                <w:noProof/>
+                <w:webHidden/>
+              </w:rPr>
+              <w:t>26</w:t>
+            </w:r>
+            <w:r>
+              <w:rPr>
+                <w:noProof/>
+                <w:webHidden/>
+              </w:rPr>
+              <w:fldChar w:fldCharType="end"/>
+            </w:r>
+          </w:hyperlink>
+        </w:p>
+        <w:p>
           <w:r>
             <w:rPr>
               <w:rFonts w:ascii="Arial" w:hAnsi="Arial" w:cs="Arial"/>
@@ -3300,7 +3445,6 @@
           <w:b/>
           <w:szCs w:val="28"/>
         </w:rPr>
-        <w:lastRenderedPageBreak/>
         <w:t>LISTA DE FIGURAS</w:t>
       </w:r>
     </w:p>
@@ -4096,32 +4240,22 @@
     </w:p>
     <w:p>
       <w:pPr>
-        <w:pStyle w:val="PargrafodaLista"/>
+        <w:pStyle w:val="Abnt"/>
         <w:numPr>
           <w:ilvl w:val="0"/>
-          <w:numId w:val="14"/>
+          <w:numId w:val="20"/>
         </w:numPr>
         <w:rPr>
-          <w:rFonts w:ascii="Arial" w:hAnsi="Arial" w:cs="Arial"/>
-          <w:b/>
-          <w:bCs/>
           <w:sz w:val="32"/>
           <w:szCs w:val="32"/>
         </w:rPr>
       </w:pPr>
-      <w:bookmarkStart w:id="16" w:name="_Toc199240056"/>
-      <w:r>
-        <w:rPr>
-          <w:rFonts w:ascii="Arial" w:hAnsi="Arial" w:cs="Arial"/>
-          <w:b/>
-          <w:bCs/>
-          <w:sz w:val="24"/>
-          <w:szCs w:val="24"/>
-        </w:rPr>
+      <w:bookmarkStart w:id="17" w:name="_Toc199311172"/>
+      <w:r>
         <w:lastRenderedPageBreak/>
         <w:t>INTRODUÇÃO</w:t>
       </w:r>
-      <w:bookmarkEnd w:id="16"/>
+      <w:bookmarkEnd w:id="17"/>
     </w:p>
     <w:p>
       <w:pPr>
@@ -4152,23 +4286,23 @@
       <w:r>
         <w:t xml:space="preserve"> grande maioria dos empre</w:t>
       </w:r>
-      <w:commentRangeStart w:id="17"/>
       <w:commentRangeStart w:id="18"/>
+      <w:commentRangeStart w:id="19"/>
       <w:r>
         <w:t>sários,</w:t>
       </w:r>
-      <w:commentRangeEnd w:id="17"/>
-      <w:r>
-        <w:commentReference w:id="17"/>
-      </w:r>
       <w:commentRangeEnd w:id="18"/>
+      <w:r>
+        <w:commentReference w:id="18"/>
+      </w:r>
+      <w:commentRangeEnd w:id="19"/>
       <w:r>
         <w:rPr>
           <w:rStyle w:val="Refdecomentrio"/>
           <w:rFonts w:asciiTheme="minorHAnsi" w:hAnsiTheme="minorHAnsi" w:cstheme="minorBidi"/>
           <w:bCs w:val="0"/>
         </w:rPr>
-        <w:commentReference w:id="18"/>
+        <w:commentReference w:id="19"/>
       </w:r>
       <w:r>
         <w:t xml:space="preserve"> dentre eles, os microempreendedores.</w:t>
@@ -4271,15 +4405,15 @@
         <w:pStyle w:val="Abnt"/>
         <w:numPr>
           <w:ilvl w:val="0"/>
-          <w:numId w:val="14"/>
+          <w:numId w:val="20"/>
         </w:numPr>
       </w:pPr>
-      <w:bookmarkStart w:id="19" w:name="_Toc199240057"/>
+      <w:bookmarkStart w:id="20" w:name="_Toc199311173"/>
       <w:r>
         <w:lastRenderedPageBreak/>
         <w:t>OBJETIVOS</w:t>
       </w:r>
-      <w:bookmarkEnd w:id="19"/>
+      <w:bookmarkEnd w:id="20"/>
     </w:p>
     <w:p>
       <w:pPr>
@@ -4453,11 +4587,11 @@
           <w:numId w:val="3"/>
         </w:numPr>
       </w:pPr>
-      <w:bookmarkStart w:id="20" w:name="_Toc199240058"/>
+      <w:bookmarkStart w:id="21" w:name="_Toc199311174"/>
       <w:r>
         <w:t>METODOLOGIA</w:t>
       </w:r>
-      <w:bookmarkEnd w:id="20"/>
+      <w:bookmarkEnd w:id="21"/>
     </w:p>
     <w:p>
       <w:pPr>
@@ -4506,11 +4640,11 @@
       <w:r>
         <w:t xml:space="preserve">     </w:t>
       </w:r>
-      <w:bookmarkStart w:id="21" w:name="_Toc199240059"/>
+      <w:bookmarkStart w:id="22" w:name="_Toc199311175"/>
       <w:r>
         <w:t>3.1 Planejamento estratégico</w:t>
       </w:r>
-      <w:bookmarkEnd w:id="21"/>
+      <w:bookmarkEnd w:id="22"/>
     </w:p>
     <w:p>
       <w:pPr>
@@ -4535,11 +4669,11 @@
         <w:pStyle w:val="Abnt2"/>
         <w:ind w:left="708"/>
       </w:pPr>
-      <w:bookmarkStart w:id="22" w:name="_Toc199240060"/>
+      <w:bookmarkStart w:id="23" w:name="_Toc199311176"/>
       <w:r>
         <w:t>3.2 Gestão facilitada por ferramentas visuais</w:t>
       </w:r>
-      <w:bookmarkEnd w:id="22"/>
+      <w:bookmarkEnd w:id="23"/>
     </w:p>
     <w:p>
       <w:pPr>
@@ -4570,7 +4704,7 @@
         <w:pStyle w:val="Abnt2"/>
         <w:ind w:left="708"/>
       </w:pPr>
-      <w:bookmarkStart w:id="23" w:name="_Toc199240061"/>
+      <w:bookmarkStart w:id="24" w:name="_Toc199311177"/>
       <w:r>
         <w:t>3.3</w:t>
       </w:r>
@@ -4580,7 +4714,7 @@
       <w:r>
         <w:t>Objetivos da Pesquisa</w:t>
       </w:r>
-      <w:bookmarkEnd w:id="23"/>
+      <w:bookmarkEnd w:id="24"/>
     </w:p>
     <w:p>
       <w:pPr>
@@ -4674,7 +4808,7 @@
           <w:sz w:val="22"/>
         </w:rPr>
       </w:pPr>
-      <w:bookmarkStart w:id="24" w:name="_Toc199263185"/>
+      <w:bookmarkStart w:id="25" w:name="_Toc199263185"/>
       <w:r>
         <w:rPr>
           <w:rFonts w:ascii="Arial" w:hAnsi="Arial" w:cs="Arial"/>
@@ -4725,7 +4859,7 @@
         </w:rPr>
         <w:t xml:space="preserve"> – Análise da familiaridade do usuário com plataformas de gestão</w:t>
       </w:r>
-      <w:bookmarkEnd w:id="24"/>
+      <w:bookmarkEnd w:id="25"/>
     </w:p>
     <w:p>
       <w:pPr>
@@ -4775,7 +4909,7 @@
                     </pic:cNvPicPr>
                   </pic:nvPicPr>
                   <pic:blipFill>
-                    <a:blip r:embed="rId15">
+                    <a:blip r:embed="rId13">
                       <a:extLst>
                         <a:ext uri="{28A0092B-C50C-407E-A947-70E740481C1C}">
                           <a14:useLocalDpi xmlns:a14="http://schemas.microsoft.com/office/drawing/2010/main" val="0"/>
@@ -4989,7 +5123,7 @@
           <w:sz w:val="22"/>
         </w:rPr>
       </w:pPr>
-      <w:bookmarkStart w:id="25" w:name="_Toc199263186"/>
+      <w:bookmarkStart w:id="26" w:name="_Toc199263186"/>
       <w:r>
         <w:rPr>
           <w:rFonts w:ascii="Arial" w:hAnsi="Arial" w:cs="Arial"/>
@@ -5040,7 +5174,7 @@
         </w:rPr>
         <w:t xml:space="preserve"> - Análise dos principais problemas que microempreendedores enfrentam</w:t>
       </w:r>
-      <w:bookmarkEnd w:id="25"/>
+      <w:bookmarkEnd w:id="26"/>
     </w:p>
     <w:p>
       <w:pPr>
@@ -5082,7 +5216,7 @@
                     <pic:cNvPicPr/>
                   </pic:nvPicPr>
                   <pic:blipFill>
-                    <a:blip r:embed="rId16">
+                    <a:blip r:embed="rId14">
                       <a:extLst>
                         <a:ext uri="{28A0092B-C50C-407E-A947-70E740481C1C}">
                           <a14:useLocalDpi xmlns:a14="http://schemas.microsoft.com/office/drawing/2010/main" val="0"/>
@@ -5254,7 +5388,13 @@
         <w:t xml:space="preserve"> Uma pequena porcentagem</w:t>
       </w:r>
       <w:r>
-        <w:t xml:space="preserve"> de empreendedores relata que não consegue acompanhar  a sua entrada e saída de dinheiro com exatidão</w:t>
+        <w:t xml:space="preserve"> de empreendedores relata que não consegue </w:t>
+      </w:r>
+      <w:r>
+        <w:t>acompanhar a</w:t>
+      </w:r>
+      <w:r>
+        <w:t xml:space="preserve"> sua entrada e saída de dinheiro com exatidão</w:t>
       </w:r>
       <w:r>
         <w:t>.</w:t>
@@ -5382,7 +5522,7 @@
           <w:szCs w:val="22"/>
         </w:rPr>
       </w:pPr>
-      <w:bookmarkStart w:id="26" w:name="_Toc199263187"/>
+      <w:bookmarkStart w:id="27" w:name="_Toc199263187"/>
       <w:r>
         <w:rPr>
           <w:rFonts w:ascii="Arial" w:hAnsi="Arial" w:cs="Arial"/>
@@ -5440,7 +5580,7 @@
         </w:rPr>
         <w:t xml:space="preserve"> - Análise sobre o conhecimento prévio do empreendedor sobre sistemas ERP</w:t>
       </w:r>
-      <w:bookmarkEnd w:id="26"/>
+      <w:bookmarkEnd w:id="27"/>
     </w:p>
     <w:p>
       <w:pPr>
@@ -5482,7 +5622,7 @@
                     <pic:cNvPicPr/>
                   </pic:nvPicPr>
                   <pic:blipFill>
-                    <a:blip r:embed="rId17">
+                    <a:blip r:embed="rId15">
                       <a:extLst>
                         <a:ext uri="{28A0092B-C50C-407E-A947-70E740481C1C}">
                           <a14:useLocalDpi xmlns:a14="http://schemas.microsoft.com/office/drawing/2010/main" val="0"/>
@@ -5716,7 +5856,13 @@
         <w:t>A maio</w:t>
       </w:r>
       <w:r>
-        <w:t>ria do microempreendedores relatam que não sabem o que um sistema ERP é e não sabem sua funcionalidade, mostrando uma brecha de conhecimento entre as pessoas nesta área.</w:t>
+        <w:t>ria do</w:t>
+      </w:r>
+      <w:r>
+        <w:t>s</w:t>
+      </w:r>
+      <w:r>
+        <w:t xml:space="preserve"> microempreendedores relatam que não sabem o que um sistema ERP é e não sabem sua funcionalidade, mostrando uma brecha de conhecimento entre as pessoas nesta área.</w:t>
       </w:r>
     </w:p>
     <w:p>
@@ -5740,7 +5886,7 @@
           <w:szCs w:val="22"/>
         </w:rPr>
       </w:pPr>
-      <w:bookmarkStart w:id="27" w:name="_Toc199263188"/>
+      <w:bookmarkStart w:id="28" w:name="_Toc199263188"/>
       <w:r>
         <w:rPr>
           <w:rFonts w:ascii="Arial" w:hAnsi="Arial" w:cs="Arial"/>
@@ -5798,7 +5944,7 @@
         </w:rPr>
         <w:t xml:space="preserve"> - Análise das opiniões de donos de pequenos negócios sobre uma plataforma de gestão customizável</w:t>
       </w:r>
-      <w:bookmarkEnd w:id="27"/>
+      <w:bookmarkEnd w:id="28"/>
     </w:p>
     <w:p>
       <w:pPr>
@@ -5838,6 +5984,697 @@
                 <pic:pic xmlns:pic="http://schemas.openxmlformats.org/drawingml/2006/picture">
                   <pic:nvPicPr>
                     <pic:cNvPr id="187740544" name="Imagem 1" descr="Gráfico, Gráfico de pizza&#10;&#10;O conteúdo gerado por IA pode estar incorreto."/>
+                    <pic:cNvPicPr/>
+                  </pic:nvPicPr>
+                  <pic:blipFill>
+                    <a:blip r:embed="rId16">
+                      <a:extLst>
+                        <a:ext uri="{28A0092B-C50C-407E-A947-70E740481C1C}">
+                          <a14:useLocalDpi xmlns:a14="http://schemas.microsoft.com/office/drawing/2010/main" val="0"/>
+                        </a:ext>
+                      </a:extLst>
+                    </a:blip>
+                    <a:stretch>
+                      <a:fillRect/>
+                    </a:stretch>
+                  </pic:blipFill>
+                  <pic:spPr>
+                    <a:xfrm>
+                      <a:off x="0" y="0"/>
+                      <a:ext cx="4000324" cy="2800800"/>
+                    </a:xfrm>
+                    <a:prstGeom prst="rect">
+                      <a:avLst/>
+                    </a:prstGeom>
+                  </pic:spPr>
+                </pic:pic>
+              </a:graphicData>
+            </a:graphic>
+          </wp:inline>
+        </w:drawing>
+      </w:r>
+    </w:p>
+    <w:p>
+      <w:pPr>
+        <w:pStyle w:val="Abnt3"/>
+        <w:ind w:left="1287" w:hanging="11"/>
+        <w:jc w:val="center"/>
+        <w:rPr>
+          <w:sz w:val="20"/>
+        </w:rPr>
+      </w:pPr>
+      <w:r>
+        <w:rPr>
+          <w:sz w:val="20"/>
+        </w:rPr>
+        <w:t>Fonte: Elaborado pelo próprio autor – 2025</w:t>
+      </w:r>
+    </w:p>
+    <w:p>
+      <w:pPr>
+        <w:pStyle w:val="Abnt3"/>
+        <w:spacing w:line="276" w:lineRule="auto"/>
+        <w:rPr>
+          <w:b/>
+        </w:rPr>
+      </w:pPr>
+      <w:r>
+        <w:rPr>
+          <w:b/>
+        </w:rPr>
+        <w:t>Interpretação</w:t>
+      </w:r>
+      <w:r>
+        <w:rPr>
+          <w:b/>
+        </w:rPr>
+        <w:t xml:space="preserve"> dos dados </w:t>
+      </w:r>
+    </w:p>
+    <w:p>
+      <w:pPr>
+        <w:pStyle w:val="Abnt3"/>
+        <w:spacing w:line="276" w:lineRule="auto"/>
+        <w:rPr>
+          <w:b/>
+        </w:rPr>
+      </w:pPr>
+      <w:r>
+        <w:rPr>
+          <w:b/>
+        </w:rPr>
+        <w:lastRenderedPageBreak/>
+        <w:t>Opinião geral</w:t>
+      </w:r>
+      <w:r>
+        <w:rPr>
+          <w:b/>
+        </w:rPr>
+        <w:t xml:space="preserve"> dos microempreendedores sobre um sistema de gestão personalizado: </w:t>
+      </w:r>
+      <w:r>
+        <w:t>Buscamos compreender o posicionamento do dono de um pequeno negócio frente a uma proposta de uma plataforma de gestão personalizável</w:t>
+      </w:r>
+    </w:p>
+    <w:p>
+      <w:pPr>
+        <w:pStyle w:val="Abnt3"/>
+        <w:numPr>
+          <w:ilvl w:val="0"/>
+          <w:numId w:val="10"/>
+        </w:numPr>
+        <w:spacing w:line="276" w:lineRule="auto"/>
+        <w:rPr>
+          <w:b/>
+        </w:rPr>
+      </w:pPr>
+      <w:r>
+        <w:rPr>
+          <w:b/>
+        </w:rPr>
+        <w:t>Sim, com certeza. A personalização permitiria adaptar o sistema às necessidades específicas do meu negócio</w:t>
+      </w:r>
+      <w:r>
+        <w:rPr>
+          <w:b/>
+        </w:rPr>
+        <w:t xml:space="preserve">: </w:t>
+      </w:r>
+      <w:r>
+        <w:t>Várias pessoas acharam útil um sistema que se ajusta as suas necessidades e gostos pessoais</w:t>
+      </w:r>
+    </w:p>
+    <w:p>
+      <w:pPr>
+        <w:pStyle w:val="Abnt3"/>
+        <w:numPr>
+          <w:ilvl w:val="0"/>
+          <w:numId w:val="10"/>
+        </w:numPr>
+        <w:spacing w:line="276" w:lineRule="auto"/>
+        <w:rPr>
+          <w:b/>
+        </w:rPr>
+      </w:pPr>
+      <w:r>
+        <w:rPr>
+          <w:b/>
+        </w:rPr>
+        <w:t>Sim, eu acho uma ótima ideia. Ter um sistema que se ajusta ao perfil da minha empresa traria mais controle e agilidade na tomada de decisões, melhorando a organização.</w:t>
+      </w:r>
+      <w:r>
+        <w:rPr>
+          <w:b/>
+        </w:rPr>
+        <w:t>:</w:t>
+      </w:r>
+      <w:r>
+        <w:t xml:space="preserve"> Quase metade dos indivíduos acreditam que um sistema com este aumentaria a performance do próprio negócio, ao melhorar a organização.</w:t>
+      </w:r>
+    </w:p>
+    <w:p>
+      <w:pPr>
+        <w:pStyle w:val="Abnt3"/>
+        <w:numPr>
+          <w:ilvl w:val="0"/>
+          <w:numId w:val="10"/>
+        </w:numPr>
+        <w:spacing w:line="276" w:lineRule="auto"/>
+        <w:rPr>
+          <w:b/>
+        </w:rPr>
+      </w:pPr>
+      <w:r>
+        <w:rPr>
+          <w:b/>
+        </w:rPr>
+        <w:t>Vejo como uma oportunidade, desde que seja algo simples e bem direcionado</w:t>
+      </w:r>
+      <w:r>
+        <w:rPr>
+          <w:b/>
+        </w:rPr>
+        <w:t xml:space="preserve">: </w:t>
+      </w:r>
+      <w:r>
+        <w:t>Outros empreendedores afirmam que um sistema simples e direto ao ponto seria uma oportunidade para eles.</w:t>
+      </w:r>
+    </w:p>
+    <w:p>
+      <w:pPr>
+        <w:pStyle w:val="Abnt3"/>
+        <w:spacing w:line="276" w:lineRule="auto"/>
+        <w:ind w:left="1287" w:firstLine="0"/>
+        <w:rPr>
+          <w:b/>
+        </w:rPr>
+      </w:pPr>
+    </w:p>
+    <w:p>
+      <w:pPr>
+        <w:pStyle w:val="Legenda"/>
+        <w:keepNext/>
+        <w:tabs>
+          <w:tab w:val="center" w:pos="4535"/>
+          <w:tab w:val="right" w:pos="9071"/>
+        </w:tabs>
+        <w:rPr>
+          <w:rFonts w:ascii="Arial" w:hAnsi="Arial" w:cs="Arial"/>
+          <w:noProof/>
+          <w:sz w:val="22"/>
+          <w:szCs w:val="22"/>
+        </w:rPr>
+      </w:pPr>
+      <w:r>
+        <w:rPr>
+          <w:rFonts w:ascii="Arial" w:hAnsi="Arial" w:cs="Arial"/>
+          <w:sz w:val="22"/>
+          <w:szCs w:val="22"/>
+        </w:rPr>
+        <w:tab/>
+      </w:r>
+      <w:bookmarkStart w:id="29" w:name="_Toc199263189"/>
+      <w:r>
+        <w:rPr>
+          <w:rFonts w:ascii="Arial" w:hAnsi="Arial" w:cs="Arial"/>
+          <w:sz w:val="22"/>
+          <w:szCs w:val="22"/>
+        </w:rPr>
+        <w:t xml:space="preserve">Figura </w:t>
+      </w:r>
+      <w:r>
+        <w:rPr>
+          <w:rFonts w:ascii="Arial" w:hAnsi="Arial" w:cs="Arial"/>
+          <w:sz w:val="22"/>
+          <w:szCs w:val="22"/>
+        </w:rPr>
+        <w:fldChar w:fldCharType="begin"/>
+      </w:r>
+      <w:r>
+        <w:rPr>
+          <w:rFonts w:ascii="Arial" w:hAnsi="Arial" w:cs="Arial"/>
+          <w:sz w:val="22"/>
+          <w:szCs w:val="22"/>
+        </w:rPr>
+        <w:instrText xml:space="preserve"> SEQ Figura \* ARABIC </w:instrText>
+      </w:r>
+      <w:r>
+        <w:rPr>
+          <w:rFonts w:ascii="Arial" w:hAnsi="Arial" w:cs="Arial"/>
+          <w:sz w:val="22"/>
+          <w:szCs w:val="22"/>
+        </w:rPr>
+        <w:fldChar w:fldCharType="separate"/>
+      </w:r>
+      <w:r>
+        <w:rPr>
+          <w:rFonts w:ascii="Arial" w:hAnsi="Arial" w:cs="Arial"/>
+          <w:noProof/>
+          <w:sz w:val="22"/>
+          <w:szCs w:val="22"/>
+        </w:rPr>
+        <w:t>5</w:t>
+      </w:r>
+      <w:r>
+        <w:rPr>
+          <w:rFonts w:ascii="Arial" w:hAnsi="Arial" w:cs="Arial"/>
+          <w:sz w:val="22"/>
+          <w:szCs w:val="22"/>
+        </w:rPr>
+        <w:fldChar w:fldCharType="end"/>
+      </w:r>
+      <w:r>
+        <w:rPr>
+          <w:rFonts w:ascii="Arial" w:hAnsi="Arial" w:cs="Arial"/>
+          <w:sz w:val="22"/>
+          <w:szCs w:val="22"/>
+        </w:rPr>
+        <w:t xml:space="preserve"> -</w:t>
+      </w:r>
+      <w:r>
+        <w:rPr>
+          <w:rFonts w:ascii="Arial" w:hAnsi="Arial" w:cs="Arial"/>
+          <w:noProof/>
+          <w:sz w:val="22"/>
+          <w:szCs w:val="22"/>
+        </w:rPr>
+        <w:t xml:space="preserve"> Análise sobre frequência de dados importantes por part</w:t>
+      </w:r>
+      <w:r>
+        <w:rPr>
+          <w:rFonts w:ascii="Arial" w:hAnsi="Arial" w:cs="Arial"/>
+          <w:noProof/>
+          <w:sz w:val="22"/>
+          <w:szCs w:val="22"/>
+        </w:rPr>
+        <w:t>e</w:t>
+      </w:r>
+      <w:r>
+        <w:rPr>
+          <w:rFonts w:ascii="Arial" w:hAnsi="Arial" w:cs="Arial"/>
+          <w:noProof/>
+          <w:sz w:val="22"/>
+          <w:szCs w:val="22"/>
+        </w:rPr>
+        <w:t xml:space="preserve"> do empreendedor</w:t>
+      </w:r>
+      <w:bookmarkEnd w:id="29"/>
+    </w:p>
+    <w:p>
+      <w:pPr>
+        <w:pStyle w:val="Abnt3"/>
+        <w:ind w:left="1276" w:firstLine="1701"/>
+      </w:pPr>
+      <w:r>
+        <w:rPr>
+          <w:noProof/>
+        </w:rPr>
+        <w:t>Com que frequência você revisa os dados e informações da sua empresa para tomar decisões estratégicas?</w:t>
+      </w:r>
+      <w:r>
+        <w:rPr>
+          <w:noProof/>
+        </w:rPr>
+        <w:tab/>
+      </w:r>
+    </w:p>
+    <w:p>
+      <w:pPr>
+        <w:pStyle w:val="Abnt3"/>
+        <w:spacing w:line="276" w:lineRule="auto"/>
+        <w:ind w:left="1287" w:firstLine="0"/>
+        <w:rPr>
+          <w:b/>
+        </w:rPr>
+      </w:pPr>
+      <w:r>
+        <w:rPr>
+          <w:b/>
+          <w:noProof/>
+          <w:lang w:eastAsia="pt-BR"/>
+        </w:rPr>
+        <w:drawing>
+          <wp:inline distT="0" distB="0" distL="0" distR="0" wp14:anchorId="2DC618AD" wp14:editId="2771A6C6">
+            <wp:extent cx="4000324" cy="2800800"/>
+            <wp:effectExtent l="0" t="0" r="635" b="0"/>
+            <wp:docPr id="738339835" name="Imagem 1" descr="Gráfico, Gráfico de pizza&#10;&#10;O conteúdo gerado por IA pode estar incorreto."/>
+            <wp:cNvGraphicFramePr>
+              <a:graphicFrameLocks xmlns:a="http://schemas.openxmlformats.org/drawingml/2006/main" noChangeAspect="1"/>
+            </wp:cNvGraphicFramePr>
+            <a:graphic xmlns:a="http://schemas.openxmlformats.org/drawingml/2006/main">
+              <a:graphicData uri="http://schemas.openxmlformats.org/drawingml/2006/picture">
+                <pic:pic xmlns:pic="http://schemas.openxmlformats.org/drawingml/2006/picture">
+                  <pic:nvPicPr>
+                    <pic:cNvPr id="738339835" name="Imagem 1" descr="Gráfico, Gráfico de pizza&#10;&#10;O conteúdo gerado por IA pode estar incorreto."/>
+                    <pic:cNvPicPr/>
+                  </pic:nvPicPr>
+                  <pic:blipFill>
+                    <a:blip r:embed="rId17">
+                      <a:extLst>
+                        <a:ext uri="{28A0092B-C50C-407E-A947-70E740481C1C}">
+                          <a14:useLocalDpi xmlns:a14="http://schemas.microsoft.com/office/drawing/2010/main" val="0"/>
+                        </a:ext>
+                      </a:extLst>
+                    </a:blip>
+                    <a:stretch>
+                      <a:fillRect/>
+                    </a:stretch>
+                  </pic:blipFill>
+                  <pic:spPr>
+                    <a:xfrm>
+                      <a:off x="0" y="0"/>
+                      <a:ext cx="4000324" cy="2800800"/>
+                    </a:xfrm>
+                    <a:prstGeom prst="rect">
+                      <a:avLst/>
+                    </a:prstGeom>
+                  </pic:spPr>
+                </pic:pic>
+              </a:graphicData>
+            </a:graphic>
+          </wp:inline>
+        </w:drawing>
+      </w:r>
+    </w:p>
+    <w:p>
+      <w:pPr>
+        <w:pStyle w:val="Abnt3"/>
+        <w:ind w:left="1287" w:hanging="11"/>
+        <w:jc w:val="center"/>
+        <w:rPr>
+          <w:sz w:val="20"/>
+        </w:rPr>
+      </w:pPr>
+      <w:r>
+        <w:rPr>
+          <w:sz w:val="20"/>
+        </w:rPr>
+        <w:t>Fonte: Elaborado pelo próprio autor – 2025</w:t>
+      </w:r>
+    </w:p>
+    <w:p>
+      <w:pPr>
+        <w:pStyle w:val="Abnt3"/>
+        <w:spacing w:line="276" w:lineRule="auto"/>
+        <w:rPr>
+          <w:b/>
+        </w:rPr>
+      </w:pPr>
+      <w:r>
+        <w:rPr>
+          <w:b/>
+        </w:rPr>
+        <w:t>Interpretação</w:t>
+      </w:r>
+      <w:r>
+        <w:rPr>
+          <w:b/>
+        </w:rPr>
+        <w:t xml:space="preserve"> dos dados </w:t>
+      </w:r>
+    </w:p>
+    <w:p>
+      <w:pPr>
+        <w:pStyle w:val="Abnt3"/>
+        <w:spacing w:line="276" w:lineRule="auto"/>
+        <w:rPr>
+          <w:bCs w:val="0"/>
+        </w:rPr>
+      </w:pPr>
+      <w:r>
+        <w:rPr>
+          <w:b/>
+        </w:rPr>
+        <w:t xml:space="preserve">Revisão de dados para tomar decisões da empresa: </w:t>
+      </w:r>
+      <w:r>
+        <w:rPr>
+          <w:bCs w:val="0"/>
+        </w:rPr>
+        <w:t>É possível notar, nestas respostas, a frequência</w:t>
+      </w:r>
+      <w:r>
+        <w:rPr>
+          <w:bCs w:val="0"/>
+        </w:rPr>
+        <w:t xml:space="preserve"> com</w:t>
+      </w:r>
+      <w:r>
+        <w:rPr>
+          <w:bCs w:val="0"/>
+        </w:rPr>
+        <w:t xml:space="preserve"> que os</w:t>
+      </w:r>
+      <w:r>
+        <w:rPr>
+          <w:bCs w:val="0"/>
+        </w:rPr>
+        <w:t xml:space="preserve"> donos de pequenos negócios revisão os dados de sua empresa</w:t>
+      </w:r>
+    </w:p>
+    <w:p>
+      <w:pPr>
+        <w:pStyle w:val="Abnt3"/>
+        <w:numPr>
+          <w:ilvl w:val="0"/>
+          <w:numId w:val="11"/>
+        </w:numPr>
+        <w:spacing w:line="276" w:lineRule="auto"/>
+        <w:rPr>
+          <w:b/>
+        </w:rPr>
+      </w:pPr>
+      <w:r>
+        <w:rPr>
+          <w:b/>
+        </w:rPr>
+        <w:lastRenderedPageBreak/>
+        <w:t>Semanalmente</w:t>
+      </w:r>
+      <w:r>
+        <w:rPr>
+          <w:b/>
+        </w:rPr>
+        <w:t xml:space="preserve">: </w:t>
+      </w:r>
+      <w:r>
+        <w:t>Mais da metade dos indivíduos revisa semanalmente, o que ajuda na tomada de decisões relacionadas a empresa</w:t>
+      </w:r>
+      <w:r>
+        <w:t xml:space="preserve"> em um espaço curto de tempo</w:t>
+      </w:r>
+      <w:r>
+        <w:t>.</w:t>
+      </w:r>
+    </w:p>
+    <w:p>
+      <w:pPr>
+        <w:pStyle w:val="Abnt3"/>
+        <w:numPr>
+          <w:ilvl w:val="0"/>
+          <w:numId w:val="11"/>
+        </w:numPr>
+        <w:spacing w:line="276" w:lineRule="auto"/>
+        <w:rPr>
+          <w:b/>
+        </w:rPr>
+      </w:pPr>
+      <w:r>
+        <w:rPr>
+          <w:b/>
+        </w:rPr>
+        <w:t>Mensalmente</w:t>
+      </w:r>
+      <w:r>
+        <w:rPr>
+          <w:b/>
+        </w:rPr>
+        <w:t>:</w:t>
+      </w:r>
+      <w:r>
+        <w:t xml:space="preserve"> </w:t>
+      </w:r>
+      <w:r>
+        <w:t>trinta por cento dos empreendedores relataram que fazem uma revisão mensal das informações de seu negócio.</w:t>
+      </w:r>
+    </w:p>
+    <w:p>
+      <w:pPr>
+        <w:pStyle w:val="Abnt3"/>
+        <w:numPr>
+          <w:ilvl w:val="0"/>
+          <w:numId w:val="11"/>
+        </w:numPr>
+        <w:spacing w:line="276" w:lineRule="auto"/>
+        <w:rPr>
+          <w:b/>
+        </w:rPr>
+      </w:pPr>
+      <w:r>
+        <w:rPr>
+          <w:b/>
+        </w:rPr>
+        <w:t>Raramente</w:t>
+      </w:r>
+      <w:r>
+        <w:rPr>
+          <w:b/>
+        </w:rPr>
+        <w:t xml:space="preserve">: </w:t>
+      </w:r>
+      <w:r>
+        <w:t>Poucos afirmam que esta revisão quase nunca acontece.</w:t>
+      </w:r>
+    </w:p>
+    <w:p>
+      <w:pPr>
+        <w:pStyle w:val="Abnt3"/>
+        <w:numPr>
+          <w:ilvl w:val="0"/>
+          <w:numId w:val="11"/>
+        </w:numPr>
+        <w:spacing w:line="276" w:lineRule="auto"/>
+        <w:rPr>
+          <w:b/>
+        </w:rPr>
+      </w:pPr>
+      <w:r>
+        <w:rPr>
+          <w:b/>
+        </w:rPr>
+        <w:t xml:space="preserve">Nunca faço essa revisão: </w:t>
+      </w:r>
+      <w:r>
+        <w:rPr>
+          <w:bCs w:val="0"/>
+        </w:rPr>
+        <w:t>Ainda outros</w:t>
+      </w:r>
+      <w:r>
+        <w:rPr>
+          <w:bCs w:val="0"/>
+        </w:rPr>
+        <w:t xml:space="preserve"> inferem que nunca fazem esta revisão, o que é preocupante, porque sem esta revisão de dados, a decisão estratégica do empreendedor pode não ter uma base para ser bem-sucedida.</w:t>
+      </w:r>
+    </w:p>
+    <w:p>
+      <w:pPr>
+        <w:pStyle w:val="Abnt3"/>
+        <w:spacing w:line="276" w:lineRule="auto"/>
+        <w:ind w:left="1287" w:firstLine="0"/>
+        <w:rPr>
+          <w:b/>
+        </w:rPr>
+      </w:pPr>
+    </w:p>
+    <w:p>
+      <w:pPr>
+        <w:pStyle w:val="Legenda"/>
+        <w:keepNext/>
+        <w:jc w:val="center"/>
+        <w:rPr>
+          <w:rFonts w:ascii="Arial" w:hAnsi="Arial" w:cs="Arial"/>
+          <w:sz w:val="22"/>
+          <w:szCs w:val="22"/>
+        </w:rPr>
+      </w:pPr>
+      <w:bookmarkStart w:id="30" w:name="_Toc199263190"/>
+      <w:r>
+        <w:rPr>
+          <w:rFonts w:ascii="Arial" w:hAnsi="Arial" w:cs="Arial"/>
+          <w:sz w:val="22"/>
+          <w:szCs w:val="22"/>
+        </w:rPr>
+        <w:t xml:space="preserve">Figura </w:t>
+      </w:r>
+      <w:r>
+        <w:rPr>
+          <w:rFonts w:ascii="Arial" w:hAnsi="Arial" w:cs="Arial"/>
+          <w:sz w:val="22"/>
+          <w:szCs w:val="22"/>
+        </w:rPr>
+        <w:fldChar w:fldCharType="begin"/>
+      </w:r>
+      <w:r>
+        <w:rPr>
+          <w:rFonts w:ascii="Arial" w:hAnsi="Arial" w:cs="Arial"/>
+          <w:sz w:val="22"/>
+          <w:szCs w:val="22"/>
+        </w:rPr>
+        <w:instrText xml:space="preserve"> SEQ Figura \* ARABIC </w:instrText>
+      </w:r>
+      <w:r>
+        <w:rPr>
+          <w:rFonts w:ascii="Arial" w:hAnsi="Arial" w:cs="Arial"/>
+          <w:sz w:val="22"/>
+          <w:szCs w:val="22"/>
+        </w:rPr>
+        <w:fldChar w:fldCharType="separate"/>
+      </w:r>
+      <w:r>
+        <w:rPr>
+          <w:rFonts w:ascii="Arial" w:hAnsi="Arial" w:cs="Arial"/>
+          <w:noProof/>
+          <w:sz w:val="22"/>
+          <w:szCs w:val="22"/>
+        </w:rPr>
+        <w:t>6</w:t>
+      </w:r>
+      <w:r>
+        <w:rPr>
+          <w:rFonts w:ascii="Arial" w:hAnsi="Arial" w:cs="Arial"/>
+          <w:sz w:val="22"/>
+          <w:szCs w:val="22"/>
+        </w:rPr>
+        <w:fldChar w:fldCharType="end"/>
+      </w:r>
+      <w:r>
+        <w:rPr>
+          <w:rFonts w:ascii="Arial" w:hAnsi="Arial" w:cs="Arial"/>
+          <w:sz w:val="22"/>
+          <w:szCs w:val="22"/>
+        </w:rPr>
+        <w:t xml:space="preserve"> - Análise sobre controle do estoque do dono de pequeno negócio</w:t>
+      </w:r>
+      <w:bookmarkEnd w:id="30"/>
+    </w:p>
+    <w:p>
+      <w:pPr>
+        <w:pStyle w:val="Abnt3"/>
+        <w:ind w:left="1276" w:firstLine="1701"/>
+      </w:pPr>
+      <w:r>
+        <w:t>Como você controla o estoque de material de sua empresa?</w:t>
+      </w:r>
+    </w:p>
+    <w:p>
+      <w:pPr>
+        <w:pStyle w:val="Abnt3"/>
+        <w:spacing w:line="276" w:lineRule="auto"/>
+        <w:ind w:left="1287" w:firstLine="0"/>
+        <w:rPr>
+          <w:b/>
+        </w:rPr>
+      </w:pPr>
+      <w:r>
+        <w:rPr>
+          <w:b/>
+          <w:noProof/>
+          <w:lang w:eastAsia="pt-BR"/>
+        </w:rPr>
+        <w:drawing>
+          <wp:inline distT="0" distB="0" distL="0" distR="0" wp14:anchorId="1254D998" wp14:editId="0676162C">
+            <wp:extent cx="4000324" cy="2800800"/>
+            <wp:effectExtent l="0" t="0" r="635" b="0"/>
+            <wp:docPr id="1611200942" name="Imagem 2" descr="Gráfico, Gráfico de pizza&#10;&#10;O conteúdo gerado por IA pode estar incorreto."/>
+            <wp:cNvGraphicFramePr>
+              <a:graphicFrameLocks xmlns:a="http://schemas.openxmlformats.org/drawingml/2006/main" noChangeAspect="1"/>
+            </wp:cNvGraphicFramePr>
+            <a:graphic xmlns:a="http://schemas.openxmlformats.org/drawingml/2006/main">
+              <a:graphicData uri="http://schemas.openxmlformats.org/drawingml/2006/picture">
+                <pic:pic xmlns:pic="http://schemas.openxmlformats.org/drawingml/2006/picture">
+                  <pic:nvPicPr>
+                    <pic:cNvPr id="1611200942" name="Imagem 2" descr="Gráfico, Gráfico de pizza&#10;&#10;O conteúdo gerado por IA pode estar incorreto."/>
                     <pic:cNvPicPr/>
                   </pic:nvPicPr>
                   <pic:blipFill>
@@ -5910,18 +6747,26 @@
         <w:pStyle w:val="Abnt3"/>
         <w:spacing w:line="276" w:lineRule="auto"/>
         <w:rPr>
-          <w:b/>
-        </w:rPr>
-      </w:pPr>
-      <w:r>
-        <w:rPr>
-          <w:b/>
-        </w:rPr>
-        <w:lastRenderedPageBreak/>
-        <w:t xml:space="preserve">Opinião  geral dos microempreendedores sobre um sistema de gestão personalizado: </w:t>
-      </w:r>
-      <w:r>
-        <w:t>Buscamos compreender o posicionamento do dono de um pequeno negócio frente a uma proposta de uma plataforma de gestão personalizável</w:t>
+          <w:bCs w:val="0"/>
+        </w:rPr>
+      </w:pPr>
+      <w:r>
+        <w:rPr>
+          <w:b/>
+        </w:rPr>
+        <w:t xml:space="preserve">Uso de sistemas diversificados e materiais simples para controle de estoque: </w:t>
+      </w:r>
+      <w:r>
+        <w:rPr>
+          <w:bCs w:val="0"/>
+        </w:rPr>
+        <w:t>Podemos notar que o microempreendedor registra seu estoque de diversas maneiras</w:t>
+      </w:r>
+      <w:r>
+        <w:rPr>
+          <w:bCs w:val="0"/>
+        </w:rPr>
+        <w:t>, e não há no mercado uma ferramenta que possa fazer um registro simples e funcional como a plataforma Zeno.</w:t>
       </w:r>
     </w:p>
     <w:p>
@@ -5929,7 +6774,7 @@
         <w:pStyle w:val="Abnt3"/>
         <w:numPr>
           <w:ilvl w:val="0"/>
-          <w:numId w:val="10"/>
+          <w:numId w:val="12"/>
         </w:numPr>
         <w:spacing w:line="276" w:lineRule="auto"/>
         <w:rPr>
@@ -5940,16 +6785,31 @@
         <w:rPr>
           <w:b/>
         </w:rPr>
-        <w:t>Sim, com certeza. A personalização permitiria adaptar o sistema às necessidades específicas do meu negócio</w:t>
-      </w:r>
-      <w:r>
-        <w:rPr>
-          <w:b/>
-        </w:rPr>
-        <w:t xml:space="preserve">: </w:t>
-      </w:r>
-      <w:r>
-        <w:t>Várias pessoas acharam útil um sistema que se ajusta as suas necessidades e gostos pessoais</w:t>
+        <w:t>Uso sistemas diversificados</w:t>
+      </w:r>
+      <w:r>
+        <w:rPr>
+          <w:b/>
+        </w:rPr>
+        <w:t xml:space="preserve"> </w:t>
+      </w:r>
+      <w:r>
+        <w:rPr>
+          <w:b/>
+        </w:rPr>
+        <w:t>encontrados na internet</w:t>
+      </w:r>
+      <w:r>
+        <w:rPr>
+          <w:b/>
+        </w:rPr>
+        <w:t>:</w:t>
+      </w:r>
+      <w:r>
+        <w:t xml:space="preserve"> Vários indivíduos usam sistemas diversificados na internet para fazer o seu controle de estoque</w:t>
+      </w:r>
+      <w:r>
+        <w:t>.</w:t>
       </w:r>
     </w:p>
     <w:p>
@@ -5957,7 +6817,7 @@
         <w:pStyle w:val="Abnt3"/>
         <w:numPr>
           <w:ilvl w:val="0"/>
-          <w:numId w:val="10"/>
+          <w:numId w:val="12"/>
         </w:numPr>
         <w:spacing w:line="276" w:lineRule="auto"/>
         <w:rPr>
@@ -5968,7 +6828,8 @@
         <w:rPr>
           <w:b/>
         </w:rPr>
-        <w:t>Sim, eu acho uma ótima ideia. Ter um sistema que se ajusta ao perfil da minha empresa traria mais controle e agilidade na tomada de decisões, melhorando a organização.</w:t>
+        <w:lastRenderedPageBreak/>
+        <w:t>Uso um caderno onde anoto o que falta</w:t>
       </w:r>
       <w:r>
         <w:rPr>
@@ -5977,7 +6838,10 @@
         <w:t>:</w:t>
       </w:r>
       <w:r>
-        <w:t xml:space="preserve"> Quase metade dos indivíduos acreditam que um sistema com este aumentaria a performance do próprio negócio, ao melhorar a organização.</w:t>
+        <w:t xml:space="preserve"> Muitos utilizam técnicas de anotação básicas, o que pode dificultar a visualização do controle de estoque e deixa o empreendedor longe do mundo digital, o que pode fazer ele se isolar no mercado</w:t>
+      </w:r>
+      <w:r>
+        <w:t>.</w:t>
       </w:r>
     </w:p>
     <w:p>
@@ -5985,7 +6849,7 @@
         <w:pStyle w:val="Abnt3"/>
         <w:numPr>
           <w:ilvl w:val="0"/>
-          <w:numId w:val="10"/>
+          <w:numId w:val="12"/>
         </w:numPr>
         <w:spacing w:line="276" w:lineRule="auto"/>
         <w:rPr>
@@ -5996,16 +6860,68 @@
         <w:rPr>
           <w:b/>
         </w:rPr>
-        <w:t>Vejo como uma oportunidade, desde que seja algo simples e bem direcionado</w:t>
-      </w:r>
-      <w:r>
-        <w:rPr>
-          <w:b/>
-        </w:rPr>
-        <w:t xml:space="preserve">: </w:t>
-      </w:r>
-      <w:r>
-        <w:t>Outros empreendedores afirmam que um sistema simples e direto ao ponto seria uma oportunidade para eles.</w:t>
+        <w:t>Anotações em diversas formas</w:t>
+      </w:r>
+      <w:r>
+        <w:rPr>
+          <w:b/>
+        </w:rPr>
+        <w:t>:</w:t>
+      </w:r>
+      <w:r>
+        <w:t xml:space="preserve"> Outros inferem que anotam o seu estoque de outras formas não especificadas</w:t>
+      </w:r>
+      <w:r>
+        <w:t>.</w:t>
+      </w:r>
+    </w:p>
+    <w:p>
+      <w:pPr>
+        <w:pStyle w:val="Abnt3"/>
+        <w:numPr>
+          <w:ilvl w:val="0"/>
+          <w:numId w:val="12"/>
+        </w:numPr>
+        <w:spacing w:line="276" w:lineRule="auto"/>
+        <w:rPr>
+          <w:b/>
+        </w:rPr>
+      </w:pPr>
+      <w:r>
+        <w:rPr>
+          <w:b/>
+        </w:rPr>
+        <w:t>Não tenho materiais para estoque</w:t>
+      </w:r>
+      <w:r>
+        <w:rPr>
+          <w:b/>
+        </w:rPr>
+        <w:t>:</w:t>
+      </w:r>
+      <w:r>
+        <w:rPr>
+          <w:bCs w:val="0"/>
+        </w:rPr>
+        <w:t xml:space="preserve"> Alguns microempreendedores não têm materiais para estoque</w:t>
+      </w:r>
+      <w:r>
+        <w:rPr>
+          <w:bCs w:val="0"/>
+        </w:rPr>
+        <w:t>.</w:t>
+      </w:r>
+      <w:r>
+        <w:rPr>
+          <w:bCs w:val="0"/>
+        </w:rPr>
+        <w:t xml:space="preserve"> O sistema Zeno tem a opção, como será visto </w:t>
+      </w:r>
+      <w:r>
+        <w:rPr>
+          <w:bCs w:val="0"/>
+        </w:rPr>
+        <w:t>posteriormente neste documento, de desativar funções, favorecendo assim que não precisa usar esta funcionalidade.</w:t>
       </w:r>
     </w:p>
     <w:p>
@@ -6022,111 +6938,64 @@
       <w:pPr>
         <w:pStyle w:val="Legenda"/>
         <w:keepNext/>
-        <w:tabs>
-          <w:tab w:val="center" w:pos="4535"/>
-          <w:tab w:val="right" w:pos="9071"/>
-        </w:tabs>
+        <w:jc w:val="center"/>
+        <w:rPr>
+          <w:rFonts w:ascii="Arial" w:hAnsi="Arial" w:cs="Arial"/>
+          <w:sz w:val="22"/>
+        </w:rPr>
+      </w:pPr>
+      <w:bookmarkStart w:id="31" w:name="_Toc199263191"/>
+      <w:r>
+        <w:rPr>
+          <w:rFonts w:ascii="Arial" w:hAnsi="Arial" w:cs="Arial"/>
+          <w:sz w:val="22"/>
+        </w:rPr>
+        <w:t xml:space="preserve">Figura </w:t>
+      </w:r>
+      <w:r>
+        <w:rPr>
+          <w:rFonts w:ascii="Arial" w:hAnsi="Arial" w:cs="Arial"/>
+          <w:sz w:val="22"/>
+        </w:rPr>
+        <w:fldChar w:fldCharType="begin"/>
+      </w:r>
+      <w:r>
+        <w:rPr>
+          <w:rFonts w:ascii="Arial" w:hAnsi="Arial" w:cs="Arial"/>
+          <w:sz w:val="22"/>
+        </w:rPr>
+        <w:instrText xml:space="preserve"> SEQ Figura \* ARABIC </w:instrText>
+      </w:r>
+      <w:r>
+        <w:rPr>
+          <w:rFonts w:ascii="Arial" w:hAnsi="Arial" w:cs="Arial"/>
+          <w:sz w:val="22"/>
+        </w:rPr>
+        <w:fldChar w:fldCharType="separate"/>
+      </w:r>
+      <w:r>
         <w:rPr>
           <w:rFonts w:ascii="Arial" w:hAnsi="Arial" w:cs="Arial"/>
           <w:noProof/>
           <w:sz w:val="22"/>
-          <w:szCs w:val="22"/>
-        </w:rPr>
-      </w:pPr>
+        </w:rPr>
+        <w:t>7</w:t>
+      </w:r>
       <w:r>
         <w:rPr>
           <w:rFonts w:ascii="Arial" w:hAnsi="Arial" w:cs="Arial"/>
           <w:sz w:val="22"/>
-          <w:szCs w:val="22"/>
-        </w:rPr>
-        <w:tab/>
-      </w:r>
-      <w:bookmarkStart w:id="28" w:name="_Toc199263189"/>
+        </w:rPr>
+        <w:fldChar w:fldCharType="end"/>
+      </w:r>
       <w:r>
         <w:rPr>
           <w:rFonts w:ascii="Arial" w:hAnsi="Arial" w:cs="Arial"/>
           <w:sz w:val="22"/>
-          <w:szCs w:val="22"/>
-        </w:rPr>
-        <w:t xml:space="preserve">Figura </w:t>
-      </w:r>
-      <w:r>
-        <w:rPr>
-          <w:rFonts w:ascii="Arial" w:hAnsi="Arial" w:cs="Arial"/>
-          <w:sz w:val="22"/>
-          <w:szCs w:val="22"/>
-        </w:rPr>
-        <w:fldChar w:fldCharType="begin"/>
-      </w:r>
-      <w:r>
-        <w:rPr>
-          <w:rFonts w:ascii="Arial" w:hAnsi="Arial" w:cs="Arial"/>
-          <w:sz w:val="22"/>
-          <w:szCs w:val="22"/>
-        </w:rPr>
-        <w:instrText xml:space="preserve"> SEQ Figura \* ARABIC </w:instrText>
-      </w:r>
-      <w:r>
-        <w:rPr>
-          <w:rFonts w:ascii="Arial" w:hAnsi="Arial" w:cs="Arial"/>
-          <w:sz w:val="22"/>
-          <w:szCs w:val="22"/>
-        </w:rPr>
-        <w:fldChar w:fldCharType="separate"/>
-      </w:r>
-      <w:r>
-        <w:rPr>
-          <w:rFonts w:ascii="Arial" w:hAnsi="Arial" w:cs="Arial"/>
-          <w:noProof/>
-          <w:sz w:val="22"/>
-          <w:szCs w:val="22"/>
-        </w:rPr>
-        <w:t>5</w:t>
-      </w:r>
-      <w:r>
-        <w:rPr>
-          <w:rFonts w:ascii="Arial" w:hAnsi="Arial" w:cs="Arial"/>
-          <w:sz w:val="22"/>
-          <w:szCs w:val="22"/>
-        </w:rPr>
-        <w:fldChar w:fldCharType="end"/>
-      </w:r>
-      <w:r>
-        <w:rPr>
-          <w:rFonts w:ascii="Arial" w:hAnsi="Arial" w:cs="Arial"/>
-          <w:sz w:val="22"/>
-          <w:szCs w:val="22"/>
-        </w:rPr>
-        <w:t xml:space="preserve"> -</w:t>
-      </w:r>
-      <w:r>
-        <w:rPr>
-          <w:rFonts w:ascii="Arial" w:hAnsi="Arial" w:cs="Arial"/>
-          <w:noProof/>
-          <w:sz w:val="22"/>
-          <w:szCs w:val="22"/>
-        </w:rPr>
-        <w:t xml:space="preserve"> Análise sobre frequência de dados importantes por part</w:t>
-      </w:r>
-      <w:r>
-        <w:rPr>
-          <w:rFonts w:ascii="Arial" w:hAnsi="Arial" w:cs="Arial"/>
-          <w:noProof/>
-          <w:sz w:val="22"/>
-          <w:szCs w:val="22"/>
-        </w:rPr>
-        <w:t>e</w:t>
-      </w:r>
-      <w:r>
-        <w:rPr>
-          <w:rFonts w:ascii="Arial" w:hAnsi="Arial" w:cs="Arial"/>
-          <w:noProof/>
-          <w:sz w:val="22"/>
-          <w:szCs w:val="22"/>
-        </w:rPr>
-        <w:t xml:space="preserve"> do empreendedor</w:t>
-      </w:r>
-      <w:bookmarkEnd w:id="28"/>
+        </w:rPr>
+        <w:t xml:space="preserve"> -  Análise sobre controle do fluxo de caixa do empreendedor</w:t>
+      </w:r>
+      <w:bookmarkEnd w:id="31"/>
     </w:p>
     <w:p>
       <w:pPr>
@@ -6135,37 +7004,28 @@
       </w:pPr>
       <w:r>
         <w:rPr>
-          <w:noProof/>
-        </w:rPr>
-        <w:t>Com que frequência você revisa os dados e informações da sua empresa para tomar decisões estratégicas?</w:t>
-      </w:r>
-      <w:r>
-        <w:rPr>
-          <w:noProof/>
-        </w:rPr>
-        <w:tab/>
-      </w:r>
-    </w:p>
-    <w:p>
-      <w:pPr>
-        <w:pStyle w:val="Abnt3"/>
-        <w:spacing w:line="276" w:lineRule="auto"/>
-        <w:ind w:left="1287" w:firstLine="0"/>
-        <w:rPr>
-          <w:b/>
-        </w:rPr>
-      </w:pPr>
-      <w:r>
-        <w:rPr>
-          <w:b/>
+          <w:color w:val="202124"/>
+          <w:spacing w:val="3"/>
+          <w:shd w:val="clear" w:color="auto" w:fill="FFFFFF"/>
+        </w:rPr>
+        <w:t>Como você realiza o controle do fluxo de caixa na sua empresa? </w:t>
+      </w:r>
+    </w:p>
+    <w:p>
+      <w:pPr>
+        <w:pStyle w:val="Abnt3"/>
+        <w:jc w:val="center"/>
+      </w:pPr>
+      <w:r>
+        <w:rPr>
           <w:noProof/>
           <w:lang w:eastAsia="pt-BR"/>
         </w:rPr>
         <w:drawing>
-          <wp:inline distT="0" distB="0" distL="0" distR="0" wp14:anchorId="2DC618AD" wp14:editId="2771A6C6">
+          <wp:inline distT="0" distB="0" distL="0" distR="0" wp14:anchorId="39744671" wp14:editId="6B9A7205">
             <wp:extent cx="4000324" cy="2800800"/>
             <wp:effectExtent l="0" t="0" r="635" b="0"/>
-            <wp:docPr id="738339835" name="Imagem 1" descr="Gráfico, Gráfico de pizza&#10;&#10;O conteúdo gerado por IA pode estar incorreto."/>
+            <wp:docPr id="2" name="Imagem 2"/>
             <wp:cNvGraphicFramePr>
               <a:graphicFrameLocks xmlns:a="http://schemas.openxmlformats.org/drawingml/2006/main" noChangeAspect="1"/>
             </wp:cNvGraphicFramePr>
@@ -6173,7 +7033,7 @@
               <a:graphicData uri="http://schemas.openxmlformats.org/drawingml/2006/picture">
                 <pic:pic xmlns:pic="http://schemas.openxmlformats.org/drawingml/2006/picture">
                   <pic:nvPicPr>
-                    <pic:cNvPr id="738339835" name="Imagem 1" descr="Gráfico, Gráfico de pizza&#10;&#10;O conteúdo gerado por IA pode estar incorreto."/>
+                    <pic:cNvPr id="2" name="P7.png"/>
                     <pic:cNvPicPr/>
                   </pic:nvPicPr>
                   <pic:blipFill>
@@ -6253,31 +7113,25 @@
         <w:rPr>
           <w:b/>
         </w:rPr>
-        <w:t xml:space="preserve">Revisão de dados para tomar decisões da empresa: </w:t>
+        <w:t>Falta de ferramenta versátil e de layout simples para controlar o fluxo de caixa</w:t>
+      </w:r>
+      <w:r>
+        <w:rPr>
+          <w:b/>
+        </w:rPr>
+        <w:t>:</w:t>
       </w:r>
       <w:r>
         <w:rPr>
           <w:bCs w:val="0"/>
         </w:rPr>
-        <w:t>É possível notar, nestas respostas, a frequência</w:t>
+        <w:t xml:space="preserve"> O empreendedor, de acordo com o resultado da pesquisa, não usa um sistema que possa armazenar e mostrar estatísticas do fluxo de caixa de forma simples e amigável</w:t>
       </w:r>
       <w:r>
         <w:rPr>
           <w:bCs w:val="0"/>
         </w:rPr>
-        <w:t xml:space="preserve"> com</w:t>
-      </w:r>
-      <w:r>
-        <w:rPr>
-          <w:bCs w:val="0"/>
-        </w:rPr>
-        <w:t xml:space="preserve"> que os</w:t>
-      </w:r>
-      <w:r>
-        <w:rPr>
-          <w:bCs w:val="0"/>
-        </w:rPr>
-        <w:t xml:space="preserve"> donos de pequenos negócios revisão os dados de sua empresa</w:t>
+        <w:t>.</w:t>
       </w:r>
     </w:p>
     <w:p>
@@ -6285,7 +7139,7 @@
         <w:pStyle w:val="Abnt3"/>
         <w:numPr>
           <w:ilvl w:val="0"/>
-          <w:numId w:val="11"/>
+          <w:numId w:val="13"/>
         </w:numPr>
         <w:spacing w:line="276" w:lineRule="auto"/>
         <w:rPr>
@@ -6296,23 +7150,16 @@
         <w:rPr>
           <w:b/>
         </w:rPr>
-        <w:lastRenderedPageBreak/>
-        <w:t>Semanalmente</w:t>
-      </w:r>
-      <w:r>
-        <w:rPr>
-          <w:b/>
-        </w:rPr>
-        <w:t xml:space="preserve">: </w:t>
-      </w:r>
-      <w:r>
-        <w:t>Mais da metade dos indivíduos revisa semanalmente, o que ajuda na tomada de decisões relacionadas a empresa</w:t>
-      </w:r>
-      <w:r>
-        <w:t xml:space="preserve"> em um espaço curto de tempo</w:t>
-      </w:r>
-      <w:r>
-        <w:t>.</w:t>
+        <w:t>Em um caderno/livro</w:t>
+      </w:r>
+      <w:r>
+        <w:rPr>
+          <w:b/>
+        </w:rPr>
+        <w:t>:</w:t>
+      </w:r>
+      <w:r>
+        <w:t xml:space="preserve"> Alguns controlam o seu caixa por métodos simples, mais ultrapassados.</w:t>
       </w:r>
     </w:p>
     <w:p>
@@ -6320,7 +7167,7 @@
         <w:pStyle w:val="Abnt3"/>
         <w:numPr>
           <w:ilvl w:val="0"/>
-          <w:numId w:val="11"/>
+          <w:numId w:val="13"/>
         </w:numPr>
         <w:spacing w:line="276" w:lineRule="auto"/>
         <w:rPr>
@@ -6331,7 +7178,8 @@
         <w:rPr>
           <w:b/>
         </w:rPr>
-        <w:t>Mensalmente</w:t>
+        <w:lastRenderedPageBreak/>
+        <w:t>Em uma planilha do Excel</w:t>
       </w:r>
       <w:r>
         <w:rPr>
@@ -6340,10 +7188,7 @@
         <w:t>:</w:t>
       </w:r>
       <w:r>
-        <w:t xml:space="preserve"> </w:t>
-      </w:r>
-      <w:r>
-        <w:t>trinta por cento dos empreendedores relataram que fazem uma revisão mensal das informações de seu negócio.</w:t>
+        <w:t xml:space="preserve"> Várias pessoas utilizam a ferramenta Excel, que é uma plataforma que não é simples de aprender e muitas vezes exige a visualização de um tutorial em vídeo para produzir algo mais complexo, algo que o sistema Zeno não exige.</w:t>
       </w:r>
     </w:p>
     <w:p>
@@ -6351,7 +7196,7 @@
         <w:pStyle w:val="Abnt3"/>
         <w:numPr>
           <w:ilvl w:val="0"/>
-          <w:numId w:val="11"/>
+          <w:numId w:val="13"/>
         </w:numPr>
         <w:spacing w:line="276" w:lineRule="auto"/>
         <w:rPr>
@@ -6362,16 +7207,19 @@
         <w:rPr>
           <w:b/>
         </w:rPr>
-        <w:t>Raramente</w:t>
-      </w:r>
-      <w:r>
-        <w:rPr>
-          <w:b/>
-        </w:rPr>
-        <w:t xml:space="preserve">: </w:t>
-      </w:r>
-      <w:r>
-        <w:t>Poucos afirmam que esta revisão quase nunca acontece.</w:t>
+        <w:t>De outra forma</w:t>
+      </w:r>
+      <w:r>
+        <w:rPr>
+          <w:b/>
+        </w:rPr>
+        <w:t>:</w:t>
+      </w:r>
+      <w:r>
+        <w:t xml:space="preserve"> Uma porcentagem de empreendedores utiliza formas não especificadas para acompanhar o seu caixa</w:t>
+      </w:r>
+      <w:r>
+        <w:t>.</w:t>
       </w:r>
     </w:p>
     <w:p>
@@ -6379,7 +7227,7 @@
         <w:pStyle w:val="Abnt3"/>
         <w:numPr>
           <w:ilvl w:val="0"/>
-          <w:numId w:val="11"/>
+          <w:numId w:val="13"/>
         </w:numPr>
         <w:spacing w:line="276" w:lineRule="auto"/>
         <w:rPr>
@@ -6390,19 +7238,43 @@
         <w:rPr>
           <w:b/>
         </w:rPr>
-        <w:t xml:space="preserve">Nunca faço essa revisão: </w:t>
+        <w:t>Não controlo o fluxo do meu caixa</w:t>
+      </w:r>
+      <w:r>
+        <w:rPr>
+          <w:b/>
+        </w:rPr>
+        <w:t>:</w:t>
       </w:r>
       <w:r>
         <w:rPr>
           <w:bCs w:val="0"/>
         </w:rPr>
-        <w:t>Ainda outros</w:t>
+        <w:t xml:space="preserve"> Menos de nove por cento não controla</w:t>
       </w:r>
       <w:r>
         <w:rPr>
           <w:bCs w:val="0"/>
         </w:rPr>
-        <w:t xml:space="preserve"> inferem que nunca fazem esta revisão, o que é preocupante, porque sem esta revisão de dados, a decisão estratégica do empreendedor pode não ter uma base para ser bem-sucedida.</w:t>
+        <w:t>m</w:t>
+      </w:r>
+      <w:r>
+        <w:rPr>
+          <w:bCs w:val="0"/>
+        </w:rPr>
+        <w:t xml:space="preserve"> o fluxo de seu caixa</w:t>
+      </w:r>
+      <w:r>
+        <w:rPr>
+          <w:bCs w:val="0"/>
+        </w:rPr>
+        <w:t>, o que pode impactar no desempenho profissional destes empreendedores</w:t>
+      </w:r>
+      <w:r>
+        <w:rPr>
+          <w:bCs w:val="0"/>
+        </w:rPr>
+        <w:t>.</w:t>
       </w:r>
     </w:p>
     <w:p>
@@ -6426,7 +7298,7 @@
           <w:szCs w:val="22"/>
         </w:rPr>
       </w:pPr>
-      <w:bookmarkStart w:id="29" w:name="_Toc199263190"/>
+      <w:bookmarkStart w:id="32" w:name="_Toc199263192"/>
       <w:r>
         <w:rPr>
           <w:rFonts w:ascii="Arial" w:hAnsi="Arial" w:cs="Arial"/>
@@ -6466,7 +7338,7 @@
           <w:sz w:val="22"/>
           <w:szCs w:val="22"/>
         </w:rPr>
-        <w:t>6</w:t>
+        <w:t>8</w:t>
       </w:r>
       <w:r>
         <w:rPr>
@@ -6482,9 +7354,9 @@
           <w:sz w:val="22"/>
           <w:szCs w:val="22"/>
         </w:rPr>
-        <w:t xml:space="preserve"> - Análise sobre controle do estoque do dono de pequeno negócio</w:t>
-      </w:r>
-      <w:bookmarkEnd w:id="29"/>
+        <w:t xml:space="preserve"> - Análise da opinião do empreendedor sobre possíveis funcionalidades em plataforma de gestão</w:t>
+      </w:r>
+      <w:bookmarkEnd w:id="32"/>
     </w:p>
     <w:p>
       <w:pPr>
@@ -6492,29 +7364,35 @@
         <w:ind w:left="1276" w:firstLine="1701"/>
       </w:pPr>
       <w:r>
-        <w:t>Como você controla o estoque de material de sua empresa?</w:t>
-      </w:r>
-    </w:p>
-    <w:p>
-      <w:pPr>
-        <w:pStyle w:val="Abnt3"/>
-        <w:spacing w:line="276" w:lineRule="auto"/>
-        <w:ind w:left="1287" w:firstLine="0"/>
-        <w:rPr>
-          <w:b/>
-        </w:rPr>
-      </w:pPr>
-      <w:r>
-        <w:rPr>
-          <w:b/>
+        <w:t xml:space="preserve">Se você usasse um sistema para gerir a sua </w:t>
+      </w:r>
+      <w:r>
+        <w:t>empresa,</w:t>
+      </w:r>
+      <w:r>
+        <w:t xml:space="preserve"> quais funcionalidades você gostaria que ele tivesse?</w:t>
+      </w:r>
+    </w:p>
+    <w:p>
+      <w:pPr>
+        <w:pStyle w:val="Abnt3"/>
+        <w:ind w:left="1287" w:hanging="11"/>
+        <w:jc w:val="center"/>
+        <w:rPr>
+          <w:sz w:val="20"/>
+        </w:rPr>
+      </w:pPr>
+      <w:r>
+        <w:rPr>
           <w:noProof/>
+          <w:sz w:val="20"/>
           <w:lang w:eastAsia="pt-BR"/>
         </w:rPr>
         <w:drawing>
-          <wp:inline distT="0" distB="0" distL="0" distR="0" wp14:anchorId="1254D998" wp14:editId="0676162C">
+          <wp:inline distT="0" distB="0" distL="0" distR="0" wp14:anchorId="6306B6AA" wp14:editId="4BFD68FB">
             <wp:extent cx="4000324" cy="2800800"/>
             <wp:effectExtent l="0" t="0" r="635" b="0"/>
-            <wp:docPr id="1611200942" name="Imagem 2" descr="Gráfico, Gráfico de pizza&#10;&#10;O conteúdo gerado por IA pode estar incorreto."/>
+            <wp:docPr id="1672089996" name="Imagem 1" descr="Gráfico, Gráfico de pizza&#10;&#10;O conteúdo gerado por IA pode estar incorreto."/>
             <wp:cNvGraphicFramePr>
               <a:graphicFrameLocks xmlns:a="http://schemas.openxmlformats.org/drawingml/2006/main" noChangeAspect="1"/>
             </wp:cNvGraphicFramePr>
@@ -6522,7 +7400,7 @@
               <a:graphicData uri="http://schemas.openxmlformats.org/drawingml/2006/picture">
                 <pic:pic xmlns:pic="http://schemas.openxmlformats.org/drawingml/2006/picture">
                   <pic:nvPicPr>
-                    <pic:cNvPr id="1611200942" name="Imagem 2" descr="Gráfico, Gráfico de pizza&#10;&#10;O conteúdo gerado por IA pode estar incorreto."/>
+                    <pic:cNvPr id="1672089996" name="Imagem 1" descr="Gráfico, Gráfico de pizza&#10;&#10;O conteúdo gerado por IA pode estar incorreto."/>
                     <pic:cNvPicPr/>
                   </pic:nvPicPr>
                   <pic:blipFill>
@@ -6602,19 +7480,25 @@
         <w:rPr>
           <w:b/>
         </w:rPr>
-        <w:t xml:space="preserve">Uso de sistemas diversificados e materiais simples para controle de estoque: </w:t>
+        <w:t>Funcionalidades necessárias para um sistema de gestão de acordo com a visão do empreendedor:</w:t>
       </w:r>
       <w:r>
         <w:rPr>
           <w:bCs w:val="0"/>
         </w:rPr>
-        <w:t>Podemos notar que o microempreendedor registra seu estoque de diversas maneiras</w:t>
+        <w:t xml:space="preserve"> Os donos de pequenos negócios, de acordo com a pesquisa, querem </w:t>
       </w:r>
       <w:r>
         <w:rPr>
           <w:bCs w:val="0"/>
         </w:rPr>
-        <w:t>, e não há no mercado uma ferramenta que possa fazer um registro simples e funcional como a plataforma Zeno.</w:t>
+        <w:t>um sistema de gestão que tenha uma agenda, controle de estoque, fluxo de caixa, e que permita escolher quais funcionalidades usar</w:t>
+      </w:r>
+      <w:r>
+        <w:rPr>
+          <w:bCs w:val="0"/>
+        </w:rPr>
+        <w:t>.</w:t>
       </w:r>
     </w:p>
     <w:p>
@@ -6622,7 +7506,7 @@
         <w:pStyle w:val="Abnt3"/>
         <w:numPr>
           <w:ilvl w:val="0"/>
-          <w:numId w:val="12"/>
+          <w:numId w:val="15"/>
         </w:numPr>
         <w:spacing w:line="276" w:lineRule="auto"/>
         <w:rPr>
@@ -6633,7 +7517,7 @@
         <w:rPr>
           <w:b/>
         </w:rPr>
-        <w:t>Uso sistemas diversificados</w:t>
+        <w:t>Agenda, estoque, fluxo de caixa, entre</w:t>
       </w:r>
       <w:r>
         <w:rPr>
@@ -6645,7 +7529,7 @@
         <w:rPr>
           <w:b/>
         </w:rPr>
-        <w:t>encontrados na internet</w:t>
+        <w:t>outros</w:t>
       </w:r>
       <w:r>
         <w:rPr>
@@ -6654,10 +7538,10 @@
         <w:t>:</w:t>
       </w:r>
       <w:r>
-        <w:t xml:space="preserve"> Vários indivíduos usam sistemas diversificados na internet para fazer o seu controle de estoque</w:t>
-      </w:r>
-      <w:r>
-        <w:t>.</w:t>
+        <w:t xml:space="preserve"> </w:t>
+      </w:r>
+      <w:r>
+        <w:t>Muitos querem as funcionalidades principais e outras secundárias.</w:t>
       </w:r>
     </w:p>
     <w:p>
@@ -6665,7 +7549,7 @@
         <w:pStyle w:val="Abnt3"/>
         <w:numPr>
           <w:ilvl w:val="0"/>
-          <w:numId w:val="12"/>
+          <w:numId w:val="15"/>
         </w:numPr>
         <w:spacing w:line="276" w:lineRule="auto"/>
         <w:rPr>
@@ -6676,8 +7560,7 @@
         <w:rPr>
           <w:b/>
         </w:rPr>
-        <w:lastRenderedPageBreak/>
-        <w:t>Uso um caderno onde anoto o que falta</w:t>
+        <w:t>Agenda, estoque, fluxo de caixa</w:t>
       </w:r>
       <w:r>
         <w:rPr>
@@ -6686,10 +7569,10 @@
         <w:t>:</w:t>
       </w:r>
       <w:r>
-        <w:t xml:space="preserve"> Muitos utilizam técnicas de anotação básicas, o que pode dificultar a visualização do controle de estoque e deixa o empreendedor longe do mundo digital, o que pode fazer ele se isolar no mercado</w:t>
-      </w:r>
-      <w:r>
-        <w:t>.</w:t>
+        <w:t xml:space="preserve"> </w:t>
+      </w:r>
+      <w:r>
+        <w:t>Ainda alguns empreendedores gostariam apenas das funcionalidades principais.</w:t>
       </w:r>
     </w:p>
     <w:p>
@@ -6697,7 +7580,7 @@
         <w:pStyle w:val="Abnt3"/>
         <w:numPr>
           <w:ilvl w:val="0"/>
-          <w:numId w:val="12"/>
+          <w:numId w:val="15"/>
         </w:numPr>
         <w:spacing w:line="276" w:lineRule="auto"/>
         <w:rPr>
@@ -6708,7 +7591,20 @@
         <w:rPr>
           <w:b/>
         </w:rPr>
-        <w:t>Anotações em diversas formas</w:t>
+        <w:lastRenderedPageBreak/>
+        <w:t>Algo que permitisse escolher quais</w:t>
+      </w:r>
+      <w:r>
+        <w:rPr>
+          <w:b/>
+        </w:rPr>
+        <w:t xml:space="preserve"> </w:t>
+      </w:r>
+      <w:r>
+        <w:rPr>
+          <w:b/>
+        </w:rPr>
+        <w:t>funcionalidades utilizar</w:t>
       </w:r>
       <w:r>
         <w:rPr>
@@ -6717,66 +7613,22 @@
         <w:t>:</w:t>
       </w:r>
       <w:r>
-        <w:t xml:space="preserve"> Outros inferem que anotam o seu estoque de outras formas não especificadas</w:t>
-      </w:r>
-      <w:r>
-        <w:t>.</w:t>
-      </w:r>
-    </w:p>
-    <w:p>
-      <w:pPr>
-        <w:pStyle w:val="Abnt3"/>
-        <w:numPr>
-          <w:ilvl w:val="0"/>
-          <w:numId w:val="12"/>
-        </w:numPr>
+        <w:t xml:space="preserve"> </w:t>
+      </w:r>
+      <w:r>
+        <w:t>Uma boa parte do público-alvo gostaria de escolher as funcionalidade</w:t>
+      </w:r>
+      <w:r>
+        <w:t>s do sistema, algo que fosse personalizável</w:t>
+      </w:r>
+      <w:r>
+        <w:t xml:space="preserve"> para se moldar as suas necessidades.</w:t>
+      </w:r>
+    </w:p>
+    <w:p>
+      <w:pPr>
+        <w:pStyle w:val="Abnt3"/>
         <w:spacing w:line="276" w:lineRule="auto"/>
-        <w:rPr>
-          <w:b/>
-        </w:rPr>
-      </w:pPr>
-      <w:r>
-        <w:rPr>
-          <w:b/>
-        </w:rPr>
-        <w:t>Não tenho materiais para estoque</w:t>
-      </w:r>
-      <w:r>
-        <w:rPr>
-          <w:b/>
-        </w:rPr>
-        <w:t>:</w:t>
-      </w:r>
-      <w:r>
-        <w:rPr>
-          <w:bCs w:val="0"/>
-        </w:rPr>
-        <w:t xml:space="preserve"> Alguns microempreendedores não têm materiais para estoque</w:t>
-      </w:r>
-      <w:r>
-        <w:rPr>
-          <w:bCs w:val="0"/>
-        </w:rPr>
-        <w:t>.</w:t>
-      </w:r>
-      <w:r>
-        <w:rPr>
-          <w:bCs w:val="0"/>
-        </w:rPr>
-        <w:t xml:space="preserve"> O sistema Zeno tem a opção, como será visto </w:t>
-      </w:r>
-      <w:r>
-        <w:rPr>
-          <w:bCs w:val="0"/>
-        </w:rPr>
-        <w:t>posteriormente neste documento, de desativar funções, favorecendo assim que não precisa usar esta funcionalidade.</w:t>
-      </w:r>
-    </w:p>
-    <w:p>
-      <w:pPr>
-        <w:pStyle w:val="Abnt3"/>
-        <w:spacing w:line="276" w:lineRule="auto"/>
-        <w:ind w:left="1287" w:firstLine="0"/>
         <w:rPr>
           <w:b/>
         </w:rPr>
@@ -6790,13 +7642,15 @@
         <w:rPr>
           <w:rFonts w:ascii="Arial" w:hAnsi="Arial" w:cs="Arial"/>
           <w:sz w:val="22"/>
-        </w:rPr>
-      </w:pPr>
-      <w:bookmarkStart w:id="30" w:name="_Toc199263191"/>
+          <w:szCs w:val="22"/>
+        </w:rPr>
+      </w:pPr>
+      <w:bookmarkStart w:id="33" w:name="_Toc199263193"/>
       <w:r>
         <w:rPr>
           <w:rFonts w:ascii="Arial" w:hAnsi="Arial" w:cs="Arial"/>
           <w:sz w:val="22"/>
+          <w:szCs w:val="22"/>
         </w:rPr>
         <w:t xml:space="preserve">Figura </w:t>
       </w:r>
@@ -6804,6 +7658,7 @@
         <w:rPr>
           <w:rFonts w:ascii="Arial" w:hAnsi="Arial" w:cs="Arial"/>
           <w:sz w:val="22"/>
+          <w:szCs w:val="22"/>
         </w:rPr>
         <w:fldChar w:fldCharType="begin"/>
       </w:r>
@@ -6811,6 +7666,7 @@
         <w:rPr>
           <w:rFonts w:ascii="Arial" w:hAnsi="Arial" w:cs="Arial"/>
           <w:sz w:val="22"/>
+          <w:szCs w:val="22"/>
         </w:rPr>
         <w:instrText xml:space="preserve"> SEQ Figura \* ARABIC </w:instrText>
       </w:r>
@@ -6818,6 +7674,7 @@
         <w:rPr>
           <w:rFonts w:ascii="Arial" w:hAnsi="Arial" w:cs="Arial"/>
           <w:sz w:val="22"/>
+          <w:szCs w:val="22"/>
         </w:rPr>
         <w:fldChar w:fldCharType="separate"/>
       </w:r>
@@ -6826,13 +7683,15 @@
           <w:rFonts w:ascii="Arial" w:hAnsi="Arial" w:cs="Arial"/>
           <w:noProof/>
           <w:sz w:val="22"/>
-        </w:rPr>
-        <w:t>7</w:t>
+          <w:szCs w:val="22"/>
+        </w:rPr>
+        <w:t>9</w:t>
       </w:r>
       <w:r>
         <w:rPr>
           <w:rFonts w:ascii="Arial" w:hAnsi="Arial" w:cs="Arial"/>
           <w:sz w:val="22"/>
+          <w:szCs w:val="22"/>
         </w:rPr>
         <w:fldChar w:fldCharType="end"/>
       </w:r>
@@ -6840,10 +7699,11 @@
         <w:rPr>
           <w:rFonts w:ascii="Arial" w:hAnsi="Arial" w:cs="Arial"/>
           <w:sz w:val="22"/>
-        </w:rPr>
-        <w:t xml:space="preserve"> -  Análise sobre controle do fluxo de caixa do empreendedor</w:t>
-      </w:r>
-      <w:bookmarkEnd w:id="30"/>
+          <w:szCs w:val="22"/>
+        </w:rPr>
+        <w:t xml:space="preserve"> - Análise da característica chave para um bom sistema</w:t>
+      </w:r>
+      <w:bookmarkEnd w:id="33"/>
     </w:p>
     <w:p>
       <w:pPr>
@@ -6851,29 +7711,29 @@
         <w:ind w:left="1276" w:firstLine="1701"/>
       </w:pPr>
       <w:r>
-        <w:rPr>
-          <w:color w:val="202124"/>
-          <w:spacing w:val="3"/>
-          <w:shd w:val="clear" w:color="auto" w:fill="FFFFFF"/>
-        </w:rPr>
-        <w:t>Como você realiza o controle do fluxo de caixa na sua empresa? </w:t>
-      </w:r>
-    </w:p>
-    <w:p>
-      <w:pPr>
-        <w:pStyle w:val="Abnt3"/>
+        <w:t>Na sua opinião, um bom sistema de gestão de microempresas qual característica julga mais relevante para o mesmo?</w:t>
+      </w:r>
+    </w:p>
+    <w:p>
+      <w:pPr>
+        <w:pStyle w:val="Abnt3"/>
+        <w:spacing w:line="276" w:lineRule="auto"/>
         <w:jc w:val="center"/>
-      </w:pPr>
-      <w:r>
-        <w:rPr>
+        <w:rPr>
+          <w:b/>
+        </w:rPr>
+      </w:pPr>
+      <w:r>
+        <w:rPr>
+          <w:b/>
           <w:noProof/>
           <w:lang w:eastAsia="pt-BR"/>
         </w:rPr>
         <w:drawing>
-          <wp:inline distT="0" distB="0" distL="0" distR="0" wp14:anchorId="39744671" wp14:editId="6B9A7205">
+          <wp:inline distT="0" distB="0" distL="0" distR="0" wp14:anchorId="7D49ADF7" wp14:editId="3E005D42">
             <wp:extent cx="4000324" cy="2800800"/>
             <wp:effectExtent l="0" t="0" r="635" b="0"/>
-            <wp:docPr id="2" name="Imagem 2"/>
+            <wp:docPr id="888911095" name="Imagem 2" descr="Gráfico, Gráfico de pizza&#10;&#10;O conteúdo gerado por IA pode estar incorreto."/>
             <wp:cNvGraphicFramePr>
               <a:graphicFrameLocks xmlns:a="http://schemas.openxmlformats.org/drawingml/2006/main" noChangeAspect="1"/>
             </wp:cNvGraphicFramePr>
@@ -6881,7 +7741,7 @@
               <a:graphicData uri="http://schemas.openxmlformats.org/drawingml/2006/picture">
                 <pic:pic xmlns:pic="http://schemas.openxmlformats.org/drawingml/2006/picture">
                   <pic:nvPicPr>
-                    <pic:cNvPr id="2" name="P7.png"/>
+                    <pic:cNvPr id="888911095" name="Imagem 2" descr="Gráfico, Gráfico de pizza&#10;&#10;O conteúdo gerado por IA pode estar incorreto."/>
                     <pic:cNvPicPr/>
                   </pic:nvPicPr>
                   <pic:blipFill>
@@ -6961,25 +7821,43 @@
         <w:rPr>
           <w:b/>
         </w:rPr>
-        <w:t>Falta de ferramenta versátil e de layout simples para controlar o fluxo de caixa</w:t>
-      </w:r>
-      <w:r>
-        <w:rPr>
-          <w:b/>
-        </w:rPr>
-        <w:t>:</w:t>
+        <w:t xml:space="preserve">Necessidade de uma plataforma que facilite a organização do pequeno negócio: </w:t>
       </w:r>
       <w:r>
         <w:rPr>
           <w:bCs w:val="0"/>
         </w:rPr>
-        <w:t xml:space="preserve"> O empreendedor, de acordo com o resultado da pesquisa, não usa um sistema que possa armazenar e mostrar estatísticas do fluxo de caixa de forma simples e amigável</w:t>
+        <w:t>É notável que</w:t>
       </w:r>
       <w:r>
         <w:rPr>
           <w:bCs w:val="0"/>
         </w:rPr>
-        <w:t>.</w:t>
+        <w:t xml:space="preserve"> microempreendedores querem um sistema que realmente ajude </w:t>
+      </w:r>
+      <w:r>
+        <w:rPr>
+          <w:bCs w:val="0"/>
+        </w:rPr>
+        <w:t xml:space="preserve">eles a gerirem o seu negócio bem, cumprindo este </w:t>
+      </w:r>
+      <w:r>
+        <w:rPr>
+          <w:bCs w:val="0"/>
+        </w:rPr>
+        <w:t>objetivo</w:t>
+      </w:r>
+      <w:r>
+        <w:rPr>
+          <w:bCs w:val="0"/>
+        </w:rPr>
+        <w:t xml:space="preserve"> principal</w:t>
+      </w:r>
+      <w:r>
+        <w:rPr>
+          <w:bCs w:val="0"/>
+        </w:rPr>
+        <w:t xml:space="preserve"> sem rodeios.</w:t>
       </w:r>
     </w:p>
     <w:p>
@@ -6987,7 +7865,7 @@
         <w:pStyle w:val="Abnt3"/>
         <w:numPr>
           <w:ilvl w:val="0"/>
-          <w:numId w:val="13"/>
+          <w:numId w:val="16"/>
         </w:numPr>
         <w:spacing w:line="276" w:lineRule="auto"/>
         <w:rPr>
@@ -6998,7 +7876,7 @@
         <w:rPr>
           <w:b/>
         </w:rPr>
-        <w:t>Em um caderno/livro</w:t>
+        <w:t>Customização para o meu negócio</w:t>
       </w:r>
       <w:r>
         <w:rPr>
@@ -7007,7 +7885,10 @@
         <w:t>:</w:t>
       </w:r>
       <w:r>
-        <w:t xml:space="preserve"> Alguns controlam o seu caixa por métodos simples, mais ultrapassados.</w:t>
+        <w:t xml:space="preserve"> </w:t>
+      </w:r>
+      <w:r>
+        <w:t>Uma parte do público acredita que a customização é algo muito importante para uma plataforma de gestão.</w:t>
       </w:r>
     </w:p>
     <w:p>
@@ -7015,7 +7896,7 @@
         <w:pStyle w:val="Abnt3"/>
         <w:numPr>
           <w:ilvl w:val="0"/>
-          <w:numId w:val="13"/>
+          <w:numId w:val="16"/>
         </w:numPr>
         <w:spacing w:line="276" w:lineRule="auto"/>
         <w:rPr>
@@ -7026,8 +7907,7 @@
         <w:rPr>
           <w:b/>
         </w:rPr>
-        <w:lastRenderedPageBreak/>
-        <w:t>Em uma planilha do Excel</w:t>
+        <w:t>Acesso por qualquer dispositivo</w:t>
       </w:r>
       <w:r>
         <w:rPr>
@@ -7036,7 +7916,13 @@
         <w:t>:</w:t>
       </w:r>
       <w:r>
-        <w:t xml:space="preserve"> Várias pessoas utilizam a ferramenta Excel, que é uma plataforma que não é simples de aprender e muitas vezes exige a visualização de um tutorial em vídeo para produzir algo mais complexo, algo que o sistema Zeno não exige.</w:t>
+        <w:t xml:space="preserve"> A minoria dos empreendedores relata que o acesso </w:t>
+      </w:r>
+      <w:r>
+        <w:t>à</w:t>
+      </w:r>
+      <w:r>
+        <w:t xml:space="preserve"> plataforma por qualquer dispositivo é importante.</w:t>
       </w:r>
     </w:p>
     <w:p>
@@ -7044,7 +7930,7 @@
         <w:pStyle w:val="Abnt3"/>
         <w:numPr>
           <w:ilvl w:val="0"/>
-          <w:numId w:val="13"/>
+          <w:numId w:val="16"/>
         </w:numPr>
         <w:spacing w:line="276" w:lineRule="auto"/>
         <w:rPr>
@@ -7055,7 +7941,7 @@
         <w:rPr>
           <w:b/>
         </w:rPr>
-        <w:t>De outra forma</w:t>
+        <w:t>Entendimento fácil do site</w:t>
       </w:r>
       <w:r>
         <w:rPr>
@@ -7064,10 +7950,7 @@
         <w:t>:</w:t>
       </w:r>
       <w:r>
-        <w:t xml:space="preserve"> Uma porcentagem de empreendedores utiliza formas não especificadas para acompanhar o seu caixa</w:t>
-      </w:r>
-      <w:r>
-        <w:t>.</w:t>
+        <w:t xml:space="preserve"> Alguns ainda afirmam que o site precisa ser de fácil entendimento.</w:t>
       </w:r>
     </w:p>
     <w:p>
@@ -7075,54 +7958,30 @@
         <w:pStyle w:val="Abnt3"/>
         <w:numPr>
           <w:ilvl w:val="0"/>
-          <w:numId w:val="13"/>
+          <w:numId w:val="16"/>
         </w:numPr>
         <w:spacing w:line="276" w:lineRule="auto"/>
-        <w:rPr>
-          <w:b/>
-        </w:rPr>
-      </w:pPr>
-      <w:r>
-        <w:rPr>
-          <w:b/>
-        </w:rPr>
-        <w:t>Não controlo o fluxo do meu caixa</w:t>
-      </w:r>
-      <w:r>
-        <w:rPr>
-          <w:b/>
-        </w:rPr>
-        <w:t>:</w:t>
+      </w:pPr>
+      <w:r>
+        <w:rPr>
+          <w:b/>
+        </w:rPr>
+        <w:t>Facilitar a organização do meu negócio</w:t>
+      </w:r>
+      <w:r>
+        <w:rPr>
+          <w:b/>
+        </w:rPr>
+        <w:t xml:space="preserve">: </w:t>
       </w:r>
       <w:r>
         <w:rPr>
           <w:bCs w:val="0"/>
         </w:rPr>
-        <w:t xml:space="preserve"> Menos de nove por cento não controla</w:t>
-      </w:r>
-      <w:r>
-        <w:rPr>
-          <w:bCs w:val="0"/>
-        </w:rPr>
-        <w:t>m</w:t>
-      </w:r>
-      <w:r>
-        <w:rPr>
-          <w:bCs w:val="0"/>
-        </w:rPr>
-        <w:t xml:space="preserve"> o fluxo de seu caixa</w:t>
-      </w:r>
-      <w:r>
-        <w:rPr>
-          <w:bCs w:val="0"/>
-        </w:rPr>
-        <w:t>, o que pode impactar no desempenho profissional destes empreendedores</w:t>
-      </w:r>
-      <w:r>
-        <w:rPr>
-          <w:bCs w:val="0"/>
-        </w:rPr>
-        <w:t>.</w:t>
+        <w:t>É de suma importância</w:t>
+      </w:r>
+      <w:r>
+        <w:t xml:space="preserve"> que o sistema cumpra com o objetivo de ajudar o empreendedor a gerir a sua empresa, já que a grande maioria do público-alvo optou por esta resposta.</w:t>
       </w:r>
     </w:p>
     <w:p>
@@ -7139,20 +7998,21 @@
       <w:pPr>
         <w:pStyle w:val="Legenda"/>
         <w:keepNext/>
-        <w:jc w:val="center"/>
+        <w:jc w:val="both"/>
         <w:rPr>
           <w:rFonts w:ascii="Arial" w:hAnsi="Arial" w:cs="Arial"/>
           <w:sz w:val="22"/>
           <w:szCs w:val="22"/>
         </w:rPr>
       </w:pPr>
-      <w:bookmarkStart w:id="31" w:name="_Toc199263192"/>
+      <w:bookmarkStart w:id="34" w:name="_Toc199263194"/>
       <w:r>
         <w:rPr>
           <w:rFonts w:ascii="Arial" w:hAnsi="Arial" w:cs="Arial"/>
           <w:sz w:val="22"/>
           <w:szCs w:val="22"/>
         </w:rPr>
+        <w:lastRenderedPageBreak/>
         <w:t xml:space="preserve">Figura </w:t>
       </w:r>
       <w:r>
@@ -7186,7 +8046,7 @@
           <w:sz w:val="22"/>
           <w:szCs w:val="22"/>
         </w:rPr>
-        <w:t>8</w:t>
+        <w:t>10</w:t>
       </w:r>
       <w:r>
         <w:rPr>
@@ -7202,9 +8062,9 @@
           <w:sz w:val="22"/>
           <w:szCs w:val="22"/>
         </w:rPr>
-        <w:t xml:space="preserve"> - Análise da opinião do empreendedor sobre possíveis funcionalidades em plataforma de gestão</w:t>
-      </w:r>
-      <w:bookmarkEnd w:id="31"/>
+        <w:t xml:space="preserve"> - Análise da possibilidade de investimento mensal em um sistema de gestão por parte do microempreendedor</w:t>
+      </w:r>
+      <w:bookmarkEnd w:id="34"/>
     </w:p>
     <w:p>
       <w:pPr>
@@ -7212,28 +8072,31 @@
         <w:ind w:left="1276" w:firstLine="1701"/>
       </w:pPr>
       <w:r>
-        <w:t>Se você usasse um sistema para gerir a sua empresa , quais funcionalidades você gostaria que ele tivesse?</w:t>
-      </w:r>
-    </w:p>
-    <w:p>
-      <w:pPr>
-        <w:pStyle w:val="Abnt3"/>
-        <w:ind w:left="1287" w:hanging="11"/>
-        <w:jc w:val="center"/>
-        <w:rPr>
-          <w:sz w:val="20"/>
-        </w:rPr>
+        <w:t xml:space="preserve">Você estaria disposto a investir </w:t>
+      </w:r>
+      <w:r>
+        <w:t>um valor</w:t>
+      </w:r>
+      <w:r>
+        <w:t xml:space="preserve"> mensal em um sistema de gestão de microempresa que ajudasse a organizar e melhorar os resultados da sua empresa?</w:t>
+      </w:r>
+    </w:p>
+    <w:p>
+      <w:pPr>
+        <w:pStyle w:val="Abnt3"/>
+        <w:spacing w:line="276" w:lineRule="auto"/>
+        <w:ind w:left="1287" w:firstLine="0"/>
       </w:pPr>
       <w:r>
         <w:rPr>
           <w:noProof/>
-          <w:sz w:val="20"/>
+          <w:lang w:eastAsia="pt-BR"/>
         </w:rPr>
         <w:drawing>
-          <wp:inline distT="0" distB="0" distL="0" distR="0" wp14:anchorId="6306B6AA" wp14:editId="4BFD68FB">
+          <wp:inline distT="0" distB="0" distL="0" distR="0" wp14:anchorId="4E210C69" wp14:editId="4C0D4ABA">
             <wp:extent cx="4000324" cy="2800800"/>
             <wp:effectExtent l="0" t="0" r="635" b="0"/>
-            <wp:docPr id="1672089996" name="Imagem 1" descr="Gráfico, Gráfico de pizza&#10;&#10;O conteúdo gerado por IA pode estar incorreto."/>
+            <wp:docPr id="1247617871" name="Imagem 3" descr="Gráfico, Gráfico de pizza&#10;&#10;O conteúdo gerado por IA pode estar incorreto."/>
             <wp:cNvGraphicFramePr>
               <a:graphicFrameLocks xmlns:a="http://schemas.openxmlformats.org/drawingml/2006/main" noChangeAspect="1"/>
             </wp:cNvGraphicFramePr>
@@ -7241,7 +8104,7 @@
               <a:graphicData uri="http://schemas.openxmlformats.org/drawingml/2006/picture">
                 <pic:pic xmlns:pic="http://schemas.openxmlformats.org/drawingml/2006/picture">
                   <pic:nvPicPr>
-                    <pic:cNvPr id="1672089996" name="Imagem 1" descr="Gráfico, Gráfico de pizza&#10;&#10;O conteúdo gerado por IA pode estar incorreto."/>
+                    <pic:cNvPr id="1247617871" name="Imagem 3" descr="Gráfico, Gráfico de pizza&#10;&#10;O conteúdo gerado por IA pode estar incorreto."/>
                     <pic:cNvPicPr/>
                   </pic:nvPicPr>
                   <pic:blipFill>
@@ -7321,666 +8184,6 @@
         <w:rPr>
           <w:b/>
         </w:rPr>
-        <w:t>Funcionalidades necessárias para um sistema de gestão de acordo com a visão do empreendedor:</w:t>
-      </w:r>
-      <w:r>
-        <w:rPr>
-          <w:bCs w:val="0"/>
-        </w:rPr>
-        <w:t xml:space="preserve"> Os donos de pequenos negócios, de acordo com a pesquisa, querem </w:t>
-      </w:r>
-      <w:r>
-        <w:rPr>
-          <w:bCs w:val="0"/>
-        </w:rPr>
-        <w:t>um sistema de gestão que tenha uma agenda, controle de estoque, fluxo de caixa, e que permita escolher quais funcionalidades usar</w:t>
-      </w:r>
-      <w:r>
-        <w:rPr>
-          <w:bCs w:val="0"/>
-        </w:rPr>
-        <w:t>.</w:t>
-      </w:r>
-    </w:p>
-    <w:p>
-      <w:pPr>
-        <w:pStyle w:val="Abnt3"/>
-        <w:numPr>
-          <w:ilvl w:val="0"/>
-          <w:numId w:val="15"/>
-        </w:numPr>
-        <w:spacing w:line="276" w:lineRule="auto"/>
-        <w:rPr>
-          <w:b/>
-        </w:rPr>
-      </w:pPr>
-      <w:r>
-        <w:rPr>
-          <w:b/>
-        </w:rPr>
-        <w:t>Agenda, estoque, fluxo de caixa, entre</w:t>
-      </w:r>
-      <w:r>
-        <w:rPr>
-          <w:b/>
-        </w:rPr>
-        <w:t xml:space="preserve"> </w:t>
-      </w:r>
-      <w:r>
-        <w:rPr>
-          <w:b/>
-        </w:rPr>
-        <w:t>outros</w:t>
-      </w:r>
-      <w:r>
-        <w:rPr>
-          <w:b/>
-        </w:rPr>
-        <w:t>:</w:t>
-      </w:r>
-      <w:r>
-        <w:t xml:space="preserve"> </w:t>
-      </w:r>
-      <w:r>
-        <w:t>Muitos querem as funcionalidades principais e outras secundárias.</w:t>
-      </w:r>
-    </w:p>
-    <w:p>
-      <w:pPr>
-        <w:pStyle w:val="Abnt3"/>
-        <w:numPr>
-          <w:ilvl w:val="0"/>
-          <w:numId w:val="15"/>
-        </w:numPr>
-        <w:spacing w:line="276" w:lineRule="auto"/>
-        <w:rPr>
-          <w:b/>
-        </w:rPr>
-      </w:pPr>
-      <w:r>
-        <w:rPr>
-          <w:b/>
-        </w:rPr>
-        <w:t>Agenda, estoque, fluxo de caixa</w:t>
-      </w:r>
-      <w:r>
-        <w:rPr>
-          <w:b/>
-        </w:rPr>
-        <w:t>:</w:t>
-      </w:r>
-      <w:r>
-        <w:t xml:space="preserve"> </w:t>
-      </w:r>
-      <w:r>
-        <w:t>Ainda alguns empreendedores gostariam apenas das funcionalidades principais.</w:t>
-      </w:r>
-    </w:p>
-    <w:p>
-      <w:pPr>
-        <w:pStyle w:val="Abnt3"/>
-        <w:numPr>
-          <w:ilvl w:val="0"/>
-          <w:numId w:val="15"/>
-        </w:numPr>
-        <w:spacing w:line="276" w:lineRule="auto"/>
-        <w:rPr>
-          <w:b/>
-        </w:rPr>
-      </w:pPr>
-      <w:r>
-        <w:rPr>
-          <w:b/>
-        </w:rPr>
-        <w:lastRenderedPageBreak/>
-        <w:t>Algo que permitisse escolher quais</w:t>
-      </w:r>
-      <w:r>
-        <w:rPr>
-          <w:b/>
-        </w:rPr>
-        <w:t xml:space="preserve"> </w:t>
-      </w:r>
-      <w:r>
-        <w:rPr>
-          <w:b/>
-        </w:rPr>
-        <w:t>funcionalidades utilizar</w:t>
-      </w:r>
-      <w:r>
-        <w:rPr>
-          <w:b/>
-        </w:rPr>
-        <w:t>:</w:t>
-      </w:r>
-      <w:r>
-        <w:t xml:space="preserve"> </w:t>
-      </w:r>
-      <w:r>
-        <w:t>Uma boa parte do público-alvo gostaria de escolher as funcionalidades do sistema, algo que fosse customizável para se moldar as suas necessidades.</w:t>
-      </w:r>
-    </w:p>
-    <w:p>
-      <w:pPr>
-        <w:pStyle w:val="Abnt3"/>
-        <w:spacing w:line="276" w:lineRule="auto"/>
-        <w:rPr>
-          <w:b/>
-        </w:rPr>
-      </w:pPr>
-    </w:p>
-    <w:p>
-      <w:pPr>
-        <w:pStyle w:val="Legenda"/>
-        <w:keepNext/>
-        <w:jc w:val="center"/>
-        <w:rPr>
-          <w:rFonts w:ascii="Arial" w:hAnsi="Arial" w:cs="Arial"/>
-          <w:sz w:val="22"/>
-          <w:szCs w:val="22"/>
-        </w:rPr>
-      </w:pPr>
-      <w:bookmarkStart w:id="32" w:name="_Toc199263193"/>
-      <w:r>
-        <w:rPr>
-          <w:rFonts w:ascii="Arial" w:hAnsi="Arial" w:cs="Arial"/>
-          <w:sz w:val="22"/>
-          <w:szCs w:val="22"/>
-        </w:rPr>
-        <w:t xml:space="preserve">Figura </w:t>
-      </w:r>
-      <w:r>
-        <w:rPr>
-          <w:rFonts w:ascii="Arial" w:hAnsi="Arial" w:cs="Arial"/>
-          <w:sz w:val="22"/>
-          <w:szCs w:val="22"/>
-        </w:rPr>
-        <w:fldChar w:fldCharType="begin"/>
-      </w:r>
-      <w:r>
-        <w:rPr>
-          <w:rFonts w:ascii="Arial" w:hAnsi="Arial" w:cs="Arial"/>
-          <w:sz w:val="22"/>
-          <w:szCs w:val="22"/>
-        </w:rPr>
-        <w:instrText xml:space="preserve"> SEQ Figura \* ARABIC </w:instrText>
-      </w:r>
-      <w:r>
-        <w:rPr>
-          <w:rFonts w:ascii="Arial" w:hAnsi="Arial" w:cs="Arial"/>
-          <w:sz w:val="22"/>
-          <w:szCs w:val="22"/>
-        </w:rPr>
-        <w:fldChar w:fldCharType="separate"/>
-      </w:r>
-      <w:r>
-        <w:rPr>
-          <w:rFonts w:ascii="Arial" w:hAnsi="Arial" w:cs="Arial"/>
-          <w:noProof/>
-          <w:sz w:val="22"/>
-          <w:szCs w:val="22"/>
-        </w:rPr>
-        <w:t>9</w:t>
-      </w:r>
-      <w:r>
-        <w:rPr>
-          <w:rFonts w:ascii="Arial" w:hAnsi="Arial" w:cs="Arial"/>
-          <w:sz w:val="22"/>
-          <w:szCs w:val="22"/>
-        </w:rPr>
-        <w:fldChar w:fldCharType="end"/>
-      </w:r>
-      <w:r>
-        <w:rPr>
-          <w:rFonts w:ascii="Arial" w:hAnsi="Arial" w:cs="Arial"/>
-          <w:sz w:val="22"/>
-          <w:szCs w:val="22"/>
-        </w:rPr>
-        <w:t xml:space="preserve"> - Análise da característica chave para um bom sistema</w:t>
-      </w:r>
-      <w:bookmarkEnd w:id="32"/>
-    </w:p>
-    <w:p>
-      <w:pPr>
-        <w:pStyle w:val="Abnt3"/>
-        <w:ind w:left="1276" w:firstLine="1701"/>
-      </w:pPr>
-      <w:r>
-        <w:t>Na sua opinião, um bom sistema de gestão de microempresas qual característica julga mais relevante para o mesmo?</w:t>
-      </w:r>
-    </w:p>
-    <w:p>
-      <w:pPr>
-        <w:pStyle w:val="Abnt3"/>
-        <w:spacing w:line="276" w:lineRule="auto"/>
-        <w:jc w:val="center"/>
-        <w:rPr>
-          <w:b/>
-        </w:rPr>
-      </w:pPr>
-      <w:r>
-        <w:rPr>
-          <w:b/>
-          <w:noProof/>
-        </w:rPr>
-        <w:drawing>
-          <wp:inline distT="0" distB="0" distL="0" distR="0" wp14:anchorId="7D49ADF7" wp14:editId="3E005D42">
-            <wp:extent cx="4000324" cy="2800800"/>
-            <wp:effectExtent l="0" t="0" r="635" b="0"/>
-            <wp:docPr id="888911095" name="Imagem 2" descr="Gráfico, Gráfico de pizza&#10;&#10;O conteúdo gerado por IA pode estar incorreto."/>
-            <wp:cNvGraphicFramePr>
-              <a:graphicFrameLocks xmlns:a="http://schemas.openxmlformats.org/drawingml/2006/main" noChangeAspect="1"/>
-            </wp:cNvGraphicFramePr>
-            <a:graphic xmlns:a="http://schemas.openxmlformats.org/drawingml/2006/main">
-              <a:graphicData uri="http://schemas.openxmlformats.org/drawingml/2006/picture">
-                <pic:pic xmlns:pic="http://schemas.openxmlformats.org/drawingml/2006/picture">
-                  <pic:nvPicPr>
-                    <pic:cNvPr id="888911095" name="Imagem 2" descr="Gráfico, Gráfico de pizza&#10;&#10;O conteúdo gerado por IA pode estar incorreto."/>
-                    <pic:cNvPicPr/>
-                  </pic:nvPicPr>
-                  <pic:blipFill>
-                    <a:blip r:embed="rId23">
-                      <a:extLst>
-                        <a:ext uri="{28A0092B-C50C-407E-A947-70E740481C1C}">
-                          <a14:useLocalDpi xmlns:a14="http://schemas.microsoft.com/office/drawing/2010/main" val="0"/>
-                        </a:ext>
-                      </a:extLst>
-                    </a:blip>
-                    <a:stretch>
-                      <a:fillRect/>
-                    </a:stretch>
-                  </pic:blipFill>
-                  <pic:spPr>
-                    <a:xfrm>
-                      <a:off x="0" y="0"/>
-                      <a:ext cx="4000324" cy="2800800"/>
-                    </a:xfrm>
-                    <a:prstGeom prst="rect">
-                      <a:avLst/>
-                    </a:prstGeom>
-                  </pic:spPr>
-                </pic:pic>
-              </a:graphicData>
-            </a:graphic>
-          </wp:inline>
-        </w:drawing>
-      </w:r>
-    </w:p>
-    <w:p>
-      <w:pPr>
-        <w:pStyle w:val="Abnt3"/>
-        <w:ind w:left="1287" w:hanging="11"/>
-        <w:jc w:val="center"/>
-        <w:rPr>
-          <w:sz w:val="20"/>
-        </w:rPr>
-      </w:pPr>
-      <w:r>
-        <w:rPr>
-          <w:sz w:val="20"/>
-        </w:rPr>
-        <w:t>Fonte: Elaborado pelo próprio autor – 2025</w:t>
-      </w:r>
-    </w:p>
-    <w:p>
-      <w:pPr>
-        <w:pStyle w:val="Abnt3"/>
-        <w:spacing w:line="276" w:lineRule="auto"/>
-        <w:rPr>
-          <w:b/>
-        </w:rPr>
-      </w:pPr>
-      <w:r>
-        <w:rPr>
-          <w:b/>
-        </w:rPr>
-        <w:t>Interpretação</w:t>
-      </w:r>
-      <w:r>
-        <w:rPr>
-          <w:b/>
-        </w:rPr>
-        <w:t xml:space="preserve"> dos dados </w:t>
-      </w:r>
-    </w:p>
-    <w:p>
-      <w:pPr>
-        <w:pStyle w:val="Abnt3"/>
-        <w:spacing w:line="276" w:lineRule="auto"/>
-        <w:rPr>
-          <w:bCs w:val="0"/>
-        </w:rPr>
-      </w:pPr>
-      <w:r>
-        <w:rPr>
-          <w:b/>
-        </w:rPr>
-        <w:t xml:space="preserve">Necessidade de uma plataforma que facilite a organização do pequeno negócio: </w:t>
-      </w:r>
-      <w:r>
-        <w:rPr>
-          <w:bCs w:val="0"/>
-        </w:rPr>
-        <w:t>É notável que</w:t>
-      </w:r>
-      <w:r>
-        <w:rPr>
-          <w:bCs w:val="0"/>
-        </w:rPr>
-        <w:t xml:space="preserve"> microempreendedores querem um sistema que realmente ajude eles a gerir o seu negócio bem este objetivo, sem rodeios.</w:t>
-      </w:r>
-    </w:p>
-    <w:p>
-      <w:pPr>
-        <w:pStyle w:val="Abnt3"/>
-        <w:numPr>
-          <w:ilvl w:val="0"/>
-          <w:numId w:val="16"/>
-        </w:numPr>
-        <w:spacing w:line="276" w:lineRule="auto"/>
-        <w:rPr>
-          <w:b/>
-        </w:rPr>
-      </w:pPr>
-      <w:r>
-        <w:rPr>
-          <w:b/>
-        </w:rPr>
-        <w:t>Customização para o meu negócio</w:t>
-      </w:r>
-      <w:r>
-        <w:rPr>
-          <w:b/>
-        </w:rPr>
-        <w:t>:</w:t>
-      </w:r>
-      <w:r>
-        <w:t xml:space="preserve"> </w:t>
-      </w:r>
-      <w:r>
-        <w:t>Uma parte do público acredita que a customização é algo muito importante para uma plataforma de gestão.</w:t>
-      </w:r>
-    </w:p>
-    <w:p>
-      <w:pPr>
-        <w:pStyle w:val="Abnt3"/>
-        <w:numPr>
-          <w:ilvl w:val="0"/>
-          <w:numId w:val="16"/>
-        </w:numPr>
-        <w:spacing w:line="276" w:lineRule="auto"/>
-        <w:rPr>
-          <w:b/>
-        </w:rPr>
-      </w:pPr>
-      <w:r>
-        <w:rPr>
-          <w:b/>
-        </w:rPr>
-        <w:t>Acesso por qualquer dispositivo</w:t>
-      </w:r>
-      <w:r>
-        <w:rPr>
-          <w:b/>
-        </w:rPr>
-        <w:t>:</w:t>
-      </w:r>
-      <w:r>
-        <w:t xml:space="preserve"> A minoria dos empreendedores relata que o acesso á plataforma por qualquer dispositivo é importante.</w:t>
-      </w:r>
-    </w:p>
-    <w:p>
-      <w:pPr>
-        <w:pStyle w:val="Abnt3"/>
-        <w:numPr>
-          <w:ilvl w:val="0"/>
-          <w:numId w:val="16"/>
-        </w:numPr>
-        <w:spacing w:line="276" w:lineRule="auto"/>
-        <w:rPr>
-          <w:b/>
-        </w:rPr>
-      </w:pPr>
-      <w:r>
-        <w:rPr>
-          <w:b/>
-        </w:rPr>
-        <w:t>Entendimento fácil do site</w:t>
-      </w:r>
-      <w:r>
-        <w:rPr>
-          <w:b/>
-        </w:rPr>
-        <w:t>:</w:t>
-      </w:r>
-      <w:r>
-        <w:t xml:space="preserve"> Alguns ainda afirmam que o site precisa ser de fácil entendimento.</w:t>
-      </w:r>
-    </w:p>
-    <w:p>
-      <w:pPr>
-        <w:pStyle w:val="Abnt3"/>
-        <w:numPr>
-          <w:ilvl w:val="0"/>
-          <w:numId w:val="16"/>
-        </w:numPr>
-        <w:spacing w:line="276" w:lineRule="auto"/>
-      </w:pPr>
-      <w:r>
-        <w:rPr>
-          <w:b/>
-        </w:rPr>
-        <w:t>Facilitar a organização do meu negócio</w:t>
-      </w:r>
-      <w:r>
-        <w:rPr>
-          <w:b/>
-        </w:rPr>
-        <w:t xml:space="preserve">: </w:t>
-      </w:r>
-      <w:r>
-        <w:rPr>
-          <w:bCs w:val="0"/>
-        </w:rPr>
-        <w:t>É de suma importância</w:t>
-      </w:r>
-      <w:r>
-        <w:t xml:space="preserve"> que o sistema cumpra com o objetivo de ajudar o empreendedor a gerir a sua empresa, já que a grande maioria do público-alvo optou por esta resposta.</w:t>
-      </w:r>
-    </w:p>
-    <w:p>
-      <w:pPr>
-        <w:pStyle w:val="Abnt3"/>
-        <w:spacing w:line="276" w:lineRule="auto"/>
-        <w:ind w:left="1287" w:firstLine="0"/>
-        <w:rPr>
-          <w:b/>
-        </w:rPr>
-      </w:pPr>
-    </w:p>
-    <w:p>
-      <w:pPr>
-        <w:pStyle w:val="Legenda"/>
-        <w:keepNext/>
-        <w:jc w:val="both"/>
-        <w:rPr>
-          <w:rFonts w:ascii="Arial" w:hAnsi="Arial" w:cs="Arial"/>
-          <w:sz w:val="22"/>
-          <w:szCs w:val="22"/>
-        </w:rPr>
-      </w:pPr>
-      <w:bookmarkStart w:id="33" w:name="_Toc199263194"/>
-      <w:r>
-        <w:rPr>
-          <w:rFonts w:ascii="Arial" w:hAnsi="Arial" w:cs="Arial"/>
-          <w:sz w:val="22"/>
-          <w:szCs w:val="22"/>
-        </w:rPr>
-        <w:lastRenderedPageBreak/>
-        <w:t xml:space="preserve">Figura </w:t>
-      </w:r>
-      <w:r>
-        <w:rPr>
-          <w:rFonts w:ascii="Arial" w:hAnsi="Arial" w:cs="Arial"/>
-          <w:sz w:val="22"/>
-          <w:szCs w:val="22"/>
-        </w:rPr>
-        <w:fldChar w:fldCharType="begin"/>
-      </w:r>
-      <w:r>
-        <w:rPr>
-          <w:rFonts w:ascii="Arial" w:hAnsi="Arial" w:cs="Arial"/>
-          <w:sz w:val="22"/>
-          <w:szCs w:val="22"/>
-        </w:rPr>
-        <w:instrText xml:space="preserve"> SEQ Figura \* ARABIC </w:instrText>
-      </w:r>
-      <w:r>
-        <w:rPr>
-          <w:rFonts w:ascii="Arial" w:hAnsi="Arial" w:cs="Arial"/>
-          <w:sz w:val="22"/>
-          <w:szCs w:val="22"/>
-        </w:rPr>
-        <w:fldChar w:fldCharType="separate"/>
-      </w:r>
-      <w:r>
-        <w:rPr>
-          <w:rFonts w:ascii="Arial" w:hAnsi="Arial" w:cs="Arial"/>
-          <w:noProof/>
-          <w:sz w:val="22"/>
-          <w:szCs w:val="22"/>
-        </w:rPr>
-        <w:t>10</w:t>
-      </w:r>
-      <w:r>
-        <w:rPr>
-          <w:rFonts w:ascii="Arial" w:hAnsi="Arial" w:cs="Arial"/>
-          <w:sz w:val="22"/>
-          <w:szCs w:val="22"/>
-        </w:rPr>
-        <w:fldChar w:fldCharType="end"/>
-      </w:r>
-      <w:r>
-        <w:rPr>
-          <w:rFonts w:ascii="Arial" w:hAnsi="Arial" w:cs="Arial"/>
-          <w:sz w:val="22"/>
-          <w:szCs w:val="22"/>
-        </w:rPr>
-        <w:t xml:space="preserve"> - Análise da possibilidade de investimento mensal em um sistema de gestão por parte do microempreendedor</w:t>
-      </w:r>
-      <w:bookmarkEnd w:id="33"/>
-    </w:p>
-    <w:p>
-      <w:pPr>
-        <w:pStyle w:val="Abnt3"/>
-        <w:ind w:left="1276" w:firstLine="1701"/>
-      </w:pPr>
-      <w:r>
-        <w:t>Você estaria disposto a investir um  valor mensal em um sistema de gestão de microempresa que ajudasse a organizar e melhorar os resultados da sua empresa?</w:t>
-      </w:r>
-    </w:p>
-    <w:p>
-      <w:pPr>
-        <w:pStyle w:val="Abnt3"/>
-        <w:spacing w:line="276" w:lineRule="auto"/>
-        <w:ind w:left="1287" w:firstLine="0"/>
-      </w:pPr>
-      <w:r>
-        <w:rPr>
-          <w:noProof/>
-        </w:rPr>
-        <w:drawing>
-          <wp:inline distT="0" distB="0" distL="0" distR="0" wp14:anchorId="4E210C69" wp14:editId="4C0D4ABA">
-            <wp:extent cx="4000324" cy="2800800"/>
-            <wp:effectExtent l="0" t="0" r="635" b="0"/>
-            <wp:docPr id="1247617871" name="Imagem 3" descr="Gráfico, Gráfico de pizza&#10;&#10;O conteúdo gerado por IA pode estar incorreto."/>
-            <wp:cNvGraphicFramePr>
-              <a:graphicFrameLocks xmlns:a="http://schemas.openxmlformats.org/drawingml/2006/main" noChangeAspect="1"/>
-            </wp:cNvGraphicFramePr>
-            <a:graphic xmlns:a="http://schemas.openxmlformats.org/drawingml/2006/main">
-              <a:graphicData uri="http://schemas.openxmlformats.org/drawingml/2006/picture">
-                <pic:pic xmlns:pic="http://schemas.openxmlformats.org/drawingml/2006/picture">
-                  <pic:nvPicPr>
-                    <pic:cNvPr id="1247617871" name="Imagem 3" descr="Gráfico, Gráfico de pizza&#10;&#10;O conteúdo gerado por IA pode estar incorreto."/>
-                    <pic:cNvPicPr/>
-                  </pic:nvPicPr>
-                  <pic:blipFill>
-                    <a:blip r:embed="rId24">
-                      <a:extLst>
-                        <a:ext uri="{28A0092B-C50C-407E-A947-70E740481C1C}">
-                          <a14:useLocalDpi xmlns:a14="http://schemas.microsoft.com/office/drawing/2010/main" val="0"/>
-                        </a:ext>
-                      </a:extLst>
-                    </a:blip>
-                    <a:stretch>
-                      <a:fillRect/>
-                    </a:stretch>
-                  </pic:blipFill>
-                  <pic:spPr>
-                    <a:xfrm>
-                      <a:off x="0" y="0"/>
-                      <a:ext cx="4000324" cy="2800800"/>
-                    </a:xfrm>
-                    <a:prstGeom prst="rect">
-                      <a:avLst/>
-                    </a:prstGeom>
-                  </pic:spPr>
-                </pic:pic>
-              </a:graphicData>
-            </a:graphic>
-          </wp:inline>
-        </w:drawing>
-      </w:r>
-    </w:p>
-    <w:p>
-      <w:pPr>
-        <w:pStyle w:val="Abnt3"/>
-        <w:ind w:left="1287" w:hanging="11"/>
-        <w:jc w:val="center"/>
-        <w:rPr>
-          <w:sz w:val="20"/>
-        </w:rPr>
-      </w:pPr>
-      <w:r>
-        <w:rPr>
-          <w:sz w:val="20"/>
-        </w:rPr>
-        <w:t>Fonte: Elaborado pelo próprio autor – 2025</w:t>
-      </w:r>
-    </w:p>
-    <w:p>
-      <w:pPr>
-        <w:pStyle w:val="Abnt3"/>
-        <w:spacing w:line="276" w:lineRule="auto"/>
-        <w:rPr>
-          <w:b/>
-        </w:rPr>
-      </w:pPr>
-      <w:r>
-        <w:rPr>
-          <w:b/>
-        </w:rPr>
-        <w:t>Interpretação</w:t>
-      </w:r>
-      <w:r>
-        <w:rPr>
-          <w:b/>
-        </w:rPr>
-        <w:t xml:space="preserve"> dos dados </w:t>
-      </w:r>
-    </w:p>
-    <w:p>
-      <w:pPr>
-        <w:pStyle w:val="Abnt3"/>
-        <w:spacing w:line="276" w:lineRule="auto"/>
-        <w:rPr>
-          <w:bCs w:val="0"/>
-        </w:rPr>
-      </w:pPr>
-      <w:r>
-        <w:rPr>
-          <w:b/>
-        </w:rPr>
         <w:t>Viabilidade de um investimento por parte do empreendedor para uma plataforma de gestão de empresas:</w:t>
       </w:r>
       <w:r>
@@ -8147,16 +8350,56 @@
       <w:pPr>
         <w:pStyle w:val="Abnt3"/>
         <w:spacing w:line="276" w:lineRule="auto"/>
-        <w:ind w:left="1287" w:firstLine="0"/>
-        <w:rPr>
-          <w:b/>
-        </w:rPr>
-      </w:pPr>
-    </w:p>
-    <w:p>
-      <w:pPr>
-        <w:pStyle w:val="Abnt3"/>
-        <w:jc w:val="center"/>
+        <w:ind w:firstLine="0"/>
+        <w:rPr>
+          <w:b/>
+        </w:rPr>
+      </w:pPr>
+    </w:p>
+    <w:p>
+      <w:pPr>
+        <w:pStyle w:val="Abnt3"/>
+      </w:pPr>
+      <w:r>
+        <w:lastRenderedPageBreak/>
+        <w:t>Com esta pesquisa, foi possível entender as necessidades, dificuldades e desejos do público empreendedor</w:t>
+      </w:r>
+      <w:r>
+        <w:t>. É viável inferir que uma plataforma de gestão que cumpra seu objetivo principal de ajudar o microempreendedor a gerir a sua empresa, que seja simples e direto ao ponto e personalizável pode ter sucesso no mercado e receber investimentos.</w:t>
+      </w:r>
+    </w:p>
+    <w:p>
+      <w:pPr>
+        <w:pStyle w:val="Abnt"/>
+      </w:pPr>
+    </w:p>
+    <w:p>
+      <w:pPr>
+        <w:pStyle w:val="Abnt"/>
+        <w:numPr>
+          <w:ilvl w:val="0"/>
+          <w:numId w:val="3"/>
+        </w:numPr>
+      </w:pPr>
+      <w:bookmarkStart w:id="35" w:name="_Toc199311178"/>
+      <w:r>
+        <w:t>DESENVOLVIMENTO</w:t>
+      </w:r>
+      <w:bookmarkEnd w:id="35"/>
+    </w:p>
+    <w:p>
+      <w:pPr>
+        <w:pStyle w:val="Abnt3"/>
+        <w:spacing w:line="276" w:lineRule="auto"/>
+        <w:ind w:firstLine="0"/>
+        <w:rPr>
+          <w:b/>
+        </w:rPr>
+      </w:pPr>
+    </w:p>
+    <w:p>
+      <w:pPr>
+        <w:pStyle w:val="Abnt3"/>
       </w:pPr>
     </w:p>
     <w:p>
@@ -8341,12 +8584,12 @@
       <w:pPr>
         <w:pStyle w:val="Abnt"/>
       </w:pPr>
-      <w:bookmarkStart w:id="34" w:name="_Toc199240062"/>
+      <w:bookmarkStart w:id="36" w:name="_Toc199311179"/>
       <w:r>
         <w:lastRenderedPageBreak/>
         <w:t>REFERÊNCIAS</w:t>
       </w:r>
-      <w:bookmarkEnd w:id="34"/>
+      <w:bookmarkEnd w:id="36"/>
     </w:p>
     <w:p>
       <w:pPr>
@@ -8394,7 +8637,7 @@
       <w:r>
         <w:t xml:space="preserve"> Revista Tecnia, [S.l.], 2024. Disponível em: </w:t>
       </w:r>
-      <w:hyperlink r:id="rId25" w:tgtFrame="_new" w:history="1">
+      <w:hyperlink r:id="rId23" w:tgtFrame="_new" w:history="1">
         <w:r>
           <w:rPr>
             <w:rStyle w:val="Hyperlink"/>
@@ -8429,15 +8672,15 @@
       <w:pPr>
         <w:pStyle w:val="Abnt"/>
       </w:pPr>
-      <w:bookmarkStart w:id="35" w:name="_Toc199240063"/>
+      <w:bookmarkStart w:id="37" w:name="_Toc199311180"/>
       <w:r>
         <w:lastRenderedPageBreak/>
         <w:t>ANEXOS</w:t>
       </w:r>
-      <w:bookmarkEnd w:id="35"/>
+      <w:bookmarkEnd w:id="37"/>
     </w:p>
     <w:sectPr>
-      <w:headerReference w:type="default" r:id="rId26"/>
+      <w:headerReference w:type="default" r:id="rId24"/>
       <w:pgSz w:w="11906" w:h="16838"/>
       <w:pgMar w:top="1701" w:right="1134" w:bottom="1134" w:left="1701" w:header="709" w:footer="709" w:gutter="0"/>
       <w:cols w:space="708"/>
@@ -8448,7 +8691,7 @@
 </file>
 
 <file path=word/comments.xml><?xml version="1.0" encoding="utf-8"?>
-<w:comments xmlns:wpc="http://schemas.microsoft.com/office/word/2010/wordprocessingCanvas" xmlns:cx="http://schemas.microsoft.com/office/drawing/2014/chartex" xmlns:cx1="http://schemas.microsoft.com/office/drawing/2015/9/8/chartex" xmlns:cx2="http://schemas.microsoft.com/office/drawing/2015/10/21/chartex" xmlns:cx3="http://schemas.microsoft.com/office/drawing/2016/5/9/chartex" xmlns:cx4="http://schemas.microsoft.com/office/drawing/2016/5/10/chartex" xmlns:cx5="http://schemas.microsoft.com/office/drawing/2016/5/11/chartex" xmlns:cx6="http://schemas.microsoft.com/office/drawing/2016/5/12/chartex" xmlns:cx7="http://schemas.microsoft.com/office/drawing/2016/5/13/chartex" xmlns:cx8="http://schemas.microsoft.com/office/drawing/2016/5/14/chartex" xmlns:mc="http://schemas.openxmlformats.org/markup-compatibility/2006" xmlns:aink="http://schemas.microsoft.com/office/drawing/2016/ink" xmlns:am3d="http://schemas.microsoft.com/office/drawing/2017/model3d" xmlns:o="urn:schemas-microsoft-com:office:office" xmlns:oel="http://schemas.microsoft.com/office/2019/extlst" xmlns:r="http://schemas.openxmlformats.org/officeDocument/2006/relationships" xmlns:m="http://schemas.openxmlformats.org/officeDocument/2006/math" xmlns:v="urn:schemas-microsoft-com:vml" xmlns:wp14="http://schemas.microsoft.com/office/word/2010/wordprocessingDrawing" xmlns:wp="http://schemas.openxmlformats.org/drawingml/2006/wordprocessingDrawing" xmlns:w10="urn:schemas-microsoft-com:office:word" xmlns:w="http://schemas.openxmlformats.org/wordprocessingml/2006/main" xmlns:w14="http://schemas.microsoft.com/office/word/2010/wordml" xmlns:w15="http://schemas.microsoft.com/office/word/2012/wordml" xmlns:w16cex="http://schemas.microsoft.com/office/word/2018/wordml/cex" xmlns:w16cid="http://schemas.microsoft.com/office/word/2016/wordml/cid" xmlns:w16="http://schemas.microsoft.com/office/word/2018/wordml" xmlns:w16du="http://schemas.microsoft.com/office/word/2023/wordml/word16du" xmlns:w16sdtdh="http://schemas.microsoft.com/office/word/2020/wordml/sdtdatahash" xmlns:w16sdtfl="http://schemas.microsoft.com/office/word/2024/wordml/sdtformatlock" xmlns:w16se="http://schemas.microsoft.com/office/word/2015/wordml/symex" xmlns:wpg="http://schemas.microsoft.com/office/word/2010/wordprocessingGroup" xmlns:wpi="http://schemas.microsoft.com/office/word/2010/wordprocessingInk" xmlns:wne="http://schemas.microsoft.com/office/word/2006/wordml" xmlns:wps="http://schemas.microsoft.com/office/word/2010/wordprocessingShape" mc:Ignorable="w14 w15 w16se w16cid w16 w16cex w16sdtdh w16sdtfl w16du wp14">
+<w:comments xmlns:wpc="http://schemas.microsoft.com/office/word/2010/wordprocessingCanvas" xmlns:cx="http://schemas.microsoft.com/office/drawing/2014/chartex" xmlns:mc="http://schemas.openxmlformats.org/markup-compatibility/2006" xmlns:o="urn:schemas-microsoft-com:office:office" xmlns:r="http://schemas.openxmlformats.org/officeDocument/2006/relationships" xmlns:m="http://schemas.openxmlformats.org/officeDocument/2006/math" xmlns:v="urn:schemas-microsoft-com:vml" xmlns:wp14="http://schemas.microsoft.com/office/word/2010/wordprocessingDrawing" xmlns:wp="http://schemas.openxmlformats.org/drawingml/2006/wordprocessingDrawing" xmlns:w10="urn:schemas-microsoft-com:office:word" xmlns:w="http://schemas.openxmlformats.org/wordprocessingml/2006/main" xmlns:w14="http://schemas.microsoft.com/office/word/2010/wordml" xmlns:w15="http://schemas.microsoft.com/office/word/2012/wordml" xmlns:w16se="http://schemas.microsoft.com/office/word/2015/wordml/symex" xmlns:wpg="http://schemas.microsoft.com/office/word/2010/wordprocessingGroup" xmlns:wpi="http://schemas.microsoft.com/office/word/2010/wordprocessingInk" xmlns:wne="http://schemas.microsoft.com/office/word/2006/wordml" xmlns:wps="http://schemas.microsoft.com/office/word/2010/wordprocessingShape" mc:Ignorable="w14 w15 w16se wp14">
   <w:comment w:id="0" w:author="MAGALI BENEDITA TEIXEIRA NERY" w:date="2025-03-30T20:13:00Z" w:initials="MN">
     <w:p>
       <w:r>
@@ -8631,7 +8874,7 @@
       </w:r>
     </w:p>
   </w:comment>
-  <w:comment w:id="17" w:author="MAGALI BENEDITA TEIXEIRA NERY" w:date="2025-04-07T17:26:00Z" w:initials="MN">
+  <w:comment w:id="18" w:author="MAGALI BENEDITA TEIXEIRA NERY" w:date="2025-04-07T17:26:00Z" w:initials="MN">
     <w:p>
       <w:r>
         <w:annotationRef/>
@@ -8641,7 +8884,7 @@
       </w:r>
     </w:p>
   </w:comment>
-  <w:comment w:id="18" w:author="Vinicius Porto" w:date="2025-04-08T08:43:00Z" w:initials="VP">
+  <w:comment w:id="19" w:author="Vinicius Porto" w:date="2025-04-08T08:43:00Z" w:initials="VP">
     <w:p>
       <w:pPr>
         <w:pStyle w:val="Textodecomentrio"/>
@@ -8661,7 +8904,7 @@
 </file>
 
 <file path=word/commentsExtended.xml><?xml version="1.0" encoding="utf-8"?>
-<w15:commentsEx xmlns:wpc="http://schemas.microsoft.com/office/word/2010/wordprocessingCanvas" xmlns:cx="http://schemas.microsoft.com/office/drawing/2014/chartex" xmlns:cx1="http://schemas.microsoft.com/office/drawing/2015/9/8/chartex" xmlns:cx2="http://schemas.microsoft.com/office/drawing/2015/10/21/chartex" xmlns:cx3="http://schemas.microsoft.com/office/drawing/2016/5/9/chartex" xmlns:cx4="http://schemas.microsoft.com/office/drawing/2016/5/10/chartex" xmlns:cx5="http://schemas.microsoft.com/office/drawing/2016/5/11/chartex" xmlns:cx6="http://schemas.microsoft.com/office/drawing/2016/5/12/chartex" xmlns:cx7="http://schemas.microsoft.com/office/drawing/2016/5/13/chartex" xmlns:cx8="http://schemas.microsoft.com/office/drawing/2016/5/14/chartex" xmlns:mc="http://schemas.openxmlformats.org/markup-compatibility/2006" xmlns:aink="http://schemas.microsoft.com/office/drawing/2016/ink" xmlns:am3d="http://schemas.microsoft.com/office/drawing/2017/model3d" xmlns:o="urn:schemas-microsoft-com:office:office" xmlns:oel="http://schemas.microsoft.com/office/2019/extlst" xmlns:r="http://schemas.openxmlformats.org/officeDocument/2006/relationships" xmlns:m="http://schemas.openxmlformats.org/officeDocument/2006/math" xmlns:v="urn:schemas-microsoft-com:vml" xmlns:wp14="http://schemas.microsoft.com/office/word/2010/wordprocessingDrawing" xmlns:wp="http://schemas.openxmlformats.org/drawingml/2006/wordprocessingDrawing" xmlns:w10="urn:schemas-microsoft-com:office:word" xmlns:w="http://schemas.openxmlformats.org/wordprocessingml/2006/main" xmlns:w14="http://schemas.microsoft.com/office/word/2010/wordml" xmlns:w15="http://schemas.microsoft.com/office/word/2012/wordml" xmlns:w16cex="http://schemas.microsoft.com/office/word/2018/wordml/cex" xmlns:w16cid="http://schemas.microsoft.com/office/word/2016/wordml/cid" xmlns:w16="http://schemas.microsoft.com/office/word/2018/wordml" xmlns:w16du="http://schemas.microsoft.com/office/word/2023/wordml/word16du" xmlns:w16sdtdh="http://schemas.microsoft.com/office/word/2020/wordml/sdtdatahash" xmlns:w16sdtfl="http://schemas.microsoft.com/office/word/2024/wordml/sdtformatlock" xmlns:w16se="http://schemas.microsoft.com/office/word/2015/wordml/symex" xmlns:wpg="http://schemas.microsoft.com/office/word/2010/wordprocessingGroup" xmlns:wpi="http://schemas.microsoft.com/office/word/2010/wordprocessingInk" xmlns:wne="http://schemas.microsoft.com/office/word/2006/wordml" xmlns:wps="http://schemas.microsoft.com/office/word/2010/wordprocessingShape" mc:Ignorable="w14 w15 w16se w16cid w16 w16cex w16sdtdh w16sdtfl w16du wp14">
+<w15:commentsEx xmlns:wpc="http://schemas.microsoft.com/office/word/2010/wordprocessingCanvas" xmlns:cx="http://schemas.microsoft.com/office/drawing/2014/chartex" xmlns:mc="http://schemas.openxmlformats.org/markup-compatibility/2006" xmlns:o="urn:schemas-microsoft-com:office:office" xmlns:r="http://schemas.openxmlformats.org/officeDocument/2006/relationships" xmlns:m="http://schemas.openxmlformats.org/officeDocument/2006/math" xmlns:v="urn:schemas-microsoft-com:vml" xmlns:wp14="http://schemas.microsoft.com/office/word/2010/wordprocessingDrawing" xmlns:wp="http://schemas.openxmlformats.org/drawingml/2006/wordprocessingDrawing" xmlns:w10="urn:schemas-microsoft-com:office:word" xmlns:w="http://schemas.openxmlformats.org/wordprocessingml/2006/main" xmlns:w14="http://schemas.microsoft.com/office/word/2010/wordml" xmlns:w15="http://schemas.microsoft.com/office/word/2012/wordml" xmlns:w16se="http://schemas.microsoft.com/office/word/2015/wordml/symex" xmlns:wpg="http://schemas.microsoft.com/office/word/2010/wordprocessingGroup" xmlns:wpi="http://schemas.microsoft.com/office/word/2010/wordprocessingInk" xmlns:wne="http://schemas.microsoft.com/office/word/2006/wordml" xmlns:wps="http://schemas.microsoft.com/office/word/2010/wordprocessingShape" mc:Ignorable="w14 w15 w16se wp14">
   <w15:commentEx w15:paraId="60EE8087" w15:done="0"/>
   <w15:commentEx w15:paraId="07B9A4C2" w15:paraIdParent="60EE8087" w15:done="0"/>
   <w15:commentEx w15:paraId="25E2EF12" w15:done="0"/>
@@ -8724,7 +8967,7 @@
 </file>
 
 <file path=word/endnotes.xml><?xml version="1.0" encoding="utf-8"?>
-<w:endnotes xmlns:wpc="http://schemas.microsoft.com/office/word/2010/wordprocessingCanvas" xmlns:cx="http://schemas.microsoft.com/office/drawing/2014/chartex" xmlns:cx1="http://schemas.microsoft.com/office/drawing/2015/9/8/chartex" xmlns:cx2="http://schemas.microsoft.com/office/drawing/2015/10/21/chartex" xmlns:cx3="http://schemas.microsoft.com/office/drawing/2016/5/9/chartex" xmlns:cx4="http://schemas.microsoft.com/office/drawing/2016/5/10/chartex" xmlns:cx5="http://schemas.microsoft.com/office/drawing/2016/5/11/chartex" xmlns:cx6="http://schemas.microsoft.com/office/drawing/2016/5/12/chartex" xmlns:cx7="http://schemas.microsoft.com/office/drawing/2016/5/13/chartex" xmlns:cx8="http://schemas.microsoft.com/office/drawing/2016/5/14/chartex" xmlns:mc="http://schemas.openxmlformats.org/markup-compatibility/2006" xmlns:aink="http://schemas.microsoft.com/office/drawing/2016/ink" xmlns:am3d="http://schemas.microsoft.com/office/drawing/2017/model3d" xmlns:o="urn:schemas-microsoft-com:office:office" xmlns:oel="http://schemas.microsoft.com/office/2019/extlst" xmlns:r="http://schemas.openxmlformats.org/officeDocument/2006/relationships" xmlns:m="http://schemas.openxmlformats.org/officeDocument/2006/math" xmlns:v="urn:schemas-microsoft-com:vml" xmlns:wp14="http://schemas.microsoft.com/office/word/2010/wordprocessingDrawing" xmlns:wp="http://schemas.openxmlformats.org/drawingml/2006/wordprocessingDrawing" xmlns:w10="urn:schemas-microsoft-com:office:word" xmlns:w="http://schemas.openxmlformats.org/wordprocessingml/2006/main" xmlns:w14="http://schemas.microsoft.com/office/word/2010/wordml" xmlns:w15="http://schemas.microsoft.com/office/word/2012/wordml" xmlns:w16cex="http://schemas.microsoft.com/office/word/2018/wordml/cex" xmlns:w16cid="http://schemas.microsoft.com/office/word/2016/wordml/cid" xmlns:w16="http://schemas.microsoft.com/office/word/2018/wordml" xmlns:w16du="http://schemas.microsoft.com/office/word/2023/wordml/word16du" xmlns:w16sdtdh="http://schemas.microsoft.com/office/word/2020/wordml/sdtdatahash" xmlns:w16sdtfl="http://schemas.microsoft.com/office/word/2024/wordml/sdtformatlock" xmlns:w16se="http://schemas.microsoft.com/office/word/2015/wordml/symex" xmlns:wpg="http://schemas.microsoft.com/office/word/2010/wordprocessingGroup" xmlns:wpi="http://schemas.microsoft.com/office/word/2010/wordprocessingInk" xmlns:wne="http://schemas.microsoft.com/office/word/2006/wordml" xmlns:wps="http://schemas.microsoft.com/office/word/2010/wordprocessingShape" mc:Ignorable="w14 w15 w16se w16cid w16 w16cex w16sdtdh w16sdtfl w16du wp14">
+<w:endnotes xmlns:wpc="http://schemas.microsoft.com/office/word/2010/wordprocessingCanvas" xmlns:cx="http://schemas.microsoft.com/office/drawing/2014/chartex" xmlns:mc="http://schemas.openxmlformats.org/markup-compatibility/2006" xmlns:o="urn:schemas-microsoft-com:office:office" xmlns:r="http://schemas.openxmlformats.org/officeDocument/2006/relationships" xmlns:m="http://schemas.openxmlformats.org/officeDocument/2006/math" xmlns:v="urn:schemas-microsoft-com:vml" xmlns:wp14="http://schemas.microsoft.com/office/word/2010/wordprocessingDrawing" xmlns:wp="http://schemas.openxmlformats.org/drawingml/2006/wordprocessingDrawing" xmlns:w10="urn:schemas-microsoft-com:office:word" xmlns:w="http://schemas.openxmlformats.org/wordprocessingml/2006/main" xmlns:w14="http://schemas.microsoft.com/office/word/2010/wordml" xmlns:w15="http://schemas.microsoft.com/office/word/2012/wordml" xmlns:w16se="http://schemas.microsoft.com/office/word/2015/wordml/symex" xmlns:wpg="http://schemas.microsoft.com/office/word/2010/wordprocessingGroup" xmlns:wpi="http://schemas.microsoft.com/office/word/2010/wordprocessingInk" xmlns:wne="http://schemas.microsoft.com/office/word/2006/wordml" xmlns:wps="http://schemas.microsoft.com/office/word/2010/wordprocessingShape" mc:Ignorable="w14 w15 w16se wp14">
   <w:endnote w:type="separator" w:id="-1">
     <w:p>
       <w:pPr>
@@ -8749,7 +8992,7 @@
 </file>
 
 <file path=word/footnotes.xml><?xml version="1.0" encoding="utf-8"?>
-<w:footnotes xmlns:wpc="http://schemas.microsoft.com/office/word/2010/wordprocessingCanvas" xmlns:cx="http://schemas.microsoft.com/office/drawing/2014/chartex" xmlns:cx1="http://schemas.microsoft.com/office/drawing/2015/9/8/chartex" xmlns:cx2="http://schemas.microsoft.com/office/drawing/2015/10/21/chartex" xmlns:cx3="http://schemas.microsoft.com/office/drawing/2016/5/9/chartex" xmlns:cx4="http://schemas.microsoft.com/office/drawing/2016/5/10/chartex" xmlns:cx5="http://schemas.microsoft.com/office/drawing/2016/5/11/chartex" xmlns:cx6="http://schemas.microsoft.com/office/drawing/2016/5/12/chartex" xmlns:cx7="http://schemas.microsoft.com/office/drawing/2016/5/13/chartex" xmlns:cx8="http://schemas.microsoft.com/office/drawing/2016/5/14/chartex" xmlns:mc="http://schemas.openxmlformats.org/markup-compatibility/2006" xmlns:aink="http://schemas.microsoft.com/office/drawing/2016/ink" xmlns:am3d="http://schemas.microsoft.com/office/drawing/2017/model3d" xmlns:o="urn:schemas-microsoft-com:office:office" xmlns:oel="http://schemas.microsoft.com/office/2019/extlst" xmlns:r="http://schemas.openxmlformats.org/officeDocument/2006/relationships" xmlns:m="http://schemas.openxmlformats.org/officeDocument/2006/math" xmlns:v="urn:schemas-microsoft-com:vml" xmlns:wp14="http://schemas.microsoft.com/office/word/2010/wordprocessingDrawing" xmlns:wp="http://schemas.openxmlformats.org/drawingml/2006/wordprocessingDrawing" xmlns:w10="urn:schemas-microsoft-com:office:word" xmlns:w="http://schemas.openxmlformats.org/wordprocessingml/2006/main" xmlns:w14="http://schemas.microsoft.com/office/word/2010/wordml" xmlns:w15="http://schemas.microsoft.com/office/word/2012/wordml" xmlns:w16cex="http://schemas.microsoft.com/office/word/2018/wordml/cex" xmlns:w16cid="http://schemas.microsoft.com/office/word/2016/wordml/cid" xmlns:w16="http://schemas.microsoft.com/office/word/2018/wordml" xmlns:w16du="http://schemas.microsoft.com/office/word/2023/wordml/word16du" xmlns:w16sdtdh="http://schemas.microsoft.com/office/word/2020/wordml/sdtdatahash" xmlns:w16sdtfl="http://schemas.microsoft.com/office/word/2024/wordml/sdtformatlock" xmlns:w16se="http://schemas.microsoft.com/office/word/2015/wordml/symex" xmlns:wpg="http://schemas.microsoft.com/office/word/2010/wordprocessingGroup" xmlns:wpi="http://schemas.microsoft.com/office/word/2010/wordprocessingInk" xmlns:wne="http://schemas.microsoft.com/office/word/2006/wordml" xmlns:wps="http://schemas.microsoft.com/office/word/2010/wordprocessingShape" mc:Ignorable="w14 w15 w16se w16cid w16 w16cex w16sdtdh w16sdtfl w16du wp14">
+<w:footnotes xmlns:wpc="http://schemas.microsoft.com/office/word/2010/wordprocessingCanvas" xmlns:cx="http://schemas.microsoft.com/office/drawing/2014/chartex" xmlns:mc="http://schemas.openxmlformats.org/markup-compatibility/2006" xmlns:o="urn:schemas-microsoft-com:office:office" xmlns:r="http://schemas.openxmlformats.org/officeDocument/2006/relationships" xmlns:m="http://schemas.openxmlformats.org/officeDocument/2006/math" xmlns:v="urn:schemas-microsoft-com:vml" xmlns:wp14="http://schemas.microsoft.com/office/word/2010/wordprocessingDrawing" xmlns:wp="http://schemas.openxmlformats.org/drawingml/2006/wordprocessingDrawing" xmlns:w10="urn:schemas-microsoft-com:office:word" xmlns:w="http://schemas.openxmlformats.org/wordprocessingml/2006/main" xmlns:w14="http://schemas.microsoft.com/office/word/2010/wordml" xmlns:w15="http://schemas.microsoft.com/office/word/2012/wordml" xmlns:w16se="http://schemas.microsoft.com/office/word/2015/wordml/symex" xmlns:wpg="http://schemas.microsoft.com/office/word/2010/wordprocessingGroup" xmlns:wpi="http://schemas.microsoft.com/office/word/2010/wordprocessingInk" xmlns:wne="http://schemas.microsoft.com/office/word/2006/wordml" xmlns:wps="http://schemas.microsoft.com/office/word/2010/wordprocessingShape" mc:Ignorable="w14 w15 w16se wp14">
   <w:footnote w:type="separator" w:id="-1">
     <w:p>
       <w:pPr>
@@ -8774,7 +9017,7 @@
 </file>
 
 <file path=word/header1.xml><?xml version="1.0" encoding="utf-8"?>
-<w:hdr xmlns:wpc="http://schemas.microsoft.com/office/word/2010/wordprocessingCanvas" xmlns:cx="http://schemas.microsoft.com/office/drawing/2014/chartex" xmlns:cx1="http://schemas.microsoft.com/office/drawing/2015/9/8/chartex" xmlns:cx2="http://schemas.microsoft.com/office/drawing/2015/10/21/chartex" xmlns:cx3="http://schemas.microsoft.com/office/drawing/2016/5/9/chartex" xmlns:cx4="http://schemas.microsoft.com/office/drawing/2016/5/10/chartex" xmlns:cx5="http://schemas.microsoft.com/office/drawing/2016/5/11/chartex" xmlns:cx6="http://schemas.microsoft.com/office/drawing/2016/5/12/chartex" xmlns:cx7="http://schemas.microsoft.com/office/drawing/2016/5/13/chartex" xmlns:cx8="http://schemas.microsoft.com/office/drawing/2016/5/14/chartex" xmlns:mc="http://schemas.openxmlformats.org/markup-compatibility/2006" xmlns:aink="http://schemas.microsoft.com/office/drawing/2016/ink" xmlns:am3d="http://schemas.microsoft.com/office/drawing/2017/model3d" xmlns:o="urn:schemas-microsoft-com:office:office" xmlns:oel="http://schemas.microsoft.com/office/2019/extlst" xmlns:r="http://schemas.openxmlformats.org/officeDocument/2006/relationships" xmlns:m="http://schemas.openxmlformats.org/officeDocument/2006/math" xmlns:v="urn:schemas-microsoft-com:vml" xmlns:wp14="http://schemas.microsoft.com/office/word/2010/wordprocessingDrawing" xmlns:wp="http://schemas.openxmlformats.org/drawingml/2006/wordprocessingDrawing" xmlns:w10="urn:schemas-microsoft-com:office:word" xmlns:w="http://schemas.openxmlformats.org/wordprocessingml/2006/main" xmlns:w14="http://schemas.microsoft.com/office/word/2010/wordml" xmlns:w15="http://schemas.microsoft.com/office/word/2012/wordml" xmlns:w16cex="http://schemas.microsoft.com/office/word/2018/wordml/cex" xmlns:w16cid="http://schemas.microsoft.com/office/word/2016/wordml/cid" xmlns:w16="http://schemas.microsoft.com/office/word/2018/wordml" xmlns:w16du="http://schemas.microsoft.com/office/word/2023/wordml/word16du" xmlns:w16sdtdh="http://schemas.microsoft.com/office/word/2020/wordml/sdtdatahash" xmlns:w16sdtfl="http://schemas.microsoft.com/office/word/2024/wordml/sdtformatlock" xmlns:w16se="http://schemas.microsoft.com/office/word/2015/wordml/symex" xmlns:wpg="http://schemas.microsoft.com/office/word/2010/wordprocessingGroup" xmlns:wpi="http://schemas.microsoft.com/office/word/2010/wordprocessingInk" xmlns:wne="http://schemas.microsoft.com/office/word/2006/wordml" xmlns:wps="http://schemas.microsoft.com/office/word/2010/wordprocessingShape" mc:Ignorable="w14 w15 w16se w16cid w16 w16cex w16sdtdh w16sdtfl w16du wp14">
+<w:hdr xmlns:wpc="http://schemas.microsoft.com/office/word/2010/wordprocessingCanvas" xmlns:cx="http://schemas.microsoft.com/office/drawing/2014/chartex" xmlns:mc="http://schemas.openxmlformats.org/markup-compatibility/2006" xmlns:o="urn:schemas-microsoft-com:office:office" xmlns:r="http://schemas.openxmlformats.org/officeDocument/2006/relationships" xmlns:m="http://schemas.openxmlformats.org/officeDocument/2006/math" xmlns:v="urn:schemas-microsoft-com:vml" xmlns:wp14="http://schemas.microsoft.com/office/word/2010/wordprocessingDrawing" xmlns:wp="http://schemas.openxmlformats.org/drawingml/2006/wordprocessingDrawing" xmlns:w10="urn:schemas-microsoft-com:office:word" xmlns:w="http://schemas.openxmlformats.org/wordprocessingml/2006/main" xmlns:w14="http://schemas.microsoft.com/office/word/2010/wordml" xmlns:w15="http://schemas.microsoft.com/office/word/2012/wordml" xmlns:w16se="http://schemas.microsoft.com/office/word/2015/wordml/symex" xmlns:wpg="http://schemas.microsoft.com/office/word/2010/wordprocessingGroup" xmlns:wpi="http://schemas.microsoft.com/office/word/2010/wordprocessingInk" xmlns:wne="http://schemas.microsoft.com/office/word/2006/wordml" xmlns:wps="http://schemas.microsoft.com/office/word/2010/wordprocessingShape" mc:Ignorable="w14 w15 w16se wp14">
   <w:sdt>
     <w:sdtPr>
       <w:id w:val="1356922440"/>
@@ -8783,7 +9026,6 @@
         <w:docPartUnique/>
       </w:docPartObj>
     </w:sdtPr>
-    <w:sdtEndPr/>
     <w:sdtContent>
       <w:p>
         <w:pPr>
@@ -8800,7 +9042,10 @@
           <w:fldChar w:fldCharType="separate"/>
         </w:r>
         <w:r>
-          <w:t>2</w:t>
+          <w:rPr>
+            <w:noProof/>
+          </w:rPr>
+          <w:t>26</w:t>
         </w:r>
         <w:r>
           <w:fldChar w:fldCharType="end"/>
@@ -8817,7 +9062,7 @@
 </file>
 
 <file path=word/numbering.xml><?xml version="1.0" encoding="utf-8"?>
-<w:numbering xmlns:wpc="http://schemas.microsoft.com/office/word/2010/wordprocessingCanvas" xmlns:cx="http://schemas.microsoft.com/office/drawing/2014/chartex" xmlns:cx1="http://schemas.microsoft.com/office/drawing/2015/9/8/chartex" xmlns:cx2="http://schemas.microsoft.com/office/drawing/2015/10/21/chartex" xmlns:cx3="http://schemas.microsoft.com/office/drawing/2016/5/9/chartex" xmlns:cx4="http://schemas.microsoft.com/office/drawing/2016/5/10/chartex" xmlns:cx5="http://schemas.microsoft.com/office/drawing/2016/5/11/chartex" xmlns:cx6="http://schemas.microsoft.com/office/drawing/2016/5/12/chartex" xmlns:cx7="http://schemas.microsoft.com/office/drawing/2016/5/13/chartex" xmlns:cx8="http://schemas.microsoft.com/office/drawing/2016/5/14/chartex" xmlns:mc="http://schemas.openxmlformats.org/markup-compatibility/2006" xmlns:aink="http://schemas.microsoft.com/office/drawing/2016/ink" xmlns:am3d="http://schemas.microsoft.com/office/drawing/2017/model3d" xmlns:o="urn:schemas-microsoft-com:office:office" xmlns:oel="http://schemas.microsoft.com/office/2019/extlst" xmlns:r="http://schemas.openxmlformats.org/officeDocument/2006/relationships" xmlns:m="http://schemas.openxmlformats.org/officeDocument/2006/math" xmlns:v="urn:schemas-microsoft-com:vml" xmlns:wp14="http://schemas.microsoft.com/office/word/2010/wordprocessingDrawing" xmlns:wp="http://schemas.openxmlformats.org/drawingml/2006/wordprocessingDrawing" xmlns:w10="urn:schemas-microsoft-com:office:word" xmlns:w="http://schemas.openxmlformats.org/wordprocessingml/2006/main" xmlns:w14="http://schemas.microsoft.com/office/word/2010/wordml" xmlns:w15="http://schemas.microsoft.com/office/word/2012/wordml" xmlns:w16cex="http://schemas.microsoft.com/office/word/2018/wordml/cex" xmlns:w16cid="http://schemas.microsoft.com/office/word/2016/wordml/cid" xmlns:w16="http://schemas.microsoft.com/office/word/2018/wordml" xmlns:w16du="http://schemas.microsoft.com/office/word/2023/wordml/word16du" xmlns:w16sdtdh="http://schemas.microsoft.com/office/word/2020/wordml/sdtdatahash" xmlns:w16sdtfl="http://schemas.microsoft.com/office/word/2024/wordml/sdtformatlock" xmlns:w16se="http://schemas.microsoft.com/office/word/2015/wordml/symex" xmlns:wpg="http://schemas.microsoft.com/office/word/2010/wordprocessingGroup" xmlns:wpi="http://schemas.microsoft.com/office/word/2010/wordprocessingInk" xmlns:wne="http://schemas.microsoft.com/office/word/2006/wordml" xmlns:wps="http://schemas.microsoft.com/office/word/2010/wordprocessingShape" mc:Ignorable="w14 w15 w16se w16cid w16 w16cex w16sdtdh w16sdtfl w16du wp14">
+<w:numbering xmlns:wpc="http://schemas.microsoft.com/office/word/2010/wordprocessingCanvas" xmlns:cx="http://schemas.microsoft.com/office/drawing/2014/chartex" xmlns:mc="http://schemas.openxmlformats.org/markup-compatibility/2006" xmlns:o="urn:schemas-microsoft-com:office:office" xmlns:r="http://schemas.openxmlformats.org/officeDocument/2006/relationships" xmlns:m="http://schemas.openxmlformats.org/officeDocument/2006/math" xmlns:v="urn:schemas-microsoft-com:vml" xmlns:wp14="http://schemas.microsoft.com/office/word/2010/wordprocessingDrawing" xmlns:wp="http://schemas.openxmlformats.org/drawingml/2006/wordprocessingDrawing" xmlns:w10="urn:schemas-microsoft-com:office:word" xmlns:w="http://schemas.openxmlformats.org/wordprocessingml/2006/main" xmlns:w14="http://schemas.microsoft.com/office/word/2010/wordml" xmlns:w15="http://schemas.microsoft.com/office/word/2012/wordml" xmlns:w16se="http://schemas.microsoft.com/office/word/2015/wordml/symex" xmlns:wpg="http://schemas.microsoft.com/office/word/2010/wordprocessingGroup" xmlns:wpi="http://schemas.microsoft.com/office/word/2010/wordprocessingInk" xmlns:wne="http://schemas.microsoft.com/office/word/2006/wordml" xmlns:wps="http://schemas.microsoft.com/office/word/2010/wordprocessingShape" mc:Ignorable="w14 w15 w16se wp14">
   <w:abstractNum w:abstractNumId="0" w15:restartNumberingAfterBreak="0">
     <w:nsid w:val="00F313A4"/>
     <w:multiLevelType w:val="hybridMultilevel"/>
@@ -9630,6 +9875,92 @@
     </w:lvl>
   </w:abstractNum>
   <w:abstractNum w:abstractNumId="9" w15:restartNumberingAfterBreak="0">
+    <w:nsid w:val="21D807AA"/>
+    <w:multiLevelType w:val="hybridMultilevel"/>
+    <w:tmpl w:val="55A2B244"/>
+    <w:lvl w:ilvl="0" w:tplc="0416000F">
+      <w:start w:val="1"/>
+      <w:numFmt w:val="decimal"/>
+      <w:lvlText w:val="%1."/>
+      <w:lvlJc w:val="left"/>
+      <w:pPr>
+        <w:ind w:left="1146" w:hanging="360"/>
+      </w:pPr>
+    </w:lvl>
+    <w:lvl w:ilvl="1" w:tplc="04160019" w:tentative="1">
+      <w:start w:val="1"/>
+      <w:numFmt w:val="lowerLetter"/>
+      <w:lvlText w:val="%2."/>
+      <w:lvlJc w:val="left"/>
+      <w:pPr>
+        <w:ind w:left="1866" w:hanging="360"/>
+      </w:pPr>
+    </w:lvl>
+    <w:lvl w:ilvl="2" w:tplc="0416001B" w:tentative="1">
+      <w:start w:val="1"/>
+      <w:numFmt w:val="lowerRoman"/>
+      <w:lvlText w:val="%3."/>
+      <w:lvlJc w:val="right"/>
+      <w:pPr>
+        <w:ind w:left="2586" w:hanging="180"/>
+      </w:pPr>
+    </w:lvl>
+    <w:lvl w:ilvl="3" w:tplc="0416000F" w:tentative="1">
+      <w:start w:val="1"/>
+      <w:numFmt w:val="decimal"/>
+      <w:lvlText w:val="%4."/>
+      <w:lvlJc w:val="left"/>
+      <w:pPr>
+        <w:ind w:left="3306" w:hanging="360"/>
+      </w:pPr>
+    </w:lvl>
+    <w:lvl w:ilvl="4" w:tplc="04160019" w:tentative="1">
+      <w:start w:val="1"/>
+      <w:numFmt w:val="lowerLetter"/>
+      <w:lvlText w:val="%5."/>
+      <w:lvlJc w:val="left"/>
+      <w:pPr>
+        <w:ind w:left="4026" w:hanging="360"/>
+      </w:pPr>
+    </w:lvl>
+    <w:lvl w:ilvl="5" w:tplc="0416001B" w:tentative="1">
+      <w:start w:val="1"/>
+      <w:numFmt w:val="lowerRoman"/>
+      <w:lvlText w:val="%6."/>
+      <w:lvlJc w:val="right"/>
+      <w:pPr>
+        <w:ind w:left="4746" w:hanging="180"/>
+      </w:pPr>
+    </w:lvl>
+    <w:lvl w:ilvl="6" w:tplc="0416000F" w:tentative="1">
+      <w:start w:val="1"/>
+      <w:numFmt w:val="decimal"/>
+      <w:lvlText w:val="%7."/>
+      <w:lvlJc w:val="left"/>
+      <w:pPr>
+        <w:ind w:left="5466" w:hanging="360"/>
+      </w:pPr>
+    </w:lvl>
+    <w:lvl w:ilvl="7" w:tplc="04160019" w:tentative="1">
+      <w:start w:val="1"/>
+      <w:numFmt w:val="lowerLetter"/>
+      <w:lvlText w:val="%8."/>
+      <w:lvlJc w:val="left"/>
+      <w:pPr>
+        <w:ind w:left="6186" w:hanging="360"/>
+      </w:pPr>
+    </w:lvl>
+    <w:lvl w:ilvl="8" w:tplc="0416001B" w:tentative="1">
+      <w:start w:val="1"/>
+      <w:numFmt w:val="lowerRoman"/>
+      <w:lvlText w:val="%9."/>
+      <w:lvlJc w:val="right"/>
+      <w:pPr>
+        <w:ind w:left="6906" w:hanging="180"/>
+      </w:pPr>
+    </w:lvl>
+  </w:abstractNum>
+  <w:abstractNum w:abstractNumId="10" w15:restartNumberingAfterBreak="0">
     <w:nsid w:val="400C3FB3"/>
     <w:multiLevelType w:val="hybridMultilevel"/>
     <w:tmpl w:val="D1C0454C"/>
@@ -9715,7 +10046,7 @@
       </w:pPr>
     </w:lvl>
   </w:abstractNum>
-  <w:abstractNum w:abstractNumId="10" w15:restartNumberingAfterBreak="0">
+  <w:abstractNum w:abstractNumId="11" w15:restartNumberingAfterBreak="0">
     <w:nsid w:val="44BF0E71"/>
     <w:multiLevelType w:val="hybridMultilevel"/>
     <w:tmpl w:val="86AAB9C4"/>
@@ -9828,7 +10159,97 @@
       </w:rPr>
     </w:lvl>
   </w:abstractNum>
-  <w:abstractNum w:abstractNumId="11" w15:restartNumberingAfterBreak="0">
+  <w:abstractNum w:abstractNumId="12" w15:restartNumberingAfterBreak="0">
+    <w:nsid w:val="4BF536E0"/>
+    <w:multiLevelType w:val="hybridMultilevel"/>
+    <w:tmpl w:val="62EC9444"/>
+    <w:lvl w:ilvl="0" w:tplc="1D12BC74">
+      <w:start w:val="1"/>
+      <w:numFmt w:val="decimal"/>
+      <w:lvlText w:val="%1."/>
+      <w:lvlJc w:val="left"/>
+      <w:pPr>
+        <w:ind w:left="786" w:hanging="360"/>
+      </w:pPr>
+      <w:rPr>
+        <w:rFonts w:hint="default"/>
+        <w:sz w:val="24"/>
+      </w:rPr>
+    </w:lvl>
+    <w:lvl w:ilvl="1" w:tplc="04160019" w:tentative="1">
+      <w:start w:val="1"/>
+      <w:numFmt w:val="lowerLetter"/>
+      <w:lvlText w:val="%2."/>
+      <w:lvlJc w:val="left"/>
+      <w:pPr>
+        <w:ind w:left="1506" w:hanging="360"/>
+      </w:pPr>
+    </w:lvl>
+    <w:lvl w:ilvl="2" w:tplc="0416001B" w:tentative="1">
+      <w:start w:val="1"/>
+      <w:numFmt w:val="lowerRoman"/>
+      <w:lvlText w:val="%3."/>
+      <w:lvlJc w:val="right"/>
+      <w:pPr>
+        <w:ind w:left="2226" w:hanging="180"/>
+      </w:pPr>
+    </w:lvl>
+    <w:lvl w:ilvl="3" w:tplc="0416000F" w:tentative="1">
+      <w:start w:val="1"/>
+      <w:numFmt w:val="decimal"/>
+      <w:lvlText w:val="%4."/>
+      <w:lvlJc w:val="left"/>
+      <w:pPr>
+        <w:ind w:left="2946" w:hanging="360"/>
+      </w:pPr>
+    </w:lvl>
+    <w:lvl w:ilvl="4" w:tplc="04160019" w:tentative="1">
+      <w:start w:val="1"/>
+      <w:numFmt w:val="lowerLetter"/>
+      <w:lvlText w:val="%5."/>
+      <w:lvlJc w:val="left"/>
+      <w:pPr>
+        <w:ind w:left="3666" w:hanging="360"/>
+      </w:pPr>
+    </w:lvl>
+    <w:lvl w:ilvl="5" w:tplc="0416001B" w:tentative="1">
+      <w:start w:val="1"/>
+      <w:numFmt w:val="lowerRoman"/>
+      <w:lvlText w:val="%6."/>
+      <w:lvlJc w:val="right"/>
+      <w:pPr>
+        <w:ind w:left="4386" w:hanging="180"/>
+      </w:pPr>
+    </w:lvl>
+    <w:lvl w:ilvl="6" w:tplc="0416000F" w:tentative="1">
+      <w:start w:val="1"/>
+      <w:numFmt w:val="decimal"/>
+      <w:lvlText w:val="%7."/>
+      <w:lvlJc w:val="left"/>
+      <w:pPr>
+        <w:ind w:left="5106" w:hanging="360"/>
+      </w:pPr>
+    </w:lvl>
+    <w:lvl w:ilvl="7" w:tplc="04160019" w:tentative="1">
+      <w:start w:val="1"/>
+      <w:numFmt w:val="lowerLetter"/>
+      <w:lvlText w:val="%8."/>
+      <w:lvlJc w:val="left"/>
+      <w:pPr>
+        <w:ind w:left="5826" w:hanging="360"/>
+      </w:pPr>
+    </w:lvl>
+    <w:lvl w:ilvl="8" w:tplc="0416001B" w:tentative="1">
+      <w:start w:val="1"/>
+      <w:numFmt w:val="lowerRoman"/>
+      <w:lvlText w:val="%9."/>
+      <w:lvlJc w:val="right"/>
+      <w:pPr>
+        <w:ind w:left="6546" w:hanging="180"/>
+      </w:pPr>
+    </w:lvl>
+  </w:abstractNum>
+  <w:abstractNum w:abstractNumId="13" w15:restartNumberingAfterBreak="0">
     <w:nsid w:val="509115BC"/>
     <w:multiLevelType w:val="hybridMultilevel"/>
     <w:tmpl w:val="A6F810A0"/>
@@ -9914,7 +10335,7 @@
       </w:pPr>
     </w:lvl>
   </w:abstractNum>
-  <w:abstractNum w:abstractNumId="12" w15:restartNumberingAfterBreak="0">
+  <w:abstractNum w:abstractNumId="14" w15:restartNumberingAfterBreak="0">
     <w:nsid w:val="56FE269B"/>
     <w:multiLevelType w:val="hybridMultilevel"/>
     <w:tmpl w:val="A6F810A0"/>
@@ -10000,7 +10421,7 @@
       </w:pPr>
     </w:lvl>
   </w:abstractNum>
-  <w:abstractNum w:abstractNumId="13" w15:restartNumberingAfterBreak="0">
+  <w:abstractNum w:abstractNumId="15" w15:restartNumberingAfterBreak="0">
     <w:nsid w:val="644C1532"/>
     <w:multiLevelType w:val="multilevel"/>
     <w:tmpl w:val="84D07E42"/>
@@ -10121,7 +10542,7 @@
       </w:rPr>
     </w:lvl>
   </w:abstractNum>
-  <w:abstractNum w:abstractNumId="14" w15:restartNumberingAfterBreak="0">
+  <w:abstractNum w:abstractNumId="16" w15:restartNumberingAfterBreak="0">
     <w:nsid w:val="68EB5CEE"/>
     <w:multiLevelType w:val="hybridMultilevel"/>
     <w:tmpl w:val="573AC2C2"/>
@@ -10211,7 +10632,93 @@
       </w:pPr>
     </w:lvl>
   </w:abstractNum>
-  <w:abstractNum w:abstractNumId="15" w15:restartNumberingAfterBreak="0">
+  <w:abstractNum w:abstractNumId="17" w15:restartNumberingAfterBreak="0">
+    <w:nsid w:val="6D3C6D2A"/>
+    <w:multiLevelType w:val="hybridMultilevel"/>
+    <w:tmpl w:val="529C9924"/>
+    <w:lvl w:ilvl="0" w:tplc="0416000F">
+      <w:start w:val="1"/>
+      <w:numFmt w:val="decimal"/>
+      <w:lvlText w:val="%1."/>
+      <w:lvlJc w:val="left"/>
+      <w:pPr>
+        <w:ind w:left="720" w:hanging="360"/>
+      </w:pPr>
+    </w:lvl>
+    <w:lvl w:ilvl="1" w:tplc="04160019" w:tentative="1">
+      <w:start w:val="1"/>
+      <w:numFmt w:val="lowerLetter"/>
+      <w:lvlText w:val="%2."/>
+      <w:lvlJc w:val="left"/>
+      <w:pPr>
+        <w:ind w:left="1440" w:hanging="360"/>
+      </w:pPr>
+    </w:lvl>
+    <w:lvl w:ilvl="2" w:tplc="0416001B" w:tentative="1">
+      <w:start w:val="1"/>
+      <w:numFmt w:val="lowerRoman"/>
+      <w:lvlText w:val="%3."/>
+      <w:lvlJc w:val="right"/>
+      <w:pPr>
+        <w:ind w:left="2160" w:hanging="180"/>
+      </w:pPr>
+    </w:lvl>
+    <w:lvl w:ilvl="3" w:tplc="0416000F" w:tentative="1">
+      <w:start w:val="1"/>
+      <w:numFmt w:val="decimal"/>
+      <w:lvlText w:val="%4."/>
+      <w:lvlJc w:val="left"/>
+      <w:pPr>
+        <w:ind w:left="2880" w:hanging="360"/>
+      </w:pPr>
+    </w:lvl>
+    <w:lvl w:ilvl="4" w:tplc="04160019" w:tentative="1">
+      <w:start w:val="1"/>
+      <w:numFmt w:val="lowerLetter"/>
+      <w:lvlText w:val="%5."/>
+      <w:lvlJc w:val="left"/>
+      <w:pPr>
+        <w:ind w:left="3600" w:hanging="360"/>
+      </w:pPr>
+    </w:lvl>
+    <w:lvl w:ilvl="5" w:tplc="0416001B" w:tentative="1">
+      <w:start w:val="1"/>
+      <w:numFmt w:val="lowerRoman"/>
+      <w:lvlText w:val="%6."/>
+      <w:lvlJc w:val="right"/>
+      <w:pPr>
+        <w:ind w:left="4320" w:hanging="180"/>
+      </w:pPr>
+    </w:lvl>
+    <w:lvl w:ilvl="6" w:tplc="0416000F" w:tentative="1">
+      <w:start w:val="1"/>
+      <w:numFmt w:val="decimal"/>
+      <w:lvlText w:val="%7."/>
+      <w:lvlJc w:val="left"/>
+      <w:pPr>
+        <w:ind w:left="5040" w:hanging="360"/>
+      </w:pPr>
+    </w:lvl>
+    <w:lvl w:ilvl="7" w:tplc="04160019" w:tentative="1">
+      <w:start w:val="1"/>
+      <w:numFmt w:val="lowerLetter"/>
+      <w:lvlText w:val="%8."/>
+      <w:lvlJc w:val="left"/>
+      <w:pPr>
+        <w:ind w:left="5760" w:hanging="360"/>
+      </w:pPr>
+    </w:lvl>
+    <w:lvl w:ilvl="8" w:tplc="0416001B" w:tentative="1">
+      <w:start w:val="1"/>
+      <w:numFmt w:val="lowerRoman"/>
+      <w:lvlText w:val="%9."/>
+      <w:lvlJc w:val="right"/>
+      <w:pPr>
+        <w:ind w:left="6480" w:hanging="180"/>
+      </w:pPr>
+    </w:lvl>
+  </w:abstractNum>
+  <w:abstractNum w:abstractNumId="18" w15:restartNumberingAfterBreak="0">
     <w:nsid w:val="72667948"/>
     <w:multiLevelType w:val="hybridMultilevel"/>
     <w:tmpl w:val="D1C0454C"/>
@@ -10297,7 +10804,7 @@
       </w:pPr>
     </w:lvl>
   </w:abstractNum>
-  <w:abstractNum w:abstractNumId="16" w15:restartNumberingAfterBreak="0">
+  <w:abstractNum w:abstractNumId="19" w15:restartNumberingAfterBreak="0">
     <w:nsid w:val="7A08576B"/>
     <w:multiLevelType w:val="hybridMultilevel"/>
     <w:tmpl w:val="A6F810A0"/>
@@ -10383,62 +10890,71 @@
       </w:pPr>
     </w:lvl>
   </w:abstractNum>
-  <w:num w:numId="1" w16cid:durableId="1269313586">
+  <w:num w:numId="1">
     <w:abstractNumId w:val="8"/>
   </w:num>
-  <w:num w:numId="2" w16cid:durableId="1148478902">
+  <w:num w:numId="2">
+    <w:abstractNumId w:val="18"/>
+  </w:num>
+  <w:num w:numId="3">
     <w:abstractNumId w:val="15"/>
   </w:num>
-  <w:num w:numId="3" w16cid:durableId="587885289">
+  <w:num w:numId="4">
+    <w:abstractNumId w:val="10"/>
+  </w:num>
+  <w:num w:numId="5">
+    <w:abstractNumId w:val="0"/>
+  </w:num>
+  <w:num w:numId="6">
+    <w:abstractNumId w:val="11"/>
+  </w:num>
+  <w:num w:numId="7">
+    <w:abstractNumId w:val="14"/>
+  </w:num>
+  <w:num w:numId="8">
+    <w:abstractNumId w:val="19"/>
+  </w:num>
+  <w:num w:numId="9">
     <w:abstractNumId w:val="13"/>
   </w:num>
-  <w:num w:numId="4" w16cid:durableId="424884128">
+  <w:num w:numId="10">
+    <w:abstractNumId w:val="2"/>
+  </w:num>
+  <w:num w:numId="11">
+    <w:abstractNumId w:val="7"/>
+  </w:num>
+  <w:num w:numId="12">
+    <w:abstractNumId w:val="1"/>
+  </w:num>
+  <w:num w:numId="13">
+    <w:abstractNumId w:val="4"/>
+  </w:num>
+  <w:num w:numId="14">
+    <w:abstractNumId w:val="6"/>
+  </w:num>
+  <w:num w:numId="15">
+    <w:abstractNumId w:val="3"/>
+  </w:num>
+  <w:num w:numId="16">
+    <w:abstractNumId w:val="5"/>
+  </w:num>
+  <w:num w:numId="17">
+    <w:abstractNumId w:val="16"/>
+  </w:num>
+  <w:num w:numId="18">
+    <w:abstractNumId w:val="17"/>
+  </w:num>
+  <w:num w:numId="19">
     <w:abstractNumId w:val="9"/>
   </w:num>
-  <w:num w:numId="5" w16cid:durableId="193737720">
-    <w:abstractNumId w:val="0"/>
-  </w:num>
-  <w:num w:numId="6" w16cid:durableId="1263147429">
-    <w:abstractNumId w:val="10"/>
-  </w:num>
-  <w:num w:numId="7" w16cid:durableId="1156995909">
+  <w:num w:numId="20">
     <w:abstractNumId w:val="12"/>
-  </w:num>
-  <w:num w:numId="8" w16cid:durableId="1090200846">
-    <w:abstractNumId w:val="16"/>
-  </w:num>
-  <w:num w:numId="9" w16cid:durableId="1581403703">
-    <w:abstractNumId w:val="11"/>
-  </w:num>
-  <w:num w:numId="10" w16cid:durableId="446046760">
-    <w:abstractNumId w:val="2"/>
-  </w:num>
-  <w:num w:numId="11" w16cid:durableId="1571041982">
-    <w:abstractNumId w:val="7"/>
-  </w:num>
-  <w:num w:numId="12" w16cid:durableId="605970066">
-    <w:abstractNumId w:val="1"/>
-  </w:num>
-  <w:num w:numId="13" w16cid:durableId="1387488134">
-    <w:abstractNumId w:val="4"/>
-  </w:num>
-  <w:num w:numId="14" w16cid:durableId="821311381">
-    <w:abstractNumId w:val="6"/>
-  </w:num>
-  <w:num w:numId="15" w16cid:durableId="159394584">
-    <w:abstractNumId w:val="3"/>
-  </w:num>
-  <w:num w:numId="16" w16cid:durableId="381708527">
-    <w:abstractNumId w:val="5"/>
-  </w:num>
-  <w:num w:numId="17" w16cid:durableId="1535382925">
-    <w:abstractNumId w:val="14"/>
   </w:num>
 </w:numbering>
 </file>
 
 <file path=word/people.xml><?xml version="1.0" encoding="utf-8"?>
-<w15:people xmlns:wpc="http://schemas.microsoft.com/office/word/2010/wordprocessingCanvas" xmlns:cx="http://schemas.microsoft.com/office/drawing/2014/chartex" xmlns:cx1="http://schemas.microsoft.com/office/drawing/2015/9/8/chartex" xmlns:cx2="http://schemas.microsoft.com/office/drawing/2015/10/21/chartex" xmlns:cx3="http://schemas.microsoft.com/office/drawing/2016/5/9/chartex" xmlns:cx4="http://schemas.microsoft.com/office/drawing/2016/5/10/chartex" xmlns:cx5="http://schemas.microsoft.com/office/drawing/2016/5/11/chartex" xmlns:cx6="http://schemas.microsoft.com/office/drawing/2016/5/12/chartex" xmlns:cx7="http://schemas.microsoft.com/office/drawing/2016/5/13/chartex" xmlns:cx8="http://schemas.microsoft.com/office/drawing/2016/5/14/chartex" xmlns:mc="http://schemas.openxmlformats.org/markup-compatibility/2006" xmlns:aink="http://schemas.microsoft.com/office/drawing/2016/ink" xmlns:am3d="http://schemas.microsoft.com/office/drawing/2017/model3d" xmlns:o="urn:schemas-microsoft-com:office:office" xmlns:oel="http://schemas.microsoft.com/office/2019/extlst" xmlns:r="http://schemas.openxmlformats.org/officeDocument/2006/relationships" xmlns:m="http://schemas.openxmlformats.org/officeDocument/2006/math" xmlns:v="urn:schemas-microsoft-com:vml" xmlns:wp14="http://schemas.microsoft.com/office/word/2010/wordprocessingDrawing" xmlns:wp="http://schemas.openxmlformats.org/drawingml/2006/wordprocessingDrawing" xmlns:w10="urn:schemas-microsoft-com:office:word" xmlns:w="http://schemas.openxmlformats.org/wordprocessingml/2006/main" xmlns:w14="http://schemas.microsoft.com/office/word/2010/wordml" xmlns:w15="http://schemas.microsoft.com/office/word/2012/wordml" xmlns:w16cex="http://schemas.microsoft.com/office/word/2018/wordml/cex" xmlns:w16cid="http://schemas.microsoft.com/office/word/2016/wordml/cid" xmlns:w16="http://schemas.microsoft.com/office/word/2018/wordml" xmlns:w16du="http://schemas.microsoft.com/office/word/2023/wordml/word16du" xmlns:w16sdtdh="http://schemas.microsoft.com/office/word/2020/wordml/sdtdatahash" xmlns:w16sdtfl="http://schemas.microsoft.com/office/word/2024/wordml/sdtformatlock" xmlns:w16se="http://schemas.microsoft.com/office/word/2015/wordml/symex" xmlns:wpg="http://schemas.microsoft.com/office/word/2010/wordprocessingGroup" xmlns:wpi="http://schemas.microsoft.com/office/word/2010/wordprocessingInk" xmlns:wne="http://schemas.microsoft.com/office/word/2006/wordml" xmlns:wps="http://schemas.microsoft.com/office/word/2010/wordprocessingShape" mc:Ignorable="w14 w15 w16se w16cid w16 w16cex w16sdtdh w16sdtfl w16du wp14">
+<w15:people xmlns:wpc="http://schemas.microsoft.com/office/word/2010/wordprocessingCanvas" xmlns:cx="http://schemas.microsoft.com/office/drawing/2014/chartex" xmlns:mc="http://schemas.openxmlformats.org/markup-compatibility/2006" xmlns:o="urn:schemas-microsoft-com:office:office" xmlns:r="http://schemas.openxmlformats.org/officeDocument/2006/relationships" xmlns:m="http://schemas.openxmlformats.org/officeDocument/2006/math" xmlns:v="urn:schemas-microsoft-com:vml" xmlns:wp14="http://schemas.microsoft.com/office/word/2010/wordprocessingDrawing" xmlns:wp="http://schemas.openxmlformats.org/drawingml/2006/wordprocessingDrawing" xmlns:w10="urn:schemas-microsoft-com:office:word" xmlns:w="http://schemas.openxmlformats.org/wordprocessingml/2006/main" xmlns:w14="http://schemas.microsoft.com/office/word/2010/wordml" xmlns:w15="http://schemas.microsoft.com/office/word/2012/wordml" xmlns:w16se="http://schemas.microsoft.com/office/word/2015/wordml/symex" xmlns:wpg="http://schemas.microsoft.com/office/word/2010/wordprocessingGroup" xmlns:wpi="http://schemas.microsoft.com/office/word/2010/wordprocessingInk" xmlns:wne="http://schemas.microsoft.com/office/word/2006/wordml" xmlns:wps="http://schemas.microsoft.com/office/word/2010/wordprocessingShape" mc:Ignorable="w14 w15 w16se wp14">
   <w15:person w15:author="MAGALI BENEDITA TEIXEIRA NERY">
     <w15:presenceInfo w15:providerId="AD" w15:userId="S::magali.nery@etec.sp.gov.br::c49113fd-6916-4b03-93d1-4536d0c06272"/>
   </w15:person>
@@ -10449,7 +10965,7 @@
 </file>
 
 <file path=word/styles.xml><?xml version="1.0" encoding="utf-8"?>
-<w:styles xmlns:mc="http://schemas.openxmlformats.org/markup-compatibility/2006" xmlns:r="http://schemas.openxmlformats.org/officeDocument/2006/relationships" xmlns:w="http://schemas.openxmlformats.org/wordprocessingml/2006/main" xmlns:w14="http://schemas.microsoft.com/office/word/2010/wordml" xmlns:w15="http://schemas.microsoft.com/office/word/2012/wordml" xmlns:w16cex="http://schemas.microsoft.com/office/word/2018/wordml/cex" xmlns:w16cid="http://schemas.microsoft.com/office/word/2016/wordml/cid" xmlns:w16="http://schemas.microsoft.com/office/word/2018/wordml" xmlns:w16du="http://schemas.microsoft.com/office/word/2023/wordml/word16du" xmlns:w16sdtdh="http://schemas.microsoft.com/office/word/2020/wordml/sdtdatahash" xmlns:w16sdtfl="http://schemas.microsoft.com/office/word/2024/wordml/sdtformatlock" xmlns:w16se="http://schemas.microsoft.com/office/word/2015/wordml/symex" mc:Ignorable="w14 w15 w16se w16cid w16 w16cex w16sdtdh w16sdtfl w16du">
+<w:styles xmlns:mc="http://schemas.openxmlformats.org/markup-compatibility/2006" xmlns:r="http://schemas.openxmlformats.org/officeDocument/2006/relationships" xmlns:w="http://schemas.openxmlformats.org/wordprocessingml/2006/main" xmlns:w14="http://schemas.microsoft.com/office/word/2010/wordml" xmlns:w15="http://schemas.microsoft.com/office/word/2012/wordml" xmlns:w16se="http://schemas.microsoft.com/office/word/2015/wordml/symex" mc:Ignorable="w14 w15 w16se">
   <w:docDefaults>
     <w:rPrDefault>
       <w:rPr>
@@ -10467,7 +10983,7 @@
       </w:pPr>
     </w:pPrDefault>
   </w:docDefaults>
-  <w:latentStyles w:defLockedState="0" w:defUIPriority="99" w:defSemiHidden="0" w:defUnhideWhenUsed="0" w:defQFormat="0" w:count="376">
+  <w:latentStyles w:defLockedState="0" w:defUIPriority="99" w:defSemiHidden="0" w:defUnhideWhenUsed="0" w:defQFormat="0" w:count="371">
     <w:lsdException w:name="Normal" w:uiPriority="0" w:qFormat="1"/>
     <w:lsdException w:name="heading 1" w:uiPriority="9" w:qFormat="1"/>
     <w:lsdException w:name="heading 2" w:semiHidden="1" w:uiPriority="9" w:unhideWhenUsed="1" w:qFormat="1"/>
@@ -10839,11 +11355,6 @@
     <w:lsdException w:name="List Table 5 Dark Accent 6" w:uiPriority="50"/>
     <w:lsdException w:name="List Table 6 Colorful Accent 6" w:uiPriority="51"/>
     <w:lsdException w:name="List Table 7 Colorful Accent 6" w:uiPriority="52"/>
-    <w:lsdException w:name="Mention" w:semiHidden="1" w:unhideWhenUsed="1"/>
-    <w:lsdException w:name="Smart Hyperlink" w:semiHidden="1" w:unhideWhenUsed="1"/>
-    <w:lsdException w:name="Hashtag" w:semiHidden="1" w:unhideWhenUsed="1"/>
-    <w:lsdException w:name="Unresolved Mention" w:semiHidden="1" w:unhideWhenUsed="1"/>
-    <w:lsdException w:name="Smart Link" w:semiHidden="1" w:unhideWhenUsed="1"/>
   </w:latentStyles>
   <w:style w:type="paragraph" w:default="1" w:styleId="Normal">
     <w:name w:val="Normal"/>
@@ -11387,7 +11898,7 @@
     <w:basedOn w:val="Abnt"/>
     <w:link w:val="Abnt3Char"/>
     <w:qFormat/>
-    <w:rsid w:val="002B5228"/>
+    <w:rsid w:val="009E6954"/>
     <w:pPr>
       <w:ind w:firstLine="567"/>
       <w:jc w:val="both"/>
@@ -11433,7 +11944,7 @@
     <w:name w:val="Abnt3 Char"/>
     <w:basedOn w:val="AbntChar"/>
     <w:link w:val="Abnt3"/>
-    <w:rsid w:val="002B5228"/>
+    <w:rsid w:val="009E6954"/>
     <w:rPr>
       <w:rFonts w:ascii="Arial" w:hAnsi="Arial" w:cs="Arial"/>
       <w:b w:val="0"/>
@@ -11991,15 +12502,6 @@
 </file>
 
 <file path=customXml/item1.xml><?xml version="1.0" encoding="utf-8"?>
-<?mso-contentType ?>
-<FormTemplates xmlns="http://schemas.microsoft.com/sharepoint/v3/contenttype/forms">
-  <Display>DocumentLibraryForm</Display>
-  <Edit>DocumentLibraryForm</Edit>
-  <New>DocumentLibraryForm</New>
-</FormTemplates>
-</file>
-
-<file path=customXml/item2.xml><?xml version="1.0" encoding="utf-8"?>
 <p:properties xmlns:p="http://schemas.microsoft.com/office/2006/metadata/properties" xmlns:xsi="http://www.w3.org/2001/XMLSchema-instance" xmlns:pc="http://schemas.microsoft.com/office/infopath/2007/PartnerControls">
   <documentManagement>
     <ReferenceId xmlns="c4dd18c9-8c64-4aae-a1c6-9daeffd9368e" xsi:nil="true"/>
@@ -12009,6 +12511,15 @@
     <TaxCatchAll xmlns="1a48f8aa-080e-4f00-a9fc-7c5cf37f6e23" xsi:nil="true"/>
   </documentManagement>
 </p:properties>
+</file>
+
+<file path=customXml/item2.xml><?xml version="1.0" encoding="utf-8"?>
+<?mso-contentType ?>
+<FormTemplates xmlns="http://schemas.microsoft.com/sharepoint/v3/contenttype/forms">
+  <Display>DocumentLibraryForm</Display>
+  <Edit>DocumentLibraryForm</Edit>
+  <New>DocumentLibraryForm</New>
+</FormTemplates>
 </file>
 
 <file path=customXml/item3.xml><?xml version="1.0" encoding="utf-8"?>
@@ -12217,26 +12728,20 @@
 </file>
 
 <file path=customXml/itemProps1.xml><?xml version="1.0" encoding="utf-8"?>
-<ds:datastoreItem xmlns:ds="http://schemas.openxmlformats.org/officeDocument/2006/customXml" ds:itemID="{850BAA5D-2B92-4F2C-8674-1915C88D8DA9}">
+<ds:datastoreItem xmlns:ds="http://schemas.openxmlformats.org/officeDocument/2006/customXml" ds:itemID="{BD7514EB-A28E-42ED-8920-3B7EECE75F8A}">
   <ds:schemaRefs>
-    <ds:schemaRef ds:uri="http://schemas.microsoft.com/sharepoint/v3/contenttype/forms"/>
+    <ds:schemaRef ds:uri="http://schemas.microsoft.com/office/2006/metadata/properties"/>
+    <ds:schemaRef ds:uri="http://schemas.microsoft.com/office/infopath/2007/PartnerControls"/>
+    <ds:schemaRef ds:uri="c4dd18c9-8c64-4aae-a1c6-9daeffd9368e"/>
+    <ds:schemaRef ds:uri="1a48f8aa-080e-4f00-a9fc-7c5cf37f6e23"/>
   </ds:schemaRefs>
 </ds:datastoreItem>
 </file>
 
 <file path=customXml/itemProps2.xml><?xml version="1.0" encoding="utf-8"?>
-<ds:datastoreItem xmlns:ds="http://schemas.openxmlformats.org/officeDocument/2006/customXml" ds:itemID="{BD7514EB-A28E-42ED-8920-3B7EECE75F8A}">
+<ds:datastoreItem xmlns:ds="http://schemas.openxmlformats.org/officeDocument/2006/customXml" ds:itemID="{850BAA5D-2B92-4F2C-8674-1915C88D8DA9}">
   <ds:schemaRefs>
-    <ds:schemaRef ds:uri="http://purl.org/dc/terms/"/>
-    <ds:schemaRef ds:uri="http://schemas.microsoft.com/office/2006/documentManagement/types"/>
-    <ds:schemaRef ds:uri="http://schemas.openxmlformats.org/package/2006/metadata/core-properties"/>
-    <ds:schemaRef ds:uri="http://purl.org/dc/elements/1.1/"/>
-    <ds:schemaRef ds:uri="c4dd18c9-8c64-4aae-a1c6-9daeffd9368e"/>
-    <ds:schemaRef ds:uri="http://schemas.microsoft.com/office/infopath/2007/PartnerControls"/>
-    <ds:schemaRef ds:uri="http://schemas.microsoft.com/office/2006/metadata/properties"/>
-    <ds:schemaRef ds:uri="1a48f8aa-080e-4f00-a9fc-7c5cf37f6e23"/>
-    <ds:schemaRef ds:uri="http://www.w3.org/XML/1998/namespace"/>
-    <ds:schemaRef ds:uri="http://purl.org/dc/dcmitype/"/>
+    <ds:schemaRef ds:uri="http://schemas.microsoft.com/sharepoint/v3/contenttype/forms"/>
   </ds:schemaRefs>
 </ds:datastoreItem>
 </file>
@@ -12261,7 +12766,7 @@
 </file>
 
 <file path=customXml/itemProps4.xml><?xml version="1.0" encoding="utf-8"?>
-<ds:datastoreItem xmlns:ds="http://schemas.openxmlformats.org/officeDocument/2006/customXml" ds:itemID="{C9BC8DB1-4F90-4D38-AAAD-7661A3BD28F8}">
+<ds:datastoreItem xmlns:ds="http://schemas.openxmlformats.org/officeDocument/2006/customXml" ds:itemID="{794E27DA-20F4-439F-B843-0BF880BC4463}">
   <ds:schemaRefs>
     <ds:schemaRef ds:uri="http://schemas.openxmlformats.org/officeDocument/2006/bibliography"/>
   </ds:schemaRefs>

</xml_diff>

<commit_message>
Avanços do desenvolvimento 04/06
</commit_message>
<xml_diff>
--- a/TCCzenoModelo1.docx
+++ b/TCCzenoModelo1.docx
@@ -1,6 +1,6 @@
 
 <file path=word/document.xml><?xml version="1.0" encoding="utf-8"?>
-<w:document xmlns:wpc="http://schemas.microsoft.com/office/word/2010/wordprocessingCanvas" xmlns:cx="http://schemas.microsoft.com/office/drawing/2014/chartex" xmlns:cx1="http://schemas.microsoft.com/office/drawing/2015/9/8/chartex" xmlns:cx2="http://schemas.microsoft.com/office/drawing/2015/10/21/chartex" xmlns:cx3="http://schemas.microsoft.com/office/drawing/2016/5/9/chartex" xmlns:cx4="http://schemas.microsoft.com/office/drawing/2016/5/10/chartex" xmlns:cx5="http://schemas.microsoft.com/office/drawing/2016/5/11/chartex" xmlns:cx6="http://schemas.microsoft.com/office/drawing/2016/5/12/chartex" xmlns:cx7="http://schemas.microsoft.com/office/drawing/2016/5/13/chartex" xmlns:cx8="http://schemas.microsoft.com/office/drawing/2016/5/14/chartex" xmlns:mc="http://schemas.openxmlformats.org/markup-compatibility/2006" xmlns:aink="http://schemas.microsoft.com/office/drawing/2016/ink" xmlns:am3d="http://schemas.microsoft.com/office/drawing/2017/model3d" xmlns:o="urn:schemas-microsoft-com:office:office" xmlns:oel="http://schemas.microsoft.com/office/2019/extlst" xmlns:r="http://schemas.openxmlformats.org/officeDocument/2006/relationships" xmlns:m="http://schemas.openxmlformats.org/officeDocument/2006/math" xmlns:v="urn:schemas-microsoft-com:vml" xmlns:wp14="http://schemas.microsoft.com/office/word/2010/wordprocessingDrawing" xmlns:wp="http://schemas.openxmlformats.org/drawingml/2006/wordprocessingDrawing" xmlns:w10="urn:schemas-microsoft-com:office:word" xmlns:w="http://schemas.openxmlformats.org/wordprocessingml/2006/main" xmlns:w14="http://schemas.microsoft.com/office/word/2010/wordml" xmlns:w15="http://schemas.microsoft.com/office/word/2012/wordml" xmlns:w16cex="http://schemas.microsoft.com/office/word/2018/wordml/cex" xmlns:w16cid="http://schemas.microsoft.com/office/word/2016/wordml/cid" xmlns:w16="http://schemas.microsoft.com/office/word/2018/wordml" xmlns:w16du="http://schemas.microsoft.com/office/word/2023/wordml/word16du" xmlns:w16sdtdh="http://schemas.microsoft.com/office/word/2020/wordml/sdtdatahash" xmlns:w16sdtfl="http://schemas.microsoft.com/office/word/2024/wordml/sdtformatlock" xmlns:w16se="http://schemas.microsoft.com/office/word/2015/wordml/symex" xmlns:wpg="http://schemas.microsoft.com/office/word/2010/wordprocessingGroup" xmlns:wpi="http://schemas.microsoft.com/office/word/2010/wordprocessingInk" xmlns:wne="http://schemas.microsoft.com/office/word/2006/wordml" xmlns:wps="http://schemas.microsoft.com/office/word/2010/wordprocessingShape" mc:Ignorable="w14 w15 w16se w16cid w16 w16cex w16sdtdh w16sdtfl w16du wp14">
+<w:document xmlns:wpc="http://schemas.microsoft.com/office/word/2010/wordprocessingCanvas" xmlns:cx="http://schemas.microsoft.com/office/drawing/2014/chartex" xmlns:mc="http://schemas.openxmlformats.org/markup-compatibility/2006" xmlns:o="urn:schemas-microsoft-com:office:office" xmlns:r="http://schemas.openxmlformats.org/officeDocument/2006/relationships" xmlns:m="http://schemas.openxmlformats.org/officeDocument/2006/math" xmlns:v="urn:schemas-microsoft-com:vml" xmlns:wp14="http://schemas.microsoft.com/office/word/2010/wordprocessingDrawing" xmlns:wp="http://schemas.openxmlformats.org/drawingml/2006/wordprocessingDrawing" xmlns:w10="urn:schemas-microsoft-com:office:word" xmlns:w="http://schemas.openxmlformats.org/wordprocessingml/2006/main" xmlns:w14="http://schemas.microsoft.com/office/word/2010/wordml" xmlns:w15="http://schemas.microsoft.com/office/word/2012/wordml" xmlns:w16se="http://schemas.microsoft.com/office/word/2015/wordml/symex" xmlns:wpg="http://schemas.microsoft.com/office/word/2010/wordprocessingGroup" xmlns:wpi="http://schemas.microsoft.com/office/word/2010/wordprocessingInk" xmlns:wne="http://schemas.microsoft.com/office/word/2006/wordml" xmlns:wps="http://schemas.microsoft.com/office/word/2010/wordprocessingShape" mc:Ignorable="w14 w15 w16se wp14">
   <w:body>
     <w:p>
       <w:pPr>
@@ -216,8 +216,20 @@
           <w:sz w:val="24"/>
           <w:szCs w:val="24"/>
         </w:rPr>
-        <w:t xml:space="preserve"> Matheus Cordeiro Sharma</w:t>
-      </w:r>
+        <w:t xml:space="preserve"> Matheus Cordeiro </w:t>
+      </w:r>
+      <w:proofErr w:type="spellStart"/>
+      <w:r>
+        <w:rPr>
+          <w:rFonts w:ascii="Arial" w:hAnsi="Arial" w:cs="Arial"/>
+          <w:b/>
+          <w:bCs/>
+          <w:sz w:val="24"/>
+          <w:szCs w:val="24"/>
+        </w:rPr>
+        <w:t>Sharma</w:t>
+      </w:r>
+      <w:proofErr w:type="spellEnd"/>
     </w:p>
     <w:p>
       <w:pPr>
@@ -692,8 +704,18 @@
           <w:sz w:val="24"/>
           <w:szCs w:val="24"/>
         </w:rPr>
-        <w:t xml:space="preserve"> Matheus Cordeiro Sharma</w:t>
-      </w:r>
+        <w:t xml:space="preserve"> Matheus Cordeiro </w:t>
+      </w:r>
+      <w:proofErr w:type="spellStart"/>
+      <w:r>
+        <w:rPr>
+          <w:rFonts w:ascii="Arial" w:hAnsi="Arial" w:cs="Arial"/>
+          <w:sz w:val="24"/>
+          <w:szCs w:val="24"/>
+        </w:rPr>
+        <w:t>Sharma</w:t>
+      </w:r>
+      <w:proofErr w:type="spellEnd"/>
     </w:p>
     <w:p>
       <w:pPr>
@@ -5160,7 +5182,7 @@
                     </pic:cNvPicPr>
                   </pic:nvPicPr>
                   <pic:blipFill>
-                    <a:blip r:embed="rId15">
+                    <a:blip r:embed="rId13">
                       <a:extLst>
                         <a:ext uri="{28A0092B-C50C-407E-A947-70E740481C1C}">
                           <a14:useLocalDpi xmlns:a14="http://schemas.microsoft.com/office/drawing/2010/main" val="0"/>
@@ -5464,7 +5486,7 @@
                     <pic:cNvPicPr/>
                   </pic:nvPicPr>
                   <pic:blipFill>
-                    <a:blip r:embed="rId16">
+                    <a:blip r:embed="rId14">
                       <a:extLst>
                         <a:ext uri="{28A0092B-C50C-407E-A947-70E740481C1C}">
                           <a14:useLocalDpi xmlns:a14="http://schemas.microsoft.com/office/drawing/2010/main" val="0"/>
@@ -5870,7 +5892,7 @@
                     <pic:cNvPicPr/>
                   </pic:nvPicPr>
                   <pic:blipFill>
-                    <a:blip r:embed="rId17">
+                    <a:blip r:embed="rId15">
                       <a:extLst>
                         <a:ext uri="{28A0092B-C50C-407E-A947-70E740481C1C}">
                           <a14:useLocalDpi xmlns:a14="http://schemas.microsoft.com/office/drawing/2010/main" val="0"/>
@@ -6232,6 +6254,697 @@
                 <pic:pic xmlns:pic="http://schemas.openxmlformats.org/drawingml/2006/picture">
                   <pic:nvPicPr>
                     <pic:cNvPr id="187740544" name="Imagem 1" descr="Gráfico, Gráfico de pizza&#10;&#10;O conteúdo gerado por IA pode estar incorreto."/>
+                    <pic:cNvPicPr/>
+                  </pic:nvPicPr>
+                  <pic:blipFill>
+                    <a:blip r:embed="rId16">
+                      <a:extLst>
+                        <a:ext uri="{28A0092B-C50C-407E-A947-70E740481C1C}">
+                          <a14:useLocalDpi xmlns:a14="http://schemas.microsoft.com/office/drawing/2010/main" val="0"/>
+                        </a:ext>
+                      </a:extLst>
+                    </a:blip>
+                    <a:stretch>
+                      <a:fillRect/>
+                    </a:stretch>
+                  </pic:blipFill>
+                  <pic:spPr>
+                    <a:xfrm>
+                      <a:off x="0" y="0"/>
+                      <a:ext cx="4000324" cy="2800800"/>
+                    </a:xfrm>
+                    <a:prstGeom prst="rect">
+                      <a:avLst/>
+                    </a:prstGeom>
+                  </pic:spPr>
+                </pic:pic>
+              </a:graphicData>
+            </a:graphic>
+          </wp:inline>
+        </w:drawing>
+      </w:r>
+    </w:p>
+    <w:p>
+      <w:pPr>
+        <w:pStyle w:val="Abnt3"/>
+        <w:ind w:left="1287" w:hanging="11"/>
+        <w:jc w:val="center"/>
+        <w:rPr>
+          <w:sz w:val="20"/>
+        </w:rPr>
+      </w:pPr>
+      <w:r>
+        <w:rPr>
+          <w:sz w:val="20"/>
+        </w:rPr>
+        <w:t>Fonte: Elaborado pelo próprio autor – 2025</w:t>
+      </w:r>
+    </w:p>
+    <w:p>
+      <w:pPr>
+        <w:pStyle w:val="Abnt3"/>
+        <w:spacing w:line="276" w:lineRule="auto"/>
+        <w:rPr>
+          <w:b/>
+        </w:rPr>
+      </w:pPr>
+      <w:r>
+        <w:rPr>
+          <w:b/>
+        </w:rPr>
+        <w:t>Interpretação</w:t>
+      </w:r>
+      <w:r>
+        <w:rPr>
+          <w:b/>
+        </w:rPr>
+        <w:t xml:space="preserve"> dos dados </w:t>
+      </w:r>
+    </w:p>
+    <w:p>
+      <w:pPr>
+        <w:pStyle w:val="Abnt3"/>
+        <w:spacing w:line="276" w:lineRule="auto"/>
+        <w:rPr>
+          <w:b/>
+        </w:rPr>
+      </w:pPr>
+      <w:r>
+        <w:rPr>
+          <w:b/>
+        </w:rPr>
+        <w:lastRenderedPageBreak/>
+        <w:t>Opinião geral</w:t>
+      </w:r>
+      <w:r>
+        <w:rPr>
+          <w:b/>
+        </w:rPr>
+        <w:t xml:space="preserve"> dos microempreendedores sobre um sistema de gestão personalizado: </w:t>
+      </w:r>
+      <w:r>
+        <w:t>Buscamos compreender o posicionamento do dono de um pequeno negócio frente a uma proposta de uma plataforma de gestão personalizável</w:t>
+      </w:r>
+    </w:p>
+    <w:p>
+      <w:pPr>
+        <w:pStyle w:val="Abnt3"/>
+        <w:numPr>
+          <w:ilvl w:val="0"/>
+          <w:numId w:val="10"/>
+        </w:numPr>
+        <w:spacing w:line="276" w:lineRule="auto"/>
+        <w:rPr>
+          <w:b/>
+        </w:rPr>
+      </w:pPr>
+      <w:r>
+        <w:rPr>
+          <w:b/>
+        </w:rPr>
+        <w:t>Sim, com certeza. A personalização permitiria adaptar o sistema às necessidades específicas do meu negócio</w:t>
+      </w:r>
+      <w:r>
+        <w:rPr>
+          <w:b/>
+        </w:rPr>
+        <w:t xml:space="preserve">: </w:t>
+      </w:r>
+      <w:r>
+        <w:t>Várias pessoas acharam útil um sistema que se ajusta as suas necessidades e gostos pessoais</w:t>
+      </w:r>
+    </w:p>
+    <w:p>
+      <w:pPr>
+        <w:pStyle w:val="Abnt3"/>
+        <w:numPr>
+          <w:ilvl w:val="0"/>
+          <w:numId w:val="10"/>
+        </w:numPr>
+        <w:spacing w:line="276" w:lineRule="auto"/>
+        <w:rPr>
+          <w:b/>
+        </w:rPr>
+      </w:pPr>
+      <w:r>
+        <w:rPr>
+          <w:b/>
+        </w:rPr>
+        <w:t>Sim, eu acho uma ótima ideia. Ter um sistema que se ajusta ao perfil da minha empresa traria mais controle e agilidade na tomada de decisões, melhorando a organização.</w:t>
+      </w:r>
+      <w:r>
+        <w:rPr>
+          <w:b/>
+        </w:rPr>
+        <w:t>:</w:t>
+      </w:r>
+      <w:r>
+        <w:t xml:space="preserve"> Quase metade dos indivíduos acreditam que um sistema com este aumentaria a performance do próprio negócio, ao melhorar a organização.</w:t>
+      </w:r>
+    </w:p>
+    <w:p>
+      <w:pPr>
+        <w:pStyle w:val="Abnt3"/>
+        <w:numPr>
+          <w:ilvl w:val="0"/>
+          <w:numId w:val="10"/>
+        </w:numPr>
+        <w:spacing w:line="276" w:lineRule="auto"/>
+        <w:rPr>
+          <w:b/>
+        </w:rPr>
+      </w:pPr>
+      <w:r>
+        <w:rPr>
+          <w:b/>
+        </w:rPr>
+        <w:t>Vejo como uma oportunidade, desde que seja algo simples e bem direcionado</w:t>
+      </w:r>
+      <w:r>
+        <w:rPr>
+          <w:b/>
+        </w:rPr>
+        <w:t xml:space="preserve">: </w:t>
+      </w:r>
+      <w:r>
+        <w:t>Outros empreendedores afirmam que um sistema simples e direto ao ponto seria uma oportunidade para eles.</w:t>
+      </w:r>
+    </w:p>
+    <w:p>
+      <w:pPr>
+        <w:pStyle w:val="Abnt3"/>
+        <w:spacing w:line="276" w:lineRule="auto"/>
+        <w:ind w:left="1287" w:firstLine="0"/>
+        <w:rPr>
+          <w:b/>
+        </w:rPr>
+      </w:pPr>
+    </w:p>
+    <w:p>
+      <w:pPr>
+        <w:pStyle w:val="Legenda"/>
+        <w:keepNext/>
+        <w:tabs>
+          <w:tab w:val="center" w:pos="4535"/>
+          <w:tab w:val="right" w:pos="9071"/>
+        </w:tabs>
+        <w:rPr>
+          <w:rFonts w:ascii="Arial" w:hAnsi="Arial" w:cs="Arial"/>
+          <w:noProof/>
+          <w:sz w:val="22"/>
+          <w:szCs w:val="22"/>
+        </w:rPr>
+      </w:pPr>
+      <w:r>
+        <w:rPr>
+          <w:rFonts w:ascii="Arial" w:hAnsi="Arial" w:cs="Arial"/>
+          <w:sz w:val="22"/>
+          <w:szCs w:val="22"/>
+        </w:rPr>
+        <w:tab/>
+      </w:r>
+      <w:bookmarkStart w:id="28" w:name="_Toc199263189"/>
+      <w:r>
+        <w:rPr>
+          <w:rFonts w:ascii="Arial" w:hAnsi="Arial" w:cs="Arial"/>
+          <w:sz w:val="22"/>
+          <w:szCs w:val="22"/>
+        </w:rPr>
+        <w:t xml:space="preserve">Figura </w:t>
+      </w:r>
+      <w:r>
+        <w:rPr>
+          <w:rFonts w:ascii="Arial" w:hAnsi="Arial" w:cs="Arial"/>
+          <w:sz w:val="22"/>
+          <w:szCs w:val="22"/>
+        </w:rPr>
+        <w:fldChar w:fldCharType="begin"/>
+      </w:r>
+      <w:r>
+        <w:rPr>
+          <w:rFonts w:ascii="Arial" w:hAnsi="Arial" w:cs="Arial"/>
+          <w:sz w:val="22"/>
+          <w:szCs w:val="22"/>
+        </w:rPr>
+        <w:instrText xml:space="preserve"> SEQ Figura \* ARABIC </w:instrText>
+      </w:r>
+      <w:r>
+        <w:rPr>
+          <w:rFonts w:ascii="Arial" w:hAnsi="Arial" w:cs="Arial"/>
+          <w:sz w:val="22"/>
+          <w:szCs w:val="22"/>
+        </w:rPr>
+        <w:fldChar w:fldCharType="separate"/>
+      </w:r>
+      <w:r>
+        <w:rPr>
+          <w:rFonts w:ascii="Arial" w:hAnsi="Arial" w:cs="Arial"/>
+          <w:noProof/>
+          <w:sz w:val="22"/>
+          <w:szCs w:val="22"/>
+        </w:rPr>
+        <w:t>5</w:t>
+      </w:r>
+      <w:r>
+        <w:rPr>
+          <w:rFonts w:ascii="Arial" w:hAnsi="Arial" w:cs="Arial"/>
+          <w:sz w:val="22"/>
+          <w:szCs w:val="22"/>
+        </w:rPr>
+        <w:fldChar w:fldCharType="end"/>
+      </w:r>
+      <w:r>
+        <w:rPr>
+          <w:rFonts w:ascii="Arial" w:hAnsi="Arial" w:cs="Arial"/>
+          <w:sz w:val="22"/>
+          <w:szCs w:val="22"/>
+        </w:rPr>
+        <w:t xml:space="preserve"> -</w:t>
+      </w:r>
+      <w:r>
+        <w:rPr>
+          <w:rFonts w:ascii="Arial" w:hAnsi="Arial" w:cs="Arial"/>
+          <w:noProof/>
+          <w:sz w:val="22"/>
+          <w:szCs w:val="22"/>
+        </w:rPr>
+        <w:t xml:space="preserve"> Análise sobre frequência de dados importantes por part</w:t>
+      </w:r>
+      <w:r>
+        <w:rPr>
+          <w:rFonts w:ascii="Arial" w:hAnsi="Arial" w:cs="Arial"/>
+          <w:noProof/>
+          <w:sz w:val="22"/>
+          <w:szCs w:val="22"/>
+        </w:rPr>
+        <w:t>e</w:t>
+      </w:r>
+      <w:r>
+        <w:rPr>
+          <w:rFonts w:ascii="Arial" w:hAnsi="Arial" w:cs="Arial"/>
+          <w:noProof/>
+          <w:sz w:val="22"/>
+          <w:szCs w:val="22"/>
+        </w:rPr>
+        <w:t xml:space="preserve"> do empreendedor</w:t>
+      </w:r>
+      <w:bookmarkEnd w:id="28"/>
+    </w:p>
+    <w:p>
+      <w:pPr>
+        <w:pStyle w:val="Abnt3"/>
+        <w:ind w:left="1276" w:firstLine="1701"/>
+      </w:pPr>
+      <w:r>
+        <w:rPr>
+          <w:noProof/>
+        </w:rPr>
+        <w:t>Com que frequência você revisa os dados e informações da sua empresa para tomar decisões estratégicas?</w:t>
+      </w:r>
+      <w:r>
+        <w:rPr>
+          <w:noProof/>
+        </w:rPr>
+        <w:tab/>
+      </w:r>
+    </w:p>
+    <w:p>
+      <w:pPr>
+        <w:pStyle w:val="Abnt3"/>
+        <w:spacing w:line="276" w:lineRule="auto"/>
+        <w:ind w:left="1287" w:firstLine="0"/>
+        <w:rPr>
+          <w:b/>
+        </w:rPr>
+      </w:pPr>
+      <w:r>
+        <w:rPr>
+          <w:b/>
+          <w:noProof/>
+          <w:lang w:eastAsia="pt-BR"/>
+        </w:rPr>
+        <w:drawing>
+          <wp:inline distT="0" distB="0" distL="0" distR="0" wp14:anchorId="2DC618AD" wp14:editId="2771A6C6">
+            <wp:extent cx="4000324" cy="2800800"/>
+            <wp:effectExtent l="0" t="0" r="635" b="0"/>
+            <wp:docPr id="738339835" name="Imagem 1" descr="Gráfico, Gráfico de pizza&#10;&#10;O conteúdo gerado por IA pode estar incorreto."/>
+            <wp:cNvGraphicFramePr>
+              <a:graphicFrameLocks xmlns:a="http://schemas.openxmlformats.org/drawingml/2006/main" noChangeAspect="1"/>
+            </wp:cNvGraphicFramePr>
+            <a:graphic xmlns:a="http://schemas.openxmlformats.org/drawingml/2006/main">
+              <a:graphicData uri="http://schemas.openxmlformats.org/drawingml/2006/picture">
+                <pic:pic xmlns:pic="http://schemas.openxmlformats.org/drawingml/2006/picture">
+                  <pic:nvPicPr>
+                    <pic:cNvPr id="738339835" name="Imagem 1" descr="Gráfico, Gráfico de pizza&#10;&#10;O conteúdo gerado por IA pode estar incorreto."/>
+                    <pic:cNvPicPr/>
+                  </pic:nvPicPr>
+                  <pic:blipFill>
+                    <a:blip r:embed="rId17">
+                      <a:extLst>
+                        <a:ext uri="{28A0092B-C50C-407E-A947-70E740481C1C}">
+                          <a14:useLocalDpi xmlns:a14="http://schemas.microsoft.com/office/drawing/2010/main" val="0"/>
+                        </a:ext>
+                      </a:extLst>
+                    </a:blip>
+                    <a:stretch>
+                      <a:fillRect/>
+                    </a:stretch>
+                  </pic:blipFill>
+                  <pic:spPr>
+                    <a:xfrm>
+                      <a:off x="0" y="0"/>
+                      <a:ext cx="4000324" cy="2800800"/>
+                    </a:xfrm>
+                    <a:prstGeom prst="rect">
+                      <a:avLst/>
+                    </a:prstGeom>
+                  </pic:spPr>
+                </pic:pic>
+              </a:graphicData>
+            </a:graphic>
+          </wp:inline>
+        </w:drawing>
+      </w:r>
+    </w:p>
+    <w:p>
+      <w:pPr>
+        <w:pStyle w:val="Abnt3"/>
+        <w:ind w:left="1287" w:hanging="11"/>
+        <w:jc w:val="center"/>
+        <w:rPr>
+          <w:sz w:val="20"/>
+        </w:rPr>
+      </w:pPr>
+      <w:r>
+        <w:rPr>
+          <w:sz w:val="20"/>
+        </w:rPr>
+        <w:t>Fonte: Elaborado pelo próprio autor – 2025</w:t>
+      </w:r>
+    </w:p>
+    <w:p>
+      <w:pPr>
+        <w:pStyle w:val="Abnt3"/>
+        <w:spacing w:line="276" w:lineRule="auto"/>
+        <w:rPr>
+          <w:b/>
+        </w:rPr>
+      </w:pPr>
+      <w:r>
+        <w:rPr>
+          <w:b/>
+        </w:rPr>
+        <w:t>Interpretação</w:t>
+      </w:r>
+      <w:r>
+        <w:rPr>
+          <w:b/>
+        </w:rPr>
+        <w:t xml:space="preserve"> dos dados </w:t>
+      </w:r>
+    </w:p>
+    <w:p>
+      <w:pPr>
+        <w:pStyle w:val="Abnt3"/>
+        <w:spacing w:line="276" w:lineRule="auto"/>
+        <w:rPr>
+          <w:bCs w:val="0"/>
+        </w:rPr>
+      </w:pPr>
+      <w:r>
+        <w:rPr>
+          <w:b/>
+        </w:rPr>
+        <w:t xml:space="preserve">Revisão de dados para tomar decisões da empresa: </w:t>
+      </w:r>
+      <w:r>
+        <w:rPr>
+          <w:bCs w:val="0"/>
+        </w:rPr>
+        <w:t>É possível notar, nestas respostas, a frequência</w:t>
+      </w:r>
+      <w:r>
+        <w:rPr>
+          <w:bCs w:val="0"/>
+        </w:rPr>
+        <w:t xml:space="preserve"> com</w:t>
+      </w:r>
+      <w:r>
+        <w:rPr>
+          <w:bCs w:val="0"/>
+        </w:rPr>
+        <w:t xml:space="preserve"> que os</w:t>
+      </w:r>
+      <w:r>
+        <w:rPr>
+          <w:bCs w:val="0"/>
+        </w:rPr>
+        <w:t xml:space="preserve"> donos de pequenos negócios revisão os dados de sua empresa</w:t>
+      </w:r>
+    </w:p>
+    <w:p>
+      <w:pPr>
+        <w:pStyle w:val="Abnt3"/>
+        <w:numPr>
+          <w:ilvl w:val="0"/>
+          <w:numId w:val="11"/>
+        </w:numPr>
+        <w:spacing w:line="276" w:lineRule="auto"/>
+        <w:rPr>
+          <w:b/>
+        </w:rPr>
+      </w:pPr>
+      <w:r>
+        <w:rPr>
+          <w:b/>
+        </w:rPr>
+        <w:lastRenderedPageBreak/>
+        <w:t>Semanalmente</w:t>
+      </w:r>
+      <w:r>
+        <w:rPr>
+          <w:b/>
+        </w:rPr>
+        <w:t xml:space="preserve">: </w:t>
+      </w:r>
+      <w:r>
+        <w:t>Mais da metade dos indivíduos revisa semanalmente, o que ajuda na tomada de decisões relacionadas a empresa</w:t>
+      </w:r>
+      <w:r>
+        <w:t xml:space="preserve"> em um espaço curto de tempo</w:t>
+      </w:r>
+      <w:r>
+        <w:t>.</w:t>
+      </w:r>
+    </w:p>
+    <w:p>
+      <w:pPr>
+        <w:pStyle w:val="Abnt3"/>
+        <w:numPr>
+          <w:ilvl w:val="0"/>
+          <w:numId w:val="11"/>
+        </w:numPr>
+        <w:spacing w:line="276" w:lineRule="auto"/>
+        <w:rPr>
+          <w:b/>
+        </w:rPr>
+      </w:pPr>
+      <w:r>
+        <w:rPr>
+          <w:b/>
+        </w:rPr>
+        <w:t>Mensalmente</w:t>
+      </w:r>
+      <w:r>
+        <w:rPr>
+          <w:b/>
+        </w:rPr>
+        <w:t>:</w:t>
+      </w:r>
+      <w:r>
+        <w:t xml:space="preserve"> </w:t>
+      </w:r>
+      <w:r>
+        <w:t>trinta por cento dos empreendedores relataram que fazem uma revisão mensal das informações de seu negócio.</w:t>
+      </w:r>
+    </w:p>
+    <w:p>
+      <w:pPr>
+        <w:pStyle w:val="Abnt3"/>
+        <w:numPr>
+          <w:ilvl w:val="0"/>
+          <w:numId w:val="11"/>
+        </w:numPr>
+        <w:spacing w:line="276" w:lineRule="auto"/>
+        <w:rPr>
+          <w:b/>
+        </w:rPr>
+      </w:pPr>
+      <w:r>
+        <w:rPr>
+          <w:b/>
+        </w:rPr>
+        <w:t>Raramente</w:t>
+      </w:r>
+      <w:r>
+        <w:rPr>
+          <w:b/>
+        </w:rPr>
+        <w:t xml:space="preserve">: </w:t>
+      </w:r>
+      <w:r>
+        <w:t>Poucos afirmam que esta revisão quase nunca acontece.</w:t>
+      </w:r>
+    </w:p>
+    <w:p>
+      <w:pPr>
+        <w:pStyle w:val="Abnt3"/>
+        <w:numPr>
+          <w:ilvl w:val="0"/>
+          <w:numId w:val="11"/>
+        </w:numPr>
+        <w:spacing w:line="276" w:lineRule="auto"/>
+        <w:rPr>
+          <w:b/>
+        </w:rPr>
+      </w:pPr>
+      <w:r>
+        <w:rPr>
+          <w:b/>
+        </w:rPr>
+        <w:t xml:space="preserve">Nunca faço essa revisão: </w:t>
+      </w:r>
+      <w:r>
+        <w:rPr>
+          <w:bCs w:val="0"/>
+        </w:rPr>
+        <w:t>Ainda outros</w:t>
+      </w:r>
+      <w:r>
+        <w:rPr>
+          <w:bCs w:val="0"/>
+        </w:rPr>
+        <w:t xml:space="preserve"> inferem que nunca fazem esta revisão, o que é preocupante, porque sem esta revisão de dados, a decisão estratégica do empreendedor pode não ter uma base para ser bem-sucedida.</w:t>
+      </w:r>
+    </w:p>
+    <w:p>
+      <w:pPr>
+        <w:pStyle w:val="Abnt3"/>
+        <w:spacing w:line="276" w:lineRule="auto"/>
+        <w:ind w:left="1287" w:firstLine="0"/>
+        <w:rPr>
+          <w:b/>
+        </w:rPr>
+      </w:pPr>
+    </w:p>
+    <w:p>
+      <w:pPr>
+        <w:pStyle w:val="Legenda"/>
+        <w:keepNext/>
+        <w:jc w:val="center"/>
+        <w:rPr>
+          <w:rFonts w:ascii="Arial" w:hAnsi="Arial" w:cs="Arial"/>
+          <w:sz w:val="22"/>
+          <w:szCs w:val="22"/>
+        </w:rPr>
+      </w:pPr>
+      <w:bookmarkStart w:id="29" w:name="_Toc199263190"/>
+      <w:r>
+        <w:rPr>
+          <w:rFonts w:ascii="Arial" w:hAnsi="Arial" w:cs="Arial"/>
+          <w:sz w:val="22"/>
+          <w:szCs w:val="22"/>
+        </w:rPr>
+        <w:t xml:space="preserve">Figura </w:t>
+      </w:r>
+      <w:r>
+        <w:rPr>
+          <w:rFonts w:ascii="Arial" w:hAnsi="Arial" w:cs="Arial"/>
+          <w:sz w:val="22"/>
+          <w:szCs w:val="22"/>
+        </w:rPr>
+        <w:fldChar w:fldCharType="begin"/>
+      </w:r>
+      <w:r>
+        <w:rPr>
+          <w:rFonts w:ascii="Arial" w:hAnsi="Arial" w:cs="Arial"/>
+          <w:sz w:val="22"/>
+          <w:szCs w:val="22"/>
+        </w:rPr>
+        <w:instrText xml:space="preserve"> SEQ Figura \* ARABIC </w:instrText>
+      </w:r>
+      <w:r>
+        <w:rPr>
+          <w:rFonts w:ascii="Arial" w:hAnsi="Arial" w:cs="Arial"/>
+          <w:sz w:val="22"/>
+          <w:szCs w:val="22"/>
+        </w:rPr>
+        <w:fldChar w:fldCharType="separate"/>
+      </w:r>
+      <w:r>
+        <w:rPr>
+          <w:rFonts w:ascii="Arial" w:hAnsi="Arial" w:cs="Arial"/>
+          <w:noProof/>
+          <w:sz w:val="22"/>
+          <w:szCs w:val="22"/>
+        </w:rPr>
+        <w:t>6</w:t>
+      </w:r>
+      <w:r>
+        <w:rPr>
+          <w:rFonts w:ascii="Arial" w:hAnsi="Arial" w:cs="Arial"/>
+          <w:sz w:val="22"/>
+          <w:szCs w:val="22"/>
+        </w:rPr>
+        <w:fldChar w:fldCharType="end"/>
+      </w:r>
+      <w:r>
+        <w:rPr>
+          <w:rFonts w:ascii="Arial" w:hAnsi="Arial" w:cs="Arial"/>
+          <w:sz w:val="22"/>
+          <w:szCs w:val="22"/>
+        </w:rPr>
+        <w:t xml:space="preserve"> - Análise sobre controle do estoque do dono de pequeno negócio</w:t>
+      </w:r>
+      <w:bookmarkEnd w:id="29"/>
+    </w:p>
+    <w:p>
+      <w:pPr>
+        <w:pStyle w:val="Abnt3"/>
+        <w:ind w:left="1276" w:firstLine="1701"/>
+      </w:pPr>
+      <w:r>
+        <w:t>Como você controla o estoque de material de sua empresa?</w:t>
+      </w:r>
+    </w:p>
+    <w:p>
+      <w:pPr>
+        <w:pStyle w:val="Abnt3"/>
+        <w:spacing w:line="276" w:lineRule="auto"/>
+        <w:ind w:left="1287" w:firstLine="0"/>
+        <w:rPr>
+          <w:b/>
+        </w:rPr>
+      </w:pPr>
+      <w:r>
+        <w:rPr>
+          <w:b/>
+          <w:noProof/>
+          <w:lang w:eastAsia="pt-BR"/>
+        </w:rPr>
+        <w:drawing>
+          <wp:inline distT="0" distB="0" distL="0" distR="0" wp14:anchorId="1254D998" wp14:editId="0676162C">
+            <wp:extent cx="4000324" cy="2800800"/>
+            <wp:effectExtent l="0" t="0" r="635" b="0"/>
+            <wp:docPr id="1611200942" name="Imagem 2" descr="Gráfico, Gráfico de pizza&#10;&#10;O conteúdo gerado por IA pode estar incorreto."/>
+            <wp:cNvGraphicFramePr>
+              <a:graphicFrameLocks xmlns:a="http://schemas.openxmlformats.org/drawingml/2006/main" noChangeAspect="1"/>
+            </wp:cNvGraphicFramePr>
+            <a:graphic xmlns:a="http://schemas.openxmlformats.org/drawingml/2006/main">
+              <a:graphicData uri="http://schemas.openxmlformats.org/drawingml/2006/picture">
+                <pic:pic xmlns:pic="http://schemas.openxmlformats.org/drawingml/2006/picture">
+                  <pic:nvPicPr>
+                    <pic:cNvPr id="1611200942" name="Imagem 2" descr="Gráfico, Gráfico de pizza&#10;&#10;O conteúdo gerado por IA pode estar incorreto."/>
                     <pic:cNvPicPr/>
                   </pic:nvPicPr>
                   <pic:blipFill>
@@ -6304,24 +7017,26 @@
         <w:pStyle w:val="Abnt3"/>
         <w:spacing w:line="276" w:lineRule="auto"/>
         <w:rPr>
-          <w:b/>
-        </w:rPr>
-      </w:pPr>
-      <w:r>
-        <w:rPr>
-          <w:b/>
-        </w:rPr>
-        <w:lastRenderedPageBreak/>
-        <w:t>Opinião geral</w:t>
-      </w:r>
-      <w:r>
-        <w:rPr>
-          <w:b/>
-        </w:rPr>
-        <w:t xml:space="preserve"> dos microempreendedores sobre um sistema de gestão personalizado: </w:t>
-      </w:r>
-      <w:r>
-        <w:t>Buscamos compreender o posicionamento do dono de um pequeno negócio frente a uma proposta de uma plataforma de gestão personalizável</w:t>
+          <w:bCs w:val="0"/>
+        </w:rPr>
+      </w:pPr>
+      <w:r>
+        <w:rPr>
+          <w:b/>
+        </w:rPr>
+        <w:t xml:space="preserve">Uso de sistemas diversificados e materiais simples para controle de estoque: </w:t>
+      </w:r>
+      <w:r>
+        <w:rPr>
+          <w:bCs w:val="0"/>
+        </w:rPr>
+        <w:t>Podemos notar que o microempreendedor registra seu estoque de diversas maneiras</w:t>
+      </w:r>
+      <w:r>
+        <w:rPr>
+          <w:bCs w:val="0"/>
+        </w:rPr>
+        <w:t>, e não há no mercado uma ferramenta que possa fazer um registro simples e funcional como a plataforma Zeno.</w:t>
       </w:r>
     </w:p>
     <w:p>
@@ -6329,7 +7044,7 @@
         <w:pStyle w:val="Abnt3"/>
         <w:numPr>
           <w:ilvl w:val="0"/>
-          <w:numId w:val="10"/>
+          <w:numId w:val="12"/>
         </w:numPr>
         <w:spacing w:line="276" w:lineRule="auto"/>
         <w:rPr>
@@ -6340,16 +7055,31 @@
         <w:rPr>
           <w:b/>
         </w:rPr>
-        <w:t>Sim, com certeza. A personalização permitiria adaptar o sistema às necessidades específicas do meu negócio</w:t>
-      </w:r>
-      <w:r>
-        <w:rPr>
-          <w:b/>
-        </w:rPr>
-        <w:t xml:space="preserve">: </w:t>
-      </w:r>
-      <w:r>
-        <w:t>Várias pessoas acharam útil um sistema que se ajusta as suas necessidades e gostos pessoais</w:t>
+        <w:t>Uso sistemas diversificados</w:t>
+      </w:r>
+      <w:r>
+        <w:rPr>
+          <w:b/>
+        </w:rPr>
+        <w:t xml:space="preserve"> </w:t>
+      </w:r>
+      <w:r>
+        <w:rPr>
+          <w:b/>
+        </w:rPr>
+        <w:t>encontrados na internet</w:t>
+      </w:r>
+      <w:r>
+        <w:rPr>
+          <w:b/>
+        </w:rPr>
+        <w:t>:</w:t>
+      </w:r>
+      <w:r>
+        <w:t xml:space="preserve"> Vários indivíduos usam sistemas diversificados na internet para fazer o seu controle de estoque</w:t>
+      </w:r>
+      <w:r>
+        <w:t>.</w:t>
       </w:r>
     </w:p>
     <w:p>
@@ -6357,7 +7087,7 @@
         <w:pStyle w:val="Abnt3"/>
         <w:numPr>
           <w:ilvl w:val="0"/>
-          <w:numId w:val="10"/>
+          <w:numId w:val="12"/>
         </w:numPr>
         <w:spacing w:line="276" w:lineRule="auto"/>
         <w:rPr>
@@ -6368,7 +7098,8 @@
         <w:rPr>
           <w:b/>
         </w:rPr>
-        <w:t>Sim, eu acho uma ótima ideia. Ter um sistema que se ajusta ao perfil da minha empresa traria mais controle e agilidade na tomada de decisões, melhorando a organização.</w:t>
+        <w:lastRenderedPageBreak/>
+        <w:t>Uso um caderno onde anoto o que falta</w:t>
       </w:r>
       <w:r>
         <w:rPr>
@@ -6377,7 +7108,10 @@
         <w:t>:</w:t>
       </w:r>
       <w:r>
-        <w:t xml:space="preserve"> Quase metade dos indivíduos acreditam que um sistema com este aumentaria a performance do próprio negócio, ao melhorar a organização.</w:t>
+        <w:t xml:space="preserve"> Muitos utilizam técnicas de anotação básicas, o que pode dificultar a visualização do controle de estoque e deixa o empreendedor longe do mundo digital, o que pode fazer ele se isolar no mercado</w:t>
+      </w:r>
+      <w:r>
+        <w:t>.</w:t>
       </w:r>
     </w:p>
     <w:p>
@@ -6385,7 +7119,7 @@
         <w:pStyle w:val="Abnt3"/>
         <w:numPr>
           <w:ilvl w:val="0"/>
-          <w:numId w:val="10"/>
+          <w:numId w:val="12"/>
         </w:numPr>
         <w:spacing w:line="276" w:lineRule="auto"/>
         <w:rPr>
@@ -6396,16 +7130,68 @@
         <w:rPr>
           <w:b/>
         </w:rPr>
-        <w:t>Vejo como uma oportunidade, desde que seja algo simples e bem direcionado</w:t>
-      </w:r>
-      <w:r>
-        <w:rPr>
-          <w:b/>
-        </w:rPr>
-        <w:t xml:space="preserve">: </w:t>
-      </w:r>
-      <w:r>
-        <w:t>Outros empreendedores afirmam que um sistema simples e direto ao ponto seria uma oportunidade para eles.</w:t>
+        <w:t>Anotações em diversas formas</w:t>
+      </w:r>
+      <w:r>
+        <w:rPr>
+          <w:b/>
+        </w:rPr>
+        <w:t>:</w:t>
+      </w:r>
+      <w:r>
+        <w:t xml:space="preserve"> Outros inferem que anotam o seu estoque de outras formas não especificadas</w:t>
+      </w:r>
+      <w:r>
+        <w:t>.</w:t>
+      </w:r>
+    </w:p>
+    <w:p>
+      <w:pPr>
+        <w:pStyle w:val="Abnt3"/>
+        <w:numPr>
+          <w:ilvl w:val="0"/>
+          <w:numId w:val="12"/>
+        </w:numPr>
+        <w:spacing w:line="276" w:lineRule="auto"/>
+        <w:rPr>
+          <w:b/>
+        </w:rPr>
+      </w:pPr>
+      <w:r>
+        <w:rPr>
+          <w:b/>
+        </w:rPr>
+        <w:t>Não tenho materiais para estoque</w:t>
+      </w:r>
+      <w:r>
+        <w:rPr>
+          <w:b/>
+        </w:rPr>
+        <w:t>:</w:t>
+      </w:r>
+      <w:r>
+        <w:rPr>
+          <w:bCs w:val="0"/>
+        </w:rPr>
+        <w:t xml:space="preserve"> Alguns microempreendedores não têm materiais para estoque</w:t>
+      </w:r>
+      <w:r>
+        <w:rPr>
+          <w:bCs w:val="0"/>
+        </w:rPr>
+        <w:t>.</w:t>
+      </w:r>
+      <w:r>
+        <w:rPr>
+          <w:bCs w:val="0"/>
+        </w:rPr>
+        <w:t xml:space="preserve"> O sistema Zeno tem a opção, como será visto </w:t>
+      </w:r>
+      <w:r>
+        <w:rPr>
+          <w:bCs w:val="0"/>
+        </w:rPr>
+        <w:t>posteriormente neste documento, de desativar funções, favorecendo assim que não precisa usar esta funcionalidade.</w:t>
       </w:r>
     </w:p>
     <w:p>
@@ -6422,111 +7208,64 @@
       <w:pPr>
         <w:pStyle w:val="Legenda"/>
         <w:keepNext/>
-        <w:tabs>
-          <w:tab w:val="center" w:pos="4535"/>
-          <w:tab w:val="right" w:pos="9071"/>
-        </w:tabs>
+        <w:jc w:val="center"/>
+        <w:rPr>
+          <w:rFonts w:ascii="Arial" w:hAnsi="Arial" w:cs="Arial"/>
+          <w:sz w:val="22"/>
+        </w:rPr>
+      </w:pPr>
+      <w:bookmarkStart w:id="30" w:name="_Toc199263191"/>
+      <w:r>
+        <w:rPr>
+          <w:rFonts w:ascii="Arial" w:hAnsi="Arial" w:cs="Arial"/>
+          <w:sz w:val="22"/>
+        </w:rPr>
+        <w:t xml:space="preserve">Figura </w:t>
+      </w:r>
+      <w:r>
+        <w:rPr>
+          <w:rFonts w:ascii="Arial" w:hAnsi="Arial" w:cs="Arial"/>
+          <w:sz w:val="22"/>
+        </w:rPr>
+        <w:fldChar w:fldCharType="begin"/>
+      </w:r>
+      <w:r>
+        <w:rPr>
+          <w:rFonts w:ascii="Arial" w:hAnsi="Arial" w:cs="Arial"/>
+          <w:sz w:val="22"/>
+        </w:rPr>
+        <w:instrText xml:space="preserve"> SEQ Figura \* ARABIC </w:instrText>
+      </w:r>
+      <w:r>
+        <w:rPr>
+          <w:rFonts w:ascii="Arial" w:hAnsi="Arial" w:cs="Arial"/>
+          <w:sz w:val="22"/>
+        </w:rPr>
+        <w:fldChar w:fldCharType="separate"/>
+      </w:r>
+      <w:r>
         <w:rPr>
           <w:rFonts w:ascii="Arial" w:hAnsi="Arial" w:cs="Arial"/>
           <w:noProof/>
           <w:sz w:val="22"/>
-          <w:szCs w:val="22"/>
-        </w:rPr>
-      </w:pPr>
+        </w:rPr>
+        <w:t>7</w:t>
+      </w:r>
       <w:r>
         <w:rPr>
           <w:rFonts w:ascii="Arial" w:hAnsi="Arial" w:cs="Arial"/>
           <w:sz w:val="22"/>
-          <w:szCs w:val="22"/>
-        </w:rPr>
-        <w:tab/>
-      </w:r>
-      <w:bookmarkStart w:id="28" w:name="_Toc199263189"/>
+        </w:rPr>
+        <w:fldChar w:fldCharType="end"/>
+      </w:r>
       <w:r>
         <w:rPr>
           <w:rFonts w:ascii="Arial" w:hAnsi="Arial" w:cs="Arial"/>
           <w:sz w:val="22"/>
-          <w:szCs w:val="22"/>
-        </w:rPr>
-        <w:t xml:space="preserve">Figura </w:t>
-      </w:r>
-      <w:r>
-        <w:rPr>
-          <w:rFonts w:ascii="Arial" w:hAnsi="Arial" w:cs="Arial"/>
-          <w:sz w:val="22"/>
-          <w:szCs w:val="22"/>
-        </w:rPr>
-        <w:fldChar w:fldCharType="begin"/>
-      </w:r>
-      <w:r>
-        <w:rPr>
-          <w:rFonts w:ascii="Arial" w:hAnsi="Arial" w:cs="Arial"/>
-          <w:sz w:val="22"/>
-          <w:szCs w:val="22"/>
-        </w:rPr>
-        <w:instrText xml:space="preserve"> SEQ Figura \* ARABIC </w:instrText>
-      </w:r>
-      <w:r>
-        <w:rPr>
-          <w:rFonts w:ascii="Arial" w:hAnsi="Arial" w:cs="Arial"/>
-          <w:sz w:val="22"/>
-          <w:szCs w:val="22"/>
-        </w:rPr>
-        <w:fldChar w:fldCharType="separate"/>
-      </w:r>
-      <w:r>
-        <w:rPr>
-          <w:rFonts w:ascii="Arial" w:hAnsi="Arial" w:cs="Arial"/>
-          <w:noProof/>
-          <w:sz w:val="22"/>
-          <w:szCs w:val="22"/>
-        </w:rPr>
-        <w:t>5</w:t>
-      </w:r>
-      <w:r>
-        <w:rPr>
-          <w:rFonts w:ascii="Arial" w:hAnsi="Arial" w:cs="Arial"/>
-          <w:sz w:val="22"/>
-          <w:szCs w:val="22"/>
-        </w:rPr>
-        <w:fldChar w:fldCharType="end"/>
-      </w:r>
-      <w:r>
-        <w:rPr>
-          <w:rFonts w:ascii="Arial" w:hAnsi="Arial" w:cs="Arial"/>
-          <w:sz w:val="22"/>
-          <w:szCs w:val="22"/>
-        </w:rPr>
-        <w:t xml:space="preserve"> -</w:t>
-      </w:r>
-      <w:r>
-        <w:rPr>
-          <w:rFonts w:ascii="Arial" w:hAnsi="Arial" w:cs="Arial"/>
-          <w:noProof/>
-          <w:sz w:val="22"/>
-          <w:szCs w:val="22"/>
-        </w:rPr>
-        <w:t xml:space="preserve"> Análise sobre frequência de dados importantes por part</w:t>
-      </w:r>
-      <w:r>
-        <w:rPr>
-          <w:rFonts w:ascii="Arial" w:hAnsi="Arial" w:cs="Arial"/>
-          <w:noProof/>
-          <w:sz w:val="22"/>
-          <w:szCs w:val="22"/>
-        </w:rPr>
-        <w:t>e</w:t>
-      </w:r>
-      <w:r>
-        <w:rPr>
-          <w:rFonts w:ascii="Arial" w:hAnsi="Arial" w:cs="Arial"/>
-          <w:noProof/>
-          <w:sz w:val="22"/>
-          <w:szCs w:val="22"/>
-        </w:rPr>
-        <w:t xml:space="preserve"> do empreendedor</w:t>
-      </w:r>
-      <w:bookmarkEnd w:id="28"/>
+        </w:rPr>
+        <w:t xml:space="preserve"> -  Análise sobre controle do fluxo de caixa do empreendedor</w:t>
+      </w:r>
+      <w:bookmarkEnd w:id="30"/>
     </w:p>
     <w:p>
       <w:pPr>
@@ -6535,37 +7274,28 @@
       </w:pPr>
       <w:r>
         <w:rPr>
-          <w:noProof/>
-        </w:rPr>
-        <w:t>Com que frequência você revisa os dados e informações da sua empresa para tomar decisões estratégicas?</w:t>
-      </w:r>
-      <w:r>
-        <w:rPr>
-          <w:noProof/>
-        </w:rPr>
-        <w:tab/>
-      </w:r>
-    </w:p>
-    <w:p>
-      <w:pPr>
-        <w:pStyle w:val="Abnt3"/>
-        <w:spacing w:line="276" w:lineRule="auto"/>
-        <w:ind w:left="1287" w:firstLine="0"/>
-        <w:rPr>
-          <w:b/>
-        </w:rPr>
-      </w:pPr>
-      <w:r>
-        <w:rPr>
-          <w:b/>
+          <w:color w:val="202124"/>
+          <w:spacing w:val="3"/>
+          <w:shd w:val="clear" w:color="auto" w:fill="FFFFFF"/>
+        </w:rPr>
+        <w:t>Como você realiza o controle do fluxo de caixa na sua empresa? </w:t>
+      </w:r>
+    </w:p>
+    <w:p>
+      <w:pPr>
+        <w:pStyle w:val="Abnt3"/>
+        <w:jc w:val="center"/>
+      </w:pPr>
+      <w:r>
+        <w:rPr>
           <w:noProof/>
           <w:lang w:eastAsia="pt-BR"/>
         </w:rPr>
         <w:drawing>
-          <wp:inline distT="0" distB="0" distL="0" distR="0" wp14:anchorId="2DC618AD" wp14:editId="2771A6C6">
+          <wp:inline distT="0" distB="0" distL="0" distR="0" wp14:anchorId="39744671" wp14:editId="6B9A7205">
             <wp:extent cx="4000324" cy="2800800"/>
             <wp:effectExtent l="0" t="0" r="635" b="0"/>
-            <wp:docPr id="738339835" name="Imagem 1" descr="Gráfico, Gráfico de pizza&#10;&#10;O conteúdo gerado por IA pode estar incorreto."/>
+            <wp:docPr id="2" name="Imagem 2"/>
             <wp:cNvGraphicFramePr>
               <a:graphicFrameLocks xmlns:a="http://schemas.openxmlformats.org/drawingml/2006/main" noChangeAspect="1"/>
             </wp:cNvGraphicFramePr>
@@ -6573,7 +7303,7 @@
               <a:graphicData uri="http://schemas.openxmlformats.org/drawingml/2006/picture">
                 <pic:pic xmlns:pic="http://schemas.openxmlformats.org/drawingml/2006/picture">
                   <pic:nvPicPr>
-                    <pic:cNvPr id="738339835" name="Imagem 1" descr="Gráfico, Gráfico de pizza&#10;&#10;O conteúdo gerado por IA pode estar incorreto."/>
+                    <pic:cNvPr id="2" name="P7.png"/>
                     <pic:cNvPicPr/>
                   </pic:nvPicPr>
                   <pic:blipFill>
@@ -6653,31 +7383,25 @@
         <w:rPr>
           <w:b/>
         </w:rPr>
-        <w:t xml:space="preserve">Revisão de dados para tomar decisões da empresa: </w:t>
+        <w:t>Falta de ferramenta versátil e de layout simples para controlar o fluxo de caixa</w:t>
+      </w:r>
+      <w:r>
+        <w:rPr>
+          <w:b/>
+        </w:rPr>
+        <w:t>:</w:t>
       </w:r>
       <w:r>
         <w:rPr>
           <w:bCs w:val="0"/>
         </w:rPr>
-        <w:t>É possível notar, nestas respostas, a frequência</w:t>
+        <w:t xml:space="preserve"> O empreendedor, de acordo com o resultado da pesquisa, não usa um sistema que possa armazenar e mostrar estatísticas do fluxo de caixa de forma simples e amigável</w:t>
       </w:r>
       <w:r>
         <w:rPr>
           <w:bCs w:val="0"/>
         </w:rPr>
-        <w:t xml:space="preserve"> com</w:t>
-      </w:r>
-      <w:r>
-        <w:rPr>
-          <w:bCs w:val="0"/>
-        </w:rPr>
-        <w:t xml:space="preserve"> que os</w:t>
-      </w:r>
-      <w:r>
-        <w:rPr>
-          <w:bCs w:val="0"/>
-        </w:rPr>
-        <w:t xml:space="preserve"> donos de pequenos negócios revisão os dados de sua empresa</w:t>
+        <w:t>.</w:t>
       </w:r>
     </w:p>
     <w:p>
@@ -6685,7 +7409,7 @@
         <w:pStyle w:val="Abnt3"/>
         <w:numPr>
           <w:ilvl w:val="0"/>
-          <w:numId w:val="11"/>
+          <w:numId w:val="13"/>
         </w:numPr>
         <w:spacing w:line="276" w:lineRule="auto"/>
         <w:rPr>
@@ -6696,23 +7420,16 @@
         <w:rPr>
           <w:b/>
         </w:rPr>
-        <w:lastRenderedPageBreak/>
-        <w:t>Semanalmente</w:t>
-      </w:r>
-      <w:r>
-        <w:rPr>
-          <w:b/>
-        </w:rPr>
-        <w:t xml:space="preserve">: </w:t>
-      </w:r>
-      <w:r>
-        <w:t>Mais da metade dos indivíduos revisa semanalmente, o que ajuda na tomada de decisões relacionadas a empresa</w:t>
-      </w:r>
-      <w:r>
-        <w:t xml:space="preserve"> em um espaço curto de tempo</w:t>
-      </w:r>
-      <w:r>
-        <w:t>.</w:t>
+        <w:t>Em um caderno/livro</w:t>
+      </w:r>
+      <w:r>
+        <w:rPr>
+          <w:b/>
+        </w:rPr>
+        <w:t>:</w:t>
+      </w:r>
+      <w:r>
+        <w:t xml:space="preserve"> Alguns controlam o seu caixa por métodos simples, mais ultrapassados.</w:t>
       </w:r>
     </w:p>
     <w:p>
@@ -6720,7 +7437,7 @@
         <w:pStyle w:val="Abnt3"/>
         <w:numPr>
           <w:ilvl w:val="0"/>
-          <w:numId w:val="11"/>
+          <w:numId w:val="13"/>
         </w:numPr>
         <w:spacing w:line="276" w:lineRule="auto"/>
         <w:rPr>
@@ -6731,7 +7448,8 @@
         <w:rPr>
           <w:b/>
         </w:rPr>
-        <w:t>Mensalmente</w:t>
+        <w:lastRenderedPageBreak/>
+        <w:t>Em uma planilha do Excel</w:t>
       </w:r>
       <w:r>
         <w:rPr>
@@ -6740,10 +7458,7 @@
         <w:t>:</w:t>
       </w:r>
       <w:r>
-        <w:t xml:space="preserve"> </w:t>
-      </w:r>
-      <w:r>
-        <w:t>trinta por cento dos empreendedores relataram que fazem uma revisão mensal das informações de seu negócio.</w:t>
+        <w:t xml:space="preserve"> Várias pessoas utilizam a ferramenta Excel, que é uma plataforma que não é simples de aprender e muitas vezes exige a visualização de um tutorial em vídeo para produzir algo mais complexo, algo que o sistema Zeno não exige.</w:t>
       </w:r>
     </w:p>
     <w:p>
@@ -6751,7 +7466,7 @@
         <w:pStyle w:val="Abnt3"/>
         <w:numPr>
           <w:ilvl w:val="0"/>
-          <w:numId w:val="11"/>
+          <w:numId w:val="13"/>
         </w:numPr>
         <w:spacing w:line="276" w:lineRule="auto"/>
         <w:rPr>
@@ -6762,16 +7477,19 @@
         <w:rPr>
           <w:b/>
         </w:rPr>
-        <w:t>Raramente</w:t>
-      </w:r>
-      <w:r>
-        <w:rPr>
-          <w:b/>
-        </w:rPr>
-        <w:t xml:space="preserve">: </w:t>
-      </w:r>
-      <w:r>
-        <w:t>Poucos afirmam que esta revisão quase nunca acontece.</w:t>
+        <w:t>De outra forma</w:t>
+      </w:r>
+      <w:r>
+        <w:rPr>
+          <w:b/>
+        </w:rPr>
+        <w:t>:</w:t>
+      </w:r>
+      <w:r>
+        <w:t xml:space="preserve"> Uma porcentagem de empreendedores utiliza formas não especificadas para acompanhar o seu caixa</w:t>
+      </w:r>
+      <w:r>
+        <w:t>.</w:t>
       </w:r>
     </w:p>
     <w:p>
@@ -6779,7 +7497,7 @@
         <w:pStyle w:val="Abnt3"/>
         <w:numPr>
           <w:ilvl w:val="0"/>
-          <w:numId w:val="11"/>
+          <w:numId w:val="13"/>
         </w:numPr>
         <w:spacing w:line="276" w:lineRule="auto"/>
         <w:rPr>
@@ -6790,19 +7508,43 @@
         <w:rPr>
           <w:b/>
         </w:rPr>
-        <w:t xml:space="preserve">Nunca faço essa revisão: </w:t>
+        <w:t>Não controlo o fluxo do meu caixa</w:t>
+      </w:r>
+      <w:r>
+        <w:rPr>
+          <w:b/>
+        </w:rPr>
+        <w:t>:</w:t>
       </w:r>
       <w:r>
         <w:rPr>
           <w:bCs w:val="0"/>
         </w:rPr>
-        <w:t>Ainda outros</w:t>
+        <w:t xml:space="preserve"> Menos de nove por cento não controla</w:t>
       </w:r>
       <w:r>
         <w:rPr>
           <w:bCs w:val="0"/>
         </w:rPr>
-        <w:t xml:space="preserve"> inferem que nunca fazem esta revisão, o que é preocupante, porque sem esta revisão de dados, a decisão estratégica do empreendedor pode não ter uma base para ser bem-sucedida.</w:t>
+        <w:t>m</w:t>
+      </w:r>
+      <w:r>
+        <w:rPr>
+          <w:bCs w:val="0"/>
+        </w:rPr>
+        <w:t xml:space="preserve"> o fluxo de seu caixa</w:t>
+      </w:r>
+      <w:r>
+        <w:rPr>
+          <w:bCs w:val="0"/>
+        </w:rPr>
+        <w:t>, o que pode impactar no desempenho profissional destes empreendedores</w:t>
+      </w:r>
+      <w:r>
+        <w:rPr>
+          <w:bCs w:val="0"/>
+        </w:rPr>
+        <w:t>.</w:t>
       </w:r>
     </w:p>
     <w:p>
@@ -6826,7 +7568,7 @@
           <w:szCs w:val="22"/>
         </w:rPr>
       </w:pPr>
-      <w:bookmarkStart w:id="29" w:name="_Toc199263190"/>
+      <w:bookmarkStart w:id="31" w:name="_Toc199263192"/>
       <w:r>
         <w:rPr>
           <w:rFonts w:ascii="Arial" w:hAnsi="Arial" w:cs="Arial"/>
@@ -6866,7 +7608,7 @@
           <w:sz w:val="22"/>
           <w:szCs w:val="22"/>
         </w:rPr>
-        <w:t>6</w:t>
+        <w:t>8</w:t>
       </w:r>
       <w:r>
         <w:rPr>
@@ -6882,9 +7624,9 @@
           <w:sz w:val="22"/>
           <w:szCs w:val="22"/>
         </w:rPr>
-        <w:t xml:space="preserve"> - Análise sobre controle do estoque do dono de pequeno negócio</w:t>
-      </w:r>
-      <w:bookmarkEnd w:id="29"/>
+        <w:t xml:space="preserve"> - Análise da opinião do empreendedor sobre possíveis funcionalidades em plataforma de gestão</w:t>
+      </w:r>
+      <w:bookmarkEnd w:id="31"/>
     </w:p>
     <w:p>
       <w:pPr>
@@ -6892,29 +7634,35 @@
         <w:ind w:left="1276" w:firstLine="1701"/>
       </w:pPr>
       <w:r>
-        <w:t>Como você controla o estoque de material de sua empresa?</w:t>
-      </w:r>
-    </w:p>
-    <w:p>
-      <w:pPr>
-        <w:pStyle w:val="Abnt3"/>
-        <w:spacing w:line="276" w:lineRule="auto"/>
-        <w:ind w:left="1287" w:firstLine="0"/>
-        <w:rPr>
-          <w:b/>
-        </w:rPr>
-      </w:pPr>
-      <w:r>
-        <w:rPr>
-          <w:b/>
+        <w:t xml:space="preserve">Se você usasse um sistema para gerir a sua </w:t>
+      </w:r>
+      <w:r>
+        <w:t>empresa,</w:t>
+      </w:r>
+      <w:r>
+        <w:t xml:space="preserve"> quais funcionalidades você gostaria que ele tivesse?</w:t>
+      </w:r>
+    </w:p>
+    <w:p>
+      <w:pPr>
+        <w:pStyle w:val="Abnt3"/>
+        <w:ind w:left="1287" w:hanging="11"/>
+        <w:jc w:val="center"/>
+        <w:rPr>
+          <w:sz w:val="20"/>
+        </w:rPr>
+      </w:pPr>
+      <w:r>
+        <w:rPr>
           <w:noProof/>
+          <w:sz w:val="20"/>
           <w:lang w:eastAsia="pt-BR"/>
         </w:rPr>
         <w:drawing>
-          <wp:inline distT="0" distB="0" distL="0" distR="0" wp14:anchorId="1254D998" wp14:editId="0676162C">
+          <wp:inline distT="0" distB="0" distL="0" distR="0" wp14:anchorId="6306B6AA" wp14:editId="4BFD68FB">
             <wp:extent cx="4000324" cy="2800800"/>
             <wp:effectExtent l="0" t="0" r="635" b="0"/>
-            <wp:docPr id="1611200942" name="Imagem 2" descr="Gráfico, Gráfico de pizza&#10;&#10;O conteúdo gerado por IA pode estar incorreto."/>
+            <wp:docPr id="1672089996" name="Imagem 1" descr="Gráfico, Gráfico de pizza&#10;&#10;O conteúdo gerado por IA pode estar incorreto."/>
             <wp:cNvGraphicFramePr>
               <a:graphicFrameLocks xmlns:a="http://schemas.openxmlformats.org/drawingml/2006/main" noChangeAspect="1"/>
             </wp:cNvGraphicFramePr>
@@ -6922,7 +7670,7 @@
               <a:graphicData uri="http://schemas.openxmlformats.org/drawingml/2006/picture">
                 <pic:pic xmlns:pic="http://schemas.openxmlformats.org/drawingml/2006/picture">
                   <pic:nvPicPr>
-                    <pic:cNvPr id="1611200942" name="Imagem 2" descr="Gráfico, Gráfico de pizza&#10;&#10;O conteúdo gerado por IA pode estar incorreto."/>
+                    <pic:cNvPr id="1672089996" name="Imagem 1" descr="Gráfico, Gráfico de pizza&#10;&#10;O conteúdo gerado por IA pode estar incorreto."/>
                     <pic:cNvPicPr/>
                   </pic:nvPicPr>
                   <pic:blipFill>
@@ -7002,19 +7750,25 @@
         <w:rPr>
           <w:b/>
         </w:rPr>
-        <w:t xml:space="preserve">Uso de sistemas diversificados e materiais simples para controle de estoque: </w:t>
+        <w:t>Funcionalidades necessárias para um sistema de gestão de acordo com a visão do empreendedor:</w:t>
       </w:r>
       <w:r>
         <w:rPr>
           <w:bCs w:val="0"/>
         </w:rPr>
-        <w:t>Podemos notar que o microempreendedor registra seu estoque de diversas maneiras</w:t>
+        <w:t xml:space="preserve"> Os donos de pequenos negócios, de acordo com a pesquisa, querem </w:t>
       </w:r>
       <w:r>
         <w:rPr>
           <w:bCs w:val="0"/>
         </w:rPr>
-        <w:t>, e não há no mercado uma ferramenta que possa fazer um registro simples e funcional como a plataforma Zeno.</w:t>
+        <w:t>um sistema de gestão que tenha uma agenda, controle de estoque, fluxo de caixa, e que permita escolher quais funcionalidades usar</w:t>
+      </w:r>
+      <w:r>
+        <w:rPr>
+          <w:bCs w:val="0"/>
+        </w:rPr>
+        <w:t>.</w:t>
       </w:r>
     </w:p>
     <w:p>
@@ -7022,7 +7776,7 @@
         <w:pStyle w:val="Abnt3"/>
         <w:numPr>
           <w:ilvl w:val="0"/>
-          <w:numId w:val="12"/>
+          <w:numId w:val="15"/>
         </w:numPr>
         <w:spacing w:line="276" w:lineRule="auto"/>
         <w:rPr>
@@ -7033,7 +7787,7 @@
         <w:rPr>
           <w:b/>
         </w:rPr>
-        <w:t>Uso sistemas diversificados</w:t>
+        <w:t>Agenda, estoque, fluxo de caixa, entre</w:t>
       </w:r>
       <w:r>
         <w:rPr>
@@ -7045,7 +7799,7 @@
         <w:rPr>
           <w:b/>
         </w:rPr>
-        <w:t>encontrados na internet</w:t>
+        <w:t>outros</w:t>
       </w:r>
       <w:r>
         <w:rPr>
@@ -7054,10 +7808,10 @@
         <w:t>:</w:t>
       </w:r>
       <w:r>
-        <w:t xml:space="preserve"> Vários indivíduos usam sistemas diversificados na internet para fazer o seu controle de estoque</w:t>
-      </w:r>
-      <w:r>
-        <w:t>.</w:t>
+        <w:t xml:space="preserve"> </w:t>
+      </w:r>
+      <w:r>
+        <w:t>Muitos querem as funcionalidades principais e outras secundárias.</w:t>
       </w:r>
     </w:p>
     <w:p>
@@ -7065,7 +7819,7 @@
         <w:pStyle w:val="Abnt3"/>
         <w:numPr>
           <w:ilvl w:val="0"/>
-          <w:numId w:val="12"/>
+          <w:numId w:val="15"/>
         </w:numPr>
         <w:spacing w:line="276" w:lineRule="auto"/>
         <w:rPr>
@@ -7076,8 +7830,7 @@
         <w:rPr>
           <w:b/>
         </w:rPr>
-        <w:lastRenderedPageBreak/>
-        <w:t>Uso um caderno onde anoto o que falta</w:t>
+        <w:t>Agenda, estoque, fluxo de caixa</w:t>
       </w:r>
       <w:r>
         <w:rPr>
@@ -7086,10 +7839,10 @@
         <w:t>:</w:t>
       </w:r>
       <w:r>
-        <w:t xml:space="preserve"> Muitos utilizam técnicas de anotação básicas, o que pode dificultar a visualização do controle de estoque e deixa o empreendedor longe do mundo digital, o que pode fazer ele se isolar no mercado</w:t>
-      </w:r>
-      <w:r>
-        <w:t>.</w:t>
+        <w:t xml:space="preserve"> </w:t>
+      </w:r>
+      <w:r>
+        <w:t>Ainda alguns empreendedores gostariam apenas das funcionalidades principais.</w:t>
       </w:r>
     </w:p>
     <w:p>
@@ -7097,7 +7850,7 @@
         <w:pStyle w:val="Abnt3"/>
         <w:numPr>
           <w:ilvl w:val="0"/>
-          <w:numId w:val="12"/>
+          <w:numId w:val="15"/>
         </w:numPr>
         <w:spacing w:line="276" w:lineRule="auto"/>
         <w:rPr>
@@ -7108,7 +7861,20 @@
         <w:rPr>
           <w:b/>
         </w:rPr>
-        <w:t>Anotações em diversas formas</w:t>
+        <w:lastRenderedPageBreak/>
+        <w:t>Algo que permitisse escolher quais</w:t>
+      </w:r>
+      <w:r>
+        <w:rPr>
+          <w:b/>
+        </w:rPr>
+        <w:t xml:space="preserve"> </w:t>
+      </w:r>
+      <w:r>
+        <w:rPr>
+          <w:b/>
+        </w:rPr>
+        <w:t>funcionalidades utilizar</w:t>
       </w:r>
       <w:r>
         <w:rPr>
@@ -7117,66 +7883,22 @@
         <w:t>:</w:t>
       </w:r>
       <w:r>
-        <w:t xml:space="preserve"> Outros inferem que anotam o seu estoque de outras formas não especificadas</w:t>
-      </w:r>
-      <w:r>
-        <w:t>.</w:t>
-      </w:r>
-    </w:p>
-    <w:p>
-      <w:pPr>
-        <w:pStyle w:val="Abnt3"/>
-        <w:numPr>
-          <w:ilvl w:val="0"/>
-          <w:numId w:val="12"/>
-        </w:numPr>
+        <w:t xml:space="preserve"> </w:t>
+      </w:r>
+      <w:r>
+        <w:t>Uma boa parte do público-alvo gostaria de escolher as funcionalidade</w:t>
+      </w:r>
+      <w:r>
+        <w:t>s do sistema, algo que fosse personalizável</w:t>
+      </w:r>
+      <w:r>
+        <w:t xml:space="preserve"> para se moldar as suas necessidades.</w:t>
+      </w:r>
+    </w:p>
+    <w:p>
+      <w:pPr>
+        <w:pStyle w:val="Abnt3"/>
         <w:spacing w:line="276" w:lineRule="auto"/>
-        <w:rPr>
-          <w:b/>
-        </w:rPr>
-      </w:pPr>
-      <w:r>
-        <w:rPr>
-          <w:b/>
-        </w:rPr>
-        <w:t>Não tenho materiais para estoque</w:t>
-      </w:r>
-      <w:r>
-        <w:rPr>
-          <w:b/>
-        </w:rPr>
-        <w:t>:</w:t>
-      </w:r>
-      <w:r>
-        <w:rPr>
-          <w:bCs w:val="0"/>
-        </w:rPr>
-        <w:t xml:space="preserve"> Alguns microempreendedores não têm materiais para estoque</w:t>
-      </w:r>
-      <w:r>
-        <w:rPr>
-          <w:bCs w:val="0"/>
-        </w:rPr>
-        <w:t>.</w:t>
-      </w:r>
-      <w:r>
-        <w:rPr>
-          <w:bCs w:val="0"/>
-        </w:rPr>
-        <w:t xml:space="preserve"> O sistema Zeno tem a opção, como será visto </w:t>
-      </w:r>
-      <w:r>
-        <w:rPr>
-          <w:bCs w:val="0"/>
-        </w:rPr>
-        <w:t>posteriormente neste documento, de desativar funções, favorecendo assim que não precisa usar esta funcionalidade.</w:t>
-      </w:r>
-    </w:p>
-    <w:p>
-      <w:pPr>
-        <w:pStyle w:val="Abnt3"/>
-        <w:spacing w:line="276" w:lineRule="auto"/>
-        <w:ind w:left="1287" w:firstLine="0"/>
         <w:rPr>
           <w:b/>
         </w:rPr>
@@ -7190,13 +7912,15 @@
         <w:rPr>
           <w:rFonts w:ascii="Arial" w:hAnsi="Arial" w:cs="Arial"/>
           <w:sz w:val="22"/>
-        </w:rPr>
-      </w:pPr>
-      <w:bookmarkStart w:id="30" w:name="_Toc199263191"/>
+          <w:szCs w:val="22"/>
+        </w:rPr>
+      </w:pPr>
+      <w:bookmarkStart w:id="32" w:name="_Toc199263193"/>
       <w:r>
         <w:rPr>
           <w:rFonts w:ascii="Arial" w:hAnsi="Arial" w:cs="Arial"/>
           <w:sz w:val="22"/>
+          <w:szCs w:val="22"/>
         </w:rPr>
         <w:t xml:space="preserve">Figura </w:t>
       </w:r>
@@ -7204,6 +7928,7 @@
         <w:rPr>
           <w:rFonts w:ascii="Arial" w:hAnsi="Arial" w:cs="Arial"/>
           <w:sz w:val="22"/>
+          <w:szCs w:val="22"/>
         </w:rPr>
         <w:fldChar w:fldCharType="begin"/>
       </w:r>
@@ -7211,6 +7936,7 @@
         <w:rPr>
           <w:rFonts w:ascii="Arial" w:hAnsi="Arial" w:cs="Arial"/>
           <w:sz w:val="22"/>
+          <w:szCs w:val="22"/>
         </w:rPr>
         <w:instrText xml:space="preserve"> SEQ Figura \* ARABIC </w:instrText>
       </w:r>
@@ -7218,6 +7944,7 @@
         <w:rPr>
           <w:rFonts w:ascii="Arial" w:hAnsi="Arial" w:cs="Arial"/>
           <w:sz w:val="22"/>
+          <w:szCs w:val="22"/>
         </w:rPr>
         <w:fldChar w:fldCharType="separate"/>
       </w:r>
@@ -7226,13 +7953,15 @@
           <w:rFonts w:ascii="Arial" w:hAnsi="Arial" w:cs="Arial"/>
           <w:noProof/>
           <w:sz w:val="22"/>
-        </w:rPr>
-        <w:t>7</w:t>
+          <w:szCs w:val="22"/>
+        </w:rPr>
+        <w:t>9</w:t>
       </w:r>
       <w:r>
         <w:rPr>
           <w:rFonts w:ascii="Arial" w:hAnsi="Arial" w:cs="Arial"/>
           <w:sz w:val="22"/>
+          <w:szCs w:val="22"/>
         </w:rPr>
         <w:fldChar w:fldCharType="end"/>
       </w:r>
@@ -7240,10 +7969,11 @@
         <w:rPr>
           <w:rFonts w:ascii="Arial" w:hAnsi="Arial" w:cs="Arial"/>
           <w:sz w:val="22"/>
-        </w:rPr>
-        <w:t xml:space="preserve"> -  Análise sobre controle do fluxo de caixa do empreendedor</w:t>
-      </w:r>
-      <w:bookmarkEnd w:id="30"/>
+          <w:szCs w:val="22"/>
+        </w:rPr>
+        <w:t xml:space="preserve"> - Análise da característica chave para um bom sistema</w:t>
+      </w:r>
+      <w:bookmarkEnd w:id="32"/>
     </w:p>
     <w:p>
       <w:pPr>
@@ -7251,29 +7981,29 @@
         <w:ind w:left="1276" w:firstLine="1701"/>
       </w:pPr>
       <w:r>
-        <w:rPr>
-          <w:color w:val="202124"/>
-          <w:spacing w:val="3"/>
-          <w:shd w:val="clear" w:color="auto" w:fill="FFFFFF"/>
-        </w:rPr>
-        <w:t>Como você realiza o controle do fluxo de caixa na sua empresa? </w:t>
-      </w:r>
-    </w:p>
-    <w:p>
-      <w:pPr>
-        <w:pStyle w:val="Abnt3"/>
+        <w:t>Na sua opinião, um bom sistema de gestão de microempresas qual característica julga mais relevante para o mesmo?</w:t>
+      </w:r>
+    </w:p>
+    <w:p>
+      <w:pPr>
+        <w:pStyle w:val="Abnt3"/>
+        <w:spacing w:line="276" w:lineRule="auto"/>
         <w:jc w:val="center"/>
-      </w:pPr>
-      <w:r>
-        <w:rPr>
+        <w:rPr>
+          <w:b/>
+        </w:rPr>
+      </w:pPr>
+      <w:r>
+        <w:rPr>
+          <w:b/>
           <w:noProof/>
           <w:lang w:eastAsia="pt-BR"/>
         </w:rPr>
         <w:drawing>
-          <wp:inline distT="0" distB="0" distL="0" distR="0" wp14:anchorId="39744671" wp14:editId="6B9A7205">
+          <wp:inline distT="0" distB="0" distL="0" distR="0" wp14:anchorId="7D49ADF7" wp14:editId="3E005D42">
             <wp:extent cx="4000324" cy="2800800"/>
             <wp:effectExtent l="0" t="0" r="635" b="0"/>
-            <wp:docPr id="2" name="Imagem 2"/>
+            <wp:docPr id="888911095" name="Imagem 2" descr="Gráfico, Gráfico de pizza&#10;&#10;O conteúdo gerado por IA pode estar incorreto."/>
             <wp:cNvGraphicFramePr>
               <a:graphicFrameLocks xmlns:a="http://schemas.openxmlformats.org/drawingml/2006/main" noChangeAspect="1"/>
             </wp:cNvGraphicFramePr>
@@ -7281,7 +8011,7 @@
               <a:graphicData uri="http://schemas.openxmlformats.org/drawingml/2006/picture">
                 <pic:pic xmlns:pic="http://schemas.openxmlformats.org/drawingml/2006/picture">
                   <pic:nvPicPr>
-                    <pic:cNvPr id="2" name="P7.png"/>
+                    <pic:cNvPr id="888911095" name="Imagem 2" descr="Gráfico, Gráfico de pizza&#10;&#10;O conteúdo gerado por IA pode estar incorreto."/>
                     <pic:cNvPicPr/>
                   </pic:nvPicPr>
                   <pic:blipFill>
@@ -7361,25 +8091,43 @@
         <w:rPr>
           <w:b/>
         </w:rPr>
-        <w:t>Falta de ferramenta versátil e de layout simples para controlar o fluxo de caixa</w:t>
-      </w:r>
-      <w:r>
-        <w:rPr>
-          <w:b/>
-        </w:rPr>
-        <w:t>:</w:t>
+        <w:t xml:space="preserve">Necessidade de uma plataforma que facilite a organização do pequeno negócio: </w:t>
       </w:r>
       <w:r>
         <w:rPr>
           <w:bCs w:val="0"/>
         </w:rPr>
-        <w:t xml:space="preserve"> O empreendedor, de acordo com o resultado da pesquisa, não usa um sistema que possa armazenar e mostrar estatísticas do fluxo de caixa de forma simples e amigável</w:t>
+        <w:t>É notável que</w:t>
       </w:r>
       <w:r>
         <w:rPr>
           <w:bCs w:val="0"/>
         </w:rPr>
-        <w:t>.</w:t>
+        <w:t xml:space="preserve"> microempreendedores querem um sistema que realmente ajude </w:t>
+      </w:r>
+      <w:r>
+        <w:rPr>
+          <w:bCs w:val="0"/>
+        </w:rPr>
+        <w:t xml:space="preserve">eles a gerirem o seu negócio bem, cumprindo este </w:t>
+      </w:r>
+      <w:r>
+        <w:rPr>
+          <w:bCs w:val="0"/>
+        </w:rPr>
+        <w:t>objetivo</w:t>
+      </w:r>
+      <w:r>
+        <w:rPr>
+          <w:bCs w:val="0"/>
+        </w:rPr>
+        <w:t xml:space="preserve"> principal</w:t>
+      </w:r>
+      <w:r>
+        <w:rPr>
+          <w:bCs w:val="0"/>
+        </w:rPr>
+        <w:t xml:space="preserve"> sem rodeios.</w:t>
       </w:r>
     </w:p>
     <w:p>
@@ -7387,7 +8135,7 @@
         <w:pStyle w:val="Abnt3"/>
         <w:numPr>
           <w:ilvl w:val="0"/>
-          <w:numId w:val="13"/>
+          <w:numId w:val="16"/>
         </w:numPr>
         <w:spacing w:line="276" w:lineRule="auto"/>
         <w:rPr>
@@ -7398,7 +8146,7 @@
         <w:rPr>
           <w:b/>
         </w:rPr>
-        <w:t>Em um caderno/livro</w:t>
+        <w:t>Customização para o meu negócio</w:t>
       </w:r>
       <w:r>
         <w:rPr>
@@ -7407,7 +8155,10 @@
         <w:t>:</w:t>
       </w:r>
       <w:r>
-        <w:t xml:space="preserve"> Alguns controlam o seu caixa por métodos simples, mais ultrapassados.</w:t>
+        <w:t xml:space="preserve"> </w:t>
+      </w:r>
+      <w:r>
+        <w:t>Uma parte do público acredita que a customização é algo muito importante para uma plataforma de gestão.</w:t>
       </w:r>
     </w:p>
     <w:p>
@@ -7415,7 +8166,7 @@
         <w:pStyle w:val="Abnt3"/>
         <w:numPr>
           <w:ilvl w:val="0"/>
-          <w:numId w:val="13"/>
+          <w:numId w:val="16"/>
         </w:numPr>
         <w:spacing w:line="276" w:lineRule="auto"/>
         <w:rPr>
@@ -7426,8 +8177,7 @@
         <w:rPr>
           <w:b/>
         </w:rPr>
-        <w:lastRenderedPageBreak/>
-        <w:t>Em uma planilha do Excel</w:t>
+        <w:t>Acesso por qualquer dispositivo</w:t>
       </w:r>
       <w:r>
         <w:rPr>
@@ -7436,7 +8186,13 @@
         <w:t>:</w:t>
       </w:r>
       <w:r>
-        <w:t xml:space="preserve"> Várias pessoas utilizam a ferramenta Excel, que é uma plataforma que não é simples de aprender e muitas vezes exige a visualização de um tutorial em vídeo para produzir algo mais complexo, algo que o sistema Zeno não exige.</w:t>
+        <w:t xml:space="preserve"> A minoria dos empreendedores relata que o acesso </w:t>
+      </w:r>
+      <w:r>
+        <w:t>à</w:t>
+      </w:r>
+      <w:r>
+        <w:t xml:space="preserve"> plataforma por qualquer dispositivo é importante.</w:t>
       </w:r>
     </w:p>
     <w:p>
@@ -7444,7 +8200,7 @@
         <w:pStyle w:val="Abnt3"/>
         <w:numPr>
           <w:ilvl w:val="0"/>
-          <w:numId w:val="13"/>
+          <w:numId w:val="16"/>
         </w:numPr>
         <w:spacing w:line="276" w:lineRule="auto"/>
         <w:rPr>
@@ -7455,7 +8211,7 @@
         <w:rPr>
           <w:b/>
         </w:rPr>
-        <w:t>De outra forma</w:t>
+        <w:t>Entendimento fácil do site</w:t>
       </w:r>
       <w:r>
         <w:rPr>
@@ -7464,10 +8220,7 @@
         <w:t>:</w:t>
       </w:r>
       <w:r>
-        <w:t xml:space="preserve"> Uma porcentagem de empreendedores utiliza formas não especificadas para acompanhar o seu caixa</w:t>
-      </w:r>
-      <w:r>
-        <w:t>.</w:t>
+        <w:t xml:space="preserve"> Alguns ainda afirmam que o site precisa ser de fácil entendimento.</w:t>
       </w:r>
     </w:p>
     <w:p>
@@ -7475,54 +8228,30 @@
         <w:pStyle w:val="Abnt3"/>
         <w:numPr>
           <w:ilvl w:val="0"/>
-          <w:numId w:val="13"/>
+          <w:numId w:val="16"/>
         </w:numPr>
         <w:spacing w:line="276" w:lineRule="auto"/>
-        <w:rPr>
-          <w:b/>
-        </w:rPr>
-      </w:pPr>
-      <w:r>
-        <w:rPr>
-          <w:b/>
-        </w:rPr>
-        <w:t>Não controlo o fluxo do meu caixa</w:t>
-      </w:r>
-      <w:r>
-        <w:rPr>
-          <w:b/>
-        </w:rPr>
-        <w:t>:</w:t>
+      </w:pPr>
+      <w:r>
+        <w:rPr>
+          <w:b/>
+        </w:rPr>
+        <w:t>Facilitar a organização do meu negócio</w:t>
+      </w:r>
+      <w:r>
+        <w:rPr>
+          <w:b/>
+        </w:rPr>
+        <w:t xml:space="preserve">: </w:t>
       </w:r>
       <w:r>
         <w:rPr>
           <w:bCs w:val="0"/>
         </w:rPr>
-        <w:t xml:space="preserve"> Menos de nove por cento não controla</w:t>
-      </w:r>
-      <w:r>
-        <w:rPr>
-          <w:bCs w:val="0"/>
-        </w:rPr>
-        <w:t>m</w:t>
-      </w:r>
-      <w:r>
-        <w:rPr>
-          <w:bCs w:val="0"/>
-        </w:rPr>
-        <w:t xml:space="preserve"> o fluxo de seu caixa</w:t>
-      </w:r>
-      <w:r>
-        <w:rPr>
-          <w:bCs w:val="0"/>
-        </w:rPr>
-        <w:t>, o que pode impactar no desempenho profissional destes empreendedores</w:t>
-      </w:r>
-      <w:r>
-        <w:rPr>
-          <w:bCs w:val="0"/>
-        </w:rPr>
-        <w:t>.</w:t>
+        <w:t>É de suma importância</w:t>
+      </w:r>
+      <w:r>
+        <w:t xml:space="preserve"> que o sistema cumpra com o objetivo de ajudar o empreendedor a gerir a sua empresa, já que a grande maioria do público-alvo optou por esta resposta.</w:t>
       </w:r>
     </w:p>
     <w:p>
@@ -7539,20 +8268,21 @@
       <w:pPr>
         <w:pStyle w:val="Legenda"/>
         <w:keepNext/>
-        <w:jc w:val="center"/>
+        <w:jc w:val="both"/>
         <w:rPr>
           <w:rFonts w:ascii="Arial" w:hAnsi="Arial" w:cs="Arial"/>
           <w:sz w:val="22"/>
           <w:szCs w:val="22"/>
         </w:rPr>
       </w:pPr>
-      <w:bookmarkStart w:id="31" w:name="_Toc199263192"/>
+      <w:bookmarkStart w:id="33" w:name="_Toc199263194"/>
       <w:r>
         <w:rPr>
           <w:rFonts w:ascii="Arial" w:hAnsi="Arial" w:cs="Arial"/>
           <w:sz w:val="22"/>
           <w:szCs w:val="22"/>
         </w:rPr>
+        <w:lastRenderedPageBreak/>
         <w:t xml:space="preserve">Figura </w:t>
       </w:r>
       <w:r>
@@ -7586,7 +8316,7 @@
           <w:sz w:val="22"/>
           <w:szCs w:val="22"/>
         </w:rPr>
-        <w:t>8</w:t>
+        <w:t>10</w:t>
       </w:r>
       <w:r>
         <w:rPr>
@@ -7602,9 +8332,9 @@
           <w:sz w:val="22"/>
           <w:szCs w:val="22"/>
         </w:rPr>
-        <w:t xml:space="preserve"> - Análise da opinião do empreendedor sobre possíveis funcionalidades em plataforma de gestão</w:t>
-      </w:r>
-      <w:bookmarkEnd w:id="31"/>
+        <w:t xml:space="preserve"> - Análise da possibilidade de investimento mensal em um sistema de gestão por parte do microempreendedor</w:t>
+      </w:r>
+      <w:bookmarkEnd w:id="33"/>
     </w:p>
     <w:p>
       <w:pPr>
@@ -7612,35 +8342,31 @@
         <w:ind w:left="1276" w:firstLine="1701"/>
       </w:pPr>
       <w:r>
-        <w:t xml:space="preserve">Se você usasse um sistema para gerir a sua </w:t>
-      </w:r>
-      <w:r>
-        <w:t>empresa,</w:t>
-      </w:r>
-      <w:r>
-        <w:t xml:space="preserve"> quais funcionalidades você gostaria que ele tivesse?</w:t>
-      </w:r>
-    </w:p>
-    <w:p>
-      <w:pPr>
-        <w:pStyle w:val="Abnt3"/>
-        <w:ind w:left="1287" w:hanging="11"/>
-        <w:jc w:val="center"/>
-        <w:rPr>
-          <w:sz w:val="20"/>
-        </w:rPr>
+        <w:t xml:space="preserve">Você estaria disposto a investir </w:t>
+      </w:r>
+      <w:r>
+        <w:t>um valor</w:t>
+      </w:r>
+      <w:r>
+        <w:t xml:space="preserve"> mensal em um sistema de gestão de microempresa que ajudasse a organizar e melhorar os resultados da sua empresa?</w:t>
+      </w:r>
+    </w:p>
+    <w:p>
+      <w:pPr>
+        <w:pStyle w:val="Abnt3"/>
+        <w:spacing w:line="276" w:lineRule="auto"/>
+        <w:ind w:left="1287" w:firstLine="0"/>
       </w:pPr>
       <w:r>
         <w:rPr>
           <w:noProof/>
-          <w:sz w:val="20"/>
           <w:lang w:eastAsia="pt-BR"/>
         </w:rPr>
         <w:drawing>
-          <wp:inline distT="0" distB="0" distL="0" distR="0" wp14:anchorId="6306B6AA" wp14:editId="4BFD68FB">
+          <wp:inline distT="0" distB="0" distL="0" distR="0" wp14:anchorId="4E210C69" wp14:editId="4C0D4ABA">
             <wp:extent cx="4000324" cy="2800800"/>
             <wp:effectExtent l="0" t="0" r="635" b="0"/>
-            <wp:docPr id="1672089996" name="Imagem 1" descr="Gráfico, Gráfico de pizza&#10;&#10;O conteúdo gerado por IA pode estar incorreto."/>
+            <wp:docPr id="1247617871" name="Imagem 3" descr="Gráfico, Gráfico de pizza&#10;&#10;O conteúdo gerado por IA pode estar incorreto."/>
             <wp:cNvGraphicFramePr>
               <a:graphicFrameLocks xmlns:a="http://schemas.openxmlformats.org/drawingml/2006/main" noChangeAspect="1"/>
             </wp:cNvGraphicFramePr>
@@ -7648,7 +8374,7 @@
               <a:graphicData uri="http://schemas.openxmlformats.org/drawingml/2006/picture">
                 <pic:pic xmlns:pic="http://schemas.openxmlformats.org/drawingml/2006/picture">
                   <pic:nvPicPr>
-                    <pic:cNvPr id="1672089996" name="Imagem 1" descr="Gráfico, Gráfico de pizza&#10;&#10;O conteúdo gerado por IA pode estar incorreto."/>
+                    <pic:cNvPr id="1247617871" name="Imagem 3" descr="Gráfico, Gráfico de pizza&#10;&#10;O conteúdo gerado por IA pode estar incorreto."/>
                     <pic:cNvPicPr/>
                   </pic:nvPicPr>
                   <pic:blipFill>
@@ -7728,19 +8454,19 @@
         <w:rPr>
           <w:b/>
         </w:rPr>
-        <w:t>Funcionalidades necessárias para um sistema de gestão de acordo com a visão do empreendedor:</w:t>
+        <w:t>Viabilidade de um investimento por parte do empreendedor para uma plataforma de gestão de empresas:</w:t>
       </w:r>
       <w:r>
         <w:rPr>
           <w:bCs w:val="0"/>
         </w:rPr>
-        <w:t xml:space="preserve"> Os donos de pequenos negócios, de acordo com a pesquisa, querem </w:t>
+        <w:t xml:space="preserve"> Podemos notar que a maioria dos entrevistados estaria disposto a pagar uma quantia mensal para usar um sistema assim, sendo que nenhum empreendedor respondeu que não investiria em um sistema assim, mostrando </w:t>
       </w:r>
       <w:r>
         <w:rPr>
           <w:bCs w:val="0"/>
         </w:rPr>
-        <w:t>um sistema de gestão que tenha uma agenda, controle de estoque, fluxo de caixa, e que permita escolher quais funcionalidades usar</w:t>
+        <w:t>que o sistema é capaz, sim, de receber investimentos</w:t>
       </w:r>
       <w:r>
         <w:rPr>
@@ -7754,133 +8480,337 @@
         <w:pStyle w:val="Abnt3"/>
         <w:numPr>
           <w:ilvl w:val="0"/>
+          <w:numId w:val="17"/>
+        </w:numPr>
+        <w:spacing w:line="276" w:lineRule="auto"/>
+        <w:rPr>
+          <w:b/>
+        </w:rPr>
+      </w:pPr>
+      <w:r>
+        <w:rPr>
+          <w:b/>
+        </w:rPr>
+        <w:t>Sim, se o valor for acessível e o sistema</w:t>
+      </w:r>
+      <w:r>
+        <w:rPr>
+          <w:b/>
+        </w:rPr>
+        <w:t xml:space="preserve"> </w:t>
+      </w:r>
+      <w:r>
+        <w:rPr>
+          <w:b/>
+        </w:rPr>
+        <w:t>for realmente útil</w:t>
+      </w:r>
+      <w:r>
+        <w:rPr>
+          <w:b/>
+        </w:rPr>
+        <w:t>:</w:t>
+      </w:r>
+      <w:r>
+        <w:rPr>
+          <w:b/>
+        </w:rPr>
+        <w:t xml:space="preserve"> </w:t>
+      </w:r>
+      <w:r>
+        <w:t>Se o sistema de fato ajudar o microempreendedor</w:t>
+      </w:r>
+      <w:r>
+        <w:t>, ele afirma que estará disposto a investir um valor nele, abrindo uma oportunidade para a plataforma Zeno</w:t>
+      </w:r>
+      <w:r>
+        <w:t>.</w:t>
+      </w:r>
+    </w:p>
+    <w:p>
+      <w:pPr>
+        <w:pStyle w:val="Abnt3"/>
+        <w:numPr>
+          <w:ilvl w:val="0"/>
+          <w:numId w:val="17"/>
+        </w:numPr>
+        <w:spacing w:line="276" w:lineRule="auto"/>
+        <w:rPr>
+          <w:b/>
+        </w:rPr>
+      </w:pPr>
+      <w:r>
+        <w:rPr>
+          <w:b/>
+        </w:rPr>
+        <w:t>Sim, depende dos benefícios que o</w:t>
+      </w:r>
+      <w:r>
+        <w:rPr>
+          <w:b/>
+        </w:rPr>
+        <w:t xml:space="preserve"> </w:t>
+      </w:r>
+      <w:r>
+        <w:rPr>
+          <w:b/>
+        </w:rPr>
+        <w:t>sistema oferecer</w:t>
+      </w:r>
+      <w:r>
+        <w:rPr>
+          <w:b/>
+        </w:rPr>
+        <w:t>:</w:t>
+      </w:r>
+      <w:r>
+        <w:t xml:space="preserve"> Alguns afirmam que se o sistema oferecer benefícios atraentes, estariam sim dispostos a investir um valor mensal</w:t>
+      </w:r>
+      <w:r>
+        <w:t>.</w:t>
+      </w:r>
+    </w:p>
+    <w:p>
+      <w:pPr>
+        <w:pStyle w:val="Abnt3"/>
+        <w:numPr>
+          <w:ilvl w:val="0"/>
+          <w:numId w:val="17"/>
+        </w:numPr>
+        <w:spacing w:line="276" w:lineRule="auto"/>
+        <w:rPr>
+          <w:b/>
+        </w:rPr>
+      </w:pPr>
+      <w:r>
+        <w:rPr>
+          <w:b/>
+        </w:rPr>
+        <w:t>Talvez, considerando que seja um plano</w:t>
+      </w:r>
+      <w:r>
+        <w:rPr>
+          <w:b/>
+        </w:rPr>
+        <w:t xml:space="preserve"> </w:t>
+      </w:r>
+      <w:r>
+        <w:rPr>
+          <w:b/>
+        </w:rPr>
+        <w:t>que não gere vínculos de fidelidade</w:t>
+      </w:r>
+      <w:r>
+        <w:rPr>
+          <w:b/>
+        </w:rPr>
+        <w:t>:</w:t>
+      </w:r>
+      <w:r>
+        <w:t xml:space="preserve"> </w:t>
+      </w:r>
+      <w:r>
+        <w:t>Uma minoria de indivíduos talvez resista a ideia de um vínculo de fidelidade, como um contrato</w:t>
+      </w:r>
+      <w:r>
+        <w:t>.</w:t>
+      </w:r>
+    </w:p>
+    <w:p>
+      <w:pPr>
+        <w:pStyle w:val="Abnt3"/>
+        <w:spacing w:line="276" w:lineRule="auto"/>
+        <w:ind w:firstLine="0"/>
+        <w:rPr>
+          <w:b/>
+        </w:rPr>
+      </w:pPr>
+    </w:p>
+    <w:p>
+      <w:pPr>
+        <w:pStyle w:val="Abnt3"/>
+        <w:spacing w:line="276" w:lineRule="auto"/>
+        <w:ind w:firstLine="0"/>
+        <w:rPr>
+          <w:b/>
+        </w:rPr>
+      </w:pPr>
+    </w:p>
+    <w:p>
+      <w:pPr>
+        <w:pStyle w:val="Abnt2"/>
+        <w:numPr>
+          <w:ilvl w:val="1"/>
           <w:numId w:val="15"/>
         </w:numPr>
-        <w:spacing w:line="276" w:lineRule="auto"/>
-        <w:rPr>
-          <w:b/>
-        </w:rPr>
-      </w:pPr>
-      <w:r>
-        <w:rPr>
-          <w:b/>
-        </w:rPr>
-        <w:t>Agenda, estoque, fluxo de caixa, entre</w:t>
-      </w:r>
-      <w:r>
-        <w:rPr>
-          <w:b/>
-        </w:rPr>
+      </w:pPr>
+      <w:r>
+        <w:lastRenderedPageBreak/>
         <w:t xml:space="preserve"> </w:t>
       </w:r>
-      <w:r>
-        <w:rPr>
-          <w:b/>
-        </w:rPr>
-        <w:t>outros</w:t>
-      </w:r>
-      <w:r>
-        <w:rPr>
-          <w:b/>
-        </w:rPr>
-        <w:t>:</w:t>
-      </w:r>
-      <w:r>
-        <w:t xml:space="preserve"> </w:t>
-      </w:r>
-      <w:r>
-        <w:t>Muitos querem as funcionalidades principais e outras secundárias.</w:t>
-      </w:r>
-    </w:p>
-    <w:p>
-      <w:pPr>
-        <w:pStyle w:val="Abnt3"/>
+      <w:bookmarkStart w:id="34" w:name="_Toc199345947"/>
+      <w:r>
+        <w:t>Conclusão geral da pesquisa</w:t>
+      </w:r>
+      <w:bookmarkEnd w:id="34"/>
+    </w:p>
+    <w:p>
+      <w:pPr>
+        <w:pStyle w:val="Abnt3"/>
+      </w:pPr>
+      <w:r>
+        <w:t xml:space="preserve">Com esta pesquisa, foi possível entender as necessidades, dificuldades e desejos do público empreendedor. </w:t>
+      </w:r>
+    </w:p>
+    <w:p>
+      <w:pPr>
+        <w:pStyle w:val="Abnt3"/>
+      </w:pPr>
+      <w:r>
+        <w:t>É viável inferir que uma plataforma de gestão que cumpra seu objetivo principal de ajudar o microempree</w:t>
+      </w:r>
+      <w:r>
+        <w:t>ndedor a gerir a sua empresa, que satisfaça</w:t>
+      </w:r>
+      <w:r>
+        <w:t xml:space="preserve"> os requisitos solicitado</w:t>
+      </w:r>
+      <w:r>
+        <w:t>s</w:t>
+      </w:r>
+      <w:r>
+        <w:t xml:space="preserve"> pelos microempreendedores, que seja simples e direto ao ponto e personalizável</w:t>
+      </w:r>
+      <w:r>
+        <w:t>, pode</w:t>
+      </w:r>
+      <w:r>
+        <w:t xml:space="preserve"> ter sucesso</w:t>
+      </w:r>
+      <w:r>
+        <w:t xml:space="preserve"> e possibilidade de competir com outros sistemas ERP</w:t>
+      </w:r>
+      <w:r>
+        <w:t xml:space="preserve"> no mercado</w:t>
+      </w:r>
+      <w:r>
+        <w:t>, o que o sistema Zeno visa alcançar</w:t>
+      </w:r>
+      <w:r>
+        <w:t>.</w:t>
+      </w:r>
+      <w:r>
+        <w:t xml:space="preserve"> Além disso, vemos uma brecha neste tópico não há outro sistema que seja direcionado ao microempreendedor da forma que a plataforma Zeno é, e isso ressalta os pontos positivos desta ferramenta.</w:t>
+      </w:r>
+    </w:p>
+    <w:p>
+      <w:pPr>
+        <w:pStyle w:val="Abnt3"/>
+      </w:pPr>
+    </w:p>
+    <w:p>
+      <w:pPr>
+        <w:pStyle w:val="Abnt"/>
         <w:numPr>
           <w:ilvl w:val="0"/>
-          <w:numId w:val="15"/>
+          <w:numId w:val="3"/>
         </w:numPr>
-        <w:spacing w:line="276" w:lineRule="auto"/>
-        <w:rPr>
-          <w:b/>
-        </w:rPr>
-      </w:pPr>
-      <w:r>
-        <w:rPr>
-          <w:b/>
-        </w:rPr>
-        <w:t>Agenda, estoque, fluxo de caixa</w:t>
-      </w:r>
-      <w:r>
-        <w:rPr>
-          <w:b/>
-        </w:rPr>
-        <w:t>:</w:t>
-      </w:r>
-      <w:r>
-        <w:t xml:space="preserve"> </w:t>
-      </w:r>
-      <w:r>
-        <w:t>Ainda alguns empreendedores gostariam apenas das funcionalidades principais.</w:t>
-      </w:r>
-    </w:p>
-    <w:p>
-      <w:pPr>
-        <w:pStyle w:val="Abnt3"/>
-        <w:numPr>
-          <w:ilvl w:val="0"/>
-          <w:numId w:val="15"/>
-        </w:numPr>
-        <w:spacing w:line="276" w:lineRule="auto"/>
-        <w:rPr>
-          <w:b/>
-        </w:rPr>
-      </w:pPr>
-      <w:r>
-        <w:rPr>
-          <w:b/>
-        </w:rPr>
+      </w:pPr>
+      <w:bookmarkStart w:id="35" w:name="_Toc199345948"/>
+      <w:r>
+        <w:t>DESENVOLVIMENTO</w:t>
+      </w:r>
+      <w:bookmarkEnd w:id="35"/>
+    </w:p>
+    <w:p>
+      <w:pPr>
+        <w:pStyle w:val="Abnt2"/>
+      </w:pPr>
+      <w:bookmarkStart w:id="36" w:name="_Toc199345949"/>
+      <w:r>
+        <w:t>4.1  Estruturação do sistema</w:t>
+      </w:r>
+      <w:bookmarkEnd w:id="36"/>
+    </w:p>
+    <w:p>
+      <w:pPr>
+        <w:pStyle w:val="Abnt3"/>
+      </w:pPr>
+      <w:r>
+        <w:t>O desenvolvimento do projeto foi realizado de acordo</w:t>
+      </w:r>
+      <w:r>
+        <w:t xml:space="preserve"> com as orientações recebidas, as tendências atuais do mercado e o conhecimento dos integrantes do grupo que conceberam o projeto.</w:t>
+      </w:r>
+    </w:p>
+    <w:p>
+      <w:pPr>
+        <w:pStyle w:val="Abnt3"/>
+      </w:pPr>
+      <w:r>
+        <w:t>A ideia da plataforma quando um membro do projeto notou donos de pequenos negócios poderiam ter um sistema ERP (</w:t>
+      </w:r>
+      <w:r>
+        <w:t>Planejamento de Recursos Empresariais</w:t>
+      </w:r>
+      <w:r>
+        <w:t>) moldado para este público, já que empresas grandes já tem sistemas próprios. Além disso, este próprio membro tinha uma empresa e gostaria de pôr e prática essa ideia com si mesmo.</w:t>
+      </w:r>
+      <w:bookmarkStart w:id="37" w:name="_GoBack"/>
+      <w:bookmarkEnd w:id="37"/>
+    </w:p>
+    <w:p>
+      <w:pPr>
+        <w:pStyle w:val="Abnt3"/>
+      </w:pPr>
+      <w:r>
+        <w:t>O nome “Zeno” foi proposto para o nome do sistema por inspiração no filósofo Zenão de Eleia</w:t>
+      </w:r>
+      <w:r>
+        <w:t xml:space="preserve">, </w:t>
+      </w:r>
+      <w:r>
+        <w:t>do qual algumas teorias se encaixam muito bem no contexto de empreendedorismo, como o de melhoria contínua, foco e consistência.</w:t>
+      </w:r>
+      <w:r>
+        <w:t xml:space="preserve"> Por exemplo, no paradoxo de Aquiles e a tartaruga, Aquiles, o guerreiro rápido, nunca alcançaria uma tartaruga mais lenta se ela tivesse uma vantagem inicial, porque sempre que Aquiles alcança o ponto onde a tartaruga estava, ela já avançou um pouco mais. No empreendedorismo, há sempr</w:t>
+      </w:r>
+      <w:r>
+        <w:t>e um passo a mais para se dar e</w:t>
+      </w:r>
+      <w:r>
+        <w:t xml:space="preserve"> algo para se conquistar, e além disso, como Aquiles, nem sempre o mais rápido vence se não estiver consciente do caminho e das estratégias envolvidas, mostrando que a </w:t>
+      </w:r>
+      <w:r>
         <w:lastRenderedPageBreak/>
-        <w:t>Algo que permitisse escolher quais</w:t>
-      </w:r>
-      <w:r>
-        <w:rPr>
-          <w:b/>
-        </w:rPr>
-        <w:t xml:space="preserve"> </w:t>
-      </w:r>
-      <w:r>
-        <w:rPr>
-          <w:b/>
-        </w:rPr>
-        <w:t>funcionalidades utilizar</w:t>
-      </w:r>
-      <w:r>
-        <w:rPr>
-          <w:b/>
-        </w:rPr>
-        <w:t>:</w:t>
-      </w:r>
-      <w:r>
-        <w:t xml:space="preserve"> </w:t>
-      </w:r>
-      <w:r>
-        <w:t>Uma boa parte do público-alvo gostaria de escolher as funcionalidade</w:t>
-      </w:r>
-      <w:r>
-        <w:t>s do sistema, algo que fosse personalizável</w:t>
-      </w:r>
-      <w:r>
-        <w:t xml:space="preserve"> para se moldar as suas necessidades.</w:t>
-      </w:r>
-    </w:p>
-    <w:p>
-      <w:pPr>
-        <w:pStyle w:val="Abnt3"/>
-        <w:spacing w:line="276" w:lineRule="auto"/>
-        <w:rPr>
-          <w:b/>
-        </w:rPr>
-      </w:pPr>
+        <w:t>consistência do microempreendedor em tomar decisões estratégicas se torna importante também.</w:t>
+      </w:r>
+    </w:p>
+    <w:p>
+      <w:pPr>
+        <w:pStyle w:val="Abnt3"/>
+      </w:pPr>
+      <w:r>
+        <w:t>A logo do sistema e sua versão simplificada</w:t>
+      </w:r>
+      <w:r>
+        <w:t xml:space="preserve"> para ser vista na barra de navegação, como pode notar abaixo</w:t>
+      </w:r>
+      <w:r>
+        <w:t>, é minimalista e transmite seriedade ao cliente.</w:t>
+      </w:r>
+      <w:r>
+        <w:t xml:space="preserve"> As cores no círculo mostram as opções de customização</w:t>
+      </w:r>
+      <w:r>
+        <w:t xml:space="preserve"> do layout</w:t>
+      </w:r>
+      <w:r>
+        <w:t xml:space="preserve"> que o sistema oferece</w:t>
+      </w:r>
+      <w:r>
+        <w:t>.</w:t>
+      </w:r>
     </w:p>
     <w:p>
       <w:pPr>
@@ -7890,15 +8820,12 @@
         <w:rPr>
           <w:rFonts w:ascii="Arial" w:hAnsi="Arial" w:cs="Arial"/>
           <w:sz w:val="22"/>
-          <w:szCs w:val="22"/>
-        </w:rPr>
-      </w:pPr>
-      <w:bookmarkStart w:id="32" w:name="_Toc199263193"/>
+        </w:rPr>
+      </w:pPr>
       <w:r>
         <w:rPr>
           <w:rFonts w:ascii="Arial" w:hAnsi="Arial" w:cs="Arial"/>
           <w:sz w:val="22"/>
-          <w:szCs w:val="22"/>
         </w:rPr>
         <w:t xml:space="preserve">Figura </w:t>
       </w:r>
@@ -7906,7 +8833,6 @@
         <w:rPr>
           <w:rFonts w:ascii="Arial" w:hAnsi="Arial" w:cs="Arial"/>
           <w:sz w:val="22"/>
-          <w:szCs w:val="22"/>
         </w:rPr>
         <w:fldChar w:fldCharType="begin"/>
       </w:r>
@@ -7914,7 +8840,6 @@
         <w:rPr>
           <w:rFonts w:ascii="Arial" w:hAnsi="Arial" w:cs="Arial"/>
           <w:sz w:val="22"/>
-          <w:szCs w:val="22"/>
         </w:rPr>
         <w:instrText xml:space="preserve"> SEQ Figura \* ARABIC </w:instrText>
       </w:r>
@@ -7922,7 +8847,6 @@
         <w:rPr>
           <w:rFonts w:ascii="Arial" w:hAnsi="Arial" w:cs="Arial"/>
           <w:sz w:val="22"/>
-          <w:szCs w:val="22"/>
         </w:rPr>
         <w:fldChar w:fldCharType="separate"/>
       </w:r>
@@ -7931,15 +8855,13 @@
           <w:rFonts w:ascii="Arial" w:hAnsi="Arial" w:cs="Arial"/>
           <w:noProof/>
           <w:sz w:val="22"/>
-          <w:szCs w:val="22"/>
-        </w:rPr>
-        <w:t>9</w:t>
+        </w:rPr>
+        <w:t>11</w:t>
       </w:r>
       <w:r>
         <w:rPr>
           <w:rFonts w:ascii="Arial" w:hAnsi="Arial" w:cs="Arial"/>
           <w:sz w:val="22"/>
-          <w:szCs w:val="22"/>
         </w:rPr>
         <w:fldChar w:fldCharType="end"/>
       </w:r>
@@ -7947,41 +8869,26 @@
         <w:rPr>
           <w:rFonts w:ascii="Arial" w:hAnsi="Arial" w:cs="Arial"/>
           <w:sz w:val="22"/>
-          <w:szCs w:val="22"/>
-        </w:rPr>
-        <w:t xml:space="preserve"> - Análise da característica chave para um bom sistema</w:t>
-      </w:r>
-      <w:bookmarkEnd w:id="32"/>
-    </w:p>
-    <w:p>
-      <w:pPr>
-        <w:pStyle w:val="Abnt3"/>
-        <w:ind w:left="1276" w:firstLine="1701"/>
-      </w:pPr>
-      <w:r>
-        <w:t>Na sua opinião, um bom sistema de gestão de microempresas qual característica julga mais relevante para o mesmo?</w:t>
-      </w:r>
-    </w:p>
-    <w:p>
-      <w:pPr>
-        <w:pStyle w:val="Abnt3"/>
-        <w:spacing w:line="276" w:lineRule="auto"/>
+        </w:rPr>
+        <w:t xml:space="preserve"> - Logo da plataforma Zeno</w:t>
+      </w:r>
+    </w:p>
+    <w:p/>
+    <w:p>
+      <w:pPr>
+        <w:pStyle w:val="Abnt3"/>
         <w:jc w:val="center"/>
-        <w:rPr>
-          <w:b/>
-        </w:rPr>
-      </w:pPr>
-      <w:r>
-        <w:rPr>
-          <w:b/>
+      </w:pPr>
+      <w:r>
+        <w:rPr>
           <w:noProof/>
           <w:lang w:eastAsia="pt-BR"/>
         </w:rPr>
         <w:drawing>
-          <wp:inline distT="0" distB="0" distL="0" distR="0" wp14:anchorId="7D49ADF7" wp14:editId="3E005D42">
-            <wp:extent cx="4000324" cy="2800800"/>
-            <wp:effectExtent l="0" t="0" r="635" b="0"/>
-            <wp:docPr id="888911095" name="Imagem 2" descr="Gráfico, Gráfico de pizza&#10;&#10;O conteúdo gerado por IA pode estar incorreto."/>
+          <wp:inline distT="0" distB="0" distL="0" distR="0" wp14:anchorId="260B0DE5" wp14:editId="6322D452">
+            <wp:extent cx="3483264" cy="2160000"/>
+            <wp:effectExtent l="0" t="0" r="0" b="0"/>
+            <wp:docPr id="4" name="Imagem 4"/>
             <wp:cNvGraphicFramePr>
               <a:graphicFrameLocks xmlns:a="http://schemas.openxmlformats.org/drawingml/2006/main" noChangeAspect="1"/>
             </wp:cNvGraphicFramePr>
@@ -7989,11 +8896,11 @@
               <a:graphicData uri="http://schemas.openxmlformats.org/drawingml/2006/picture">
                 <pic:pic xmlns:pic="http://schemas.openxmlformats.org/drawingml/2006/picture">
                   <pic:nvPicPr>
-                    <pic:cNvPr id="888911095" name="Imagem 2" descr="Gráfico, Gráfico de pizza&#10;&#10;O conteúdo gerado por IA pode estar incorreto."/>
+                    <pic:cNvPr id="4" name="LogoZeno_LogoBrancoSFundo.png"/>
                     <pic:cNvPicPr/>
                   </pic:nvPicPr>
                   <pic:blipFill>
-                    <a:blip r:embed="rId23">
+                    <a:blip r:embed="rId23" cstate="print">
                       <a:extLst>
                         <a:ext uri="{28A0092B-C50C-407E-A947-70E740481C1C}">
                           <a14:useLocalDpi xmlns:a14="http://schemas.microsoft.com/office/drawing/2010/main" val="0"/>
@@ -8007,7 +8914,7 @@
                   <pic:spPr>
                     <a:xfrm>
                       <a:off x="0" y="0"/>
-                      <a:ext cx="4000324" cy="2800800"/>
+                      <a:ext cx="3483264" cy="2160000"/>
                     </a:xfrm>
                     <a:prstGeom prst="rect">
                       <a:avLst/>
@@ -8023,8 +8930,13 @@
     <w:p>
       <w:pPr>
         <w:pStyle w:val="Abnt3"/>
-        <w:ind w:left="1287" w:hanging="11"/>
         <w:jc w:val="center"/>
+      </w:pPr>
+    </w:p>
+    <w:p>
+      <w:pPr>
+        <w:pStyle w:val="Abnt3"/>
+        <w:jc w:val="center"/>
         <w:rPr>
           <w:sz w:val="20"/>
         </w:rPr>
@@ -8034,202 +8946,6 @@
           <w:sz w:val="20"/>
         </w:rPr>
         <w:t>Fonte: Elaborado pelo próprio autor – 2025</w:t>
-      </w:r>
-    </w:p>
-    <w:p>
-      <w:pPr>
-        <w:pStyle w:val="Abnt3"/>
-        <w:spacing w:line="276" w:lineRule="auto"/>
-        <w:rPr>
-          <w:b/>
-        </w:rPr>
-      </w:pPr>
-      <w:r>
-        <w:rPr>
-          <w:b/>
-        </w:rPr>
-        <w:t>Interpretação</w:t>
-      </w:r>
-      <w:r>
-        <w:rPr>
-          <w:b/>
-        </w:rPr>
-        <w:t xml:space="preserve"> dos dados </w:t>
-      </w:r>
-    </w:p>
-    <w:p>
-      <w:pPr>
-        <w:pStyle w:val="Abnt3"/>
-        <w:spacing w:line="276" w:lineRule="auto"/>
-        <w:rPr>
-          <w:bCs w:val="0"/>
-        </w:rPr>
-      </w:pPr>
-      <w:r>
-        <w:rPr>
-          <w:b/>
-        </w:rPr>
-        <w:t xml:space="preserve">Necessidade de uma plataforma que facilite a organização do pequeno negócio: </w:t>
-      </w:r>
-      <w:r>
-        <w:rPr>
-          <w:bCs w:val="0"/>
-        </w:rPr>
-        <w:t>É notável que</w:t>
-      </w:r>
-      <w:r>
-        <w:rPr>
-          <w:bCs w:val="0"/>
-        </w:rPr>
-        <w:t xml:space="preserve"> microempreendedores querem um sistema que realmente ajude </w:t>
-      </w:r>
-      <w:r>
-        <w:rPr>
-          <w:bCs w:val="0"/>
-        </w:rPr>
-        <w:t xml:space="preserve">eles a gerirem o seu negócio bem, cumprindo este </w:t>
-      </w:r>
-      <w:r>
-        <w:rPr>
-          <w:bCs w:val="0"/>
-        </w:rPr>
-        <w:t>objetivo</w:t>
-      </w:r>
-      <w:r>
-        <w:rPr>
-          <w:bCs w:val="0"/>
-        </w:rPr>
-        <w:t xml:space="preserve"> principal</w:t>
-      </w:r>
-      <w:r>
-        <w:rPr>
-          <w:bCs w:val="0"/>
-        </w:rPr>
-        <w:t xml:space="preserve"> sem rodeios.</w:t>
-      </w:r>
-    </w:p>
-    <w:p>
-      <w:pPr>
-        <w:pStyle w:val="Abnt3"/>
-        <w:numPr>
-          <w:ilvl w:val="0"/>
-          <w:numId w:val="16"/>
-        </w:numPr>
-        <w:spacing w:line="276" w:lineRule="auto"/>
-        <w:rPr>
-          <w:b/>
-        </w:rPr>
-      </w:pPr>
-      <w:r>
-        <w:rPr>
-          <w:b/>
-        </w:rPr>
-        <w:t>Customização para o meu negócio</w:t>
-      </w:r>
-      <w:r>
-        <w:rPr>
-          <w:b/>
-        </w:rPr>
-        <w:t>:</w:t>
-      </w:r>
-      <w:r>
-        <w:t xml:space="preserve"> </w:t>
-      </w:r>
-      <w:r>
-        <w:t>Uma parte do público acredita que a customização é algo muito importante para uma plataforma de gestão.</w:t>
-      </w:r>
-    </w:p>
-    <w:p>
-      <w:pPr>
-        <w:pStyle w:val="Abnt3"/>
-        <w:numPr>
-          <w:ilvl w:val="0"/>
-          <w:numId w:val="16"/>
-        </w:numPr>
-        <w:spacing w:line="276" w:lineRule="auto"/>
-        <w:rPr>
-          <w:b/>
-        </w:rPr>
-      </w:pPr>
-      <w:r>
-        <w:rPr>
-          <w:b/>
-        </w:rPr>
-        <w:t>Acesso por qualquer dispositivo</w:t>
-      </w:r>
-      <w:r>
-        <w:rPr>
-          <w:b/>
-        </w:rPr>
-        <w:t>:</w:t>
-      </w:r>
-      <w:r>
-        <w:t xml:space="preserve"> A minoria dos empreendedores relata que o acesso </w:t>
-      </w:r>
-      <w:r>
-        <w:t>à</w:t>
-      </w:r>
-      <w:r>
-        <w:t xml:space="preserve"> plataforma por qualquer dispositivo é importante.</w:t>
-      </w:r>
-    </w:p>
-    <w:p>
-      <w:pPr>
-        <w:pStyle w:val="Abnt3"/>
-        <w:numPr>
-          <w:ilvl w:val="0"/>
-          <w:numId w:val="16"/>
-        </w:numPr>
-        <w:spacing w:line="276" w:lineRule="auto"/>
-        <w:rPr>
-          <w:b/>
-        </w:rPr>
-      </w:pPr>
-      <w:r>
-        <w:rPr>
-          <w:b/>
-        </w:rPr>
-        <w:t>Entendimento fácil do site</w:t>
-      </w:r>
-      <w:r>
-        <w:rPr>
-          <w:b/>
-        </w:rPr>
-        <w:t>:</w:t>
-      </w:r>
-      <w:r>
-        <w:t xml:space="preserve"> Alguns ainda afirmam que o site precisa ser de fácil entendimento.</w:t>
-      </w:r>
-    </w:p>
-    <w:p>
-      <w:pPr>
-        <w:pStyle w:val="Abnt3"/>
-        <w:numPr>
-          <w:ilvl w:val="0"/>
-          <w:numId w:val="16"/>
-        </w:numPr>
-        <w:spacing w:line="276" w:lineRule="auto"/>
-      </w:pPr>
-      <w:r>
-        <w:rPr>
-          <w:b/>
-        </w:rPr>
-        <w:t>Facilitar a organização do meu negócio</w:t>
-      </w:r>
-      <w:r>
-        <w:rPr>
-          <w:b/>
-        </w:rPr>
-        <w:t xml:space="preserve">: </w:t>
-      </w:r>
-      <w:r>
-        <w:rPr>
-          <w:bCs w:val="0"/>
-        </w:rPr>
-        <w:t>É de suma importância</w:t>
-      </w:r>
-      <w:r>
-        <w:t xml:space="preserve"> que o sistema cumpra com o objetivo de ajudar o empreendedor a gerir a sua empresa, já que a grande maioria do público-alvo optou por esta resposta.</w:t>
       </w:r>
     </w:p>
     <w:p>
@@ -8246,28 +8962,24 @@
       <w:pPr>
         <w:pStyle w:val="Legenda"/>
         <w:keepNext/>
-        <w:jc w:val="both"/>
+        <w:ind w:left="567"/>
+        <w:jc w:val="center"/>
         <w:rPr>
           <w:rFonts w:ascii="Arial" w:hAnsi="Arial" w:cs="Arial"/>
           <w:sz w:val="22"/>
-          <w:szCs w:val="22"/>
-        </w:rPr>
-      </w:pPr>
-      <w:bookmarkStart w:id="33" w:name="_Toc199263194"/>
+        </w:rPr>
+      </w:pPr>
       <w:r>
         <w:rPr>
           <w:rFonts w:ascii="Arial" w:hAnsi="Arial" w:cs="Arial"/>
           <w:sz w:val="22"/>
-          <w:szCs w:val="22"/>
-        </w:rPr>
-        <w:lastRenderedPageBreak/>
+        </w:rPr>
         <w:t xml:space="preserve">Figura </w:t>
       </w:r>
       <w:r>
         <w:rPr>
           <w:rFonts w:ascii="Arial" w:hAnsi="Arial" w:cs="Arial"/>
           <w:sz w:val="22"/>
-          <w:szCs w:val="22"/>
         </w:rPr>
         <w:fldChar w:fldCharType="begin"/>
       </w:r>
@@ -8275,7 +8987,6 @@
         <w:rPr>
           <w:rFonts w:ascii="Arial" w:hAnsi="Arial" w:cs="Arial"/>
           <w:sz w:val="22"/>
-          <w:szCs w:val="22"/>
         </w:rPr>
         <w:instrText xml:space="preserve"> SEQ Figura \* ARABIC </w:instrText>
       </w:r>
@@ -8283,7 +8994,6 @@
         <w:rPr>
           <w:rFonts w:ascii="Arial" w:hAnsi="Arial" w:cs="Arial"/>
           <w:sz w:val="22"/>
-          <w:szCs w:val="22"/>
         </w:rPr>
         <w:fldChar w:fldCharType="separate"/>
       </w:r>
@@ -8292,15 +9002,13 @@
           <w:rFonts w:ascii="Arial" w:hAnsi="Arial" w:cs="Arial"/>
           <w:noProof/>
           <w:sz w:val="22"/>
-          <w:szCs w:val="22"/>
-        </w:rPr>
-        <w:t>10</w:t>
+        </w:rPr>
+        <w:t>12</w:t>
       </w:r>
       <w:r>
         <w:rPr>
           <w:rFonts w:ascii="Arial" w:hAnsi="Arial" w:cs="Arial"/>
           <w:sz w:val="22"/>
-          <w:szCs w:val="22"/>
         </w:rPr>
         <w:fldChar w:fldCharType="end"/>
       </w:r>
@@ -8308,43 +9016,31 @@
         <w:rPr>
           <w:rFonts w:ascii="Arial" w:hAnsi="Arial" w:cs="Arial"/>
           <w:sz w:val="22"/>
-          <w:szCs w:val="22"/>
-        </w:rPr>
-        <w:t xml:space="preserve"> - Análise da possibilidade de investimento mensal em um sistema de gestão por parte do microempreendedor</w:t>
-      </w:r>
-      <w:bookmarkEnd w:id="33"/>
-    </w:p>
-    <w:p>
-      <w:pPr>
-        <w:pStyle w:val="Abnt3"/>
-        <w:ind w:left="1276" w:firstLine="1701"/>
-      </w:pPr>
-      <w:r>
-        <w:t xml:space="preserve">Você estaria disposto a investir </w:t>
-      </w:r>
-      <w:r>
-        <w:t>um valor</w:t>
-      </w:r>
-      <w:r>
-        <w:t xml:space="preserve"> mensal em um sistema de gestão de microempresa que ajudasse a organizar e melhorar os resultados da sua empresa?</w:t>
-      </w:r>
-    </w:p>
+        </w:rPr>
+        <w:t xml:space="preserve"> - Logo simplificada do sistema Zeno</w:t>
+      </w:r>
+    </w:p>
+    <w:p/>
     <w:p>
       <w:pPr>
         <w:pStyle w:val="Abnt3"/>
         <w:spacing w:line="276" w:lineRule="auto"/>
-        <w:ind w:left="1287" w:firstLine="0"/>
-      </w:pPr>
-      <w:r>
-        <w:rPr>
+        <w:jc w:val="center"/>
+        <w:rPr>
+          <w:b/>
+        </w:rPr>
+      </w:pPr>
+      <w:r>
+        <w:rPr>
+          <w:b/>
           <w:noProof/>
           <w:lang w:eastAsia="pt-BR"/>
         </w:rPr>
         <w:drawing>
-          <wp:inline distT="0" distB="0" distL="0" distR="0" wp14:anchorId="4E210C69" wp14:editId="4C0D4ABA">
-            <wp:extent cx="4000324" cy="2800800"/>
-            <wp:effectExtent l="0" t="0" r="635" b="0"/>
-            <wp:docPr id="1247617871" name="Imagem 3" descr="Gráfico, Gráfico de pizza&#10;&#10;O conteúdo gerado por IA pode estar incorreto."/>
+          <wp:inline distT="0" distB="0" distL="0" distR="0" wp14:anchorId="5F8318F9" wp14:editId="1127BD52">
+            <wp:extent cx="2160000" cy="2160000"/>
+            <wp:effectExtent l="0" t="0" r="0" b="0"/>
+            <wp:docPr id="5" name="Imagem 5"/>
             <wp:cNvGraphicFramePr>
               <a:graphicFrameLocks xmlns:a="http://schemas.openxmlformats.org/drawingml/2006/main" noChangeAspect="1"/>
             </wp:cNvGraphicFramePr>
@@ -8352,11 +9048,11 @@
               <a:graphicData uri="http://schemas.openxmlformats.org/drawingml/2006/picture">
                 <pic:pic xmlns:pic="http://schemas.openxmlformats.org/drawingml/2006/picture">
                   <pic:nvPicPr>
-                    <pic:cNvPr id="1247617871" name="Imagem 3" descr="Gráfico, Gráfico de pizza&#10;&#10;O conteúdo gerado por IA pode estar incorreto."/>
+                    <pic:cNvPr id="5" name="LogoZeno_LogoSFundo_branco.png"/>
                     <pic:cNvPicPr/>
                   </pic:nvPicPr>
                   <pic:blipFill>
-                    <a:blip r:embed="rId24">
+                    <a:blip r:embed="rId24" cstate="print">
                       <a:extLst>
                         <a:ext uri="{28A0092B-C50C-407E-A947-70E740481C1C}">
                           <a14:useLocalDpi xmlns:a14="http://schemas.microsoft.com/office/drawing/2010/main" val="0"/>
@@ -8370,7 +9066,7 @@
                   <pic:spPr>
                     <a:xfrm>
                       <a:off x="0" y="0"/>
-                      <a:ext cx="4000324" cy="2800800"/>
+                      <a:ext cx="2160000" cy="2160000"/>
                     </a:xfrm>
                     <a:prstGeom prst="rect">
                       <a:avLst/>
@@ -8386,387 +9082,28 @@
     <w:p>
       <w:pPr>
         <w:pStyle w:val="Abnt3"/>
-        <w:ind w:left="1287" w:hanging="11"/>
-        <w:jc w:val="center"/>
-        <w:rPr>
-          <w:sz w:val="20"/>
-        </w:rPr>
-      </w:pPr>
-      <w:r>
-        <w:rPr>
-          <w:sz w:val="20"/>
-        </w:rPr>
-        <w:t>Fonte: Elaborado pelo próprio autor – 2025</w:t>
-      </w:r>
-    </w:p>
-    <w:p>
-      <w:pPr>
-        <w:pStyle w:val="Abnt3"/>
-        <w:spacing w:line="276" w:lineRule="auto"/>
-        <w:rPr>
-          <w:b/>
-        </w:rPr>
-      </w:pPr>
-      <w:r>
-        <w:rPr>
-          <w:b/>
-        </w:rPr>
-        <w:t>Interpretação</w:t>
-      </w:r>
-      <w:r>
-        <w:rPr>
-          <w:b/>
-        </w:rPr>
-        <w:t xml:space="preserve"> dos dados </w:t>
-      </w:r>
-    </w:p>
-    <w:p>
-      <w:pPr>
-        <w:pStyle w:val="Abnt3"/>
-        <w:spacing w:line="276" w:lineRule="auto"/>
-        <w:rPr>
-          <w:bCs w:val="0"/>
-        </w:rPr>
-      </w:pPr>
-      <w:r>
-        <w:rPr>
-          <w:b/>
-        </w:rPr>
-        <w:t>Viabilidade de um investimento por parte do empreendedor para uma plataforma de gestão de empresas:</w:t>
-      </w:r>
-      <w:r>
-        <w:rPr>
-          <w:bCs w:val="0"/>
-        </w:rPr>
-        <w:t xml:space="preserve"> Podemos notar que a maioria dos entrevistados estaria disposto a pagar uma quantia mensal para usar um sistema assim, sendo que nenhum empreendedor respondeu que não investiria em um sistema assim, mostrando </w:t>
-      </w:r>
-      <w:r>
-        <w:rPr>
-          <w:bCs w:val="0"/>
-        </w:rPr>
-        <w:t>que o sistema é capaz, sim, de receber investimentos</w:t>
-      </w:r>
-      <w:r>
-        <w:rPr>
-          <w:bCs w:val="0"/>
-        </w:rPr>
-        <w:t>.</w:t>
-      </w:r>
-    </w:p>
-    <w:p>
-      <w:pPr>
-        <w:pStyle w:val="Abnt3"/>
-        <w:numPr>
-          <w:ilvl w:val="0"/>
-          <w:numId w:val="17"/>
-        </w:numPr>
-        <w:spacing w:line="276" w:lineRule="auto"/>
-        <w:rPr>
-          <w:b/>
-        </w:rPr>
-      </w:pPr>
-      <w:r>
-        <w:rPr>
-          <w:b/>
-        </w:rPr>
-        <w:t>Sim, se o valor for acessível e o sistema</w:t>
-      </w:r>
-      <w:r>
-        <w:rPr>
-          <w:b/>
-        </w:rPr>
-        <w:t xml:space="preserve"> </w:t>
-      </w:r>
-      <w:r>
-        <w:rPr>
-          <w:b/>
-        </w:rPr>
-        <w:t>for realmente útil</w:t>
-      </w:r>
-      <w:r>
-        <w:rPr>
-          <w:b/>
-        </w:rPr>
-        <w:t>:</w:t>
-      </w:r>
-      <w:r>
-        <w:rPr>
-          <w:b/>
-        </w:rPr>
-        <w:t xml:space="preserve"> </w:t>
-      </w:r>
-      <w:r>
-        <w:t>Se o sistema de fato ajudar o microempreendedor</w:t>
-      </w:r>
-      <w:r>
-        <w:t>, ele afirma que estará disposto a investir um valor nele, abrindo uma oportunidade para a plataforma Zeno</w:t>
-      </w:r>
-      <w:r>
-        <w:t>.</w:t>
-      </w:r>
-    </w:p>
-    <w:p>
-      <w:pPr>
-        <w:pStyle w:val="Abnt3"/>
-        <w:numPr>
-          <w:ilvl w:val="0"/>
-          <w:numId w:val="17"/>
-        </w:numPr>
-        <w:spacing w:line="276" w:lineRule="auto"/>
-        <w:rPr>
-          <w:b/>
-        </w:rPr>
-      </w:pPr>
-      <w:r>
-        <w:rPr>
-          <w:b/>
-        </w:rPr>
-        <w:t>Sim, depende dos benefícios que o</w:t>
-      </w:r>
-      <w:r>
-        <w:rPr>
-          <w:b/>
-        </w:rPr>
-        <w:t xml:space="preserve"> </w:t>
-      </w:r>
-      <w:r>
-        <w:rPr>
-          <w:b/>
-        </w:rPr>
-        <w:t>sistema oferecer</w:t>
-      </w:r>
-      <w:r>
-        <w:rPr>
-          <w:b/>
-        </w:rPr>
-        <w:t>:</w:t>
-      </w:r>
-      <w:r>
-        <w:t xml:space="preserve"> Alguns afirmam que se o sistema oferecer benefícios atraentes, estariam sim dispostos a investir um valor mensal</w:t>
-      </w:r>
-      <w:r>
-        <w:t>.</w:t>
-      </w:r>
-    </w:p>
-    <w:p>
-      <w:pPr>
-        <w:pStyle w:val="Abnt3"/>
-        <w:numPr>
-          <w:ilvl w:val="0"/>
-          <w:numId w:val="17"/>
-        </w:numPr>
-        <w:spacing w:line="276" w:lineRule="auto"/>
-        <w:rPr>
-          <w:b/>
-        </w:rPr>
-      </w:pPr>
-      <w:r>
-        <w:rPr>
-          <w:b/>
-        </w:rPr>
-        <w:t>Talvez, considerando que seja um plano</w:t>
-      </w:r>
-      <w:r>
-        <w:rPr>
-          <w:b/>
-        </w:rPr>
-        <w:t xml:space="preserve"> </w:t>
-      </w:r>
-      <w:r>
-        <w:rPr>
-          <w:b/>
-        </w:rPr>
-        <w:t>que não gere vínculos de fidelidade</w:t>
-      </w:r>
-      <w:r>
-        <w:rPr>
-          <w:b/>
-        </w:rPr>
-        <w:t>:</w:t>
-      </w:r>
-      <w:r>
-        <w:t xml:space="preserve"> </w:t>
-      </w:r>
-      <w:r>
-        <w:t>Uma minoria de indivíduos talvez resista a ideia de um vínculo de fidelidade, como um contrato</w:t>
-      </w:r>
-      <w:r>
-        <w:t>.</w:t>
-      </w:r>
-    </w:p>
-    <w:p>
-      <w:pPr>
-        <w:pStyle w:val="Abnt3"/>
-        <w:spacing w:line="276" w:lineRule="auto"/>
-        <w:ind w:firstLine="0"/>
-        <w:rPr>
-          <w:b/>
-        </w:rPr>
-      </w:pPr>
-    </w:p>
-    <w:p>
-      <w:pPr>
-        <w:pStyle w:val="Abnt3"/>
-        <w:spacing w:line="276" w:lineRule="auto"/>
-        <w:ind w:firstLine="0"/>
-        <w:rPr>
-          <w:b/>
-        </w:rPr>
-      </w:pPr>
-    </w:p>
-    <w:p>
-      <w:pPr>
-        <w:pStyle w:val="Abnt2"/>
-        <w:numPr>
-          <w:ilvl w:val="1"/>
-          <w:numId w:val="15"/>
-        </w:numPr>
-      </w:pPr>
-      <w:r>
-        <w:lastRenderedPageBreak/>
-        <w:t xml:space="preserve"> </w:t>
-      </w:r>
-      <w:bookmarkStart w:id="34" w:name="_Toc199345947"/>
-      <w:r>
-        <w:t>Conclusão geral da pesquisa</w:t>
-      </w:r>
-      <w:bookmarkEnd w:id="34"/>
-    </w:p>
-    <w:p>
-      <w:pPr>
-        <w:pStyle w:val="Abnt3"/>
-      </w:pPr>
-      <w:r>
-        <w:t xml:space="preserve">Com esta pesquisa, foi possível entender as necessidades, dificuldades e desejos do público empreendedor. </w:t>
-      </w:r>
-    </w:p>
-    <w:p>
-      <w:pPr>
-        <w:pStyle w:val="Abnt3"/>
-      </w:pPr>
-      <w:r>
-        <w:t>É viável inferir que uma plataforma de gestão que cumpra seu objetivo principal de ajudar o microempree</w:t>
-      </w:r>
-      <w:r>
-        <w:t>ndedor a gerir a sua empresa, que satisfaça</w:t>
-      </w:r>
-      <w:r>
-        <w:t xml:space="preserve"> os requisitos solicitado</w:t>
-      </w:r>
-      <w:r>
-        <w:t>s</w:t>
-      </w:r>
-      <w:r>
-        <w:t xml:space="preserve"> pelos microempreendedores, que seja simples e direto ao ponto e personalizável</w:t>
-      </w:r>
-      <w:r>
-        <w:t>, pode</w:t>
-      </w:r>
-      <w:r>
-        <w:t xml:space="preserve"> ter sucesso</w:t>
-      </w:r>
-      <w:r>
-        <w:t xml:space="preserve"> e possibilidade de competir com outros sistemas ERP</w:t>
-      </w:r>
-      <w:r>
-        <w:t xml:space="preserve"> no mercado</w:t>
-      </w:r>
-      <w:r>
-        <w:t>, o que o sistema Zeno visa alcançar</w:t>
-      </w:r>
-      <w:r>
-        <w:t>.</w:t>
-      </w:r>
-      <w:r>
-        <w:t xml:space="preserve"> Além disso, vemos uma brecha neste tópico não há outro sistema que seja direcionado ao microempreendedor da forma que a plataforma Zeno é, e isso ressalta os pontos positivos desta ferramenta.</w:t>
-      </w:r>
-    </w:p>
-    <w:p>
-      <w:pPr>
-        <w:pStyle w:val="Abnt3"/>
-      </w:pPr>
-    </w:p>
-    <w:p>
-      <w:pPr>
-        <w:pStyle w:val="Abnt"/>
-        <w:numPr>
-          <w:ilvl w:val="0"/>
-          <w:numId w:val="3"/>
-        </w:numPr>
-      </w:pPr>
-      <w:bookmarkStart w:id="35" w:name="_Toc199345948"/>
-      <w:r>
-        <w:t>DESENVOLVIMENTO</w:t>
-      </w:r>
-      <w:bookmarkEnd w:id="35"/>
-    </w:p>
-    <w:p>
-      <w:pPr>
-        <w:pStyle w:val="Abnt2"/>
-      </w:pPr>
-      <w:bookmarkStart w:id="36" w:name="_Toc199345949"/>
-      <w:r>
-        <w:t>4.1  Estruturação do sistema</w:t>
-      </w:r>
-      <w:bookmarkEnd w:id="36"/>
-    </w:p>
-    <w:p>
-      <w:pPr>
-        <w:pStyle w:val="Abnt3"/>
-      </w:pPr>
-      <w:r>
-        <w:t>O desenvolvimento do projeto foi realizado de acordo</w:t>
-      </w:r>
-      <w:r>
-        <w:t xml:space="preserve"> com as orientações recebidas, as tendências atuais do mercado e o conhecimento dos integrantes do grupo que conceberam o projeto.</w:t>
-      </w:r>
-    </w:p>
-    <w:p>
-      <w:pPr>
-        <w:pStyle w:val="Abnt3"/>
-      </w:pPr>
-      <w:r>
-        <w:t>O nome “Zeno” foi proposto para o nome do sistema por inspiração no filósofo Zenão de Eleia</w:t>
-      </w:r>
-    </w:p>
-    <w:p>
-      <w:pPr>
-        <w:pStyle w:val="Abnt3"/>
-        <w:ind w:left="1287" w:hanging="11"/>
-        <w:jc w:val="center"/>
-        <w:rPr>
-          <w:sz w:val="20"/>
-        </w:rPr>
-      </w:pPr>
-    </w:p>
-    <w:p>
-      <w:pPr>
-        <w:pStyle w:val="Abnt3"/>
-        <w:spacing w:line="276" w:lineRule="auto"/>
-        <w:ind w:left="1287" w:firstLine="0"/>
-        <w:rPr>
-          <w:b/>
-        </w:rPr>
-      </w:pPr>
-    </w:p>
-    <w:p>
-      <w:pPr>
-        <w:pStyle w:val="Abnt3"/>
-        <w:spacing w:line="276" w:lineRule="auto"/>
-        <w:rPr>
-          <w:b/>
-        </w:rPr>
-      </w:pPr>
-    </w:p>
-    <w:p>
-      <w:pPr>
-        <w:pStyle w:val="Abnt3"/>
         <w:spacing w:line="276" w:lineRule="auto"/>
         <w:ind w:left="709" w:hanging="11"/>
         <w:rPr>
           <w:b/>
         </w:rPr>
       </w:pPr>
+    </w:p>
+    <w:p>
+      <w:pPr>
+        <w:pStyle w:val="Abnt3"/>
+        <w:jc w:val="center"/>
+        <w:rPr>
+          <w:sz w:val="20"/>
+        </w:rPr>
+      </w:pPr>
+      <w:r>
+        <w:rPr>
+          <w:sz w:val="20"/>
+        </w:rPr>
+        <w:lastRenderedPageBreak/>
+        <w:t>Fonte: Elaborado pelo próprio autor – 2025</w:t>
+      </w:r>
     </w:p>
     <w:p>
       <w:pPr>
@@ -8906,12 +9243,12 @@
       <w:pPr>
         <w:pStyle w:val="Abnt"/>
       </w:pPr>
-      <w:bookmarkStart w:id="37" w:name="_Toc199345950"/>
+      <w:bookmarkStart w:id="38" w:name="_Toc199345950"/>
       <w:r>
         <w:lastRenderedPageBreak/>
         <w:t>REFERÊNCIAS</w:t>
       </w:r>
-      <w:bookmarkEnd w:id="37"/>
+      <w:bookmarkEnd w:id="38"/>
     </w:p>
     <w:p>
       <w:pPr>
@@ -9038,12 +9375,12 @@
       <w:pPr>
         <w:pStyle w:val="Abnt"/>
       </w:pPr>
-      <w:bookmarkStart w:id="38" w:name="_Toc199345951"/>
+      <w:bookmarkStart w:id="39" w:name="_Toc199345951"/>
       <w:r>
         <w:lastRenderedPageBreak/>
         <w:t>ANEXOS</w:t>
       </w:r>
-      <w:bookmarkEnd w:id="38"/>
+      <w:bookmarkEnd w:id="39"/>
     </w:p>
     <w:sectPr>
       <w:headerReference w:type="default" r:id="rId26"/>
@@ -9057,7 +9394,7 @@
 </file>
 
 <file path=word/comments.xml><?xml version="1.0" encoding="utf-8"?>
-<w:comments xmlns:wpc="http://schemas.microsoft.com/office/word/2010/wordprocessingCanvas" xmlns:cx="http://schemas.microsoft.com/office/drawing/2014/chartex" xmlns:cx1="http://schemas.microsoft.com/office/drawing/2015/9/8/chartex" xmlns:cx2="http://schemas.microsoft.com/office/drawing/2015/10/21/chartex" xmlns:cx3="http://schemas.microsoft.com/office/drawing/2016/5/9/chartex" xmlns:cx4="http://schemas.microsoft.com/office/drawing/2016/5/10/chartex" xmlns:cx5="http://schemas.microsoft.com/office/drawing/2016/5/11/chartex" xmlns:cx6="http://schemas.microsoft.com/office/drawing/2016/5/12/chartex" xmlns:cx7="http://schemas.microsoft.com/office/drawing/2016/5/13/chartex" xmlns:cx8="http://schemas.microsoft.com/office/drawing/2016/5/14/chartex" xmlns:mc="http://schemas.openxmlformats.org/markup-compatibility/2006" xmlns:aink="http://schemas.microsoft.com/office/drawing/2016/ink" xmlns:am3d="http://schemas.microsoft.com/office/drawing/2017/model3d" xmlns:o="urn:schemas-microsoft-com:office:office" xmlns:oel="http://schemas.microsoft.com/office/2019/extlst" xmlns:r="http://schemas.openxmlformats.org/officeDocument/2006/relationships" xmlns:m="http://schemas.openxmlformats.org/officeDocument/2006/math" xmlns:v="urn:schemas-microsoft-com:vml" xmlns:wp14="http://schemas.microsoft.com/office/word/2010/wordprocessingDrawing" xmlns:wp="http://schemas.openxmlformats.org/drawingml/2006/wordprocessingDrawing" xmlns:w10="urn:schemas-microsoft-com:office:word" xmlns:w="http://schemas.openxmlformats.org/wordprocessingml/2006/main" xmlns:w14="http://schemas.microsoft.com/office/word/2010/wordml" xmlns:w15="http://schemas.microsoft.com/office/word/2012/wordml" xmlns:w16cex="http://schemas.microsoft.com/office/word/2018/wordml/cex" xmlns:w16cid="http://schemas.microsoft.com/office/word/2016/wordml/cid" xmlns:w16="http://schemas.microsoft.com/office/word/2018/wordml" xmlns:w16du="http://schemas.microsoft.com/office/word/2023/wordml/word16du" xmlns:w16sdtdh="http://schemas.microsoft.com/office/word/2020/wordml/sdtdatahash" xmlns:w16sdtfl="http://schemas.microsoft.com/office/word/2024/wordml/sdtformatlock" xmlns:w16se="http://schemas.microsoft.com/office/word/2015/wordml/symex" xmlns:wpg="http://schemas.microsoft.com/office/word/2010/wordprocessingGroup" xmlns:wpi="http://schemas.microsoft.com/office/word/2010/wordprocessingInk" xmlns:wne="http://schemas.microsoft.com/office/word/2006/wordml" xmlns:wps="http://schemas.microsoft.com/office/word/2010/wordprocessingShape" mc:Ignorable="w14 w15 w16se w16cid w16 w16cex w16sdtdh w16sdtfl w16du wp14">
+<w:comments xmlns:wpc="http://schemas.microsoft.com/office/word/2010/wordprocessingCanvas" xmlns:cx="http://schemas.microsoft.com/office/drawing/2014/chartex" xmlns:mc="http://schemas.openxmlformats.org/markup-compatibility/2006" xmlns:o="urn:schemas-microsoft-com:office:office" xmlns:r="http://schemas.openxmlformats.org/officeDocument/2006/relationships" xmlns:m="http://schemas.openxmlformats.org/officeDocument/2006/math" xmlns:v="urn:schemas-microsoft-com:vml" xmlns:wp14="http://schemas.microsoft.com/office/word/2010/wordprocessingDrawing" xmlns:wp="http://schemas.openxmlformats.org/drawingml/2006/wordprocessingDrawing" xmlns:w10="urn:schemas-microsoft-com:office:word" xmlns:w="http://schemas.openxmlformats.org/wordprocessingml/2006/main" xmlns:w14="http://schemas.microsoft.com/office/word/2010/wordml" xmlns:w15="http://schemas.microsoft.com/office/word/2012/wordml" xmlns:w16se="http://schemas.microsoft.com/office/word/2015/wordml/symex" xmlns:wpg="http://schemas.microsoft.com/office/word/2010/wordprocessingGroup" xmlns:wpi="http://schemas.microsoft.com/office/word/2010/wordprocessingInk" xmlns:wne="http://schemas.microsoft.com/office/word/2006/wordml" xmlns:wps="http://schemas.microsoft.com/office/word/2010/wordprocessingShape" mc:Ignorable="w14 w15 w16se wp14">
   <w:comment w:id="0" w:author="MAGALI BENEDITA TEIXEIRA NERY" w:date="2025-03-30T20:13:00Z" w:initials="MN">
     <w:p>
       <w:r>
@@ -9270,7 +9607,7 @@
 </file>
 
 <file path=word/commentsExtended.xml><?xml version="1.0" encoding="utf-8"?>
-<w15:commentsEx xmlns:wpc="http://schemas.microsoft.com/office/word/2010/wordprocessingCanvas" xmlns:cx="http://schemas.microsoft.com/office/drawing/2014/chartex" xmlns:cx1="http://schemas.microsoft.com/office/drawing/2015/9/8/chartex" xmlns:cx2="http://schemas.microsoft.com/office/drawing/2015/10/21/chartex" xmlns:cx3="http://schemas.microsoft.com/office/drawing/2016/5/9/chartex" xmlns:cx4="http://schemas.microsoft.com/office/drawing/2016/5/10/chartex" xmlns:cx5="http://schemas.microsoft.com/office/drawing/2016/5/11/chartex" xmlns:cx6="http://schemas.microsoft.com/office/drawing/2016/5/12/chartex" xmlns:cx7="http://schemas.microsoft.com/office/drawing/2016/5/13/chartex" xmlns:cx8="http://schemas.microsoft.com/office/drawing/2016/5/14/chartex" xmlns:mc="http://schemas.openxmlformats.org/markup-compatibility/2006" xmlns:aink="http://schemas.microsoft.com/office/drawing/2016/ink" xmlns:am3d="http://schemas.microsoft.com/office/drawing/2017/model3d" xmlns:o="urn:schemas-microsoft-com:office:office" xmlns:oel="http://schemas.microsoft.com/office/2019/extlst" xmlns:r="http://schemas.openxmlformats.org/officeDocument/2006/relationships" xmlns:m="http://schemas.openxmlformats.org/officeDocument/2006/math" xmlns:v="urn:schemas-microsoft-com:vml" xmlns:wp14="http://schemas.microsoft.com/office/word/2010/wordprocessingDrawing" xmlns:wp="http://schemas.openxmlformats.org/drawingml/2006/wordprocessingDrawing" xmlns:w10="urn:schemas-microsoft-com:office:word" xmlns:w="http://schemas.openxmlformats.org/wordprocessingml/2006/main" xmlns:w14="http://schemas.microsoft.com/office/word/2010/wordml" xmlns:w15="http://schemas.microsoft.com/office/word/2012/wordml" xmlns:w16cex="http://schemas.microsoft.com/office/word/2018/wordml/cex" xmlns:w16cid="http://schemas.microsoft.com/office/word/2016/wordml/cid" xmlns:w16="http://schemas.microsoft.com/office/word/2018/wordml" xmlns:w16du="http://schemas.microsoft.com/office/word/2023/wordml/word16du" xmlns:w16sdtdh="http://schemas.microsoft.com/office/word/2020/wordml/sdtdatahash" xmlns:w16sdtfl="http://schemas.microsoft.com/office/word/2024/wordml/sdtformatlock" xmlns:w16se="http://schemas.microsoft.com/office/word/2015/wordml/symex" xmlns:wpg="http://schemas.microsoft.com/office/word/2010/wordprocessingGroup" xmlns:wpi="http://schemas.microsoft.com/office/word/2010/wordprocessingInk" xmlns:wne="http://schemas.microsoft.com/office/word/2006/wordml" xmlns:wps="http://schemas.microsoft.com/office/word/2010/wordprocessingShape" mc:Ignorable="w14 w15 w16se w16cid w16 w16cex w16sdtdh w16sdtfl w16du wp14">
+<w15:commentsEx xmlns:wpc="http://schemas.microsoft.com/office/word/2010/wordprocessingCanvas" xmlns:cx="http://schemas.microsoft.com/office/drawing/2014/chartex" xmlns:mc="http://schemas.openxmlformats.org/markup-compatibility/2006" xmlns:o="urn:schemas-microsoft-com:office:office" xmlns:r="http://schemas.openxmlformats.org/officeDocument/2006/relationships" xmlns:m="http://schemas.openxmlformats.org/officeDocument/2006/math" xmlns:v="urn:schemas-microsoft-com:vml" xmlns:wp14="http://schemas.microsoft.com/office/word/2010/wordprocessingDrawing" xmlns:wp="http://schemas.openxmlformats.org/drawingml/2006/wordprocessingDrawing" xmlns:w10="urn:schemas-microsoft-com:office:word" xmlns:w="http://schemas.openxmlformats.org/wordprocessingml/2006/main" xmlns:w14="http://schemas.microsoft.com/office/word/2010/wordml" xmlns:w15="http://schemas.microsoft.com/office/word/2012/wordml" xmlns:w16se="http://schemas.microsoft.com/office/word/2015/wordml/symex" xmlns:wpg="http://schemas.microsoft.com/office/word/2010/wordprocessingGroup" xmlns:wpi="http://schemas.microsoft.com/office/word/2010/wordprocessingInk" xmlns:wne="http://schemas.microsoft.com/office/word/2006/wordml" xmlns:wps="http://schemas.microsoft.com/office/word/2010/wordprocessingShape" mc:Ignorable="w14 w15 w16se wp14">
   <w15:commentEx w15:paraId="60EE8087" w15:done="0"/>
   <w15:commentEx w15:paraId="07B9A4C2" w15:paraIdParent="60EE8087" w15:done="0"/>
   <w15:commentEx w15:paraId="25E2EF12" w15:done="0"/>
@@ -9333,7 +9670,7 @@
 </file>
 
 <file path=word/endnotes.xml><?xml version="1.0" encoding="utf-8"?>
-<w:endnotes xmlns:wpc="http://schemas.microsoft.com/office/word/2010/wordprocessingCanvas" xmlns:cx="http://schemas.microsoft.com/office/drawing/2014/chartex" xmlns:cx1="http://schemas.microsoft.com/office/drawing/2015/9/8/chartex" xmlns:cx2="http://schemas.microsoft.com/office/drawing/2015/10/21/chartex" xmlns:cx3="http://schemas.microsoft.com/office/drawing/2016/5/9/chartex" xmlns:cx4="http://schemas.microsoft.com/office/drawing/2016/5/10/chartex" xmlns:cx5="http://schemas.microsoft.com/office/drawing/2016/5/11/chartex" xmlns:cx6="http://schemas.microsoft.com/office/drawing/2016/5/12/chartex" xmlns:cx7="http://schemas.microsoft.com/office/drawing/2016/5/13/chartex" xmlns:cx8="http://schemas.microsoft.com/office/drawing/2016/5/14/chartex" xmlns:mc="http://schemas.openxmlformats.org/markup-compatibility/2006" xmlns:aink="http://schemas.microsoft.com/office/drawing/2016/ink" xmlns:am3d="http://schemas.microsoft.com/office/drawing/2017/model3d" xmlns:o="urn:schemas-microsoft-com:office:office" xmlns:oel="http://schemas.microsoft.com/office/2019/extlst" xmlns:r="http://schemas.openxmlformats.org/officeDocument/2006/relationships" xmlns:m="http://schemas.openxmlformats.org/officeDocument/2006/math" xmlns:v="urn:schemas-microsoft-com:vml" xmlns:wp14="http://schemas.microsoft.com/office/word/2010/wordprocessingDrawing" xmlns:wp="http://schemas.openxmlformats.org/drawingml/2006/wordprocessingDrawing" xmlns:w10="urn:schemas-microsoft-com:office:word" xmlns:w="http://schemas.openxmlformats.org/wordprocessingml/2006/main" xmlns:w14="http://schemas.microsoft.com/office/word/2010/wordml" xmlns:w15="http://schemas.microsoft.com/office/word/2012/wordml" xmlns:w16cex="http://schemas.microsoft.com/office/word/2018/wordml/cex" xmlns:w16cid="http://schemas.microsoft.com/office/word/2016/wordml/cid" xmlns:w16="http://schemas.microsoft.com/office/word/2018/wordml" xmlns:w16du="http://schemas.microsoft.com/office/word/2023/wordml/word16du" xmlns:w16sdtdh="http://schemas.microsoft.com/office/word/2020/wordml/sdtdatahash" xmlns:w16sdtfl="http://schemas.microsoft.com/office/word/2024/wordml/sdtformatlock" xmlns:w16se="http://schemas.microsoft.com/office/word/2015/wordml/symex" xmlns:wpg="http://schemas.microsoft.com/office/word/2010/wordprocessingGroup" xmlns:wpi="http://schemas.microsoft.com/office/word/2010/wordprocessingInk" xmlns:wne="http://schemas.microsoft.com/office/word/2006/wordml" xmlns:wps="http://schemas.microsoft.com/office/word/2010/wordprocessingShape" mc:Ignorable="w14 w15 w16se w16cid w16 w16cex w16sdtdh w16sdtfl w16du wp14">
+<w:endnotes xmlns:wpc="http://schemas.microsoft.com/office/word/2010/wordprocessingCanvas" xmlns:cx="http://schemas.microsoft.com/office/drawing/2014/chartex" xmlns:mc="http://schemas.openxmlformats.org/markup-compatibility/2006" xmlns:o="urn:schemas-microsoft-com:office:office" xmlns:r="http://schemas.openxmlformats.org/officeDocument/2006/relationships" xmlns:m="http://schemas.openxmlformats.org/officeDocument/2006/math" xmlns:v="urn:schemas-microsoft-com:vml" xmlns:wp14="http://schemas.microsoft.com/office/word/2010/wordprocessingDrawing" xmlns:wp="http://schemas.openxmlformats.org/drawingml/2006/wordprocessingDrawing" xmlns:w10="urn:schemas-microsoft-com:office:word" xmlns:w="http://schemas.openxmlformats.org/wordprocessingml/2006/main" xmlns:w14="http://schemas.microsoft.com/office/word/2010/wordml" xmlns:w15="http://schemas.microsoft.com/office/word/2012/wordml" xmlns:w16se="http://schemas.microsoft.com/office/word/2015/wordml/symex" xmlns:wpg="http://schemas.microsoft.com/office/word/2010/wordprocessingGroup" xmlns:wpi="http://schemas.microsoft.com/office/word/2010/wordprocessingInk" xmlns:wne="http://schemas.microsoft.com/office/word/2006/wordml" xmlns:wps="http://schemas.microsoft.com/office/word/2010/wordprocessingShape" mc:Ignorable="w14 w15 w16se wp14">
   <w:endnote w:type="separator" w:id="-1">
     <w:p>
       <w:pPr>
@@ -9358,7 +9695,7 @@
 </file>
 
 <file path=word/footnotes.xml><?xml version="1.0" encoding="utf-8"?>
-<w:footnotes xmlns:wpc="http://schemas.microsoft.com/office/word/2010/wordprocessingCanvas" xmlns:cx="http://schemas.microsoft.com/office/drawing/2014/chartex" xmlns:cx1="http://schemas.microsoft.com/office/drawing/2015/9/8/chartex" xmlns:cx2="http://schemas.microsoft.com/office/drawing/2015/10/21/chartex" xmlns:cx3="http://schemas.microsoft.com/office/drawing/2016/5/9/chartex" xmlns:cx4="http://schemas.microsoft.com/office/drawing/2016/5/10/chartex" xmlns:cx5="http://schemas.microsoft.com/office/drawing/2016/5/11/chartex" xmlns:cx6="http://schemas.microsoft.com/office/drawing/2016/5/12/chartex" xmlns:cx7="http://schemas.microsoft.com/office/drawing/2016/5/13/chartex" xmlns:cx8="http://schemas.microsoft.com/office/drawing/2016/5/14/chartex" xmlns:mc="http://schemas.openxmlformats.org/markup-compatibility/2006" xmlns:aink="http://schemas.microsoft.com/office/drawing/2016/ink" xmlns:am3d="http://schemas.microsoft.com/office/drawing/2017/model3d" xmlns:o="urn:schemas-microsoft-com:office:office" xmlns:oel="http://schemas.microsoft.com/office/2019/extlst" xmlns:r="http://schemas.openxmlformats.org/officeDocument/2006/relationships" xmlns:m="http://schemas.openxmlformats.org/officeDocument/2006/math" xmlns:v="urn:schemas-microsoft-com:vml" xmlns:wp14="http://schemas.microsoft.com/office/word/2010/wordprocessingDrawing" xmlns:wp="http://schemas.openxmlformats.org/drawingml/2006/wordprocessingDrawing" xmlns:w10="urn:schemas-microsoft-com:office:word" xmlns:w="http://schemas.openxmlformats.org/wordprocessingml/2006/main" xmlns:w14="http://schemas.microsoft.com/office/word/2010/wordml" xmlns:w15="http://schemas.microsoft.com/office/word/2012/wordml" xmlns:w16cex="http://schemas.microsoft.com/office/word/2018/wordml/cex" xmlns:w16cid="http://schemas.microsoft.com/office/word/2016/wordml/cid" xmlns:w16="http://schemas.microsoft.com/office/word/2018/wordml" xmlns:w16du="http://schemas.microsoft.com/office/word/2023/wordml/word16du" xmlns:w16sdtdh="http://schemas.microsoft.com/office/word/2020/wordml/sdtdatahash" xmlns:w16sdtfl="http://schemas.microsoft.com/office/word/2024/wordml/sdtformatlock" xmlns:w16se="http://schemas.microsoft.com/office/word/2015/wordml/symex" xmlns:wpg="http://schemas.microsoft.com/office/word/2010/wordprocessingGroup" xmlns:wpi="http://schemas.microsoft.com/office/word/2010/wordprocessingInk" xmlns:wne="http://schemas.microsoft.com/office/word/2006/wordml" xmlns:wps="http://schemas.microsoft.com/office/word/2010/wordprocessingShape" mc:Ignorable="w14 w15 w16se w16cid w16 w16cex w16sdtdh w16sdtfl w16du wp14">
+<w:footnotes xmlns:wpc="http://schemas.microsoft.com/office/word/2010/wordprocessingCanvas" xmlns:cx="http://schemas.microsoft.com/office/drawing/2014/chartex" xmlns:mc="http://schemas.openxmlformats.org/markup-compatibility/2006" xmlns:o="urn:schemas-microsoft-com:office:office" xmlns:r="http://schemas.openxmlformats.org/officeDocument/2006/relationships" xmlns:m="http://schemas.openxmlformats.org/officeDocument/2006/math" xmlns:v="urn:schemas-microsoft-com:vml" xmlns:wp14="http://schemas.microsoft.com/office/word/2010/wordprocessingDrawing" xmlns:wp="http://schemas.openxmlformats.org/drawingml/2006/wordprocessingDrawing" xmlns:w10="urn:schemas-microsoft-com:office:word" xmlns:w="http://schemas.openxmlformats.org/wordprocessingml/2006/main" xmlns:w14="http://schemas.microsoft.com/office/word/2010/wordml" xmlns:w15="http://schemas.microsoft.com/office/word/2012/wordml" xmlns:w16se="http://schemas.microsoft.com/office/word/2015/wordml/symex" xmlns:wpg="http://schemas.microsoft.com/office/word/2010/wordprocessingGroup" xmlns:wpi="http://schemas.microsoft.com/office/word/2010/wordprocessingInk" xmlns:wne="http://schemas.microsoft.com/office/word/2006/wordml" xmlns:wps="http://schemas.microsoft.com/office/word/2010/wordprocessingShape" mc:Ignorable="w14 w15 w16se wp14">
   <w:footnote w:type="separator" w:id="-1">
     <w:p>
       <w:pPr>
@@ -9383,7 +9720,7 @@
 </file>
 
 <file path=word/header1.xml><?xml version="1.0" encoding="utf-8"?>
-<w:hdr xmlns:wpc="http://schemas.microsoft.com/office/word/2010/wordprocessingCanvas" xmlns:cx="http://schemas.microsoft.com/office/drawing/2014/chartex" xmlns:cx1="http://schemas.microsoft.com/office/drawing/2015/9/8/chartex" xmlns:cx2="http://schemas.microsoft.com/office/drawing/2015/10/21/chartex" xmlns:cx3="http://schemas.microsoft.com/office/drawing/2016/5/9/chartex" xmlns:cx4="http://schemas.microsoft.com/office/drawing/2016/5/10/chartex" xmlns:cx5="http://schemas.microsoft.com/office/drawing/2016/5/11/chartex" xmlns:cx6="http://schemas.microsoft.com/office/drawing/2016/5/12/chartex" xmlns:cx7="http://schemas.microsoft.com/office/drawing/2016/5/13/chartex" xmlns:cx8="http://schemas.microsoft.com/office/drawing/2016/5/14/chartex" xmlns:mc="http://schemas.openxmlformats.org/markup-compatibility/2006" xmlns:aink="http://schemas.microsoft.com/office/drawing/2016/ink" xmlns:am3d="http://schemas.microsoft.com/office/drawing/2017/model3d" xmlns:o="urn:schemas-microsoft-com:office:office" xmlns:oel="http://schemas.microsoft.com/office/2019/extlst" xmlns:r="http://schemas.openxmlformats.org/officeDocument/2006/relationships" xmlns:m="http://schemas.openxmlformats.org/officeDocument/2006/math" xmlns:v="urn:schemas-microsoft-com:vml" xmlns:wp14="http://schemas.microsoft.com/office/word/2010/wordprocessingDrawing" xmlns:wp="http://schemas.openxmlformats.org/drawingml/2006/wordprocessingDrawing" xmlns:w10="urn:schemas-microsoft-com:office:word" xmlns:w="http://schemas.openxmlformats.org/wordprocessingml/2006/main" xmlns:w14="http://schemas.microsoft.com/office/word/2010/wordml" xmlns:w15="http://schemas.microsoft.com/office/word/2012/wordml" xmlns:w16cex="http://schemas.microsoft.com/office/word/2018/wordml/cex" xmlns:w16cid="http://schemas.microsoft.com/office/word/2016/wordml/cid" xmlns:w16="http://schemas.microsoft.com/office/word/2018/wordml" xmlns:w16du="http://schemas.microsoft.com/office/word/2023/wordml/word16du" xmlns:w16sdtdh="http://schemas.microsoft.com/office/word/2020/wordml/sdtdatahash" xmlns:w16sdtfl="http://schemas.microsoft.com/office/word/2024/wordml/sdtformatlock" xmlns:w16se="http://schemas.microsoft.com/office/word/2015/wordml/symex" xmlns:wpg="http://schemas.microsoft.com/office/word/2010/wordprocessingGroup" xmlns:wpi="http://schemas.microsoft.com/office/word/2010/wordprocessingInk" xmlns:wne="http://schemas.microsoft.com/office/word/2006/wordml" xmlns:wps="http://schemas.microsoft.com/office/word/2010/wordprocessingShape" mc:Ignorable="w14 w15 w16se w16cid w16 w16cex w16sdtdh w16sdtfl w16du wp14">
+<w:hdr xmlns:wpc="http://schemas.microsoft.com/office/word/2010/wordprocessingCanvas" xmlns:cx="http://schemas.microsoft.com/office/drawing/2014/chartex" xmlns:mc="http://schemas.openxmlformats.org/markup-compatibility/2006" xmlns:o="urn:schemas-microsoft-com:office:office" xmlns:r="http://schemas.openxmlformats.org/officeDocument/2006/relationships" xmlns:m="http://schemas.openxmlformats.org/officeDocument/2006/math" xmlns:v="urn:schemas-microsoft-com:vml" xmlns:wp14="http://schemas.microsoft.com/office/word/2010/wordprocessingDrawing" xmlns:wp="http://schemas.openxmlformats.org/drawingml/2006/wordprocessingDrawing" xmlns:w10="urn:schemas-microsoft-com:office:word" xmlns:w="http://schemas.openxmlformats.org/wordprocessingml/2006/main" xmlns:w14="http://schemas.microsoft.com/office/word/2010/wordml" xmlns:w15="http://schemas.microsoft.com/office/word/2012/wordml" xmlns:w16se="http://schemas.microsoft.com/office/word/2015/wordml/symex" xmlns:wpg="http://schemas.microsoft.com/office/word/2010/wordprocessingGroup" xmlns:wpi="http://schemas.microsoft.com/office/word/2010/wordprocessingInk" xmlns:wne="http://schemas.microsoft.com/office/word/2006/wordml" xmlns:wps="http://schemas.microsoft.com/office/word/2010/wordprocessingShape" mc:Ignorable="w14 w15 w16se wp14">
   <w:sdt>
     <w:sdtPr>
       <w:id w:val="1356922440"/>
@@ -9392,7 +9729,6 @@
         <w:docPartUnique/>
       </w:docPartObj>
     </w:sdtPr>
-    <w:sdtEndPr/>
     <w:sdtContent>
       <w:p>
         <w:pPr>
@@ -9412,7 +9748,7 @@
           <w:rPr>
             <w:noProof/>
           </w:rPr>
-          <w:t>10</w:t>
+          <w:t>26</w:t>
         </w:r>
         <w:r>
           <w:fldChar w:fldCharType="end"/>
@@ -9429,7 +9765,7 @@
 </file>
 
 <file path=word/numbering.xml><?xml version="1.0" encoding="utf-8"?>
-<w:numbering xmlns:wpc="http://schemas.microsoft.com/office/word/2010/wordprocessingCanvas" xmlns:cx="http://schemas.microsoft.com/office/drawing/2014/chartex" xmlns:cx1="http://schemas.microsoft.com/office/drawing/2015/9/8/chartex" xmlns:cx2="http://schemas.microsoft.com/office/drawing/2015/10/21/chartex" xmlns:cx3="http://schemas.microsoft.com/office/drawing/2016/5/9/chartex" xmlns:cx4="http://schemas.microsoft.com/office/drawing/2016/5/10/chartex" xmlns:cx5="http://schemas.microsoft.com/office/drawing/2016/5/11/chartex" xmlns:cx6="http://schemas.microsoft.com/office/drawing/2016/5/12/chartex" xmlns:cx7="http://schemas.microsoft.com/office/drawing/2016/5/13/chartex" xmlns:cx8="http://schemas.microsoft.com/office/drawing/2016/5/14/chartex" xmlns:mc="http://schemas.openxmlformats.org/markup-compatibility/2006" xmlns:aink="http://schemas.microsoft.com/office/drawing/2016/ink" xmlns:am3d="http://schemas.microsoft.com/office/drawing/2017/model3d" xmlns:o="urn:schemas-microsoft-com:office:office" xmlns:oel="http://schemas.microsoft.com/office/2019/extlst" xmlns:r="http://schemas.openxmlformats.org/officeDocument/2006/relationships" xmlns:m="http://schemas.openxmlformats.org/officeDocument/2006/math" xmlns:v="urn:schemas-microsoft-com:vml" xmlns:wp14="http://schemas.microsoft.com/office/word/2010/wordprocessingDrawing" xmlns:wp="http://schemas.openxmlformats.org/drawingml/2006/wordprocessingDrawing" xmlns:w10="urn:schemas-microsoft-com:office:word" xmlns:w="http://schemas.openxmlformats.org/wordprocessingml/2006/main" xmlns:w14="http://schemas.microsoft.com/office/word/2010/wordml" xmlns:w15="http://schemas.microsoft.com/office/word/2012/wordml" xmlns:w16cex="http://schemas.microsoft.com/office/word/2018/wordml/cex" xmlns:w16cid="http://schemas.microsoft.com/office/word/2016/wordml/cid" xmlns:w16="http://schemas.microsoft.com/office/word/2018/wordml" xmlns:w16du="http://schemas.microsoft.com/office/word/2023/wordml/word16du" xmlns:w16sdtdh="http://schemas.microsoft.com/office/word/2020/wordml/sdtdatahash" xmlns:w16sdtfl="http://schemas.microsoft.com/office/word/2024/wordml/sdtformatlock" xmlns:w16se="http://schemas.microsoft.com/office/word/2015/wordml/symex" xmlns:wpg="http://schemas.microsoft.com/office/word/2010/wordprocessingGroup" xmlns:wpi="http://schemas.microsoft.com/office/word/2010/wordprocessingInk" xmlns:wne="http://schemas.microsoft.com/office/word/2006/wordml" xmlns:wps="http://schemas.microsoft.com/office/word/2010/wordprocessingShape" mc:Ignorable="w14 w15 w16se w16cid w16 w16cex w16sdtdh w16sdtfl w16du wp14">
+<w:numbering xmlns:wpc="http://schemas.microsoft.com/office/word/2010/wordprocessingCanvas" xmlns:cx="http://schemas.microsoft.com/office/drawing/2014/chartex" xmlns:mc="http://schemas.openxmlformats.org/markup-compatibility/2006" xmlns:o="urn:schemas-microsoft-com:office:office" xmlns:r="http://schemas.openxmlformats.org/officeDocument/2006/relationships" xmlns:m="http://schemas.openxmlformats.org/officeDocument/2006/math" xmlns:v="urn:schemas-microsoft-com:vml" xmlns:wp14="http://schemas.microsoft.com/office/word/2010/wordprocessingDrawing" xmlns:wp="http://schemas.openxmlformats.org/drawingml/2006/wordprocessingDrawing" xmlns:w10="urn:schemas-microsoft-com:office:word" xmlns:w="http://schemas.openxmlformats.org/wordprocessingml/2006/main" xmlns:w14="http://schemas.microsoft.com/office/word/2010/wordml" xmlns:w15="http://schemas.microsoft.com/office/word/2012/wordml" xmlns:w16se="http://schemas.microsoft.com/office/word/2015/wordml/symex" xmlns:wpg="http://schemas.microsoft.com/office/word/2010/wordprocessingGroup" xmlns:wpi="http://schemas.microsoft.com/office/word/2010/wordprocessingInk" xmlns:wne="http://schemas.microsoft.com/office/word/2006/wordml" xmlns:wps="http://schemas.microsoft.com/office/word/2010/wordprocessingShape" mc:Ignorable="w14 w15 w16se wp14">
   <w:abstractNum w:abstractNumId="0" w15:restartNumberingAfterBreak="0">
     <w:nsid w:val="00F313A4"/>
     <w:multiLevelType w:val="hybridMultilevel"/>
@@ -11321,71 +11657,71 @@
       </w:pPr>
     </w:lvl>
   </w:abstractNum>
-  <w:num w:numId="1" w16cid:durableId="1323434195">
+  <w:num w:numId="1">
     <w:abstractNumId w:val="8"/>
   </w:num>
-  <w:num w:numId="2" w16cid:durableId="1494252536">
+  <w:num w:numId="2">
     <w:abstractNumId w:val="18"/>
   </w:num>
-  <w:num w:numId="3" w16cid:durableId="1632204871">
+  <w:num w:numId="3">
     <w:abstractNumId w:val="15"/>
   </w:num>
-  <w:num w:numId="4" w16cid:durableId="797575481">
+  <w:num w:numId="4">
     <w:abstractNumId w:val="10"/>
   </w:num>
-  <w:num w:numId="5" w16cid:durableId="1640380858">
+  <w:num w:numId="5">
     <w:abstractNumId w:val="0"/>
   </w:num>
-  <w:num w:numId="6" w16cid:durableId="2096054173">
+  <w:num w:numId="6">
     <w:abstractNumId w:val="11"/>
   </w:num>
-  <w:num w:numId="7" w16cid:durableId="1221164350">
+  <w:num w:numId="7">
     <w:abstractNumId w:val="14"/>
   </w:num>
-  <w:num w:numId="8" w16cid:durableId="1064833357">
+  <w:num w:numId="8">
     <w:abstractNumId w:val="19"/>
   </w:num>
-  <w:num w:numId="9" w16cid:durableId="1865557826">
+  <w:num w:numId="9">
     <w:abstractNumId w:val="13"/>
   </w:num>
-  <w:num w:numId="10" w16cid:durableId="1536429659">
+  <w:num w:numId="10">
     <w:abstractNumId w:val="2"/>
   </w:num>
-  <w:num w:numId="11" w16cid:durableId="1031878542">
+  <w:num w:numId="11">
     <w:abstractNumId w:val="7"/>
   </w:num>
-  <w:num w:numId="12" w16cid:durableId="1506744405">
+  <w:num w:numId="12">
     <w:abstractNumId w:val="1"/>
   </w:num>
-  <w:num w:numId="13" w16cid:durableId="91895575">
+  <w:num w:numId="13">
     <w:abstractNumId w:val="4"/>
   </w:num>
-  <w:num w:numId="14" w16cid:durableId="1871839658">
+  <w:num w:numId="14">
     <w:abstractNumId w:val="6"/>
   </w:num>
-  <w:num w:numId="15" w16cid:durableId="1650550210">
+  <w:num w:numId="15">
     <w:abstractNumId w:val="3"/>
   </w:num>
-  <w:num w:numId="16" w16cid:durableId="226697175">
+  <w:num w:numId="16">
     <w:abstractNumId w:val="5"/>
   </w:num>
-  <w:num w:numId="17" w16cid:durableId="1573084230">
+  <w:num w:numId="17">
     <w:abstractNumId w:val="16"/>
   </w:num>
-  <w:num w:numId="18" w16cid:durableId="290744772">
+  <w:num w:numId="18">
     <w:abstractNumId w:val="17"/>
   </w:num>
-  <w:num w:numId="19" w16cid:durableId="1209681494">
+  <w:num w:numId="19">
     <w:abstractNumId w:val="9"/>
   </w:num>
-  <w:num w:numId="20" w16cid:durableId="1521626145">
+  <w:num w:numId="20">
     <w:abstractNumId w:val="12"/>
   </w:num>
 </w:numbering>
 </file>
 
 <file path=word/people.xml><?xml version="1.0" encoding="utf-8"?>
-<w15:people xmlns:wpc="http://schemas.microsoft.com/office/word/2010/wordprocessingCanvas" xmlns:cx="http://schemas.microsoft.com/office/drawing/2014/chartex" xmlns:cx1="http://schemas.microsoft.com/office/drawing/2015/9/8/chartex" xmlns:cx2="http://schemas.microsoft.com/office/drawing/2015/10/21/chartex" xmlns:cx3="http://schemas.microsoft.com/office/drawing/2016/5/9/chartex" xmlns:cx4="http://schemas.microsoft.com/office/drawing/2016/5/10/chartex" xmlns:cx5="http://schemas.microsoft.com/office/drawing/2016/5/11/chartex" xmlns:cx6="http://schemas.microsoft.com/office/drawing/2016/5/12/chartex" xmlns:cx7="http://schemas.microsoft.com/office/drawing/2016/5/13/chartex" xmlns:cx8="http://schemas.microsoft.com/office/drawing/2016/5/14/chartex" xmlns:mc="http://schemas.openxmlformats.org/markup-compatibility/2006" xmlns:aink="http://schemas.microsoft.com/office/drawing/2016/ink" xmlns:am3d="http://schemas.microsoft.com/office/drawing/2017/model3d" xmlns:o="urn:schemas-microsoft-com:office:office" xmlns:oel="http://schemas.microsoft.com/office/2019/extlst" xmlns:r="http://schemas.openxmlformats.org/officeDocument/2006/relationships" xmlns:m="http://schemas.openxmlformats.org/officeDocument/2006/math" xmlns:v="urn:schemas-microsoft-com:vml" xmlns:wp14="http://schemas.microsoft.com/office/word/2010/wordprocessingDrawing" xmlns:wp="http://schemas.openxmlformats.org/drawingml/2006/wordprocessingDrawing" xmlns:w10="urn:schemas-microsoft-com:office:word" xmlns:w="http://schemas.openxmlformats.org/wordprocessingml/2006/main" xmlns:w14="http://schemas.microsoft.com/office/word/2010/wordml" xmlns:w15="http://schemas.microsoft.com/office/word/2012/wordml" xmlns:w16cex="http://schemas.microsoft.com/office/word/2018/wordml/cex" xmlns:w16cid="http://schemas.microsoft.com/office/word/2016/wordml/cid" xmlns:w16="http://schemas.microsoft.com/office/word/2018/wordml" xmlns:w16du="http://schemas.microsoft.com/office/word/2023/wordml/word16du" xmlns:w16sdtdh="http://schemas.microsoft.com/office/word/2020/wordml/sdtdatahash" xmlns:w16sdtfl="http://schemas.microsoft.com/office/word/2024/wordml/sdtformatlock" xmlns:w16se="http://schemas.microsoft.com/office/word/2015/wordml/symex" xmlns:wpg="http://schemas.microsoft.com/office/word/2010/wordprocessingGroup" xmlns:wpi="http://schemas.microsoft.com/office/word/2010/wordprocessingInk" xmlns:wne="http://schemas.microsoft.com/office/word/2006/wordml" xmlns:wps="http://schemas.microsoft.com/office/word/2010/wordprocessingShape" mc:Ignorable="w14 w15 w16se w16cid w16 w16cex w16sdtdh w16sdtfl w16du wp14">
+<w15:people xmlns:wpc="http://schemas.microsoft.com/office/word/2010/wordprocessingCanvas" xmlns:cx="http://schemas.microsoft.com/office/drawing/2014/chartex" xmlns:mc="http://schemas.openxmlformats.org/markup-compatibility/2006" xmlns:o="urn:schemas-microsoft-com:office:office" xmlns:r="http://schemas.openxmlformats.org/officeDocument/2006/relationships" xmlns:m="http://schemas.openxmlformats.org/officeDocument/2006/math" xmlns:v="urn:schemas-microsoft-com:vml" xmlns:wp14="http://schemas.microsoft.com/office/word/2010/wordprocessingDrawing" xmlns:wp="http://schemas.openxmlformats.org/drawingml/2006/wordprocessingDrawing" xmlns:w10="urn:schemas-microsoft-com:office:word" xmlns:w="http://schemas.openxmlformats.org/wordprocessingml/2006/main" xmlns:w14="http://schemas.microsoft.com/office/word/2010/wordml" xmlns:w15="http://schemas.microsoft.com/office/word/2012/wordml" xmlns:w16se="http://schemas.microsoft.com/office/word/2015/wordml/symex" xmlns:wpg="http://schemas.microsoft.com/office/word/2010/wordprocessingGroup" xmlns:wpi="http://schemas.microsoft.com/office/word/2010/wordprocessingInk" xmlns:wne="http://schemas.microsoft.com/office/word/2006/wordml" xmlns:wps="http://schemas.microsoft.com/office/word/2010/wordprocessingShape" mc:Ignorable="w14 w15 w16se wp14">
   <w15:person w15:author="MAGALI BENEDITA TEIXEIRA NERY">
     <w15:presenceInfo w15:providerId="AD" w15:userId="S::magali.nery@etec.sp.gov.br::c49113fd-6916-4b03-93d1-4536d0c06272"/>
   </w15:person>
@@ -11396,7 +11732,7 @@
 </file>
 
 <file path=word/styles.xml><?xml version="1.0" encoding="utf-8"?>
-<w:styles xmlns:mc="http://schemas.openxmlformats.org/markup-compatibility/2006" xmlns:r="http://schemas.openxmlformats.org/officeDocument/2006/relationships" xmlns:w="http://schemas.openxmlformats.org/wordprocessingml/2006/main" xmlns:w14="http://schemas.microsoft.com/office/word/2010/wordml" xmlns:w15="http://schemas.microsoft.com/office/word/2012/wordml" xmlns:w16cex="http://schemas.microsoft.com/office/word/2018/wordml/cex" xmlns:w16cid="http://schemas.microsoft.com/office/word/2016/wordml/cid" xmlns:w16="http://schemas.microsoft.com/office/word/2018/wordml" xmlns:w16du="http://schemas.microsoft.com/office/word/2023/wordml/word16du" xmlns:w16sdtdh="http://schemas.microsoft.com/office/word/2020/wordml/sdtdatahash" xmlns:w16sdtfl="http://schemas.microsoft.com/office/word/2024/wordml/sdtformatlock" xmlns:w16se="http://schemas.microsoft.com/office/word/2015/wordml/symex" mc:Ignorable="w14 w15 w16se w16cid w16 w16cex w16sdtdh w16sdtfl w16du">
+<w:styles xmlns:mc="http://schemas.openxmlformats.org/markup-compatibility/2006" xmlns:r="http://schemas.openxmlformats.org/officeDocument/2006/relationships" xmlns:w="http://schemas.openxmlformats.org/wordprocessingml/2006/main" xmlns:w14="http://schemas.microsoft.com/office/word/2010/wordml" xmlns:w15="http://schemas.microsoft.com/office/word/2012/wordml" xmlns:w16se="http://schemas.microsoft.com/office/word/2015/wordml/symex" mc:Ignorable="w14 w15 w16se">
   <w:docDefaults>
     <w:rPrDefault>
       <w:rPr>
@@ -11414,7 +11750,7 @@
       </w:pPr>
     </w:pPrDefault>
   </w:docDefaults>
-  <w:latentStyles w:defLockedState="0" w:defUIPriority="99" w:defSemiHidden="0" w:defUnhideWhenUsed="0" w:defQFormat="0" w:count="376">
+  <w:latentStyles w:defLockedState="0" w:defUIPriority="99" w:defSemiHidden="0" w:defUnhideWhenUsed="0" w:defQFormat="0" w:count="371">
     <w:lsdException w:name="Normal" w:uiPriority="0" w:qFormat="1"/>
     <w:lsdException w:name="heading 1" w:uiPriority="9" w:qFormat="1"/>
     <w:lsdException w:name="heading 2" w:semiHidden="1" w:uiPriority="9" w:unhideWhenUsed="1" w:qFormat="1"/>
@@ -11786,11 +12122,6 @@
     <w:lsdException w:name="List Table 5 Dark Accent 6" w:uiPriority="50"/>
     <w:lsdException w:name="List Table 6 Colorful Accent 6" w:uiPriority="51"/>
     <w:lsdException w:name="List Table 7 Colorful Accent 6" w:uiPriority="52"/>
-    <w:lsdException w:name="Mention" w:semiHidden="1" w:unhideWhenUsed="1"/>
-    <w:lsdException w:name="Smart Hyperlink" w:semiHidden="1" w:unhideWhenUsed="1"/>
-    <w:lsdException w:name="Hashtag" w:semiHidden="1" w:unhideWhenUsed="1"/>
-    <w:lsdException w:name="Unresolved Mention" w:semiHidden="1" w:unhideWhenUsed="1"/>
-    <w:lsdException w:name="Smart Link" w:semiHidden="1" w:unhideWhenUsed="1"/>
   </w:latentStyles>
   <w:style w:type="paragraph" w:default="1" w:styleId="Normal">
     <w:name w:val="Normal"/>
@@ -11998,7 +12329,6 @@
   <w:style w:type="character" w:default="1" w:styleId="Fontepargpadro">
     <w:name w:val="Default Paragraph Font"/>
     <w:uiPriority w:val="1"/>
-    <w:semiHidden/>
     <w:unhideWhenUsed/>
   </w:style>
   <w:style w:type="table" w:default="1" w:styleId="Tabelanormal">
@@ -12939,6 +13269,15 @@
 </file>
 
 <file path=customXml/item1.xml><?xml version="1.0" encoding="utf-8"?>
+<?mso-contentType ?>
+<FormTemplates xmlns="http://schemas.microsoft.com/sharepoint/v3/contenttype/forms">
+  <Display>DocumentLibraryForm</Display>
+  <Edit>DocumentLibraryForm</Edit>
+  <New>DocumentLibraryForm</New>
+</FormTemplates>
+</file>
+
+<file path=customXml/item2.xml><?xml version="1.0" encoding="utf-8"?>
 <ct:contentTypeSchema xmlns:ct="http://schemas.microsoft.com/office/2006/metadata/contentType" xmlns:ma="http://schemas.microsoft.com/office/2006/metadata/properties/metaAttributes" ct:_="" ma:_="" ma:contentTypeName="Document" ma:contentTypeID="0x0101007E8544934C4FA646A6D2AAD90A5D49FE" ma:contentTypeVersion="12" ma:contentTypeDescription="Create a new document." ma:contentTypeScope="" ma:versionID="250b46c39fe790000a2042345fa4f61f">
   <xsd:schema xmlns:xsd="http://www.w3.org/2001/XMLSchema" xmlns:xs="http://www.w3.org/2001/XMLSchema" xmlns:p="http://schemas.microsoft.com/office/2006/metadata/properties" xmlns:ns2="c4dd18c9-8c64-4aae-a1c6-9daeffd9368e" xmlns:ns3="1a48f8aa-080e-4f00-a9fc-7c5cf37f6e23" targetNamespace="http://schemas.microsoft.com/office/2006/metadata/properties" ma:root="true" ma:fieldsID="f5cf01226f26bdf9322d153b93711538" ns2:_="" ns3:_="">
     <xsd:import namespace="c4dd18c9-8c64-4aae-a1c6-9daeffd9368e"/>
@@ -13139,10 +13478,6 @@
 </ct:contentTypeSchema>
 </file>
 
-<file path=customXml/item2.xml><?xml version="1.0" encoding="utf-8"?>
-<b:Sources xmlns:b="http://schemas.openxmlformats.org/officeDocument/2006/bibliography" xmlns="http://schemas.openxmlformats.org/officeDocument/2006/bibliography" SelectedStyle="\APASixthEditionOfficeOnline.xsl" StyleName="APA" Version="6"/>
-</file>
-
 <file path=customXml/item3.xml><?xml version="1.0" encoding="utf-8"?>
 <p:properties xmlns:p="http://schemas.microsoft.com/office/2006/metadata/properties" xmlns:xsi="http://www.w3.org/2001/XMLSchema-instance" xmlns:pc="http://schemas.microsoft.com/office/infopath/2007/PartnerControls">
   <documentManagement>
@@ -13156,15 +13491,18 @@
 </file>
 
 <file path=customXml/item4.xml><?xml version="1.0" encoding="utf-8"?>
-<?mso-contentType ?>
-<FormTemplates xmlns="http://schemas.microsoft.com/sharepoint/v3/contenttype/forms">
-  <Display>DocumentLibraryForm</Display>
-  <Edit>DocumentLibraryForm</Edit>
-  <New>DocumentLibraryForm</New>
-</FormTemplates>
+<b:Sources xmlns:b="http://schemas.openxmlformats.org/officeDocument/2006/bibliography" xmlns="http://schemas.openxmlformats.org/officeDocument/2006/bibliography" SelectedStyle="\APASixthEditionOfficeOnline.xsl" StyleName="APA" Version="6"/>
 </file>
 
 <file path=customXml/itemProps1.xml><?xml version="1.0" encoding="utf-8"?>
+<ds:datastoreItem xmlns:ds="http://schemas.openxmlformats.org/officeDocument/2006/customXml" ds:itemID="{850BAA5D-2B92-4F2C-8674-1915C88D8DA9}">
+  <ds:schemaRefs>
+    <ds:schemaRef ds:uri="http://schemas.microsoft.com/sharepoint/v3/contenttype/forms"/>
+  </ds:schemaRefs>
+</ds:datastoreItem>
+</file>
+
+<file path=customXml/itemProps2.xml><?xml version="1.0" encoding="utf-8"?>
 <ds:datastoreItem xmlns:ds="http://schemas.openxmlformats.org/officeDocument/2006/customXml" ds:itemID="{39CE4147-B418-40E3-91F5-E2B7B4682BA8}">
   <ds:schemaRefs>
     <ds:schemaRef ds:uri="http://schemas.microsoft.com/office/2006/metadata/contentType"/>
@@ -13183,14 +13521,6 @@
 </ds:datastoreItem>
 </file>
 
-<file path=customXml/itemProps2.xml><?xml version="1.0" encoding="utf-8"?>
-<ds:datastoreItem xmlns:ds="http://schemas.openxmlformats.org/officeDocument/2006/customXml" ds:itemID="{57D7BDB5-61AB-4064-B962-A1D6D0A1AC93}">
-  <ds:schemaRefs>
-    <ds:schemaRef ds:uri="http://schemas.openxmlformats.org/officeDocument/2006/bibliography"/>
-  </ds:schemaRefs>
-</ds:datastoreItem>
-</file>
-
 <file path=customXml/itemProps3.xml><?xml version="1.0" encoding="utf-8"?>
 <ds:datastoreItem xmlns:ds="http://schemas.openxmlformats.org/officeDocument/2006/customXml" ds:itemID="{BD7514EB-A28E-42ED-8920-3B7EECE75F8A}">
   <ds:schemaRefs>
@@ -13203,9 +13533,9 @@
 </file>
 
 <file path=customXml/itemProps4.xml><?xml version="1.0" encoding="utf-8"?>
-<ds:datastoreItem xmlns:ds="http://schemas.openxmlformats.org/officeDocument/2006/customXml" ds:itemID="{850BAA5D-2B92-4F2C-8674-1915C88D8DA9}">
+<ds:datastoreItem xmlns:ds="http://schemas.openxmlformats.org/officeDocument/2006/customXml" ds:itemID="{FBEAEC36-5650-43B3-A8BF-834FBE51C531}">
   <ds:schemaRefs>
-    <ds:schemaRef ds:uri="http://schemas.microsoft.com/sharepoint/v3/contenttype/forms"/>
+    <ds:schemaRef ds:uri="http://schemas.openxmlformats.org/officeDocument/2006/bibliography"/>
   </ds:schemaRefs>
 </ds:datastoreItem>
 </file>
</xml_diff>